<commit_message>
Menambahkan Bab 1 latar belakang dan tujuan penulisan
</commit_message>
<xml_diff>
--- a/Makalah UTS Spirited Away IF-C Sore.docx
+++ b/Makalah UTS Spirited Away IF-C Sore.docx
@@ -166,7 +166,7 @@
                     </pic:cNvPicPr>
                   </pic:nvPicPr>
                   <pic:blipFill>
-                    <a:blip r:embed="rId4">
+                    <a:blip r:embed="rId5">
                       <a:extLst>
                         <a:ext uri="{28A0092B-C50C-407E-A947-70E740481C1C}">
                           <a14:useLocalDpi xmlns:a14="http://schemas.microsoft.com/office/drawing/2010/main" val="0"/>
@@ -655,6 +655,1920 @@
         <w:br w:type="page"/>
       </w:r>
     </w:p>
+    <w:sdt>
+      <w:sdtPr>
+        <w:rPr>
+          <w:rFonts w:asciiTheme="minorHAnsi" w:eastAsiaTheme="minorEastAsia" w:hAnsiTheme="minorHAnsi" w:cs="Times New Roman"/>
+          <w:bCs/>
+          <w:noProof/>
+          <w:color w:val="auto"/>
+          <w:sz w:val="22"/>
+          <w:szCs w:val="22"/>
+          <w:lang w:val="id-ID"/>
+        </w:rPr>
+        <w:id w:val="-2006278477"/>
+        <w:docPartObj>
+          <w:docPartGallery w:val="Table of Contents"/>
+          <w:docPartUnique/>
+        </w:docPartObj>
+      </w:sdtPr>
+      <w:sdtContent>
+        <w:p>
+          <w:pPr>
+            <w:pStyle w:val="TOCHeading"/>
+            <w:rPr>
+              <w:rFonts w:asciiTheme="minorHAnsi" w:hAnsiTheme="minorHAnsi" w:cstheme="minorHAnsi"/>
+              <w:b/>
+              <w:sz w:val="40"/>
+              <w:szCs w:val="40"/>
+            </w:rPr>
+          </w:pPr>
+          <w:r>
+            <w:rPr>
+              <w:rFonts w:asciiTheme="minorHAnsi" w:hAnsiTheme="minorHAnsi" w:cstheme="minorHAnsi"/>
+              <w:b/>
+              <w:sz w:val="40"/>
+              <w:szCs w:val="40"/>
+            </w:rPr>
+            <w:t>DAFTAR ISI</w:t>
+          </w:r>
+        </w:p>
+        <w:p>
+          <w:pPr>
+            <w:rPr>
+              <w:rFonts w:cstheme="minorHAnsi"/>
+              <w:bCs/>
+              <w:sz w:val="28"/>
+              <w:szCs w:val="28"/>
+              <w:lang w:val="en-US"/>
+            </w:rPr>
+          </w:pPr>
+        </w:p>
+        <w:p>
+          <w:pPr>
+            <w:pStyle w:val="TOC1"/>
+            <w:rPr>
+              <w:rFonts w:cstheme="minorHAnsi"/>
+              <w:b w:val="0"/>
+              <w:sz w:val="28"/>
+              <w:szCs w:val="28"/>
+            </w:rPr>
+          </w:pPr>
+          <w:r>
+            <w:rPr>
+              <w:rFonts w:cstheme="minorHAnsi"/>
+              <w:b w:val="0"/>
+              <w:sz w:val="28"/>
+              <w:szCs w:val="28"/>
+            </w:rPr>
+            <w:t>BAB I</w:t>
+          </w:r>
+          <w:r>
+            <w:rPr>
+              <w:rFonts w:cstheme="minorHAnsi"/>
+              <w:b w:val="0"/>
+              <w:sz w:val="28"/>
+              <w:szCs w:val="28"/>
+            </w:rPr>
+            <w:ptab w:relativeTo="margin" w:alignment="right" w:leader="dot"/>
+          </w:r>
+          <w:r>
+            <w:rPr>
+              <w:rFonts w:cstheme="minorHAnsi"/>
+              <w:b w:val="0"/>
+              <w:sz w:val="28"/>
+              <w:szCs w:val="28"/>
+            </w:rPr>
+            <w:t xml:space="preserve"> 2</w:t>
+          </w:r>
+        </w:p>
+        <w:p>
+          <w:pPr>
+            <w:pStyle w:val="TOC2"/>
+            <w:ind w:left="216"/>
+            <w:rPr>
+              <w:rFonts w:cstheme="minorHAnsi"/>
+              <w:bCs/>
+              <w:sz w:val="28"/>
+              <w:szCs w:val="28"/>
+            </w:rPr>
+          </w:pPr>
+          <w:r>
+            <w:rPr>
+              <w:rFonts w:cstheme="minorHAnsi"/>
+              <w:bCs/>
+              <w:sz w:val="28"/>
+              <w:szCs w:val="28"/>
+            </w:rPr>
+            <w:t>A.</w:t>
+          </w:r>
+          <w:r>
+            <w:rPr>
+              <w:rFonts w:cstheme="minorHAnsi"/>
+              <w:bCs/>
+              <w:sz w:val="28"/>
+              <w:szCs w:val="28"/>
+            </w:rPr>
+            <w:tab/>
+          </w:r>
+          <w:proofErr w:type="spellStart"/>
+          <w:r>
+            <w:rPr>
+              <w:rFonts w:cstheme="minorHAnsi"/>
+              <w:bCs/>
+              <w:sz w:val="28"/>
+              <w:szCs w:val="28"/>
+            </w:rPr>
+            <w:t>Latar</w:t>
+          </w:r>
+          <w:proofErr w:type="spellEnd"/>
+          <w:r>
+            <w:rPr>
+              <w:rFonts w:cstheme="minorHAnsi"/>
+              <w:bCs/>
+              <w:sz w:val="28"/>
+              <w:szCs w:val="28"/>
+            </w:rPr>
+            <w:t xml:space="preserve"> </w:t>
+          </w:r>
+          <w:proofErr w:type="spellStart"/>
+          <w:r>
+            <w:rPr>
+              <w:rFonts w:cstheme="minorHAnsi"/>
+              <w:bCs/>
+              <w:sz w:val="28"/>
+              <w:szCs w:val="28"/>
+            </w:rPr>
+            <w:t>Belakang</w:t>
+          </w:r>
+          <w:proofErr w:type="spellEnd"/>
+          <w:r>
+            <w:rPr>
+              <w:rFonts w:cstheme="minorHAnsi"/>
+              <w:bCs/>
+              <w:sz w:val="28"/>
+              <w:szCs w:val="28"/>
+            </w:rPr>
+            <w:ptab w:relativeTo="margin" w:alignment="right" w:leader="dot"/>
+          </w:r>
+          <w:r>
+            <w:rPr>
+              <w:rFonts w:cstheme="minorHAnsi"/>
+              <w:bCs/>
+              <w:sz w:val="28"/>
+              <w:szCs w:val="28"/>
+            </w:rPr>
+            <w:t xml:space="preserve"> 2</w:t>
+          </w:r>
+        </w:p>
+        <w:p>
+          <w:pPr>
+            <w:pStyle w:val="TOC3"/>
+            <w:ind w:left="0" w:firstLine="216"/>
+            <w:rPr>
+              <w:rFonts w:cstheme="minorHAnsi"/>
+              <w:bCs/>
+              <w:sz w:val="28"/>
+              <w:szCs w:val="28"/>
+            </w:rPr>
+          </w:pPr>
+          <w:r>
+            <w:rPr>
+              <w:rFonts w:cstheme="minorHAnsi"/>
+              <w:bCs/>
+              <w:sz w:val="28"/>
+              <w:szCs w:val="28"/>
+            </w:rPr>
+            <w:t>B.</w:t>
+          </w:r>
+          <w:r>
+            <w:rPr>
+              <w:rFonts w:cstheme="minorHAnsi"/>
+              <w:bCs/>
+              <w:sz w:val="28"/>
+              <w:szCs w:val="28"/>
+            </w:rPr>
+            <w:tab/>
+          </w:r>
+          <w:proofErr w:type="spellStart"/>
+          <w:r>
+            <w:rPr>
+              <w:rFonts w:cstheme="minorHAnsi"/>
+              <w:bCs/>
+              <w:sz w:val="28"/>
+              <w:szCs w:val="28"/>
+            </w:rPr>
+            <w:t>Tujuan</w:t>
+          </w:r>
+          <w:proofErr w:type="spellEnd"/>
+          <w:r>
+            <w:rPr>
+              <w:rFonts w:cstheme="minorHAnsi"/>
+              <w:bCs/>
+              <w:sz w:val="28"/>
+              <w:szCs w:val="28"/>
+            </w:rPr>
+            <w:t xml:space="preserve"> </w:t>
+          </w:r>
+          <w:proofErr w:type="spellStart"/>
+          <w:r>
+            <w:rPr>
+              <w:rFonts w:cstheme="minorHAnsi"/>
+              <w:bCs/>
+              <w:sz w:val="28"/>
+              <w:szCs w:val="28"/>
+            </w:rPr>
+            <w:t>Penulisan</w:t>
+          </w:r>
+          <w:proofErr w:type="spellEnd"/>
+          <w:r>
+            <w:rPr>
+              <w:rFonts w:cstheme="minorHAnsi"/>
+              <w:bCs/>
+              <w:sz w:val="28"/>
+              <w:szCs w:val="28"/>
+            </w:rPr>
+            <w:ptab w:relativeTo="margin" w:alignment="right" w:leader="dot"/>
+          </w:r>
+          <w:r>
+            <w:rPr>
+              <w:rFonts w:cstheme="minorHAnsi"/>
+              <w:bCs/>
+              <w:sz w:val="28"/>
+              <w:szCs w:val="28"/>
+            </w:rPr>
+            <w:t xml:space="preserve"> 2</w:t>
+          </w:r>
+        </w:p>
+        <w:p>
+          <w:pPr>
+            <w:rPr>
+              <w:rFonts w:cstheme="minorHAnsi"/>
+              <w:bCs/>
+              <w:sz w:val="28"/>
+              <w:szCs w:val="28"/>
+              <w:lang w:val="en-US"/>
+            </w:rPr>
+          </w:pPr>
+        </w:p>
+        <w:p>
+          <w:pPr>
+            <w:pStyle w:val="TOC1"/>
+            <w:rPr>
+              <w:rFonts w:cstheme="minorHAnsi"/>
+              <w:b w:val="0"/>
+              <w:sz w:val="28"/>
+              <w:szCs w:val="28"/>
+            </w:rPr>
+          </w:pPr>
+          <w:r>
+            <w:rPr>
+              <w:rFonts w:cstheme="minorHAnsi"/>
+              <w:b w:val="0"/>
+              <w:sz w:val="28"/>
+              <w:szCs w:val="28"/>
+            </w:rPr>
+            <w:t xml:space="preserve">BAB II </w:t>
+          </w:r>
+          <w:r>
+            <w:rPr>
+              <w:rFonts w:cstheme="minorHAnsi"/>
+              <w:b w:val="0"/>
+              <w:sz w:val="28"/>
+              <w:szCs w:val="28"/>
+            </w:rPr>
+            <w:ptab w:relativeTo="margin" w:alignment="right" w:leader="dot"/>
+          </w:r>
+          <w:r>
+            <w:rPr>
+              <w:rFonts w:cstheme="minorHAnsi"/>
+              <w:b w:val="0"/>
+              <w:sz w:val="28"/>
+              <w:szCs w:val="28"/>
+            </w:rPr>
+            <w:t>3</w:t>
+          </w:r>
+        </w:p>
+        <w:p>
+          <w:pPr>
+            <w:pStyle w:val="TOC2"/>
+            <w:ind w:left="216"/>
+            <w:rPr>
+              <w:rFonts w:cstheme="minorHAnsi"/>
+              <w:bCs/>
+              <w:sz w:val="28"/>
+              <w:szCs w:val="28"/>
+            </w:rPr>
+          </w:pPr>
+          <w:r>
+            <w:rPr>
+              <w:rFonts w:cstheme="minorHAnsi"/>
+              <w:bCs/>
+              <w:sz w:val="28"/>
+              <w:szCs w:val="28"/>
+            </w:rPr>
+            <w:t>A.</w:t>
+          </w:r>
+          <w:r>
+            <w:rPr>
+              <w:rFonts w:cstheme="minorHAnsi"/>
+              <w:bCs/>
+              <w:sz w:val="28"/>
+              <w:szCs w:val="28"/>
+            </w:rPr>
+            <w:tab/>
+          </w:r>
+          <w:proofErr w:type="spellStart"/>
+          <w:r>
+            <w:rPr>
+              <w:rFonts w:cstheme="minorHAnsi"/>
+              <w:bCs/>
+              <w:sz w:val="28"/>
+              <w:szCs w:val="28"/>
+            </w:rPr>
+            <w:t>Tahapan</w:t>
+          </w:r>
+          <w:proofErr w:type="spellEnd"/>
+          <w:r>
+            <w:rPr>
+              <w:rFonts w:cstheme="minorHAnsi"/>
+              <w:bCs/>
+              <w:sz w:val="28"/>
+              <w:szCs w:val="28"/>
+            </w:rPr>
+            <w:t xml:space="preserve"> Agile Scrum</w:t>
+          </w:r>
+          <w:r>
+            <w:rPr>
+              <w:rFonts w:cstheme="minorHAnsi"/>
+              <w:bCs/>
+              <w:sz w:val="28"/>
+              <w:szCs w:val="28"/>
+            </w:rPr>
+            <w:ptab w:relativeTo="margin" w:alignment="right" w:leader="dot"/>
+          </w:r>
+          <w:r>
+            <w:rPr>
+              <w:rFonts w:cstheme="minorHAnsi"/>
+              <w:bCs/>
+              <w:sz w:val="28"/>
+              <w:szCs w:val="28"/>
+            </w:rPr>
+            <w:t xml:space="preserve"> 3</w:t>
+          </w:r>
+        </w:p>
+        <w:p>
+          <w:pPr>
+            <w:pStyle w:val="TOC3"/>
+            <w:ind w:left="0" w:firstLine="216"/>
+            <w:rPr>
+              <w:rFonts w:cstheme="minorHAnsi"/>
+              <w:bCs/>
+              <w:sz w:val="28"/>
+              <w:szCs w:val="28"/>
+            </w:rPr>
+          </w:pPr>
+          <w:r>
+            <w:rPr>
+              <w:rFonts w:cstheme="minorHAnsi"/>
+              <w:bCs/>
+              <w:sz w:val="28"/>
+              <w:szCs w:val="28"/>
+            </w:rPr>
+            <w:t>B.</w:t>
+          </w:r>
+          <w:r>
+            <w:rPr>
+              <w:rFonts w:cstheme="minorHAnsi"/>
+              <w:bCs/>
+              <w:sz w:val="28"/>
+              <w:szCs w:val="28"/>
+            </w:rPr>
+            <w:tab/>
+          </w:r>
+          <w:proofErr w:type="spellStart"/>
+          <w:r>
+            <w:rPr>
+              <w:rFonts w:cstheme="minorHAnsi"/>
+              <w:bCs/>
+              <w:sz w:val="28"/>
+              <w:szCs w:val="28"/>
+            </w:rPr>
+            <w:t>Pembahasan</w:t>
+          </w:r>
+          <w:proofErr w:type="spellEnd"/>
+          <w:r>
+            <w:rPr>
+              <w:rFonts w:cstheme="minorHAnsi"/>
+              <w:bCs/>
+              <w:sz w:val="28"/>
+              <w:szCs w:val="28"/>
+            </w:rPr>
+            <w:t xml:space="preserve"> </w:t>
+          </w:r>
+          <w:proofErr w:type="spellStart"/>
+          <w:r>
+            <w:rPr>
+              <w:rFonts w:cstheme="minorHAnsi"/>
+              <w:bCs/>
+              <w:sz w:val="28"/>
+              <w:szCs w:val="28"/>
+              <w:lang w:val="en-ID"/>
+            </w:rPr>
+            <w:t>Topik</w:t>
+          </w:r>
+          <w:proofErr w:type="spellEnd"/>
+          <w:r>
+            <w:rPr>
+              <w:rFonts w:cstheme="minorHAnsi"/>
+              <w:bCs/>
+              <w:sz w:val="28"/>
+              <w:szCs w:val="28"/>
+              <w:lang w:val="en-ID"/>
+            </w:rPr>
+            <w:t xml:space="preserve"> Project dan Product Backlog (User Story)</w:t>
+          </w:r>
+          <w:r>
+            <w:rPr>
+              <w:rFonts w:cstheme="minorHAnsi"/>
+              <w:bCs/>
+              <w:sz w:val="28"/>
+              <w:szCs w:val="28"/>
+            </w:rPr>
+            <w:ptab w:relativeTo="margin" w:alignment="right" w:leader="dot"/>
+          </w:r>
+          <w:r>
+            <w:rPr>
+              <w:rFonts w:cstheme="minorHAnsi"/>
+              <w:bCs/>
+              <w:sz w:val="28"/>
+              <w:szCs w:val="28"/>
+            </w:rPr>
+            <w:t xml:space="preserve"> 5</w:t>
+          </w:r>
+        </w:p>
+        <w:p>
+          <w:pPr>
+            <w:pStyle w:val="TOC3"/>
+            <w:ind w:left="0" w:firstLine="216"/>
+            <w:rPr>
+              <w:rFonts w:cstheme="minorHAnsi"/>
+              <w:bCs/>
+              <w:sz w:val="28"/>
+              <w:szCs w:val="28"/>
+            </w:rPr>
+          </w:pPr>
+          <w:r>
+            <w:rPr>
+              <w:rFonts w:cstheme="minorHAnsi"/>
+              <w:bCs/>
+              <w:sz w:val="28"/>
+              <w:szCs w:val="28"/>
+            </w:rPr>
+            <w:t>C.</w:t>
+          </w:r>
+          <w:r>
+            <w:rPr>
+              <w:rFonts w:cstheme="minorHAnsi"/>
+              <w:bCs/>
+              <w:sz w:val="28"/>
+              <w:szCs w:val="28"/>
+            </w:rPr>
+            <w:tab/>
+          </w:r>
+          <w:proofErr w:type="spellStart"/>
+          <w:r>
+            <w:rPr>
+              <w:rFonts w:cstheme="minorHAnsi"/>
+              <w:bCs/>
+              <w:sz w:val="28"/>
+              <w:szCs w:val="28"/>
+            </w:rPr>
+            <w:t>Pembahasan</w:t>
+          </w:r>
+          <w:proofErr w:type="spellEnd"/>
+          <w:r>
+            <w:rPr>
+              <w:rFonts w:cstheme="minorHAnsi"/>
+              <w:bCs/>
+              <w:sz w:val="28"/>
+              <w:szCs w:val="28"/>
+            </w:rPr>
+            <w:t xml:space="preserve"> </w:t>
+          </w:r>
+          <w:r>
+            <w:rPr>
+              <w:rFonts w:cstheme="minorHAnsi"/>
+              <w:bCs/>
+              <w:sz w:val="28"/>
+              <w:szCs w:val="28"/>
+              <w:lang w:val="en-ID"/>
+            </w:rPr>
+            <w:t>Sprint Goal dan Sprint Planning 1</w:t>
+          </w:r>
+          <w:r>
+            <w:rPr>
+              <w:rFonts w:cstheme="minorHAnsi"/>
+              <w:bCs/>
+              <w:sz w:val="28"/>
+              <w:szCs w:val="28"/>
+            </w:rPr>
+            <w:ptab w:relativeTo="margin" w:alignment="right" w:leader="dot"/>
+          </w:r>
+          <w:r>
+            <w:rPr>
+              <w:rFonts w:cstheme="minorHAnsi"/>
+              <w:bCs/>
+              <w:sz w:val="28"/>
+              <w:szCs w:val="28"/>
+            </w:rPr>
+            <w:t xml:space="preserve"> 7</w:t>
+          </w:r>
+        </w:p>
+        <w:p>
+          <w:pPr>
+            <w:pStyle w:val="TOC3"/>
+            <w:ind w:left="0" w:firstLine="216"/>
+            <w:rPr>
+              <w:rFonts w:cstheme="minorHAnsi"/>
+              <w:bCs/>
+              <w:sz w:val="28"/>
+              <w:szCs w:val="28"/>
+            </w:rPr>
+          </w:pPr>
+          <w:r>
+            <w:rPr>
+              <w:rFonts w:cstheme="minorHAnsi"/>
+              <w:bCs/>
+              <w:sz w:val="28"/>
+              <w:szCs w:val="28"/>
+            </w:rPr>
+            <w:t>D.</w:t>
+          </w:r>
+          <w:r>
+            <w:rPr>
+              <w:rFonts w:cstheme="minorHAnsi"/>
+              <w:bCs/>
+              <w:sz w:val="28"/>
+              <w:szCs w:val="28"/>
+            </w:rPr>
+            <w:tab/>
+          </w:r>
+          <w:proofErr w:type="spellStart"/>
+          <w:r>
+            <w:rPr>
+              <w:rFonts w:cstheme="minorHAnsi"/>
+              <w:bCs/>
+              <w:sz w:val="28"/>
+              <w:szCs w:val="28"/>
+            </w:rPr>
+            <w:t>Tampilan</w:t>
+          </w:r>
+          <w:proofErr w:type="spellEnd"/>
+          <w:r>
+            <w:rPr>
+              <w:rFonts w:cstheme="minorHAnsi"/>
+              <w:bCs/>
+              <w:sz w:val="28"/>
+              <w:szCs w:val="28"/>
+            </w:rPr>
+            <w:t xml:space="preserve"> </w:t>
+          </w:r>
+          <w:r>
+            <w:rPr>
+              <w:rFonts w:cstheme="minorHAnsi"/>
+              <w:bCs/>
+              <w:sz w:val="28"/>
+              <w:szCs w:val="28"/>
+              <w:lang w:val="en-ID"/>
+            </w:rPr>
+            <w:t>Halaman Home Website</w:t>
+          </w:r>
+          <w:r>
+            <w:rPr>
+              <w:rFonts w:cstheme="minorHAnsi"/>
+              <w:bCs/>
+              <w:sz w:val="28"/>
+              <w:szCs w:val="28"/>
+            </w:rPr>
+            <w:t xml:space="preserve"> </w:t>
+          </w:r>
+          <w:r>
+            <w:rPr>
+              <w:rFonts w:cstheme="minorHAnsi"/>
+              <w:bCs/>
+              <w:sz w:val="28"/>
+              <w:szCs w:val="28"/>
+            </w:rPr>
+            <w:ptab w:relativeTo="margin" w:alignment="right" w:leader="dot"/>
+          </w:r>
+          <w:r>
+            <w:rPr>
+              <w:rFonts w:cstheme="minorHAnsi"/>
+              <w:bCs/>
+              <w:sz w:val="28"/>
+              <w:szCs w:val="28"/>
+            </w:rPr>
+            <w:t>8</w:t>
+          </w:r>
+        </w:p>
+        <w:p>
+          <w:pPr>
+            <w:pStyle w:val="TOC3"/>
+            <w:ind w:left="0" w:firstLine="216"/>
+            <w:rPr>
+              <w:rFonts w:cstheme="minorHAnsi"/>
+              <w:bCs/>
+              <w:sz w:val="28"/>
+              <w:szCs w:val="28"/>
+            </w:rPr>
+          </w:pPr>
+          <w:r>
+            <w:rPr>
+              <w:rFonts w:cstheme="minorHAnsi"/>
+              <w:bCs/>
+              <w:sz w:val="28"/>
+              <w:szCs w:val="28"/>
+            </w:rPr>
+            <w:t>E.</w:t>
+          </w:r>
+          <w:r>
+            <w:rPr>
+              <w:rFonts w:cstheme="minorHAnsi"/>
+              <w:bCs/>
+              <w:sz w:val="28"/>
+              <w:szCs w:val="28"/>
+            </w:rPr>
+            <w:tab/>
+            <w:t xml:space="preserve">Daily Scrum (Sprint 1) </w:t>
+          </w:r>
+          <w:r>
+            <w:rPr>
+              <w:rFonts w:cstheme="minorHAnsi"/>
+              <w:bCs/>
+              <w:sz w:val="28"/>
+              <w:szCs w:val="28"/>
+            </w:rPr>
+            <w:ptab w:relativeTo="margin" w:alignment="right" w:leader="dot"/>
+          </w:r>
+          <w:r>
+            <w:rPr>
+              <w:rFonts w:cstheme="minorHAnsi"/>
+              <w:bCs/>
+              <w:sz w:val="28"/>
+              <w:szCs w:val="28"/>
+            </w:rPr>
+            <w:t>9</w:t>
+          </w:r>
+        </w:p>
+        <w:p>
+          <w:pPr>
+            <w:pStyle w:val="TOC3"/>
+            <w:ind w:left="0" w:firstLine="216"/>
+            <w:rPr>
+              <w:rFonts w:cstheme="minorHAnsi"/>
+              <w:bCs/>
+              <w:sz w:val="28"/>
+              <w:szCs w:val="28"/>
+            </w:rPr>
+          </w:pPr>
+          <w:r>
+            <w:rPr>
+              <w:rFonts w:cstheme="minorHAnsi"/>
+              <w:bCs/>
+              <w:sz w:val="28"/>
+              <w:szCs w:val="28"/>
+            </w:rPr>
+            <w:t>F.</w:t>
+          </w:r>
+          <w:r>
+            <w:rPr>
+              <w:rFonts w:cstheme="minorHAnsi"/>
+              <w:bCs/>
+              <w:sz w:val="28"/>
+              <w:szCs w:val="28"/>
+            </w:rPr>
+            <w:tab/>
+            <w:t xml:space="preserve">Sprint Review (Sprint 1) </w:t>
+          </w:r>
+          <w:r>
+            <w:rPr>
+              <w:rFonts w:cstheme="minorHAnsi"/>
+              <w:bCs/>
+              <w:sz w:val="28"/>
+              <w:szCs w:val="28"/>
+            </w:rPr>
+            <w:ptab w:relativeTo="margin" w:alignment="right" w:leader="dot"/>
+          </w:r>
+          <w:r>
+            <w:rPr>
+              <w:rFonts w:cstheme="minorHAnsi"/>
+              <w:bCs/>
+              <w:sz w:val="28"/>
+              <w:szCs w:val="28"/>
+            </w:rPr>
+            <w:t>10</w:t>
+          </w:r>
+        </w:p>
+        <w:p>
+          <w:pPr>
+            <w:pStyle w:val="TOC3"/>
+            <w:ind w:left="0" w:firstLine="216"/>
+            <w:rPr>
+              <w:rFonts w:cstheme="minorHAnsi"/>
+              <w:bCs/>
+              <w:sz w:val="28"/>
+              <w:szCs w:val="28"/>
+            </w:rPr>
+          </w:pPr>
+          <w:r>
+            <w:rPr>
+              <w:rFonts w:cstheme="minorHAnsi"/>
+              <w:bCs/>
+              <w:sz w:val="28"/>
+              <w:szCs w:val="28"/>
+            </w:rPr>
+            <w:t>G.</w:t>
+          </w:r>
+          <w:r>
+            <w:rPr>
+              <w:rFonts w:cstheme="minorHAnsi"/>
+              <w:bCs/>
+              <w:sz w:val="28"/>
+              <w:szCs w:val="28"/>
+            </w:rPr>
+            <w:tab/>
+            <w:t xml:space="preserve">Sprint </w:t>
+          </w:r>
+          <w:proofErr w:type="spellStart"/>
+          <w:r>
+            <w:rPr>
+              <w:rFonts w:cstheme="minorHAnsi"/>
+              <w:bCs/>
+              <w:sz w:val="28"/>
+              <w:szCs w:val="28"/>
+              <w:lang w:val="en-ID"/>
+            </w:rPr>
+            <w:t>Retropective</w:t>
+          </w:r>
+          <w:proofErr w:type="spellEnd"/>
+          <w:r>
+            <w:rPr>
+              <w:rFonts w:cstheme="minorHAnsi"/>
+              <w:bCs/>
+              <w:sz w:val="28"/>
+              <w:szCs w:val="28"/>
+              <w:lang w:val="en-ID"/>
+            </w:rPr>
+            <w:t xml:space="preserve"> (Sprint 1)</w:t>
+          </w:r>
+          <w:r>
+            <w:rPr>
+              <w:rFonts w:cstheme="minorHAnsi"/>
+              <w:bCs/>
+              <w:sz w:val="28"/>
+              <w:szCs w:val="28"/>
+            </w:rPr>
+            <w:ptab w:relativeTo="margin" w:alignment="right" w:leader="dot"/>
+          </w:r>
+          <w:r>
+            <w:rPr>
+              <w:rFonts w:cstheme="minorHAnsi"/>
+              <w:bCs/>
+              <w:sz w:val="28"/>
+              <w:szCs w:val="28"/>
+            </w:rPr>
+            <w:t xml:space="preserve"> 10</w:t>
+          </w:r>
+        </w:p>
+        <w:p>
+          <w:pPr>
+            <w:pStyle w:val="TOC3"/>
+            <w:ind w:left="0" w:firstLine="216"/>
+            <w:rPr>
+              <w:rFonts w:cstheme="minorHAnsi"/>
+              <w:bCs/>
+              <w:sz w:val="28"/>
+              <w:szCs w:val="28"/>
+            </w:rPr>
+          </w:pPr>
+          <w:r>
+            <w:rPr>
+              <w:rFonts w:cstheme="minorHAnsi"/>
+              <w:bCs/>
+              <w:sz w:val="28"/>
+              <w:szCs w:val="28"/>
+            </w:rPr>
+            <w:t>H.</w:t>
+          </w:r>
+          <w:r>
+            <w:rPr>
+              <w:rFonts w:cstheme="minorHAnsi"/>
+              <w:bCs/>
+              <w:sz w:val="28"/>
+              <w:szCs w:val="28"/>
+            </w:rPr>
+            <w:tab/>
+          </w:r>
+          <w:proofErr w:type="spellStart"/>
+          <w:r>
+            <w:rPr>
+              <w:rFonts w:cstheme="minorHAnsi"/>
+              <w:bCs/>
+              <w:sz w:val="28"/>
+              <w:szCs w:val="28"/>
+            </w:rPr>
+            <w:t>Pembahasan</w:t>
+          </w:r>
+          <w:proofErr w:type="spellEnd"/>
+          <w:r>
+            <w:rPr>
+              <w:rFonts w:cstheme="minorHAnsi"/>
+              <w:bCs/>
+              <w:sz w:val="28"/>
+              <w:szCs w:val="28"/>
+            </w:rPr>
+            <w:t xml:space="preserve"> </w:t>
+          </w:r>
+          <w:r>
+            <w:rPr>
+              <w:rFonts w:cstheme="minorHAnsi"/>
+              <w:bCs/>
+              <w:sz w:val="28"/>
+              <w:szCs w:val="28"/>
+              <w:lang w:val="en-ID"/>
+            </w:rPr>
+            <w:t>Sprint Goal dan Sprint Planning 2</w:t>
+          </w:r>
+          <w:r>
+            <w:rPr>
+              <w:rFonts w:cstheme="minorHAnsi"/>
+              <w:bCs/>
+              <w:sz w:val="28"/>
+              <w:szCs w:val="28"/>
+            </w:rPr>
+            <w:t xml:space="preserve"> </w:t>
+          </w:r>
+          <w:r>
+            <w:rPr>
+              <w:rFonts w:cstheme="minorHAnsi"/>
+              <w:bCs/>
+              <w:sz w:val="28"/>
+              <w:szCs w:val="28"/>
+            </w:rPr>
+            <w:ptab w:relativeTo="margin" w:alignment="right" w:leader="dot"/>
+          </w:r>
+          <w:r>
+            <w:rPr>
+              <w:rFonts w:cstheme="minorHAnsi"/>
+              <w:bCs/>
+              <w:sz w:val="28"/>
+              <w:szCs w:val="28"/>
+            </w:rPr>
+            <w:t>11</w:t>
+          </w:r>
+        </w:p>
+        <w:p>
+          <w:pPr>
+            <w:pStyle w:val="TOC3"/>
+            <w:ind w:left="0" w:firstLine="216"/>
+            <w:rPr>
+              <w:rFonts w:cstheme="minorHAnsi"/>
+              <w:bCs/>
+              <w:sz w:val="28"/>
+              <w:szCs w:val="28"/>
+            </w:rPr>
+          </w:pPr>
+          <w:r>
+            <w:rPr>
+              <w:rFonts w:cstheme="minorHAnsi"/>
+              <w:bCs/>
+              <w:sz w:val="28"/>
+              <w:szCs w:val="28"/>
+            </w:rPr>
+            <w:t>I.</w:t>
+          </w:r>
+          <w:r>
+            <w:rPr>
+              <w:rFonts w:cstheme="minorHAnsi"/>
+              <w:bCs/>
+              <w:sz w:val="28"/>
+              <w:szCs w:val="28"/>
+            </w:rPr>
+            <w:tab/>
+          </w:r>
+          <w:proofErr w:type="spellStart"/>
+          <w:r>
+            <w:rPr>
+              <w:rFonts w:cstheme="minorHAnsi"/>
+              <w:bCs/>
+              <w:sz w:val="28"/>
+              <w:szCs w:val="28"/>
+            </w:rPr>
+            <w:t>Tampilan</w:t>
+          </w:r>
+          <w:proofErr w:type="spellEnd"/>
+          <w:r>
+            <w:rPr>
+              <w:rFonts w:cstheme="minorHAnsi"/>
+              <w:bCs/>
+              <w:sz w:val="28"/>
+              <w:szCs w:val="28"/>
+            </w:rPr>
+            <w:t xml:space="preserve"> </w:t>
+          </w:r>
+          <w:r>
+            <w:rPr>
+              <w:rFonts w:cstheme="minorHAnsi"/>
+              <w:bCs/>
+              <w:sz w:val="28"/>
+              <w:szCs w:val="28"/>
+              <w:lang w:val="en-ID"/>
+            </w:rPr>
+            <w:t>Halaman Service Website</w:t>
+          </w:r>
+          <w:r>
+            <w:rPr>
+              <w:rFonts w:cstheme="minorHAnsi"/>
+              <w:bCs/>
+              <w:sz w:val="28"/>
+              <w:szCs w:val="28"/>
+            </w:rPr>
+            <w:t xml:space="preserve"> </w:t>
+          </w:r>
+          <w:r>
+            <w:rPr>
+              <w:rFonts w:cstheme="minorHAnsi"/>
+              <w:bCs/>
+              <w:sz w:val="28"/>
+              <w:szCs w:val="28"/>
+            </w:rPr>
+            <w:ptab w:relativeTo="margin" w:alignment="right" w:leader="dot"/>
+          </w:r>
+          <w:r>
+            <w:rPr>
+              <w:rFonts w:cstheme="minorHAnsi"/>
+              <w:bCs/>
+              <w:sz w:val="28"/>
+              <w:szCs w:val="28"/>
+            </w:rPr>
+            <w:t>12</w:t>
+          </w:r>
+        </w:p>
+        <w:p>
+          <w:pPr>
+            <w:pStyle w:val="TOC3"/>
+            <w:ind w:left="0" w:firstLine="216"/>
+            <w:rPr>
+              <w:rFonts w:cstheme="minorHAnsi"/>
+              <w:bCs/>
+              <w:sz w:val="28"/>
+              <w:szCs w:val="28"/>
+            </w:rPr>
+          </w:pPr>
+          <w:r>
+            <w:rPr>
+              <w:rFonts w:cstheme="minorHAnsi"/>
+              <w:bCs/>
+              <w:sz w:val="28"/>
+              <w:szCs w:val="28"/>
+            </w:rPr>
+            <w:t>J.</w:t>
+          </w:r>
+          <w:r>
+            <w:rPr>
+              <w:rFonts w:cstheme="minorHAnsi"/>
+              <w:bCs/>
+              <w:sz w:val="28"/>
+              <w:szCs w:val="28"/>
+            </w:rPr>
+            <w:tab/>
+          </w:r>
+          <w:proofErr w:type="spellStart"/>
+          <w:proofErr w:type="gramStart"/>
+          <w:r>
+            <w:rPr>
+              <w:rFonts w:cstheme="minorHAnsi"/>
+              <w:bCs/>
+              <w:sz w:val="28"/>
+              <w:szCs w:val="28"/>
+            </w:rPr>
+            <w:t>Tampilan</w:t>
+          </w:r>
+          <w:proofErr w:type="spellEnd"/>
+          <w:r>
+            <w:rPr>
+              <w:rFonts w:cstheme="minorHAnsi"/>
+              <w:bCs/>
+              <w:sz w:val="28"/>
+              <w:szCs w:val="28"/>
+            </w:rPr>
+            <w:t xml:space="preserve">  </w:t>
+          </w:r>
+          <w:r>
+            <w:rPr>
+              <w:rFonts w:cstheme="minorHAnsi"/>
+              <w:bCs/>
+              <w:sz w:val="28"/>
+              <w:szCs w:val="28"/>
+              <w:lang w:val="en-ID"/>
+            </w:rPr>
+            <w:t>Halaman</w:t>
+          </w:r>
+          <w:proofErr w:type="gramEnd"/>
+          <w:r>
+            <w:rPr>
+              <w:rFonts w:cstheme="minorHAnsi"/>
+              <w:bCs/>
+              <w:sz w:val="28"/>
+              <w:szCs w:val="28"/>
+              <w:lang w:val="en-ID"/>
+            </w:rPr>
+            <w:t xml:space="preserve"> Member Website</w:t>
+          </w:r>
+          <w:r>
+            <w:rPr>
+              <w:rFonts w:cstheme="minorHAnsi"/>
+              <w:bCs/>
+              <w:sz w:val="28"/>
+              <w:szCs w:val="28"/>
+            </w:rPr>
+            <w:t xml:space="preserve"> </w:t>
+          </w:r>
+          <w:r>
+            <w:rPr>
+              <w:rFonts w:cstheme="minorHAnsi"/>
+              <w:bCs/>
+              <w:sz w:val="28"/>
+              <w:szCs w:val="28"/>
+            </w:rPr>
+            <w:ptab w:relativeTo="margin" w:alignment="right" w:leader="dot"/>
+          </w:r>
+          <w:r>
+            <w:rPr>
+              <w:rFonts w:cstheme="minorHAnsi"/>
+              <w:bCs/>
+              <w:sz w:val="28"/>
+              <w:szCs w:val="28"/>
+            </w:rPr>
+            <w:t>13</w:t>
+          </w:r>
+        </w:p>
+        <w:p>
+          <w:pPr>
+            <w:pStyle w:val="TOC3"/>
+            <w:ind w:left="0" w:firstLine="216"/>
+            <w:rPr>
+              <w:rFonts w:cstheme="minorHAnsi"/>
+              <w:bCs/>
+              <w:sz w:val="28"/>
+              <w:szCs w:val="28"/>
+            </w:rPr>
+          </w:pPr>
+          <w:r>
+            <w:rPr>
+              <w:rFonts w:cstheme="minorHAnsi"/>
+              <w:bCs/>
+              <w:sz w:val="28"/>
+              <w:szCs w:val="28"/>
+            </w:rPr>
+            <w:t>K.</w:t>
+          </w:r>
+          <w:r>
+            <w:rPr>
+              <w:rFonts w:cstheme="minorHAnsi"/>
+              <w:bCs/>
+              <w:sz w:val="28"/>
+              <w:szCs w:val="28"/>
+            </w:rPr>
+            <w:tab/>
+            <w:t xml:space="preserve">Daily Scrum (Sprint 2) </w:t>
+          </w:r>
+          <w:r>
+            <w:rPr>
+              <w:rFonts w:cstheme="minorHAnsi"/>
+              <w:bCs/>
+              <w:sz w:val="28"/>
+              <w:szCs w:val="28"/>
+            </w:rPr>
+            <w:ptab w:relativeTo="margin" w:alignment="right" w:leader="dot"/>
+          </w:r>
+          <w:r>
+            <w:rPr>
+              <w:rFonts w:cstheme="minorHAnsi"/>
+              <w:bCs/>
+              <w:sz w:val="28"/>
+              <w:szCs w:val="28"/>
+            </w:rPr>
+            <w:t>14</w:t>
+          </w:r>
+        </w:p>
+        <w:p>
+          <w:pPr>
+            <w:pStyle w:val="TOC3"/>
+            <w:ind w:left="0" w:firstLine="216"/>
+            <w:rPr>
+              <w:rFonts w:cstheme="minorHAnsi"/>
+              <w:bCs/>
+              <w:sz w:val="28"/>
+              <w:szCs w:val="28"/>
+            </w:rPr>
+          </w:pPr>
+          <w:r>
+            <w:rPr>
+              <w:rFonts w:cstheme="minorHAnsi"/>
+              <w:bCs/>
+              <w:sz w:val="28"/>
+              <w:szCs w:val="28"/>
+            </w:rPr>
+            <w:t>L.</w:t>
+          </w:r>
+          <w:r>
+            <w:rPr>
+              <w:rFonts w:cstheme="minorHAnsi"/>
+              <w:bCs/>
+              <w:sz w:val="28"/>
+              <w:szCs w:val="28"/>
+            </w:rPr>
+            <w:tab/>
+            <w:t xml:space="preserve">Sprint Review (Sprint 2) </w:t>
+          </w:r>
+          <w:r>
+            <w:rPr>
+              <w:rFonts w:cstheme="minorHAnsi"/>
+              <w:bCs/>
+              <w:sz w:val="28"/>
+              <w:szCs w:val="28"/>
+            </w:rPr>
+            <w:ptab w:relativeTo="margin" w:alignment="right" w:leader="dot"/>
+          </w:r>
+          <w:r>
+            <w:rPr>
+              <w:rFonts w:cstheme="minorHAnsi"/>
+              <w:bCs/>
+              <w:sz w:val="28"/>
+              <w:szCs w:val="28"/>
+            </w:rPr>
+            <w:t>15</w:t>
+          </w:r>
+        </w:p>
+        <w:p>
+          <w:pPr>
+            <w:pStyle w:val="TOC3"/>
+            <w:ind w:left="0" w:firstLine="216"/>
+            <w:rPr>
+              <w:rFonts w:cstheme="minorHAnsi"/>
+              <w:bCs/>
+              <w:sz w:val="28"/>
+              <w:szCs w:val="28"/>
+            </w:rPr>
+          </w:pPr>
+          <w:r>
+            <w:rPr>
+              <w:rFonts w:cstheme="minorHAnsi"/>
+              <w:bCs/>
+              <w:sz w:val="28"/>
+              <w:szCs w:val="28"/>
+            </w:rPr>
+            <w:t>M.</w:t>
+          </w:r>
+          <w:r>
+            <w:rPr>
+              <w:rFonts w:cstheme="minorHAnsi"/>
+              <w:bCs/>
+              <w:sz w:val="28"/>
+              <w:szCs w:val="28"/>
+            </w:rPr>
+            <w:tab/>
+            <w:t xml:space="preserve">Sprint </w:t>
+          </w:r>
+          <w:proofErr w:type="spellStart"/>
+          <w:r>
+            <w:rPr>
+              <w:rFonts w:cstheme="minorHAnsi"/>
+              <w:bCs/>
+              <w:sz w:val="28"/>
+              <w:szCs w:val="28"/>
+              <w:lang w:val="en-ID"/>
+            </w:rPr>
+            <w:t>Retropective</w:t>
+          </w:r>
+          <w:proofErr w:type="spellEnd"/>
+          <w:r>
+            <w:rPr>
+              <w:rFonts w:cstheme="minorHAnsi"/>
+              <w:bCs/>
+              <w:sz w:val="28"/>
+              <w:szCs w:val="28"/>
+            </w:rPr>
+            <w:t xml:space="preserve"> (Sprint 2) </w:t>
+          </w:r>
+          <w:r>
+            <w:rPr>
+              <w:rFonts w:cstheme="minorHAnsi"/>
+              <w:bCs/>
+              <w:sz w:val="28"/>
+              <w:szCs w:val="28"/>
+            </w:rPr>
+            <w:ptab w:relativeTo="margin" w:alignment="right" w:leader="dot"/>
+          </w:r>
+          <w:r>
+            <w:rPr>
+              <w:rFonts w:cstheme="minorHAnsi"/>
+              <w:bCs/>
+              <w:sz w:val="28"/>
+              <w:szCs w:val="28"/>
+            </w:rPr>
+            <w:t>15</w:t>
+          </w:r>
+        </w:p>
+        <w:p>
+          <w:pPr>
+            <w:pStyle w:val="TOC3"/>
+            <w:ind w:left="0" w:firstLine="216"/>
+            <w:rPr>
+              <w:rFonts w:cstheme="minorHAnsi"/>
+              <w:bCs/>
+              <w:sz w:val="28"/>
+              <w:szCs w:val="28"/>
+            </w:rPr>
+          </w:pPr>
+          <w:r>
+            <w:rPr>
+              <w:rFonts w:cstheme="minorHAnsi"/>
+              <w:bCs/>
+              <w:sz w:val="28"/>
+              <w:szCs w:val="28"/>
+            </w:rPr>
+            <w:t>N.</w:t>
+          </w:r>
+          <w:r>
+            <w:rPr>
+              <w:rFonts w:cstheme="minorHAnsi"/>
+              <w:bCs/>
+              <w:sz w:val="28"/>
+              <w:szCs w:val="28"/>
+            </w:rPr>
+            <w:tab/>
+          </w:r>
+          <w:proofErr w:type="spellStart"/>
+          <w:r>
+            <w:rPr>
+              <w:rFonts w:cstheme="minorHAnsi"/>
+              <w:bCs/>
+              <w:sz w:val="28"/>
+              <w:szCs w:val="28"/>
+            </w:rPr>
+            <w:t>Dokumentasi</w:t>
+          </w:r>
+          <w:proofErr w:type="spellEnd"/>
+          <w:r>
+            <w:rPr>
+              <w:rFonts w:cstheme="minorHAnsi"/>
+              <w:bCs/>
+              <w:sz w:val="28"/>
+              <w:szCs w:val="28"/>
+            </w:rPr>
+            <w:t xml:space="preserve"> </w:t>
+          </w:r>
+          <w:r>
+            <w:rPr>
+              <w:rFonts w:cstheme="minorHAnsi"/>
+              <w:bCs/>
+              <w:sz w:val="28"/>
+              <w:szCs w:val="28"/>
+              <w:lang w:val="en-ID"/>
+            </w:rPr>
+            <w:t>Trello Board</w:t>
+          </w:r>
+          <w:r>
+            <w:rPr>
+              <w:rFonts w:cstheme="minorHAnsi"/>
+              <w:bCs/>
+              <w:sz w:val="28"/>
+              <w:szCs w:val="28"/>
+            </w:rPr>
+            <w:t xml:space="preserve"> </w:t>
+          </w:r>
+          <w:r>
+            <w:rPr>
+              <w:rFonts w:cstheme="minorHAnsi"/>
+              <w:bCs/>
+              <w:sz w:val="28"/>
+              <w:szCs w:val="28"/>
+            </w:rPr>
+            <w:ptab w:relativeTo="margin" w:alignment="right" w:leader="dot"/>
+          </w:r>
+          <w:r>
+            <w:rPr>
+              <w:rFonts w:cstheme="minorHAnsi"/>
+              <w:bCs/>
+              <w:sz w:val="28"/>
+              <w:szCs w:val="28"/>
+            </w:rPr>
+            <w:t>16</w:t>
+          </w:r>
+        </w:p>
+        <w:p>
+          <w:pPr>
+            <w:rPr>
+              <w:rFonts w:cstheme="minorHAnsi"/>
+              <w:sz w:val="28"/>
+              <w:szCs w:val="28"/>
+              <w:lang w:val="en-US"/>
+            </w:rPr>
+          </w:pPr>
+        </w:p>
+        <w:p>
+          <w:pPr>
+            <w:rPr>
+              <w:rFonts w:cstheme="minorHAnsi"/>
+              <w:bCs/>
+              <w:sz w:val="28"/>
+              <w:szCs w:val="28"/>
+              <w:lang w:val="en-US"/>
+            </w:rPr>
+          </w:pPr>
+        </w:p>
+        <w:p>
+          <w:pPr>
+            <w:pStyle w:val="TOC1"/>
+            <w:rPr>
+              <w:rFonts w:cstheme="minorHAnsi"/>
+              <w:b w:val="0"/>
+              <w:sz w:val="28"/>
+              <w:szCs w:val="28"/>
+            </w:rPr>
+          </w:pPr>
+          <w:r>
+            <w:rPr>
+              <w:rFonts w:cstheme="minorHAnsi"/>
+              <w:b w:val="0"/>
+              <w:sz w:val="28"/>
+              <w:szCs w:val="28"/>
+            </w:rPr>
+            <w:t xml:space="preserve">BAB III </w:t>
+          </w:r>
+          <w:r>
+            <w:rPr>
+              <w:rFonts w:cstheme="minorHAnsi"/>
+              <w:b w:val="0"/>
+              <w:sz w:val="28"/>
+              <w:szCs w:val="28"/>
+            </w:rPr>
+            <w:ptab w:relativeTo="margin" w:alignment="right" w:leader="dot"/>
+          </w:r>
+          <w:r>
+            <w:rPr>
+              <w:rFonts w:cstheme="minorHAnsi"/>
+              <w:b w:val="0"/>
+              <w:sz w:val="28"/>
+              <w:szCs w:val="28"/>
+            </w:rPr>
+            <w:t>18</w:t>
+          </w:r>
+        </w:p>
+        <w:p>
+          <w:pPr>
+            <w:pStyle w:val="TOC2"/>
+            <w:ind w:left="216"/>
+            <w:rPr>
+              <w:rFonts w:cstheme="minorHAnsi"/>
+              <w:bCs/>
+              <w:sz w:val="28"/>
+              <w:szCs w:val="28"/>
+            </w:rPr>
+          </w:pPr>
+          <w:r>
+            <w:rPr>
+              <w:rFonts w:cstheme="minorHAnsi"/>
+              <w:bCs/>
+              <w:sz w:val="28"/>
+              <w:szCs w:val="28"/>
+            </w:rPr>
+            <w:t>A.</w:t>
+          </w:r>
+          <w:r>
+            <w:rPr>
+              <w:rFonts w:cstheme="minorHAnsi"/>
+              <w:bCs/>
+              <w:sz w:val="28"/>
+              <w:szCs w:val="28"/>
+            </w:rPr>
+            <w:tab/>
+            <w:t>Kesimpulan</w:t>
+          </w:r>
+          <w:r>
+            <w:rPr>
+              <w:rFonts w:cstheme="minorHAnsi"/>
+              <w:bCs/>
+              <w:sz w:val="28"/>
+              <w:szCs w:val="28"/>
+            </w:rPr>
+            <w:ptab w:relativeTo="margin" w:alignment="right" w:leader="dot"/>
+          </w:r>
+          <w:r>
+            <w:rPr>
+              <w:rFonts w:cstheme="minorHAnsi"/>
+              <w:bCs/>
+              <w:sz w:val="28"/>
+              <w:szCs w:val="28"/>
+            </w:rPr>
+            <w:t xml:space="preserve"> 18</w:t>
+          </w:r>
+        </w:p>
+        <w:p>
+          <w:pPr>
+            <w:pStyle w:val="TOC2"/>
+            <w:ind w:left="216"/>
+            <w:rPr>
+              <w:rFonts w:cstheme="minorHAnsi"/>
+              <w:bCs/>
+              <w:sz w:val="28"/>
+              <w:szCs w:val="28"/>
+            </w:rPr>
+          </w:pPr>
+          <w:r>
+            <w:rPr>
+              <w:rFonts w:cstheme="minorHAnsi"/>
+              <w:bCs/>
+              <w:sz w:val="28"/>
+              <w:szCs w:val="28"/>
+            </w:rPr>
+            <w:t>B.</w:t>
+          </w:r>
+          <w:r>
+            <w:rPr>
+              <w:rFonts w:cstheme="minorHAnsi"/>
+              <w:bCs/>
+              <w:sz w:val="28"/>
+              <w:szCs w:val="28"/>
+            </w:rPr>
+            <w:tab/>
+            <w:t xml:space="preserve">Saran </w:t>
+          </w:r>
+          <w:r>
+            <w:rPr>
+              <w:rFonts w:cstheme="minorHAnsi"/>
+              <w:bCs/>
+              <w:sz w:val="28"/>
+              <w:szCs w:val="28"/>
+            </w:rPr>
+            <w:ptab w:relativeTo="margin" w:alignment="right" w:leader="dot"/>
+          </w:r>
+          <w:r>
+            <w:rPr>
+              <w:rFonts w:cstheme="minorHAnsi"/>
+              <w:bCs/>
+              <w:sz w:val="28"/>
+              <w:szCs w:val="28"/>
+            </w:rPr>
+            <w:t>18</w:t>
+          </w:r>
+        </w:p>
+        <w:p>
+          <w:pPr>
+            <w:rPr>
+              <w:bCs/>
+              <w:lang w:val="en-US"/>
+            </w:rPr>
+          </w:pPr>
+        </w:p>
+        <w:p>
+          <w:pPr>
+            <w:rPr>
+              <w:bCs/>
+              <w:lang w:val="en-US"/>
+            </w:rPr>
+          </w:pPr>
+        </w:p>
+        <w:p>
+          <w:pPr>
+            <w:rPr>
+              <w:bCs/>
+              <w:lang w:val="en-US"/>
+            </w:rPr>
+          </w:pPr>
+        </w:p>
+      </w:sdtContent>
+    </w:sdt>
+    <w:p>
+      <w:pPr>
+        <w:spacing w:after="0" w:line="276" w:lineRule="auto"/>
+        <w:jc w:val="center"/>
+        <w:rPr>
+          <w:rFonts w:ascii="Times New Roman" w:hAnsi="Times New Roman" w:cs="Times New Roman"/>
+          <w:bCs/>
+          <w:sz w:val="24"/>
+          <w:szCs w:val="24"/>
+          <w:lang w:val="en-ID"/>
+        </w:rPr>
+      </w:pPr>
+    </w:p>
+    <w:p>
+      <w:pPr>
+        <w:spacing w:after="0" w:line="276" w:lineRule="auto"/>
+        <w:jc w:val="center"/>
+        <w:rPr>
+          <w:rFonts w:ascii="Times New Roman" w:hAnsi="Times New Roman" w:cs="Times New Roman"/>
+          <w:b/>
+          <w:sz w:val="24"/>
+          <w:szCs w:val="24"/>
+          <w:lang w:val="en-ID"/>
+        </w:rPr>
+      </w:pPr>
+      <w:r>
+        <w:rPr>
+          <w:rFonts w:ascii="Times New Roman" w:hAnsi="Times New Roman" w:cs="Times New Roman"/>
+          <w:b/>
+          <w:sz w:val="24"/>
+          <w:szCs w:val="24"/>
+          <w:lang w:val="en-ID"/>
+        </w:rPr>
+        <w:t>BAB I</w:t>
+      </w:r>
+    </w:p>
+    <w:p>
+      <w:pPr>
+        <w:spacing w:after="0" w:line="276" w:lineRule="auto"/>
+        <w:jc w:val="center"/>
+        <w:rPr>
+          <w:rFonts w:ascii="Times New Roman" w:hAnsi="Times New Roman" w:cs="Times New Roman"/>
+          <w:b/>
+          <w:sz w:val="24"/>
+          <w:szCs w:val="24"/>
+          <w:lang w:val="en-ID"/>
+        </w:rPr>
+      </w:pPr>
+      <w:r>
+        <w:rPr>
+          <w:rFonts w:ascii="Times New Roman" w:hAnsi="Times New Roman" w:cs="Times New Roman"/>
+          <w:b/>
+          <w:sz w:val="24"/>
+          <w:szCs w:val="24"/>
+          <w:lang w:val="en-ID"/>
+        </w:rPr>
+        <w:t>PENDAHULUAN</w:t>
+      </w:r>
+    </w:p>
+    <w:p>
+      <w:pPr>
+        <w:spacing w:after="0" w:line="276" w:lineRule="auto"/>
+        <w:jc w:val="center"/>
+        <w:rPr>
+          <w:rFonts w:ascii="Times New Roman" w:hAnsi="Times New Roman" w:cs="Times New Roman"/>
+          <w:bCs/>
+          <w:sz w:val="24"/>
+          <w:szCs w:val="24"/>
+          <w:lang w:val="en-ID"/>
+        </w:rPr>
+      </w:pPr>
+    </w:p>
+    <w:p>
+      <w:pPr>
+        <w:spacing w:after="0" w:line="276" w:lineRule="auto"/>
+        <w:jc w:val="center"/>
+        <w:rPr>
+          <w:rFonts w:ascii="Times New Roman" w:hAnsi="Times New Roman" w:cs="Times New Roman"/>
+          <w:bCs/>
+          <w:sz w:val="24"/>
+          <w:szCs w:val="24"/>
+          <w:lang w:val="en-ID"/>
+        </w:rPr>
+      </w:pPr>
+    </w:p>
+    <w:p>
+      <w:pPr>
+        <w:spacing w:after="0" w:line="276" w:lineRule="auto"/>
+        <w:jc w:val="both"/>
+        <w:rPr>
+          <w:rFonts w:ascii="Times New Roman" w:hAnsi="Times New Roman" w:cs="Times New Roman"/>
+          <w:b/>
+          <w:sz w:val="24"/>
+          <w:szCs w:val="24"/>
+          <w:lang w:val="en-ID"/>
+        </w:rPr>
+      </w:pPr>
+    </w:p>
+    <w:p>
+      <w:pPr>
+        <w:pStyle w:val="ListParagraph"/>
+        <w:numPr>
+          <w:ilvl w:val="0"/>
+          <w:numId w:val="1"/>
+        </w:numPr>
+        <w:spacing w:after="0" w:line="276" w:lineRule="auto"/>
+        <w:jc w:val="both"/>
+        <w:rPr>
+          <w:rFonts w:ascii="Times New Roman" w:hAnsi="Times New Roman" w:cs="Times New Roman"/>
+          <w:b/>
+          <w:sz w:val="24"/>
+          <w:szCs w:val="24"/>
+          <w:lang w:val="en-ID"/>
+        </w:rPr>
+      </w:pPr>
+      <w:r>
+        <w:rPr>
+          <w:rFonts w:ascii="Times New Roman" w:hAnsi="Times New Roman" w:cs="Times New Roman"/>
+          <w:b/>
+          <w:sz w:val="24"/>
+          <w:szCs w:val="24"/>
+          <w:lang w:val="en-ID"/>
+        </w:rPr>
+        <w:t xml:space="preserve">Latar Belakang </w:t>
+      </w:r>
+    </w:p>
+    <w:p>
+      <w:pPr>
+        <w:spacing w:after="0" w:line="276" w:lineRule="auto"/>
+        <w:jc w:val="both"/>
+        <w:rPr>
+          <w:rFonts w:ascii="Times New Roman" w:hAnsi="Times New Roman" w:cs="Times New Roman"/>
+          <w:bCs/>
+          <w:sz w:val="24"/>
+          <w:szCs w:val="24"/>
+          <w:lang w:val="en-ID"/>
+        </w:rPr>
+      </w:pPr>
+    </w:p>
+    <w:p>
+      <w:pPr>
+        <w:pStyle w:val="ListParagraph"/>
+        <w:spacing w:after="0" w:line="276" w:lineRule="auto"/>
+        <w:ind w:firstLine="720"/>
+        <w:jc w:val="both"/>
+        <w:rPr>
+          <w:rFonts w:ascii="Times New Roman" w:hAnsi="Times New Roman" w:cs="Times New Roman"/>
+          <w:bCs/>
+          <w:sz w:val="24"/>
+          <w:szCs w:val="24"/>
+          <w:lang w:val="en-ID"/>
+        </w:rPr>
+      </w:pPr>
+      <w:r>
+        <w:rPr>
+          <w:rFonts w:ascii="Times New Roman" w:hAnsi="Times New Roman" w:cs="Times New Roman"/>
+          <w:bCs/>
+          <w:sz w:val="24"/>
+          <w:szCs w:val="24"/>
+          <w:lang w:val="en-ID"/>
+        </w:rPr>
+        <w:t>Gym Fitness merupakan salah satu bisnis yang semakin berkembang dan menjadi semakin populer di era modern terkhusus saat pandemi Covid-19. Dalam mengembangkan bisnis Gym, diperlukan metode pengembangan produk atau layanan yang efektif dan efisien. Agile dan Scrum adalah dua konsep terkait yang muncul pada tahun 1990-an sebagai respons terhadap kegagalan proyek-proyek pengembangan perangkat lunak yang menggunakan metode tradisional yang lebih berat dan kaku. Agile dan Scrum menawarkan pendekatan yang lebih fleksibel, kolaboratif, dan terorganisir secara mandiri.</w:t>
+      </w:r>
+    </w:p>
+    <w:p>
+      <w:pPr>
+        <w:pStyle w:val="ListParagraph"/>
+        <w:spacing w:after="0" w:line="276" w:lineRule="auto"/>
+        <w:ind w:firstLine="720"/>
+        <w:jc w:val="both"/>
+        <w:rPr>
+          <w:rFonts w:ascii="Times New Roman" w:hAnsi="Times New Roman" w:cs="Times New Roman"/>
+          <w:bCs/>
+          <w:sz w:val="24"/>
+          <w:szCs w:val="24"/>
+          <w:lang w:val="en-ID"/>
+        </w:rPr>
+      </w:pPr>
+    </w:p>
+    <w:p>
+      <w:pPr>
+        <w:pStyle w:val="ListParagraph"/>
+        <w:spacing w:after="0" w:line="276" w:lineRule="auto"/>
+        <w:ind w:firstLine="720"/>
+        <w:jc w:val="both"/>
+        <w:rPr>
+          <w:rFonts w:ascii="Times New Roman" w:hAnsi="Times New Roman" w:cs="Times New Roman"/>
+          <w:bCs/>
+          <w:sz w:val="24"/>
+          <w:szCs w:val="24"/>
+          <w:lang w:val="en-ID"/>
+        </w:rPr>
+      </w:pPr>
+      <w:r>
+        <w:rPr>
+          <w:rFonts w:ascii="Times New Roman" w:hAnsi="Times New Roman" w:cs="Times New Roman"/>
+          <w:bCs/>
+          <w:sz w:val="24"/>
+          <w:szCs w:val="24"/>
+          <w:lang w:val="en-ID"/>
+        </w:rPr>
+        <w:t>Metodologi ini menekankan pada kerja tim, komunikasi terbuka, dan iterasi yang cepat untuk mencapai tujuan yang ditetapkan. Agile Scrum dapat membantu mengelola tim pelatih (coach), mengembangkan program pelatihan yang efektif, serta mengoptimalkan pengalaman pelanggan.</w:t>
+      </w:r>
+    </w:p>
+    <w:p>
+      <w:pPr>
+        <w:pStyle w:val="ListParagraph"/>
+        <w:spacing w:after="0" w:line="276" w:lineRule="auto"/>
+        <w:ind w:firstLine="720"/>
+        <w:jc w:val="both"/>
+        <w:rPr>
+          <w:rFonts w:ascii="Times New Roman" w:hAnsi="Times New Roman" w:cs="Times New Roman"/>
+          <w:bCs/>
+          <w:sz w:val="24"/>
+          <w:szCs w:val="24"/>
+          <w:lang w:val="en-ID"/>
+        </w:rPr>
+      </w:pPr>
+    </w:p>
+    <w:p>
+      <w:pPr>
+        <w:spacing w:after="0" w:line="276" w:lineRule="auto"/>
+        <w:jc w:val="both"/>
+        <w:rPr>
+          <w:rFonts w:ascii="Times New Roman" w:hAnsi="Times New Roman" w:cs="Times New Roman"/>
+          <w:bCs/>
+          <w:sz w:val="24"/>
+          <w:szCs w:val="24"/>
+          <w:lang w:val="en-ID"/>
+        </w:rPr>
+      </w:pPr>
+    </w:p>
+    <w:p>
+      <w:pPr>
+        <w:spacing w:after="0" w:line="276" w:lineRule="auto"/>
+        <w:ind w:left="720" w:firstLine="720"/>
+        <w:jc w:val="both"/>
+        <w:rPr>
+          <w:rFonts w:ascii="Times New Roman" w:hAnsi="Times New Roman" w:cs="Times New Roman"/>
+          <w:bCs/>
+          <w:sz w:val="24"/>
+          <w:szCs w:val="24"/>
+          <w:lang w:val="en-ID"/>
+        </w:rPr>
+      </w:pPr>
+      <w:r>
+        <w:rPr>
+          <w:rFonts w:ascii="Times New Roman" w:hAnsi="Times New Roman" w:cs="Times New Roman"/>
+          <w:bCs/>
+          <w:sz w:val="24"/>
+          <w:szCs w:val="24"/>
+          <w:lang w:val="en-ID"/>
+        </w:rPr>
+        <w:t>Proyek dengan Gym Agile Scrum dapat membahas tentang penerapan prinsip-prinsip Agile Scrum dalam pengelolaan gym, contohnya dalam pengembangan program pelatihan baru atau pemeliharaan peralatan gym. Proyek tersebut juga dapat membahas tentang manfaat dan tantangan dalam menggunakan metodologi Agile Scrum di lingkungan Gym, serta bagaimana pelangganannya dapat meningkatkan efisiensi dan efektivitas dalam pengelolaan Gym.</w:t>
+      </w:r>
+    </w:p>
+    <w:p>
+      <w:pPr>
+        <w:pStyle w:val="ListParagraph"/>
+        <w:spacing w:after="0" w:line="276" w:lineRule="auto"/>
+        <w:ind w:firstLine="720"/>
+        <w:jc w:val="both"/>
+        <w:rPr>
+          <w:rFonts w:ascii="Times New Roman" w:hAnsi="Times New Roman" w:cs="Times New Roman"/>
+          <w:bCs/>
+          <w:sz w:val="24"/>
+          <w:szCs w:val="24"/>
+          <w:lang w:val="en-ID"/>
+        </w:rPr>
+      </w:pPr>
+    </w:p>
+    <w:p>
+      <w:pPr>
+        <w:spacing w:after="0" w:line="276" w:lineRule="auto"/>
+        <w:jc w:val="both"/>
+        <w:rPr>
+          <w:rFonts w:ascii="Times New Roman" w:hAnsi="Times New Roman" w:cs="Times New Roman"/>
+          <w:bCs/>
+          <w:sz w:val="24"/>
+          <w:szCs w:val="24"/>
+          <w:lang w:val="en-ID"/>
+        </w:rPr>
+      </w:pPr>
+    </w:p>
+    <w:p>
+      <w:pPr>
+        <w:spacing w:after="0" w:line="276" w:lineRule="auto"/>
+        <w:jc w:val="both"/>
+        <w:rPr>
+          <w:rFonts w:ascii="Times New Roman" w:hAnsi="Times New Roman" w:cs="Times New Roman"/>
+          <w:bCs/>
+          <w:sz w:val="24"/>
+          <w:szCs w:val="24"/>
+          <w:lang w:val="en-ID"/>
+        </w:rPr>
+      </w:pPr>
+    </w:p>
+    <w:p>
+      <w:pPr>
+        <w:spacing w:after="0" w:line="276" w:lineRule="auto"/>
+        <w:ind w:left="720"/>
+        <w:jc w:val="both"/>
+        <w:rPr>
+          <w:rFonts w:ascii="Times New Roman" w:hAnsi="Times New Roman" w:cs="Times New Roman"/>
+          <w:bCs/>
+          <w:sz w:val="24"/>
+          <w:szCs w:val="24"/>
+          <w:lang w:val="en-ID"/>
+        </w:rPr>
+      </w:pPr>
+    </w:p>
+    <w:p>
+      <w:pPr>
+        <w:pStyle w:val="ListParagraph"/>
+        <w:numPr>
+          <w:ilvl w:val="0"/>
+          <w:numId w:val="1"/>
+        </w:numPr>
+        <w:spacing w:after="0" w:line="276" w:lineRule="auto"/>
+        <w:jc w:val="both"/>
+        <w:rPr>
+          <w:rFonts w:ascii="Times New Roman" w:hAnsi="Times New Roman" w:cs="Times New Roman"/>
+          <w:b/>
+          <w:sz w:val="24"/>
+          <w:szCs w:val="24"/>
+          <w:lang w:val="en-ID"/>
+        </w:rPr>
+      </w:pPr>
+      <w:bookmarkStart w:id="0" w:name="_Hlk134204078"/>
+      <w:r>
+        <w:rPr>
+          <w:rFonts w:ascii="Times New Roman" w:hAnsi="Times New Roman" w:cs="Times New Roman"/>
+          <w:b/>
+          <w:sz w:val="24"/>
+          <w:szCs w:val="24"/>
+          <w:lang w:val="en-ID"/>
+        </w:rPr>
+        <w:t>Tujuan Penulisan</w:t>
+      </w:r>
+    </w:p>
+    <w:bookmarkEnd w:id="0"/>
+    <w:p>
+      <w:pPr>
+        <w:spacing w:after="0" w:line="276" w:lineRule="auto"/>
+        <w:jc w:val="both"/>
+        <w:rPr>
+          <w:rFonts w:ascii="Times New Roman" w:hAnsi="Times New Roman" w:cs="Times New Roman"/>
+          <w:bCs/>
+          <w:sz w:val="24"/>
+          <w:szCs w:val="24"/>
+          <w:lang w:val="en-ID"/>
+        </w:rPr>
+      </w:pPr>
+    </w:p>
+    <w:p>
+      <w:pPr>
+        <w:spacing w:line="276" w:lineRule="auto"/>
+        <w:ind w:left="720"/>
+        <w:jc w:val="both"/>
+        <w:rPr>
+          <w:rFonts w:ascii="Times New Roman" w:hAnsi="Times New Roman" w:cs="Times New Roman"/>
+          <w:bCs/>
+          <w:sz w:val="24"/>
+          <w:szCs w:val="24"/>
+          <w:lang w:val="en-ID"/>
+        </w:rPr>
+      </w:pPr>
+      <w:r>
+        <w:rPr>
+          <w:rFonts w:ascii="Times New Roman" w:hAnsi="Times New Roman" w:cs="Times New Roman"/>
+          <w:bCs/>
+          <w:sz w:val="24"/>
+          <w:szCs w:val="24"/>
+          <w:lang w:val="en-ID"/>
+        </w:rPr>
+        <w:tab/>
+        <w:t>Memaparkan manfaat dari pelangganan Metodologi Agile Scrum dalam pengelolaan Gym, seperti meningkatkan efisiensi dan efektivitas dalam pengembangan program pelatihan, serta meningkatkan pengalaman pelanggan melalui website yang dirancang.</w:t>
+      </w:r>
+    </w:p>
+    <w:p>
+      <w:pPr>
+        <w:spacing w:line="276" w:lineRule="auto"/>
+        <w:ind w:left="720"/>
+        <w:jc w:val="both"/>
+        <w:rPr>
+          <w:rFonts w:ascii="Times New Roman" w:hAnsi="Times New Roman" w:cs="Times New Roman"/>
+          <w:bCs/>
+          <w:sz w:val="24"/>
+          <w:szCs w:val="24"/>
+          <w:lang w:val="en-ID"/>
+        </w:rPr>
+      </w:pPr>
+    </w:p>
+    <w:p>
+      <w:pPr>
+        <w:spacing w:line="276" w:lineRule="auto"/>
+        <w:ind w:left="720" w:firstLine="720"/>
+        <w:jc w:val="both"/>
+        <w:rPr>
+          <w:rFonts w:ascii="Times New Roman" w:hAnsi="Times New Roman" w:cs="Times New Roman"/>
+          <w:bCs/>
+          <w:sz w:val="24"/>
+          <w:szCs w:val="24"/>
+          <w:lang w:val="en-ID"/>
+        </w:rPr>
+      </w:pPr>
+      <w:r>
+        <w:rPr>
+          <w:rFonts w:ascii="Times New Roman" w:hAnsi="Times New Roman" w:cs="Times New Roman"/>
+          <w:bCs/>
+          <w:sz w:val="24"/>
+          <w:szCs w:val="24"/>
+          <w:lang w:val="en-ID"/>
+        </w:rPr>
+        <w:t>Menjelaskan bagaimana prinsip-prinsip Agile Scrum, seperti kolaborasi, adaptasi, dan pengiriman iteratif dapat membantu meningkatkan kualitas program pelatihan dan pengelolaan gym secara keseluruhan.</w:t>
+      </w:r>
+    </w:p>
     <w:p/>
     <w:sectPr>
       <w:pgSz w:w="11906" w:h="16838"/>
@@ -664,6 +2578,127 @@
     </w:sectPr>
   </w:body>
 </w:document>
+</file>
+
+<file path=word/numbering.xml><?xml version="1.0" encoding="utf-8"?>
+<w:numbering xmlns:wpc="http://schemas.microsoft.com/office/word/2010/wordprocessingCanvas" xmlns:cx="http://schemas.microsoft.com/office/drawing/2014/chartex" xmlns:cx1="http://schemas.microsoft.com/office/drawing/2015/9/8/chartex" xmlns:cx2="http://schemas.microsoft.com/office/drawing/2015/10/21/chartex" xmlns:cx3="http://schemas.microsoft.com/office/drawing/2016/5/9/chartex" xmlns:cx4="http://schemas.microsoft.com/office/drawing/2016/5/10/chartex" xmlns:cx5="http://schemas.microsoft.com/office/drawing/2016/5/11/chartex" xmlns:cx6="http://schemas.microsoft.com/office/drawing/2016/5/12/chartex" xmlns:cx7="http://schemas.microsoft.com/office/drawing/2016/5/13/chartex" xmlns:cx8="http://schemas.microsoft.com/office/drawing/2016/5/14/chartex" xmlns:mc="http://schemas.openxmlformats.org/markup-compatibility/2006" xmlns:aink="http://schemas.microsoft.com/office/drawing/2016/ink" xmlns:am3d="http://schemas.microsoft.com/office/drawing/2017/model3d" xmlns:o="urn:schemas-microsoft-com:office:office" xmlns:oel="http://schemas.microsoft.com/office/2019/extlst" xmlns:r="http://schemas.openxmlformats.org/officeDocument/2006/relationships" xmlns:m="http://schemas.openxmlformats.org/officeDocument/2006/math" xmlns:v="urn:schemas-microsoft-com:vml" xmlns:wp14="http://schemas.microsoft.com/office/word/2010/wordprocessingDrawing" xmlns:wp="http://schemas.openxmlformats.org/drawingml/2006/wordprocessingDrawing" xmlns:w10="urn:schemas-microsoft-com:office:word" xmlns:w="http://schemas.openxmlformats.org/wordprocessingml/2006/main" xmlns:w14="http://schemas.microsoft.com/office/word/2010/wordml" xmlns:w15="http://schemas.microsoft.com/office/word/2012/wordml" xmlns:w16cex="http://schemas.microsoft.com/office/word/2018/wordml/cex" xmlns:w16cid="http://schemas.microsoft.com/office/word/2016/wordml/cid" xmlns:w16="http://schemas.microsoft.com/office/word/2018/wordml" xmlns:w16du="http://schemas.microsoft.com/office/word/2023/wordml/word16du" xmlns:w16sdtdh="http://schemas.microsoft.com/office/word/2020/wordml/sdtdatahash" xmlns:w16se="http://schemas.microsoft.com/office/word/2015/wordml/symex" xmlns:wpg="http://schemas.microsoft.com/office/word/2010/wordprocessingGroup" xmlns:wpi="http://schemas.microsoft.com/office/word/2010/wordprocessingInk" xmlns:wne="http://schemas.microsoft.com/office/word/2006/wordml" xmlns:wps="http://schemas.microsoft.com/office/word/2010/wordprocessingShape" mc:Ignorable="w14 w15 w16se w16cid w16 w16cex w16sdtdh wp14">
+  <w:abstractNum w:abstractNumId="0" w15:restartNumberingAfterBreak="0">
+    <w:nsid w:val="45DF3623"/>
+    <w:multiLevelType w:val="hybridMultilevel"/>
+    <w:tmpl w:val="618E217C"/>
+    <w:lvl w:ilvl="0" w:tplc="04090015">
+      <w:start w:val="1"/>
+      <w:numFmt w:val="upperLetter"/>
+      <w:lvlText w:val="%1."/>
+      <w:lvlJc w:val="left"/>
+      <w:pPr>
+        <w:ind w:left="720" w:hanging="360"/>
+      </w:pPr>
+    </w:lvl>
+    <w:lvl w:ilvl="1" w:tplc="04090019">
+      <w:start w:val="1"/>
+      <w:numFmt w:val="lowerLetter"/>
+      <w:lvlText w:val="%2."/>
+      <w:lvlJc w:val="left"/>
+      <w:pPr>
+        <w:ind w:left="1440" w:hanging="360"/>
+      </w:pPr>
+    </w:lvl>
+    <w:lvl w:ilvl="2" w:tplc="0409001B">
+      <w:start w:val="1"/>
+      <w:numFmt w:val="lowerRoman"/>
+      <w:lvlText w:val="%3."/>
+      <w:lvlJc w:val="right"/>
+      <w:pPr>
+        <w:ind w:left="2160" w:hanging="180"/>
+      </w:pPr>
+    </w:lvl>
+    <w:lvl w:ilvl="3" w:tplc="0409000F">
+      <w:start w:val="1"/>
+      <w:numFmt w:val="decimal"/>
+      <w:lvlText w:val="%4."/>
+      <w:lvlJc w:val="left"/>
+      <w:pPr>
+        <w:ind w:left="2880" w:hanging="360"/>
+      </w:pPr>
+    </w:lvl>
+    <w:lvl w:ilvl="4" w:tplc="04090019">
+      <w:start w:val="1"/>
+      <w:numFmt w:val="lowerLetter"/>
+      <w:lvlText w:val="%5."/>
+      <w:lvlJc w:val="left"/>
+      <w:pPr>
+        <w:ind w:left="3600" w:hanging="360"/>
+      </w:pPr>
+    </w:lvl>
+    <w:lvl w:ilvl="5" w:tplc="0409001B">
+      <w:start w:val="1"/>
+      <w:numFmt w:val="lowerRoman"/>
+      <w:lvlText w:val="%6."/>
+      <w:lvlJc w:val="right"/>
+      <w:pPr>
+        <w:ind w:left="4320" w:hanging="180"/>
+      </w:pPr>
+    </w:lvl>
+    <w:lvl w:ilvl="6" w:tplc="0409000F">
+      <w:start w:val="1"/>
+      <w:numFmt w:val="decimal"/>
+      <w:lvlText w:val="%7."/>
+      <w:lvlJc w:val="left"/>
+      <w:pPr>
+        <w:ind w:left="5040" w:hanging="360"/>
+      </w:pPr>
+    </w:lvl>
+    <w:lvl w:ilvl="7" w:tplc="04090019">
+      <w:start w:val="1"/>
+      <w:numFmt w:val="lowerLetter"/>
+      <w:lvlText w:val="%8."/>
+      <w:lvlJc w:val="left"/>
+      <w:pPr>
+        <w:ind w:left="5760" w:hanging="360"/>
+      </w:pPr>
+    </w:lvl>
+    <w:lvl w:ilvl="8" w:tplc="0409001B">
+      <w:start w:val="1"/>
+      <w:numFmt w:val="lowerRoman"/>
+      <w:lvlText w:val="%9."/>
+      <w:lvlJc w:val="right"/>
+      <w:pPr>
+        <w:ind w:left="6480" w:hanging="180"/>
+      </w:pPr>
+    </w:lvl>
+  </w:abstractNum>
+  <w:num w:numId="1" w16cid:durableId="1192260896">
+    <w:abstractNumId w:val="0"/>
+    <w:lvlOverride w:ilvl="0">
+      <w:startOverride w:val="1"/>
+    </w:lvlOverride>
+    <w:lvlOverride w:ilvl="1">
+      <w:startOverride w:val="1"/>
+    </w:lvlOverride>
+    <w:lvlOverride w:ilvl="2">
+      <w:startOverride w:val="1"/>
+    </w:lvlOverride>
+    <w:lvlOverride w:ilvl="3">
+      <w:startOverride w:val="1"/>
+    </w:lvlOverride>
+    <w:lvlOverride w:ilvl="4">
+      <w:startOverride w:val="1"/>
+    </w:lvlOverride>
+    <w:lvlOverride w:ilvl="5">
+      <w:startOverride w:val="1"/>
+    </w:lvlOverride>
+    <w:lvlOverride w:ilvl="6">
+      <w:startOverride w:val="1"/>
+    </w:lvlOverride>
+    <w:lvlOverride w:ilvl="7">
+      <w:startOverride w:val="1"/>
+    </w:lvlOverride>
+    <w:lvlOverride w:ilvl="8">
+      <w:startOverride w:val="1"/>
+    </w:lvlOverride>
+  </w:num>
+</w:numbering>
 </file>
 
 <file path=word/styles.xml><?xml version="1.0" encoding="utf-8"?>
@@ -1077,6 +3112,27 @@
       <w14:ligatures w14:val="none"/>
     </w:rPr>
   </w:style>
+  <w:style w:type="paragraph" w:styleId="Heading1">
+    <w:name w:val="heading 1"/>
+    <w:basedOn w:val="Normal"/>
+    <w:next w:val="Normal"/>
+    <w:link w:val="Heading1Char"/>
+    <w:uiPriority w:val="9"/>
+    <w:qFormat/>
+    <w:rsid w:val="00C061FE"/>
+    <w:pPr>
+      <w:keepNext/>
+      <w:keepLines/>
+      <w:spacing w:before="240" w:after="0"/>
+      <w:outlineLvl w:val="0"/>
+    </w:pPr>
+    <w:rPr>
+      <w:rFonts w:asciiTheme="majorHAnsi" w:eastAsiaTheme="majorEastAsia" w:hAnsiTheme="majorHAnsi" w:cstheme="majorBidi"/>
+      <w:color w:val="2F5496" w:themeColor="accent1" w:themeShade="BF"/>
+      <w:sz w:val="32"/>
+      <w:szCs w:val="32"/>
+    </w:rPr>
+  </w:style>
   <w:style w:type="character" w:default="1" w:styleId="DefaultParagraphFont">
     <w:name w:val="Default Paragraph Font"/>
     <w:uiPriority w:val="1"/>
@@ -1103,6 +3159,111 @@
     <w:uiPriority w:val="99"/>
     <w:semiHidden/>
     <w:unhideWhenUsed/>
+  </w:style>
+  <w:style w:type="paragraph" w:styleId="TOC1">
+    <w:name w:val="toc 1"/>
+    <w:basedOn w:val="Normal"/>
+    <w:next w:val="Normal"/>
+    <w:autoRedefine/>
+    <w:uiPriority w:val="39"/>
+    <w:semiHidden/>
+    <w:unhideWhenUsed/>
+    <w:rsid w:val="00C061FE"/>
+    <w:pPr>
+      <w:spacing w:after="100"/>
+    </w:pPr>
+    <w:rPr>
+      <w:rFonts w:eastAsiaTheme="minorEastAsia" w:cs="Times New Roman"/>
+      <w:b/>
+      <w:bCs/>
+      <w:noProof w:val="0"/>
+      <w:sz w:val="24"/>
+      <w:szCs w:val="24"/>
+      <w:lang w:val="en-US"/>
+    </w:rPr>
+  </w:style>
+  <w:style w:type="paragraph" w:styleId="TOC2">
+    <w:name w:val="toc 2"/>
+    <w:basedOn w:val="Normal"/>
+    <w:next w:val="Normal"/>
+    <w:autoRedefine/>
+    <w:uiPriority w:val="39"/>
+    <w:semiHidden/>
+    <w:unhideWhenUsed/>
+    <w:rsid w:val="00C061FE"/>
+    <w:pPr>
+      <w:spacing w:after="100"/>
+      <w:ind w:left="220"/>
+    </w:pPr>
+    <w:rPr>
+      <w:rFonts w:eastAsiaTheme="minorEastAsia" w:cs="Times New Roman"/>
+      <w:noProof w:val="0"/>
+      <w:lang w:val="en-US"/>
+    </w:rPr>
+  </w:style>
+  <w:style w:type="paragraph" w:styleId="TOC3">
+    <w:name w:val="toc 3"/>
+    <w:basedOn w:val="Normal"/>
+    <w:next w:val="Normal"/>
+    <w:autoRedefine/>
+    <w:uiPriority w:val="39"/>
+    <w:semiHidden/>
+    <w:unhideWhenUsed/>
+    <w:rsid w:val="00C061FE"/>
+    <w:pPr>
+      <w:spacing w:after="100"/>
+      <w:ind w:left="440"/>
+    </w:pPr>
+    <w:rPr>
+      <w:rFonts w:eastAsiaTheme="minorEastAsia" w:cs="Times New Roman"/>
+      <w:noProof w:val="0"/>
+      <w:lang w:val="en-US"/>
+    </w:rPr>
+  </w:style>
+  <w:style w:type="paragraph" w:styleId="ListParagraph">
+    <w:name w:val="List Paragraph"/>
+    <w:basedOn w:val="Normal"/>
+    <w:uiPriority w:val="34"/>
+    <w:qFormat/>
+    <w:rsid w:val="00C061FE"/>
+    <w:pPr>
+      <w:ind w:left="720"/>
+      <w:contextualSpacing/>
+    </w:pPr>
+  </w:style>
+  <w:style w:type="character" w:customStyle="1" w:styleId="Heading1Char">
+    <w:name w:val="Heading 1 Char"/>
+    <w:basedOn w:val="DefaultParagraphFont"/>
+    <w:link w:val="Heading1"/>
+    <w:uiPriority w:val="9"/>
+    <w:rsid w:val="00C061FE"/>
+    <w:rPr>
+      <w:rFonts w:asciiTheme="majorHAnsi" w:eastAsiaTheme="majorEastAsia" w:hAnsiTheme="majorHAnsi" w:cstheme="majorBidi"/>
+      <w:noProof/>
+      <w:color w:val="2F5496" w:themeColor="accent1" w:themeShade="BF"/>
+      <w:kern w:val="0"/>
+      <w:sz w:val="32"/>
+      <w:szCs w:val="32"/>
+      <w:lang w:val="id-ID"/>
+      <w14:ligatures w14:val="none"/>
+    </w:rPr>
+  </w:style>
+  <w:style w:type="paragraph" w:styleId="TOCHeading">
+    <w:name w:val="TOC Heading"/>
+    <w:basedOn w:val="Heading1"/>
+    <w:next w:val="Normal"/>
+    <w:uiPriority w:val="39"/>
+    <w:semiHidden/>
+    <w:unhideWhenUsed/>
+    <w:qFormat/>
+    <w:rsid w:val="00C061FE"/>
+    <w:pPr>
+      <w:outlineLvl w:val="9"/>
+    </w:pPr>
+    <w:rPr>
+      <w:noProof w:val="0"/>
+      <w:lang w:val="en-US"/>
+    </w:rPr>
   </w:style>
 </w:styles>
 </file>

</xml_diff>

<commit_message>
Menambahkan Bab 2 Sub Bab (E-G)
</commit_message>
<xml_diff>
--- a/Makalah UTS Spirited Away IF-C Sore.docx
+++ b/Makalah UTS Spirited Away IF-C Sore.docx
@@ -166,7 +166,7 @@
                     </pic:cNvPicPr>
                   </pic:nvPicPr>
                   <pic:blipFill>
-                    <a:blip r:embed="rId5">
+                    <a:blip r:embed="rId7">
                       <a:extLst>
                         <a:ext uri="{28A0092B-C50C-407E-A947-70E740481C1C}">
                           <a14:useLocalDpi xmlns:a14="http://schemas.microsoft.com/office/drawing/2010/main" val="0"/>
@@ -10143,7 +10143,7 @@
                     </pic:cNvPicPr>
                   </pic:nvPicPr>
                   <pic:blipFill>
-                    <a:blip r:embed="rId6">
+                    <a:blip r:embed="rId8">
                       <a:extLst>
                         <a:ext uri="{28A0092B-C50C-407E-A947-70E740481C1C}">
                           <a14:useLocalDpi xmlns:a14="http://schemas.microsoft.com/office/drawing/2010/main" val="0"/>
@@ -10312,15 +10312,1799 @@
         <w:br w:type="page"/>
       </w:r>
     </w:p>
+    <w:p>
+      <w:pPr>
+        <w:pStyle w:val="ListParagraph"/>
+        <w:numPr>
+          <w:ilvl w:val="0"/>
+          <w:numId w:val="5"/>
+        </w:numPr>
+        <w:spacing w:line="259" w:lineRule="auto"/>
+        <w:jc w:val="both"/>
+        <w:rPr>
+          <w:rFonts w:ascii="Times New Roman" w:hAnsi="Times New Roman" w:cs="Times New Roman"/>
+          <w:b/>
+          <w:sz w:val="24"/>
+          <w:szCs w:val="24"/>
+          <w:lang w:val="en-ID"/>
+        </w:rPr>
+      </w:pPr>
+      <w:r>
+        <w:rPr>
+          <w:rFonts w:ascii="Times New Roman" w:hAnsi="Times New Roman" w:cs="Times New Roman"/>
+          <w:b/>
+          <w:sz w:val="24"/>
+          <w:szCs w:val="24"/>
+          <w:lang w:val="en-ID"/>
+        </w:rPr>
+        <w:lastRenderedPageBreak/>
+        <w:t>Daily Scrum (Sprint 1)</w:t>
+      </w:r>
+    </w:p>
+    <w:tbl>
+      <w:tblPr>
+        <w:tblStyle w:val="TableGrid"/>
+        <w:tblpPr w:leftFromText="180" w:rightFromText="180" w:vertAnchor="text" w:horzAnchor="margin" w:tblpXSpec="center" w:tblpY="967"/>
+        <w:tblW w:w="11340" w:type="dxa"/>
+        <w:tblInd w:w="0" w:type="dxa"/>
+        <w:tblLayout w:type="fixed"/>
+        <w:tblLook w:val="04A0" w:firstRow="1" w:lastRow="0" w:firstColumn="1" w:lastColumn="0" w:noHBand="0" w:noVBand="1"/>
+      </w:tblPr>
+      <w:tblGrid>
+        <w:gridCol w:w="1705"/>
+        <w:gridCol w:w="1530"/>
+        <w:gridCol w:w="3960"/>
+        <w:gridCol w:w="4145"/>
+      </w:tblGrid>
+      <w:tr>
+        <w:trPr>
+          <w:trHeight w:val="346"/>
+        </w:trPr>
+        <w:tc>
+          <w:tcPr>
+            <w:tcW w:w="11340" w:type="dxa"/>
+            <w:gridSpan w:val="4"/>
+            <w:shd w:val="clear" w:color="auto" w:fill="BDD6EE" w:themeFill="accent5" w:themeFillTint="66"/>
+            <w:vAlign w:val="center"/>
+          </w:tcPr>
+          <w:p>
+            <w:pPr>
+              <w:jc w:val="center"/>
+              <w:rPr>
+                <w:rFonts w:ascii="Calibri" w:hAnsi="Calibri" w:cs="Calibri"/>
+                <w:b/>
+                <w:bCs/>
+                <w:noProof w:val="0"/>
+                <w:color w:val="000000"/>
+                <w:lang w:val="en-US"/>
+              </w:rPr>
+            </w:pPr>
+            <w:r>
+              <w:rPr>
+                <w:rFonts w:ascii="Calibri" w:hAnsi="Calibri" w:cs="Calibri"/>
+                <w:b/>
+                <w:bCs/>
+                <w:color w:val="000000"/>
+              </w:rPr>
+              <w:t>Daily Scrum Sprint 1</w:t>
+            </w:r>
+          </w:p>
+        </w:tc>
+      </w:tr>
+      <w:tr>
+        <w:tc>
+          <w:tcPr>
+            <w:tcW w:w="3235" w:type="dxa"/>
+            <w:gridSpan w:val="2"/>
+            <w:shd w:val="clear" w:color="auto" w:fill="FFE599" w:themeFill="accent4" w:themeFillTint="66"/>
+            <w:vAlign w:val="center"/>
+          </w:tcPr>
+          <w:p>
+            <w:pPr>
+              <w:jc w:val="center"/>
+              <w:rPr>
+                <w:rFonts w:ascii="Calibri" w:hAnsi="Calibri" w:cs="Calibri"/>
+                <w:b/>
+                <w:bCs/>
+                <w:noProof w:val="0"/>
+                <w:color w:val="000000"/>
+                <w:lang w:val="en-US"/>
+              </w:rPr>
+            </w:pPr>
+            <w:r>
+              <w:rPr>
+                <w:rFonts w:ascii="Calibri" w:hAnsi="Calibri" w:cs="Calibri"/>
+                <w:b/>
+                <w:bCs/>
+                <w:color w:val="000000"/>
+              </w:rPr>
+              <w:t>Team Member Question</w:t>
+            </w:r>
+          </w:p>
+        </w:tc>
+        <w:tc>
+          <w:tcPr>
+            <w:tcW w:w="3960" w:type="dxa"/>
+            <w:shd w:val="clear" w:color="auto" w:fill="FFE599" w:themeFill="accent4" w:themeFillTint="66"/>
+            <w:vAlign w:val="center"/>
+          </w:tcPr>
+          <w:p>
+            <w:pPr>
+              <w:jc w:val="center"/>
+              <w:rPr>
+                <w:rFonts w:ascii="Calibri" w:hAnsi="Calibri" w:cs="Calibri"/>
+                <w:b/>
+                <w:bCs/>
+                <w:noProof w:val="0"/>
+                <w:color w:val="000000"/>
+                <w:lang w:val="en-US"/>
+              </w:rPr>
+            </w:pPr>
+            <w:r>
+              <w:rPr>
+                <w:rFonts w:ascii="Calibri" w:hAnsi="Calibri" w:cs="Calibri"/>
+                <w:b/>
+                <w:bCs/>
+                <w:color w:val="000000"/>
+                <w:lang w:val="en-US"/>
+              </w:rPr>
+              <w:t xml:space="preserve">6 </w:t>
+            </w:r>
+            <w:r>
+              <w:rPr>
+                <w:rFonts w:ascii="Calibri" w:hAnsi="Calibri" w:cs="Calibri"/>
+                <w:b/>
+                <w:bCs/>
+                <w:color w:val="000000"/>
+              </w:rPr>
+              <w:t>Mei 2023</w:t>
+            </w:r>
+          </w:p>
+          <w:p>
+            <w:pPr>
+              <w:jc w:val="center"/>
+              <w:rPr>
+                <w:rFonts w:ascii="Times New Roman" w:hAnsi="Times New Roman" w:cs="Times New Roman"/>
+                <w:b/>
+                <w:sz w:val="24"/>
+                <w:szCs w:val="24"/>
+                <w:lang w:val="en-ID"/>
+              </w:rPr>
+            </w:pPr>
+          </w:p>
+        </w:tc>
+        <w:tc>
+          <w:tcPr>
+            <w:tcW w:w="4145" w:type="dxa"/>
+            <w:shd w:val="clear" w:color="auto" w:fill="FFE599" w:themeFill="accent4" w:themeFillTint="66"/>
+            <w:vAlign w:val="center"/>
+          </w:tcPr>
+          <w:p>
+            <w:pPr>
+              <w:jc w:val="center"/>
+              <w:rPr>
+                <w:rFonts w:ascii="Calibri" w:hAnsi="Calibri" w:cs="Calibri"/>
+                <w:b/>
+                <w:bCs/>
+                <w:noProof w:val="0"/>
+                <w:color w:val="000000"/>
+                <w:lang w:val="en-US"/>
+              </w:rPr>
+            </w:pPr>
+            <w:r>
+              <w:rPr>
+                <w:rFonts w:ascii="Calibri" w:hAnsi="Calibri" w:cs="Calibri"/>
+                <w:b/>
+                <w:bCs/>
+                <w:color w:val="000000"/>
+                <w:lang w:val="en-US"/>
+              </w:rPr>
+              <w:t>7</w:t>
+            </w:r>
+            <w:r>
+              <w:rPr>
+                <w:rFonts w:ascii="Calibri" w:hAnsi="Calibri" w:cs="Calibri"/>
+                <w:b/>
+                <w:bCs/>
+                <w:color w:val="000000"/>
+              </w:rPr>
+              <w:t xml:space="preserve"> Mei 2023</w:t>
+            </w:r>
+          </w:p>
+          <w:p>
+            <w:pPr>
+              <w:jc w:val="center"/>
+              <w:rPr>
+                <w:rFonts w:ascii="Times New Roman" w:hAnsi="Times New Roman" w:cs="Times New Roman"/>
+                <w:b/>
+                <w:sz w:val="24"/>
+                <w:szCs w:val="24"/>
+                <w:lang w:val="en-ID"/>
+              </w:rPr>
+            </w:pPr>
+          </w:p>
+        </w:tc>
+      </w:tr>
+      <w:tr>
+        <w:trPr>
+          <w:trHeight w:val="975"/>
+        </w:trPr>
+        <w:tc>
+          <w:tcPr>
+            <w:tcW w:w="1705" w:type="dxa"/>
+            <w:vMerge w:val="restart"/>
+            <w:vAlign w:val="center"/>
+          </w:tcPr>
+          <w:p>
+            <w:pPr>
+              <w:jc w:val="center"/>
+              <w:rPr>
+                <w:rFonts w:ascii="Calibri" w:hAnsi="Calibri" w:cs="Calibri"/>
+                <w:color w:val="000000"/>
+              </w:rPr>
+            </w:pPr>
+            <w:r>
+              <w:rPr>
+                <w:rFonts w:ascii="Calibri" w:hAnsi="Calibri" w:cs="Calibri"/>
+                <w:color w:val="000000"/>
+              </w:rPr>
+              <w:t>Stephanie Louis</w:t>
+            </w:r>
+          </w:p>
+          <w:p>
+            <w:pPr>
+              <w:jc w:val="center"/>
+              <w:rPr>
+                <w:rFonts w:ascii="Calibri" w:hAnsi="Calibri" w:cs="Calibri"/>
+                <w:noProof w:val="0"/>
+                <w:color w:val="000000"/>
+                <w:lang w:val="en-US"/>
+              </w:rPr>
+            </w:pPr>
+            <w:r>
+              <w:rPr>
+                <w:rFonts w:ascii="Calibri" w:hAnsi="Calibri" w:cs="Calibri"/>
+                <w:color w:val="000000"/>
+              </w:rPr>
+              <w:t>(Master Scrum)</w:t>
+            </w:r>
+          </w:p>
+        </w:tc>
+        <w:tc>
+          <w:tcPr>
+            <w:tcW w:w="1530" w:type="dxa"/>
+            <w:vAlign w:val="center"/>
+          </w:tcPr>
+          <w:p>
+            <w:pPr>
+              <w:jc w:val="center"/>
+              <w:rPr>
+                <w:rFonts w:ascii="Times New Roman" w:hAnsi="Times New Roman" w:cs="Times New Roman"/>
+                <w:b/>
+                <w:sz w:val="24"/>
+                <w:szCs w:val="24"/>
+                <w:lang w:val="en-ID"/>
+              </w:rPr>
+            </w:pPr>
+            <w:r>
+              <w:rPr>
+                <w:rFonts w:ascii="Calibri" w:hAnsi="Calibri" w:cs="Calibri"/>
+                <w:color w:val="000000"/>
+              </w:rPr>
+              <w:t>What did you do tommorow?</w:t>
+            </w:r>
+          </w:p>
+        </w:tc>
+        <w:tc>
+          <w:tcPr>
+            <w:tcW w:w="3960" w:type="dxa"/>
+            <w:vAlign w:val="center"/>
+          </w:tcPr>
+          <w:p>
+            <w:pPr>
+              <w:jc w:val="center"/>
+              <w:rPr>
+                <w:rFonts w:ascii="Times New Roman" w:hAnsi="Times New Roman" w:cs="Times New Roman"/>
+                <w:b/>
+                <w:sz w:val="24"/>
+                <w:szCs w:val="24"/>
+                <w:lang w:val="en-ID"/>
+              </w:rPr>
+            </w:pPr>
+            <w:r>
+              <w:t>Mereview kembali rancangan yang dibuat dan merevisi apabila dibutuhkan</w:t>
+            </w:r>
+          </w:p>
+        </w:tc>
+        <w:tc>
+          <w:tcPr>
+            <w:tcW w:w="4145" w:type="dxa"/>
+            <w:vAlign w:val="center"/>
+          </w:tcPr>
+          <w:p>
+            <w:pPr>
+              <w:jc w:val="center"/>
+              <w:rPr>
+                <w:rFonts w:ascii="Times New Roman" w:hAnsi="Times New Roman" w:cs="Times New Roman"/>
+                <w:b/>
+                <w:sz w:val="24"/>
+                <w:szCs w:val="24"/>
+                <w:lang w:val="en-ID"/>
+              </w:rPr>
+            </w:pPr>
+            <w:r>
+              <w:t>Melanjutkan Sprint 2</w:t>
+            </w:r>
+          </w:p>
+        </w:tc>
+      </w:tr>
+      <w:tr>
+        <w:trPr>
+          <w:trHeight w:val="1605"/>
+        </w:trPr>
+        <w:tc>
+          <w:tcPr>
+            <w:tcW w:w="1705" w:type="dxa"/>
+            <w:vMerge/>
+            <w:vAlign w:val="center"/>
+          </w:tcPr>
+          <w:p>
+            <w:pPr>
+              <w:jc w:val="center"/>
+              <w:rPr>
+                <w:rFonts w:ascii="Calibri" w:hAnsi="Calibri" w:cs="Calibri"/>
+                <w:noProof w:val="0"/>
+                <w:color w:val="000000"/>
+                <w:lang w:val="en-US"/>
+              </w:rPr>
+            </w:pPr>
+          </w:p>
+        </w:tc>
+        <w:tc>
+          <w:tcPr>
+            <w:tcW w:w="1530" w:type="dxa"/>
+            <w:vAlign w:val="center"/>
+          </w:tcPr>
+          <w:p>
+            <w:pPr>
+              <w:jc w:val="center"/>
+              <w:rPr>
+                <w:rFonts w:ascii="Times New Roman" w:hAnsi="Times New Roman" w:cs="Times New Roman"/>
+                <w:b/>
+                <w:sz w:val="24"/>
+                <w:szCs w:val="24"/>
+                <w:lang w:val="en-ID"/>
+              </w:rPr>
+            </w:pPr>
+            <w:r>
+              <w:rPr>
+                <w:rFonts w:ascii="Calibri" w:hAnsi="Calibri" w:cs="Calibri"/>
+                <w:color w:val="000000"/>
+              </w:rPr>
+              <w:t>What will you do on today?</w:t>
+            </w:r>
+          </w:p>
+        </w:tc>
+        <w:tc>
+          <w:tcPr>
+            <w:tcW w:w="3960" w:type="dxa"/>
+            <w:vAlign w:val="center"/>
+          </w:tcPr>
+          <w:p>
+            <w:pPr>
+              <w:jc w:val="center"/>
+              <w:rPr>
+                <w:rFonts w:ascii="Times New Roman" w:hAnsi="Times New Roman" w:cs="Times New Roman"/>
+                <w:b/>
+                <w:sz w:val="24"/>
+                <w:szCs w:val="24"/>
+                <w:lang w:val="en-ID"/>
+              </w:rPr>
+            </w:pPr>
+            <w:r>
+              <w:t>Berdiskusi untuk menentukan Sprint Goals dan Sprint Backlog dari Product Backlog berdasarkan fitur yang akan dimasukan dalam halaman home</w:t>
+            </w:r>
+          </w:p>
+        </w:tc>
+        <w:tc>
+          <w:tcPr>
+            <w:tcW w:w="4145" w:type="dxa"/>
+            <w:vAlign w:val="center"/>
+          </w:tcPr>
+          <w:p>
+            <w:pPr>
+              <w:jc w:val="center"/>
+              <w:rPr>
+                <w:rFonts w:ascii="Times New Roman" w:hAnsi="Times New Roman" w:cs="Times New Roman"/>
+                <w:b/>
+                <w:sz w:val="24"/>
+                <w:szCs w:val="24"/>
+                <w:lang w:val="en-ID"/>
+              </w:rPr>
+            </w:pPr>
+            <w:r>
+              <w:t>Melakukan Meeting untuk berdiskusi Sprint Review dan Sprint Retrospective</w:t>
+            </w:r>
+          </w:p>
+        </w:tc>
+      </w:tr>
+      <w:tr>
+        <w:trPr>
+          <w:trHeight w:val="795"/>
+        </w:trPr>
+        <w:tc>
+          <w:tcPr>
+            <w:tcW w:w="1705" w:type="dxa"/>
+            <w:vMerge/>
+            <w:vAlign w:val="center"/>
+          </w:tcPr>
+          <w:p>
+            <w:pPr>
+              <w:jc w:val="center"/>
+              <w:rPr>
+                <w:rFonts w:ascii="Times New Roman" w:hAnsi="Times New Roman" w:cs="Times New Roman"/>
+                <w:b/>
+                <w:sz w:val="24"/>
+                <w:szCs w:val="24"/>
+                <w:lang w:val="en-ID"/>
+              </w:rPr>
+            </w:pPr>
+          </w:p>
+        </w:tc>
+        <w:tc>
+          <w:tcPr>
+            <w:tcW w:w="1530" w:type="dxa"/>
+            <w:vAlign w:val="center"/>
+          </w:tcPr>
+          <w:p>
+            <w:pPr>
+              <w:jc w:val="center"/>
+              <w:rPr>
+                <w:rFonts w:ascii="Times New Roman" w:hAnsi="Times New Roman" w:cs="Times New Roman"/>
+                <w:b/>
+                <w:sz w:val="24"/>
+                <w:szCs w:val="24"/>
+                <w:lang w:val="en-ID"/>
+              </w:rPr>
+            </w:pPr>
+            <w:r>
+              <w:rPr>
+                <w:rFonts w:ascii="Calibri" w:hAnsi="Calibri" w:cs="Calibri"/>
+                <w:color w:val="000000"/>
+              </w:rPr>
+              <w:t>What have you done?</w:t>
+            </w:r>
+          </w:p>
+        </w:tc>
+        <w:tc>
+          <w:tcPr>
+            <w:tcW w:w="3960" w:type="dxa"/>
+            <w:vAlign w:val="center"/>
+          </w:tcPr>
+          <w:p>
+            <w:pPr>
+              <w:jc w:val="center"/>
+              <w:rPr>
+                <w:rFonts w:ascii="Times New Roman" w:hAnsi="Times New Roman" w:cs="Times New Roman"/>
+                <w:b/>
+                <w:sz w:val="24"/>
+                <w:szCs w:val="24"/>
+                <w:lang w:val="en-ID"/>
+              </w:rPr>
+            </w:pPr>
+            <w:r>
+              <w:t>Menyeleksi sebagian Product Backlog ke Sprint 1 bersarkan Priority dan Estimasi</w:t>
+            </w:r>
+          </w:p>
+        </w:tc>
+        <w:tc>
+          <w:tcPr>
+            <w:tcW w:w="4145" w:type="dxa"/>
+            <w:vAlign w:val="center"/>
+          </w:tcPr>
+          <w:p>
+            <w:pPr>
+              <w:jc w:val="center"/>
+              <w:rPr>
+                <w:rFonts w:ascii="Times New Roman" w:hAnsi="Times New Roman" w:cs="Times New Roman"/>
+                <w:b/>
+                <w:sz w:val="24"/>
+                <w:szCs w:val="24"/>
+                <w:lang w:val="en-ID"/>
+              </w:rPr>
+            </w:pPr>
+            <w:r>
+              <w:t>Sepakat dengan hasil akhir meeting untuk dimasukan ke dalam makalah</w:t>
+            </w:r>
+          </w:p>
+        </w:tc>
+      </w:tr>
+      <w:tr>
+        <w:trPr>
+          <w:trHeight w:val="984"/>
+        </w:trPr>
+        <w:tc>
+          <w:tcPr>
+            <w:tcW w:w="1705" w:type="dxa"/>
+            <w:vMerge w:val="restart"/>
+            <w:vAlign w:val="center"/>
+          </w:tcPr>
+          <w:p>
+            <w:pPr>
+              <w:jc w:val="center"/>
+              <w:rPr>
+                <w:rFonts w:ascii="Calibri" w:hAnsi="Calibri" w:cs="Calibri"/>
+                <w:color w:val="000000"/>
+              </w:rPr>
+            </w:pPr>
+            <w:r>
+              <w:rPr>
+                <w:rFonts w:ascii="Calibri" w:hAnsi="Calibri" w:cs="Calibri"/>
+                <w:color w:val="000000"/>
+              </w:rPr>
+              <w:t>Melvin Lie</w:t>
+            </w:r>
+          </w:p>
+          <w:p>
+            <w:pPr>
+              <w:jc w:val="center"/>
+              <w:rPr>
+                <w:rFonts w:ascii="Times New Roman" w:hAnsi="Times New Roman" w:cs="Times New Roman"/>
+                <w:b/>
+                <w:sz w:val="24"/>
+                <w:szCs w:val="24"/>
+                <w:lang w:val="en-ID"/>
+              </w:rPr>
+            </w:pPr>
+            <w:r>
+              <w:rPr>
+                <w:rFonts w:ascii="Calibri" w:hAnsi="Calibri" w:cs="Calibri"/>
+                <w:color w:val="000000"/>
+              </w:rPr>
+              <w:t>(Product Owner)</w:t>
+            </w:r>
+          </w:p>
+          <w:p>
+            <w:pPr>
+              <w:jc w:val="center"/>
+              <w:rPr>
+                <w:rFonts w:ascii="Calibri" w:hAnsi="Calibri" w:cs="Calibri"/>
+                <w:color w:val="000000"/>
+              </w:rPr>
+            </w:pPr>
+          </w:p>
+          <w:p>
+            <w:pPr>
+              <w:jc w:val="center"/>
+              <w:rPr>
+                <w:rFonts w:ascii="Calibri" w:hAnsi="Calibri" w:cs="Calibri"/>
+                <w:color w:val="000000"/>
+              </w:rPr>
+            </w:pPr>
+          </w:p>
+          <w:p>
+            <w:pPr>
+              <w:jc w:val="center"/>
+              <w:rPr>
+                <w:rFonts w:ascii="Times New Roman" w:hAnsi="Times New Roman" w:cs="Times New Roman"/>
+                <w:b/>
+                <w:sz w:val="24"/>
+                <w:szCs w:val="24"/>
+                <w:lang w:val="en-ID"/>
+              </w:rPr>
+            </w:pPr>
+          </w:p>
+        </w:tc>
+        <w:tc>
+          <w:tcPr>
+            <w:tcW w:w="1530" w:type="dxa"/>
+            <w:vAlign w:val="center"/>
+          </w:tcPr>
+          <w:p>
+            <w:pPr>
+              <w:jc w:val="center"/>
+              <w:rPr>
+                <w:rFonts w:ascii="Times New Roman" w:hAnsi="Times New Roman" w:cs="Times New Roman"/>
+                <w:b/>
+                <w:sz w:val="24"/>
+                <w:szCs w:val="24"/>
+                <w:lang w:val="en-ID"/>
+              </w:rPr>
+            </w:pPr>
+            <w:r>
+              <w:rPr>
+                <w:rFonts w:ascii="Calibri" w:hAnsi="Calibri" w:cs="Calibri"/>
+                <w:color w:val="000000"/>
+              </w:rPr>
+              <w:t>What did you do tommorow?</w:t>
+            </w:r>
+          </w:p>
+        </w:tc>
+        <w:tc>
+          <w:tcPr>
+            <w:tcW w:w="3960" w:type="dxa"/>
+            <w:vAlign w:val="center"/>
+          </w:tcPr>
+          <w:p>
+            <w:pPr>
+              <w:jc w:val="center"/>
+              <w:rPr>
+                <w:rFonts w:ascii="Times New Roman" w:hAnsi="Times New Roman" w:cs="Times New Roman"/>
+                <w:b/>
+                <w:sz w:val="24"/>
+                <w:szCs w:val="24"/>
+                <w:lang w:val="en-ID"/>
+              </w:rPr>
+            </w:pPr>
+            <w:r>
+              <w:t>Mereview kembali rancangan yang dibuat dan merevisi apabila dibutuhkan</w:t>
+            </w:r>
+          </w:p>
+        </w:tc>
+        <w:tc>
+          <w:tcPr>
+            <w:tcW w:w="4145" w:type="dxa"/>
+            <w:vAlign w:val="center"/>
+          </w:tcPr>
+          <w:p>
+            <w:pPr>
+              <w:jc w:val="center"/>
+              <w:rPr>
+                <w:rFonts w:ascii="Times New Roman" w:hAnsi="Times New Roman" w:cs="Times New Roman"/>
+                <w:b/>
+                <w:sz w:val="24"/>
+                <w:szCs w:val="24"/>
+                <w:lang w:val="en-ID"/>
+              </w:rPr>
+            </w:pPr>
+            <w:r>
+              <w:t>Melanjutkan Sprint 2</w:t>
+            </w:r>
+          </w:p>
+        </w:tc>
+      </w:tr>
+      <w:tr>
+        <w:trPr>
+          <w:trHeight w:val="894"/>
+        </w:trPr>
+        <w:tc>
+          <w:tcPr>
+            <w:tcW w:w="1705" w:type="dxa"/>
+            <w:vMerge/>
+            <w:vAlign w:val="center"/>
+          </w:tcPr>
+          <w:p>
+            <w:pPr>
+              <w:jc w:val="center"/>
+              <w:rPr>
+                <w:rFonts w:ascii="Times New Roman" w:hAnsi="Times New Roman" w:cs="Times New Roman"/>
+                <w:b/>
+                <w:sz w:val="24"/>
+                <w:szCs w:val="24"/>
+                <w:lang w:val="en-ID"/>
+              </w:rPr>
+            </w:pPr>
+          </w:p>
+        </w:tc>
+        <w:tc>
+          <w:tcPr>
+            <w:tcW w:w="1530" w:type="dxa"/>
+            <w:vAlign w:val="center"/>
+          </w:tcPr>
+          <w:p>
+            <w:pPr>
+              <w:jc w:val="center"/>
+              <w:rPr>
+                <w:rFonts w:ascii="Times New Roman" w:hAnsi="Times New Roman" w:cs="Times New Roman"/>
+                <w:b/>
+                <w:sz w:val="24"/>
+                <w:szCs w:val="24"/>
+                <w:lang w:val="en-ID"/>
+              </w:rPr>
+            </w:pPr>
+            <w:r>
+              <w:rPr>
+                <w:rFonts w:ascii="Calibri" w:hAnsi="Calibri" w:cs="Calibri"/>
+                <w:color w:val="000000"/>
+              </w:rPr>
+              <w:t>What will you do on today?</w:t>
+            </w:r>
+          </w:p>
+        </w:tc>
+        <w:tc>
+          <w:tcPr>
+            <w:tcW w:w="3960" w:type="dxa"/>
+            <w:vAlign w:val="center"/>
+          </w:tcPr>
+          <w:p>
+            <w:pPr>
+              <w:jc w:val="center"/>
+              <w:rPr>
+                <w:rFonts w:ascii="Times New Roman" w:hAnsi="Times New Roman" w:cs="Times New Roman"/>
+                <w:b/>
+                <w:sz w:val="24"/>
+                <w:szCs w:val="24"/>
+                <w:lang w:val="en-ID"/>
+              </w:rPr>
+            </w:pPr>
+            <w:r>
+              <w:t>Menentukan Task yang perlu dilakukan agar memenuhi user story pada Sprint 1</w:t>
+            </w:r>
+          </w:p>
+        </w:tc>
+        <w:tc>
+          <w:tcPr>
+            <w:tcW w:w="4145" w:type="dxa"/>
+            <w:vAlign w:val="center"/>
+          </w:tcPr>
+          <w:p>
+            <w:pPr>
+              <w:jc w:val="center"/>
+              <w:rPr>
+                <w:rFonts w:ascii="Times New Roman" w:hAnsi="Times New Roman" w:cs="Times New Roman"/>
+                <w:b/>
+                <w:sz w:val="24"/>
+                <w:szCs w:val="24"/>
+                <w:lang w:val="en-ID"/>
+              </w:rPr>
+            </w:pPr>
+            <w:r>
+              <w:t>Mendemokan tampilan halaman Home Website</w:t>
+            </w:r>
+          </w:p>
+        </w:tc>
+      </w:tr>
+      <w:tr>
+        <w:trPr>
+          <w:trHeight w:val="885"/>
+        </w:trPr>
+        <w:tc>
+          <w:tcPr>
+            <w:tcW w:w="1705" w:type="dxa"/>
+            <w:vMerge/>
+            <w:vAlign w:val="center"/>
+          </w:tcPr>
+          <w:p>
+            <w:pPr>
+              <w:jc w:val="center"/>
+              <w:rPr>
+                <w:rFonts w:ascii="Times New Roman" w:hAnsi="Times New Roman" w:cs="Times New Roman"/>
+                <w:b/>
+                <w:sz w:val="24"/>
+                <w:szCs w:val="24"/>
+                <w:lang w:val="en-ID"/>
+              </w:rPr>
+            </w:pPr>
+          </w:p>
+        </w:tc>
+        <w:tc>
+          <w:tcPr>
+            <w:tcW w:w="1530" w:type="dxa"/>
+            <w:vAlign w:val="center"/>
+          </w:tcPr>
+          <w:p>
+            <w:pPr>
+              <w:jc w:val="center"/>
+              <w:rPr>
+                <w:rFonts w:ascii="Times New Roman" w:hAnsi="Times New Roman" w:cs="Times New Roman"/>
+                <w:b/>
+                <w:sz w:val="24"/>
+                <w:szCs w:val="24"/>
+                <w:lang w:val="en-ID"/>
+              </w:rPr>
+            </w:pPr>
+            <w:r>
+              <w:rPr>
+                <w:rFonts w:ascii="Calibri" w:hAnsi="Calibri" w:cs="Calibri"/>
+                <w:color w:val="000000"/>
+              </w:rPr>
+              <w:t>What have you done?</w:t>
+            </w:r>
+          </w:p>
+        </w:tc>
+        <w:tc>
+          <w:tcPr>
+            <w:tcW w:w="3960" w:type="dxa"/>
+            <w:vAlign w:val="center"/>
+          </w:tcPr>
+          <w:p>
+            <w:pPr>
+              <w:jc w:val="center"/>
+              <w:rPr>
+                <w:rFonts w:ascii="Times New Roman" w:hAnsi="Times New Roman" w:cs="Times New Roman"/>
+                <w:b/>
+                <w:sz w:val="24"/>
+                <w:szCs w:val="24"/>
+                <w:lang w:val="en-ID"/>
+              </w:rPr>
+            </w:pPr>
+            <w:r>
+              <w:t>Menyelesaikan bagian Task pada tahapan Sprint Backlog</w:t>
+            </w:r>
+          </w:p>
+        </w:tc>
+        <w:tc>
+          <w:tcPr>
+            <w:tcW w:w="4145" w:type="dxa"/>
+            <w:vAlign w:val="center"/>
+          </w:tcPr>
+          <w:p>
+            <w:pPr>
+              <w:jc w:val="center"/>
+              <w:rPr>
+                <w:rFonts w:ascii="Times New Roman" w:hAnsi="Times New Roman" w:cs="Times New Roman"/>
+                <w:b/>
+                <w:sz w:val="24"/>
+                <w:szCs w:val="24"/>
+                <w:lang w:val="en-ID"/>
+              </w:rPr>
+            </w:pPr>
+            <w:r>
+              <w:t>Sepakat dengan hasil akhir meeting untuk dimasukan ke dalam makalah</w:t>
+            </w:r>
+          </w:p>
+        </w:tc>
+      </w:tr>
+      <w:tr>
+        <w:tc>
+          <w:tcPr>
+            <w:tcW w:w="1705" w:type="dxa"/>
+            <w:vMerge w:val="restart"/>
+            <w:vAlign w:val="center"/>
+          </w:tcPr>
+          <w:p>
+            <w:pPr>
+              <w:jc w:val="center"/>
+              <w:rPr>
+                <w:rFonts w:ascii="Calibri" w:hAnsi="Calibri" w:cs="Calibri"/>
+                <w:color w:val="000000"/>
+              </w:rPr>
+            </w:pPr>
+            <w:r>
+              <w:rPr>
+                <w:rFonts w:ascii="Calibri" w:hAnsi="Calibri" w:cs="Calibri"/>
+                <w:color w:val="000000"/>
+              </w:rPr>
+              <w:t>Vincent Chaislie</w:t>
+            </w:r>
+          </w:p>
+          <w:p>
+            <w:pPr>
+              <w:jc w:val="center"/>
+              <w:rPr>
+                <w:rFonts w:ascii="Times New Roman" w:hAnsi="Times New Roman" w:cs="Times New Roman"/>
+                <w:b/>
+                <w:sz w:val="24"/>
+                <w:szCs w:val="24"/>
+                <w:lang w:val="en-ID"/>
+              </w:rPr>
+            </w:pPr>
+            <w:r>
+              <w:rPr>
+                <w:rFonts w:ascii="Calibri" w:hAnsi="Calibri" w:cs="Calibri"/>
+                <w:color w:val="000000"/>
+              </w:rPr>
+              <w:t>(Developer)</w:t>
+            </w:r>
+          </w:p>
+          <w:p>
+            <w:pPr>
+              <w:jc w:val="center"/>
+              <w:rPr>
+                <w:rFonts w:ascii="Times New Roman" w:hAnsi="Times New Roman" w:cs="Times New Roman"/>
+                <w:b/>
+                <w:sz w:val="24"/>
+                <w:szCs w:val="24"/>
+                <w:lang w:val="en-ID"/>
+              </w:rPr>
+            </w:pPr>
+          </w:p>
+        </w:tc>
+        <w:tc>
+          <w:tcPr>
+            <w:tcW w:w="1530" w:type="dxa"/>
+            <w:vAlign w:val="center"/>
+          </w:tcPr>
+          <w:p>
+            <w:pPr>
+              <w:jc w:val="center"/>
+              <w:rPr>
+                <w:rFonts w:ascii="Times New Roman" w:hAnsi="Times New Roman" w:cs="Times New Roman"/>
+                <w:b/>
+                <w:sz w:val="24"/>
+                <w:szCs w:val="24"/>
+                <w:lang w:val="en-ID"/>
+              </w:rPr>
+            </w:pPr>
+            <w:r>
+              <w:rPr>
+                <w:rFonts w:ascii="Calibri" w:hAnsi="Calibri" w:cs="Calibri"/>
+                <w:color w:val="000000"/>
+              </w:rPr>
+              <w:t>What did you do tommorow?</w:t>
+            </w:r>
+          </w:p>
+        </w:tc>
+        <w:tc>
+          <w:tcPr>
+            <w:tcW w:w="3960" w:type="dxa"/>
+            <w:vAlign w:val="center"/>
+          </w:tcPr>
+          <w:p>
+            <w:pPr>
+              <w:jc w:val="center"/>
+              <w:rPr>
+                <w:rFonts w:ascii="Times New Roman" w:hAnsi="Times New Roman" w:cs="Times New Roman"/>
+                <w:b/>
+                <w:sz w:val="24"/>
+                <w:szCs w:val="24"/>
+                <w:lang w:val="en-ID"/>
+              </w:rPr>
+            </w:pPr>
+            <w:r>
+              <w:t>Mereview kembali rancangan yang dibuat dan merevisi apabila dibutuhkan</w:t>
+            </w:r>
+          </w:p>
+        </w:tc>
+        <w:tc>
+          <w:tcPr>
+            <w:tcW w:w="4145" w:type="dxa"/>
+            <w:vAlign w:val="center"/>
+          </w:tcPr>
+          <w:p>
+            <w:pPr>
+              <w:jc w:val="center"/>
+              <w:rPr>
+                <w:rFonts w:ascii="Times New Roman" w:hAnsi="Times New Roman" w:cs="Times New Roman"/>
+                <w:b/>
+                <w:sz w:val="24"/>
+                <w:szCs w:val="24"/>
+                <w:lang w:val="en-ID"/>
+              </w:rPr>
+            </w:pPr>
+            <w:r>
+              <w:t>Melanjutkan Sprint 2</w:t>
+            </w:r>
+          </w:p>
+        </w:tc>
+      </w:tr>
+      <w:tr>
+        <w:trPr>
+          <w:trHeight w:val="1110"/>
+        </w:trPr>
+        <w:tc>
+          <w:tcPr>
+            <w:tcW w:w="1705" w:type="dxa"/>
+            <w:vMerge/>
+            <w:vAlign w:val="center"/>
+          </w:tcPr>
+          <w:p>
+            <w:pPr>
+              <w:jc w:val="center"/>
+              <w:rPr>
+                <w:rFonts w:ascii="Times New Roman" w:hAnsi="Times New Roman" w:cs="Times New Roman"/>
+                <w:b/>
+                <w:sz w:val="24"/>
+                <w:szCs w:val="24"/>
+                <w:lang w:val="en-ID"/>
+              </w:rPr>
+            </w:pPr>
+          </w:p>
+        </w:tc>
+        <w:tc>
+          <w:tcPr>
+            <w:tcW w:w="1530" w:type="dxa"/>
+            <w:vAlign w:val="center"/>
+          </w:tcPr>
+          <w:p>
+            <w:pPr>
+              <w:jc w:val="center"/>
+              <w:rPr>
+                <w:rFonts w:ascii="Times New Roman" w:hAnsi="Times New Roman" w:cs="Times New Roman"/>
+                <w:b/>
+                <w:sz w:val="24"/>
+                <w:szCs w:val="24"/>
+                <w:lang w:val="en-ID"/>
+              </w:rPr>
+            </w:pPr>
+            <w:r>
+              <w:rPr>
+                <w:rFonts w:ascii="Calibri" w:hAnsi="Calibri" w:cs="Calibri"/>
+                <w:color w:val="000000"/>
+              </w:rPr>
+              <w:t>What will you do on today?</w:t>
+            </w:r>
+          </w:p>
+        </w:tc>
+        <w:tc>
+          <w:tcPr>
+            <w:tcW w:w="3960" w:type="dxa"/>
+            <w:vAlign w:val="center"/>
+          </w:tcPr>
+          <w:p>
+            <w:pPr>
+              <w:jc w:val="center"/>
+              <w:rPr>
+                <w:rFonts w:ascii="Times New Roman" w:hAnsi="Times New Roman" w:cs="Times New Roman"/>
+                <w:b/>
+                <w:sz w:val="24"/>
+                <w:szCs w:val="24"/>
+                <w:lang w:val="en-ID"/>
+              </w:rPr>
+            </w:pPr>
+            <w:r>
+              <w:t>Medesign tampilan halaman Home Website sesuai task yang diberikan oleh Product Owner</w:t>
+            </w:r>
+          </w:p>
+        </w:tc>
+        <w:tc>
+          <w:tcPr>
+            <w:tcW w:w="4145" w:type="dxa"/>
+            <w:vAlign w:val="center"/>
+          </w:tcPr>
+          <w:p>
+            <w:pPr>
+              <w:jc w:val="center"/>
+              <w:rPr>
+                <w:rFonts w:ascii="Times New Roman" w:hAnsi="Times New Roman" w:cs="Times New Roman"/>
+                <w:b/>
+                <w:sz w:val="24"/>
+                <w:szCs w:val="24"/>
+                <w:lang w:val="en-ID"/>
+              </w:rPr>
+            </w:pPr>
+            <w:r>
+              <w:t>Memeriksa tampilan halaman Home Website yang didemokan agar sesuai</w:t>
+            </w:r>
+          </w:p>
+        </w:tc>
+      </w:tr>
+      <w:tr>
+        <w:trPr>
+          <w:trHeight w:val="840"/>
+        </w:trPr>
+        <w:tc>
+          <w:tcPr>
+            <w:tcW w:w="1705" w:type="dxa"/>
+            <w:vMerge/>
+            <w:vAlign w:val="center"/>
+          </w:tcPr>
+          <w:p>
+            <w:pPr>
+              <w:jc w:val="center"/>
+              <w:rPr>
+                <w:rFonts w:ascii="Times New Roman" w:hAnsi="Times New Roman" w:cs="Times New Roman"/>
+                <w:b/>
+                <w:sz w:val="24"/>
+                <w:szCs w:val="24"/>
+                <w:lang w:val="en-ID"/>
+              </w:rPr>
+            </w:pPr>
+          </w:p>
+        </w:tc>
+        <w:tc>
+          <w:tcPr>
+            <w:tcW w:w="1530" w:type="dxa"/>
+            <w:vAlign w:val="center"/>
+          </w:tcPr>
+          <w:p>
+            <w:pPr>
+              <w:jc w:val="center"/>
+              <w:rPr>
+                <w:rFonts w:ascii="Times New Roman" w:hAnsi="Times New Roman" w:cs="Times New Roman"/>
+                <w:b/>
+                <w:sz w:val="24"/>
+                <w:szCs w:val="24"/>
+                <w:lang w:val="en-ID"/>
+              </w:rPr>
+            </w:pPr>
+            <w:r>
+              <w:rPr>
+                <w:rFonts w:ascii="Calibri" w:hAnsi="Calibri" w:cs="Calibri"/>
+                <w:color w:val="000000"/>
+              </w:rPr>
+              <w:t>What have you done?</w:t>
+            </w:r>
+          </w:p>
+        </w:tc>
+        <w:tc>
+          <w:tcPr>
+            <w:tcW w:w="3960" w:type="dxa"/>
+            <w:vAlign w:val="center"/>
+          </w:tcPr>
+          <w:p>
+            <w:pPr>
+              <w:jc w:val="center"/>
+              <w:rPr>
+                <w:rFonts w:ascii="Times New Roman" w:hAnsi="Times New Roman" w:cs="Times New Roman"/>
+                <w:b/>
+                <w:sz w:val="24"/>
+                <w:szCs w:val="24"/>
+                <w:lang w:val="en-ID"/>
+              </w:rPr>
+            </w:pPr>
+            <w:r>
+              <w:t>Menyelesaikan desain tampilan website</w:t>
+            </w:r>
+          </w:p>
+        </w:tc>
+        <w:tc>
+          <w:tcPr>
+            <w:tcW w:w="4145" w:type="dxa"/>
+            <w:vAlign w:val="center"/>
+          </w:tcPr>
+          <w:p>
+            <w:pPr>
+              <w:jc w:val="center"/>
+              <w:rPr>
+                <w:rFonts w:ascii="Times New Roman" w:hAnsi="Times New Roman" w:cs="Times New Roman"/>
+                <w:b/>
+                <w:sz w:val="24"/>
+                <w:szCs w:val="24"/>
+                <w:lang w:val="en-ID"/>
+              </w:rPr>
+            </w:pPr>
+            <w:r>
+              <w:t>Sepakat dengan hasil akhir meeting untuk dimasukan ke dalam makalah</w:t>
+            </w:r>
+          </w:p>
+        </w:tc>
+      </w:tr>
+    </w:tbl>
+    <w:p/>
+    <w:p>
+      <w:pPr>
+        <w:spacing w:line="259" w:lineRule="auto"/>
+      </w:pPr>
+      <w:r>
+        <w:br w:type="page"/>
+      </w:r>
+    </w:p>
+    <w:p>
+      <w:pPr>
+        <w:pStyle w:val="ListParagraph"/>
+        <w:numPr>
+          <w:ilvl w:val="0"/>
+          <w:numId w:val="5"/>
+        </w:numPr>
+        <w:spacing w:line="259" w:lineRule="auto"/>
+        <w:jc w:val="both"/>
+        <w:rPr>
+          <w:rFonts w:ascii="Times New Roman" w:hAnsi="Times New Roman" w:cs="Times New Roman"/>
+          <w:b/>
+          <w:sz w:val="24"/>
+          <w:szCs w:val="24"/>
+          <w:lang w:val="en-ID"/>
+        </w:rPr>
+      </w:pPr>
+      <w:r>
+        <w:rPr>
+          <w:rFonts w:ascii="Times New Roman" w:hAnsi="Times New Roman" w:cs="Times New Roman"/>
+          <w:b/>
+          <w:sz w:val="24"/>
+          <w:szCs w:val="24"/>
+          <w:lang w:val="en-ID"/>
+        </w:rPr>
+        <w:lastRenderedPageBreak/>
+        <w:t>Sprint Review (Sprint 1)</w:t>
+      </w:r>
+    </w:p>
+    <w:p>
+      <w:pPr>
+        <w:pStyle w:val="ListParagraph"/>
+        <w:jc w:val="both"/>
+        <w:rPr>
+          <w:rFonts w:ascii="Times New Roman" w:hAnsi="Times New Roman" w:cs="Times New Roman"/>
+          <w:bCs/>
+          <w:sz w:val="24"/>
+          <w:szCs w:val="24"/>
+          <w:lang w:val="en-ID"/>
+        </w:rPr>
+      </w:pPr>
+    </w:p>
+    <w:p>
+      <w:pPr>
+        <w:pStyle w:val="ListParagraph"/>
+        <w:numPr>
+          <w:ilvl w:val="0"/>
+          <w:numId w:val="6"/>
+        </w:numPr>
+        <w:spacing w:line="259" w:lineRule="auto"/>
+        <w:jc w:val="both"/>
+        <w:rPr>
+          <w:rFonts w:ascii="Times New Roman" w:hAnsi="Times New Roman" w:cs="Times New Roman"/>
+          <w:bCs/>
+          <w:sz w:val="24"/>
+          <w:szCs w:val="24"/>
+          <w:lang w:val="en-ID"/>
+        </w:rPr>
+      </w:pPr>
+      <w:r>
+        <w:rPr>
+          <w:rFonts w:ascii="Times New Roman" w:hAnsi="Times New Roman" w:cs="Times New Roman"/>
+          <w:bCs/>
+          <w:sz w:val="24"/>
+          <w:szCs w:val="24"/>
+          <w:lang w:val="en-ID"/>
+        </w:rPr>
+        <w:t>Bagaimana tampilan rancangan ini akan digunakan</w:t>
+      </w:r>
+      <w:r>
+        <w:rPr>
+          <w:rFonts w:ascii="Times New Roman" w:hAnsi="Times New Roman" w:cs="Times New Roman"/>
+          <w:bCs/>
+          <w:sz w:val="24"/>
+          <w:szCs w:val="24"/>
+          <w:lang w:val="en-ID"/>
+        </w:rPr>
+        <w:t xml:space="preserve"> ?</w:t>
+      </w:r>
+    </w:p>
+    <w:p>
+      <w:pPr>
+        <w:pStyle w:val="ListParagraph"/>
+        <w:ind w:left="1080"/>
+        <w:jc w:val="both"/>
+        <w:rPr>
+          <w:rFonts w:ascii="Times New Roman" w:hAnsi="Times New Roman" w:cs="Times New Roman"/>
+          <w:bCs/>
+          <w:sz w:val="24"/>
+          <w:szCs w:val="24"/>
+          <w:lang w:val="en-ID"/>
+        </w:rPr>
+      </w:pPr>
+      <w:r>
+        <w:rPr>
+          <w:rFonts w:ascii="Times New Roman" w:hAnsi="Times New Roman" w:cs="Times New Roman"/>
+          <w:bCs/>
+          <w:sz w:val="24"/>
+          <w:szCs w:val="24"/>
+          <w:lang w:val="en-ID"/>
+        </w:rPr>
+        <w:t>Wesbite akan digunakan kepada pelanggan baru yang ingin bergabung menjadi member di Gym. Di bagian halaman home terdapat tentang Spirited Away Gym, ulasan yang diberikan oleh member, alamat lengkap untuk member yang hadir secara offline</w:t>
+      </w:r>
+      <w:r>
+        <w:rPr>
+          <w:rFonts w:ascii="Times New Roman" w:hAnsi="Times New Roman" w:cs="Times New Roman"/>
+          <w:bCs/>
+          <w:sz w:val="24"/>
+          <w:szCs w:val="24"/>
+          <w:lang w:val="en-ID"/>
+        </w:rPr>
+        <w:t>.</w:t>
+      </w:r>
+    </w:p>
+    <w:p>
+      <w:pPr>
+        <w:pStyle w:val="ListParagraph"/>
+        <w:ind w:left="1080"/>
+        <w:jc w:val="both"/>
+        <w:rPr>
+          <w:rFonts w:ascii="Times New Roman" w:hAnsi="Times New Roman" w:cs="Times New Roman"/>
+          <w:bCs/>
+          <w:sz w:val="24"/>
+          <w:szCs w:val="24"/>
+          <w:lang w:val="en-ID"/>
+        </w:rPr>
+      </w:pPr>
+    </w:p>
+    <w:p>
+      <w:pPr>
+        <w:pStyle w:val="ListParagraph"/>
+        <w:numPr>
+          <w:ilvl w:val="0"/>
+          <w:numId w:val="6"/>
+        </w:numPr>
+        <w:spacing w:line="259" w:lineRule="auto"/>
+        <w:jc w:val="both"/>
+        <w:rPr>
+          <w:rFonts w:ascii="Times New Roman" w:hAnsi="Times New Roman" w:cs="Times New Roman"/>
+          <w:bCs/>
+          <w:sz w:val="24"/>
+          <w:szCs w:val="24"/>
+          <w:lang w:val="en-ID"/>
+        </w:rPr>
+      </w:pPr>
+      <w:r>
+        <w:rPr>
+          <w:rFonts w:ascii="Times New Roman" w:hAnsi="Times New Roman" w:cs="Times New Roman"/>
+          <w:bCs/>
+          <w:sz w:val="24"/>
+          <w:szCs w:val="24"/>
+          <w:lang w:val="en-ID"/>
+        </w:rPr>
+        <w:t>Apakah website telah memenuhi kebutuhan pelanggan dalam mencari informasi dan juga mendaftar sebagai Member Gym?</w:t>
+      </w:r>
+    </w:p>
+    <w:p>
+      <w:pPr>
+        <w:pStyle w:val="ListParagraph"/>
+        <w:ind w:left="1080"/>
+        <w:jc w:val="both"/>
+        <w:rPr>
+          <w:rFonts w:ascii="Times New Roman" w:hAnsi="Times New Roman" w:cs="Times New Roman"/>
+          <w:bCs/>
+          <w:sz w:val="24"/>
+          <w:szCs w:val="24"/>
+          <w:lang w:val="en-ID"/>
+        </w:rPr>
+      </w:pPr>
+      <w:r>
+        <w:rPr>
+          <w:rFonts w:ascii="Times New Roman" w:hAnsi="Times New Roman" w:cs="Times New Roman"/>
+          <w:bCs/>
+          <w:sz w:val="24"/>
+          <w:szCs w:val="24"/>
+          <w:lang w:val="en-ID"/>
+        </w:rPr>
+        <w:t xml:space="preserve">Sudah, karena website yang dirancang didasarkan dengan task yang diambil dari user story. seperti, akun sosial media yang bisa di akses oleh pelanggan baru ataupun member </w:t>
+      </w:r>
+    </w:p>
+    <w:p>
+      <w:pPr>
+        <w:pStyle w:val="ListParagraph"/>
+        <w:ind w:left="1080"/>
+        <w:jc w:val="both"/>
+        <w:rPr>
+          <w:rFonts w:ascii="Times New Roman" w:hAnsi="Times New Roman" w:cs="Times New Roman"/>
+          <w:bCs/>
+          <w:sz w:val="24"/>
+          <w:szCs w:val="24"/>
+          <w:lang w:val="en-ID"/>
+        </w:rPr>
+      </w:pPr>
+    </w:p>
+    <w:p>
+      <w:pPr>
+        <w:pStyle w:val="ListParagraph"/>
+        <w:numPr>
+          <w:ilvl w:val="0"/>
+          <w:numId w:val="6"/>
+        </w:numPr>
+        <w:spacing w:line="259" w:lineRule="auto"/>
+        <w:jc w:val="both"/>
+        <w:rPr>
+          <w:rFonts w:ascii="Times New Roman" w:hAnsi="Times New Roman" w:cs="Times New Roman"/>
+          <w:bCs/>
+          <w:sz w:val="24"/>
+          <w:szCs w:val="24"/>
+          <w:lang w:val="en-ID"/>
+        </w:rPr>
+      </w:pPr>
+      <w:r>
+        <w:rPr>
+          <w:rFonts w:ascii="Times New Roman" w:hAnsi="Times New Roman" w:cs="Times New Roman"/>
+          <w:bCs/>
+          <w:sz w:val="24"/>
+          <w:szCs w:val="24"/>
+          <w:lang w:val="en-ID"/>
+        </w:rPr>
+        <w:t>Apa yang menjadi kendala saat merancang website ?</w:t>
+      </w:r>
+    </w:p>
+    <w:p>
+      <w:pPr>
+        <w:pStyle w:val="ListParagraph"/>
+        <w:ind w:left="1080"/>
+        <w:jc w:val="both"/>
+        <w:rPr>
+          <w:rFonts w:ascii="Times New Roman" w:hAnsi="Times New Roman" w:cs="Times New Roman"/>
+          <w:bCs/>
+          <w:sz w:val="24"/>
+          <w:szCs w:val="24"/>
+          <w:lang w:val="en-ID"/>
+        </w:rPr>
+      </w:pPr>
+      <w:r>
+        <w:rPr>
+          <w:rFonts w:ascii="Times New Roman" w:hAnsi="Times New Roman" w:cs="Times New Roman"/>
+          <w:bCs/>
+          <w:sz w:val="24"/>
+          <w:szCs w:val="24"/>
+          <w:lang w:val="en-ID"/>
+        </w:rPr>
+        <w:t>Saat menentukan tema warna pada website, pada akhirnya kami memutuskan untuk menggunakan kombinasi warna hitam, puith dan jingga. Karena warna jingga melambangkan energi yang selaras dengan topik dan warna hitam putih karena nyaman saat dilihat oleh pengguna.</w:t>
+      </w:r>
+    </w:p>
+    <w:p>
+      <w:pPr>
+        <w:pStyle w:val="ListParagraph"/>
+        <w:ind w:left="1080"/>
+        <w:jc w:val="both"/>
+        <w:rPr>
+          <w:rFonts w:ascii="Times New Roman" w:hAnsi="Times New Roman" w:cs="Times New Roman"/>
+          <w:bCs/>
+          <w:sz w:val="24"/>
+          <w:szCs w:val="24"/>
+          <w:lang w:val="en-ID"/>
+        </w:rPr>
+      </w:pPr>
+    </w:p>
+    <w:p>
+      <w:pPr>
+        <w:pStyle w:val="ListParagraph"/>
+        <w:ind w:left="1080"/>
+        <w:jc w:val="both"/>
+        <w:rPr>
+          <w:rFonts w:ascii="Times New Roman" w:hAnsi="Times New Roman" w:cs="Times New Roman"/>
+          <w:bCs/>
+          <w:sz w:val="24"/>
+          <w:szCs w:val="24"/>
+          <w:lang w:val="en-ID"/>
+        </w:rPr>
+      </w:pPr>
+    </w:p>
+    <w:p>
+      <w:pPr>
+        <w:pStyle w:val="ListParagraph"/>
+        <w:ind w:left="1080"/>
+        <w:jc w:val="both"/>
+        <w:rPr>
+          <w:rFonts w:ascii="Times New Roman" w:hAnsi="Times New Roman" w:cs="Times New Roman"/>
+          <w:bCs/>
+          <w:sz w:val="24"/>
+          <w:szCs w:val="24"/>
+          <w:lang w:val="en-ID"/>
+        </w:rPr>
+      </w:pPr>
+    </w:p>
+    <w:p>
+      <w:pPr>
+        <w:pStyle w:val="ListParagraph"/>
+        <w:numPr>
+          <w:ilvl w:val="0"/>
+          <w:numId w:val="5"/>
+        </w:numPr>
+        <w:spacing w:line="259" w:lineRule="auto"/>
+        <w:jc w:val="both"/>
+        <w:rPr>
+          <w:rFonts w:ascii="Times New Roman" w:hAnsi="Times New Roman" w:cs="Times New Roman"/>
+          <w:b/>
+          <w:sz w:val="24"/>
+          <w:szCs w:val="24"/>
+          <w:lang w:val="en-ID"/>
+        </w:rPr>
+      </w:pPr>
+      <w:r>
+        <w:rPr>
+          <w:rFonts w:ascii="Times New Roman" w:hAnsi="Times New Roman" w:cs="Times New Roman"/>
+          <w:b/>
+          <w:sz w:val="24"/>
+          <w:szCs w:val="24"/>
+          <w:lang w:val="en-ID"/>
+        </w:rPr>
+        <w:t>Sprint Retropective (Sprint 1)</w:t>
+      </w:r>
+    </w:p>
+    <w:p>
+      <w:pPr>
+        <w:pStyle w:val="ListParagraph"/>
+        <w:jc w:val="both"/>
+        <w:rPr>
+          <w:rFonts w:ascii="Times New Roman" w:hAnsi="Times New Roman" w:cs="Times New Roman"/>
+          <w:bCs/>
+          <w:sz w:val="24"/>
+          <w:szCs w:val="24"/>
+          <w:lang w:val="en-ID"/>
+        </w:rPr>
+      </w:pPr>
+    </w:p>
+    <w:p>
+      <w:pPr>
+        <w:pStyle w:val="ListParagraph"/>
+        <w:numPr>
+          <w:ilvl w:val="0"/>
+          <w:numId w:val="7"/>
+        </w:numPr>
+        <w:spacing w:line="259" w:lineRule="auto"/>
+        <w:jc w:val="both"/>
+        <w:rPr>
+          <w:rFonts w:ascii="Times New Roman" w:hAnsi="Times New Roman" w:cs="Times New Roman"/>
+          <w:bCs/>
+          <w:sz w:val="24"/>
+          <w:szCs w:val="24"/>
+          <w:lang w:val="en-ID"/>
+        </w:rPr>
+      </w:pPr>
+      <w:r>
+        <w:rPr>
+          <w:rFonts w:ascii="Times New Roman" w:hAnsi="Times New Roman" w:cs="Times New Roman"/>
+          <w:bCs/>
+          <w:sz w:val="24"/>
+          <w:szCs w:val="24"/>
+          <w:lang w:val="en-ID"/>
+        </w:rPr>
+        <w:t>Apa yang berhasil dalam Sprint kali ini?</w:t>
+      </w:r>
+    </w:p>
+    <w:p>
+      <w:pPr>
+        <w:pStyle w:val="ListParagraph"/>
+        <w:ind w:left="1080"/>
+        <w:jc w:val="both"/>
+        <w:rPr>
+          <w:rFonts w:ascii="Times New Roman" w:hAnsi="Times New Roman" w:cs="Times New Roman"/>
+          <w:bCs/>
+          <w:sz w:val="24"/>
+          <w:szCs w:val="24"/>
+          <w:lang w:val="en-ID"/>
+        </w:rPr>
+      </w:pPr>
+      <w:r>
+        <w:rPr>
+          <w:rFonts w:ascii="Times New Roman" w:hAnsi="Times New Roman" w:cs="Times New Roman"/>
+          <w:bCs/>
+          <w:sz w:val="24"/>
+          <w:szCs w:val="24"/>
+          <w:lang w:val="en-ID"/>
+        </w:rPr>
+        <w:t>Berhasil membuat tampilan halaman Home yang sesuai dengan kebutuhan pengguna. Dapat menyelesaikan sprint dengan waktu yang cukup singkat (2 hari)</w:t>
+      </w:r>
+    </w:p>
+    <w:p>
+      <w:pPr>
+        <w:pStyle w:val="ListParagraph"/>
+        <w:ind w:left="1080"/>
+        <w:jc w:val="both"/>
+        <w:rPr>
+          <w:rFonts w:ascii="Times New Roman" w:hAnsi="Times New Roman" w:cs="Times New Roman"/>
+          <w:bCs/>
+          <w:sz w:val="24"/>
+          <w:szCs w:val="24"/>
+          <w:lang w:val="en-ID"/>
+        </w:rPr>
+      </w:pPr>
+    </w:p>
+    <w:p>
+      <w:pPr>
+        <w:pStyle w:val="ListParagraph"/>
+        <w:numPr>
+          <w:ilvl w:val="0"/>
+          <w:numId w:val="7"/>
+        </w:numPr>
+        <w:spacing w:line="259" w:lineRule="auto"/>
+        <w:jc w:val="both"/>
+        <w:rPr>
+          <w:rFonts w:ascii="Times New Roman" w:hAnsi="Times New Roman" w:cs="Times New Roman"/>
+          <w:bCs/>
+          <w:sz w:val="24"/>
+          <w:szCs w:val="24"/>
+          <w:lang w:val="en-ID"/>
+        </w:rPr>
+      </w:pPr>
+      <w:r>
+        <w:rPr>
+          <w:rFonts w:ascii="Times New Roman" w:hAnsi="Times New Roman" w:cs="Times New Roman"/>
+          <w:bCs/>
+          <w:sz w:val="24"/>
+          <w:szCs w:val="24"/>
+          <w:lang w:val="en-ID"/>
+        </w:rPr>
+        <w:t>Apa ada kendala dalam Sprint kali ini?</w:t>
+      </w:r>
+    </w:p>
+    <w:p>
+      <w:pPr>
+        <w:pStyle w:val="ListParagraph"/>
+        <w:ind w:left="1080"/>
+        <w:jc w:val="both"/>
+        <w:rPr>
+          <w:rFonts w:ascii="Times New Roman" w:hAnsi="Times New Roman" w:cs="Times New Roman"/>
+          <w:bCs/>
+          <w:sz w:val="24"/>
+          <w:szCs w:val="24"/>
+          <w:lang w:val="en-ID"/>
+        </w:rPr>
+      </w:pPr>
+      <w:r>
+        <w:rPr>
+          <w:rFonts w:ascii="Times New Roman" w:hAnsi="Times New Roman" w:cs="Times New Roman"/>
+          <w:bCs/>
+          <w:sz w:val="24"/>
+          <w:szCs w:val="24"/>
+          <w:lang w:val="en-ID"/>
+        </w:rPr>
+        <w:t>Adanya gangguan saat melakukan Daily Scrum Meeting, seperti internet yang terputus karena cuaca yang buruk dan durasi meeting yang melebihi waktu standar (15 menit)</w:t>
+      </w:r>
+    </w:p>
+    <w:p>
+      <w:pPr>
+        <w:pStyle w:val="ListParagraph"/>
+        <w:ind w:left="1080"/>
+        <w:jc w:val="both"/>
+        <w:rPr>
+          <w:rFonts w:ascii="Times New Roman" w:hAnsi="Times New Roman" w:cs="Times New Roman"/>
+          <w:bCs/>
+          <w:sz w:val="24"/>
+          <w:szCs w:val="24"/>
+          <w:lang w:val="en-ID"/>
+        </w:rPr>
+      </w:pPr>
+    </w:p>
+    <w:p>
+      <w:pPr>
+        <w:pStyle w:val="ListParagraph"/>
+        <w:numPr>
+          <w:ilvl w:val="0"/>
+          <w:numId w:val="7"/>
+        </w:numPr>
+        <w:spacing w:line="259" w:lineRule="auto"/>
+        <w:jc w:val="both"/>
+        <w:rPr>
+          <w:rFonts w:ascii="Times New Roman" w:hAnsi="Times New Roman" w:cs="Times New Roman"/>
+          <w:bCs/>
+          <w:sz w:val="24"/>
+          <w:szCs w:val="24"/>
+          <w:lang w:val="en-ID"/>
+        </w:rPr>
+      </w:pPr>
+      <w:r>
+        <w:rPr>
+          <w:rFonts w:ascii="Times New Roman" w:hAnsi="Times New Roman" w:cs="Times New Roman"/>
+          <w:bCs/>
+          <w:sz w:val="24"/>
+          <w:szCs w:val="24"/>
+          <w:lang w:val="en-ID"/>
+        </w:rPr>
+        <w:t>Apa feedback untuk Sprint kali ini?</w:t>
+      </w:r>
+    </w:p>
+    <w:p>
+      <w:pPr>
+        <w:pStyle w:val="ListParagraph"/>
+        <w:ind w:left="1080"/>
+        <w:jc w:val="both"/>
+        <w:rPr>
+          <w:rFonts w:ascii="Times New Roman" w:hAnsi="Times New Roman" w:cs="Times New Roman"/>
+          <w:bCs/>
+          <w:sz w:val="24"/>
+          <w:szCs w:val="24"/>
+          <w:lang w:val="en-ID"/>
+        </w:rPr>
+      </w:pPr>
+      <w:r>
+        <w:rPr>
+          <w:rFonts w:ascii="Times New Roman" w:hAnsi="Times New Roman" w:cs="Times New Roman"/>
+          <w:bCs/>
+          <w:sz w:val="24"/>
+          <w:szCs w:val="24"/>
+          <w:lang w:val="en-ID"/>
+        </w:rPr>
+        <w:t>Membatasi durasi meeting menjadi lebih singkat dan mencapai tujuan meeting sesama tim.</w:t>
+      </w:r>
+    </w:p>
+    <w:p>
+      <w:pPr>
+        <w:pStyle w:val="ListParagraph"/>
+        <w:ind w:left="1080"/>
+        <w:jc w:val="both"/>
+        <w:rPr>
+          <w:rFonts w:ascii="Times New Roman" w:hAnsi="Times New Roman" w:cs="Times New Roman"/>
+          <w:bCs/>
+          <w:sz w:val="24"/>
+          <w:szCs w:val="24"/>
+          <w:lang w:val="en-ID"/>
+        </w:rPr>
+      </w:pPr>
+    </w:p>
     <w:p/>
     <w:sectPr>
+      <w:footerReference w:type="default" r:id="rId9"/>
       <w:pgSz w:w="11906" w:h="16838"/>
       <w:pgMar w:top="1440" w:right="1440" w:bottom="1440" w:left="1440" w:header="708" w:footer="708" w:gutter="0"/>
+      <w:pgNumType w:start="1"/>
       <w:cols w:space="708"/>
+      <w:titlePg/>
       <w:docGrid w:linePitch="360"/>
     </w:sectPr>
   </w:body>
 </w:document>
+</file>
+
+<file path=word/endnotes.xml><?xml version="1.0" encoding="utf-8"?>
+<w:endnotes xmlns:wpc="http://schemas.microsoft.com/office/word/2010/wordprocessingCanvas" xmlns:cx="http://schemas.microsoft.com/office/drawing/2014/chartex" xmlns:cx1="http://schemas.microsoft.com/office/drawing/2015/9/8/chartex" xmlns:cx2="http://schemas.microsoft.com/office/drawing/2015/10/21/chartex" xmlns:cx3="http://schemas.microsoft.com/office/drawing/2016/5/9/chartex" xmlns:cx4="http://schemas.microsoft.com/office/drawing/2016/5/10/chartex" xmlns:cx5="http://schemas.microsoft.com/office/drawing/2016/5/11/chartex" xmlns:cx6="http://schemas.microsoft.com/office/drawing/2016/5/12/chartex" xmlns:cx7="http://schemas.microsoft.com/office/drawing/2016/5/13/chartex" xmlns:cx8="http://schemas.microsoft.com/office/drawing/2016/5/14/chartex" xmlns:mc="http://schemas.openxmlformats.org/markup-compatibility/2006" xmlns:aink="http://schemas.microsoft.com/office/drawing/2016/ink" xmlns:am3d="http://schemas.microsoft.com/office/drawing/2017/model3d" xmlns:o="urn:schemas-microsoft-com:office:office" xmlns:oel="http://schemas.microsoft.com/office/2019/extlst" xmlns:r="http://schemas.openxmlformats.org/officeDocument/2006/relationships" xmlns:m="http://schemas.openxmlformats.org/officeDocument/2006/math" xmlns:v="urn:schemas-microsoft-com:vml" xmlns:wp14="http://schemas.microsoft.com/office/word/2010/wordprocessingDrawing" xmlns:wp="http://schemas.openxmlformats.org/drawingml/2006/wordprocessingDrawing" xmlns:w10="urn:schemas-microsoft-com:office:word" xmlns:w="http://schemas.openxmlformats.org/wordprocessingml/2006/main" xmlns:w14="http://schemas.microsoft.com/office/word/2010/wordml" xmlns:w15="http://schemas.microsoft.com/office/word/2012/wordml" xmlns:w16cex="http://schemas.microsoft.com/office/word/2018/wordml/cex" xmlns:w16cid="http://schemas.microsoft.com/office/word/2016/wordml/cid" xmlns:w16="http://schemas.microsoft.com/office/word/2018/wordml" xmlns:w16du="http://schemas.microsoft.com/office/word/2023/wordml/word16du" xmlns:w16sdtdh="http://schemas.microsoft.com/office/word/2020/wordml/sdtdatahash" xmlns:w16se="http://schemas.microsoft.com/office/word/2015/wordml/symex" xmlns:wpg="http://schemas.microsoft.com/office/word/2010/wordprocessingGroup" xmlns:wpi="http://schemas.microsoft.com/office/word/2010/wordprocessingInk" xmlns:wne="http://schemas.microsoft.com/office/word/2006/wordml" xmlns:wps="http://schemas.microsoft.com/office/word/2010/wordprocessingShape" mc:Ignorable="w14 w15 w16se w16cid w16 w16cex w16sdtdh wp14">
+  <w:endnote w:type="separator" w:id="-1">
+    <w:p>
+      <w:pPr>
+        <w:spacing w:after="0" w:line="240" w:lineRule="auto"/>
+      </w:pPr>
+      <w:r>
+        <w:separator/>
+      </w:r>
+    </w:p>
+  </w:endnote>
+  <w:endnote w:type="continuationSeparator" w:id="0">
+    <w:p>
+      <w:pPr>
+        <w:spacing w:after="0" w:line="240" w:lineRule="auto"/>
+      </w:pPr>
+      <w:r>
+        <w:continuationSeparator/>
+      </w:r>
+    </w:p>
+  </w:endnote>
+</w:endnotes>
+</file>
+
+<file path=word/footer1.xml><?xml version="1.0" encoding="utf-8"?>
+<w:ftr xmlns:wpc="http://schemas.microsoft.com/office/word/2010/wordprocessingCanvas" xmlns:cx="http://schemas.microsoft.com/office/drawing/2014/chartex" xmlns:cx1="http://schemas.microsoft.com/office/drawing/2015/9/8/chartex" xmlns:cx2="http://schemas.microsoft.com/office/drawing/2015/10/21/chartex" xmlns:cx3="http://schemas.microsoft.com/office/drawing/2016/5/9/chartex" xmlns:cx4="http://schemas.microsoft.com/office/drawing/2016/5/10/chartex" xmlns:cx5="http://schemas.microsoft.com/office/drawing/2016/5/11/chartex" xmlns:cx6="http://schemas.microsoft.com/office/drawing/2016/5/12/chartex" xmlns:cx7="http://schemas.microsoft.com/office/drawing/2016/5/13/chartex" xmlns:cx8="http://schemas.microsoft.com/office/drawing/2016/5/14/chartex" xmlns:mc="http://schemas.openxmlformats.org/markup-compatibility/2006" xmlns:aink="http://schemas.microsoft.com/office/drawing/2016/ink" xmlns:am3d="http://schemas.microsoft.com/office/drawing/2017/model3d" xmlns:o="urn:schemas-microsoft-com:office:office" xmlns:oel="http://schemas.microsoft.com/office/2019/extlst" xmlns:r="http://schemas.openxmlformats.org/officeDocument/2006/relationships" xmlns:m="http://schemas.openxmlformats.org/officeDocument/2006/math" xmlns:v="urn:schemas-microsoft-com:vml" xmlns:wp14="http://schemas.microsoft.com/office/word/2010/wordprocessingDrawing" xmlns:wp="http://schemas.openxmlformats.org/drawingml/2006/wordprocessingDrawing" xmlns:w10="urn:schemas-microsoft-com:office:word" xmlns:w="http://schemas.openxmlformats.org/wordprocessingml/2006/main" xmlns:w14="http://schemas.microsoft.com/office/word/2010/wordml" xmlns:w15="http://schemas.microsoft.com/office/word/2012/wordml" xmlns:w16cex="http://schemas.microsoft.com/office/word/2018/wordml/cex" xmlns:w16cid="http://schemas.microsoft.com/office/word/2016/wordml/cid" xmlns:w16="http://schemas.microsoft.com/office/word/2018/wordml" xmlns:w16du="http://schemas.microsoft.com/office/word/2023/wordml/word16du" xmlns:w16sdtdh="http://schemas.microsoft.com/office/word/2020/wordml/sdtdatahash" xmlns:w16se="http://schemas.microsoft.com/office/word/2015/wordml/symex" xmlns:wpg="http://schemas.microsoft.com/office/word/2010/wordprocessingGroup" xmlns:wpi="http://schemas.microsoft.com/office/word/2010/wordprocessingInk" xmlns:wne="http://schemas.microsoft.com/office/word/2006/wordml" xmlns:wps="http://schemas.microsoft.com/office/word/2010/wordprocessingShape" mc:Ignorable="w14 w15 w16se w16cid w16 w16cex w16sdtdh wp14">
+  <w:sdt>
+    <w:sdtPr>
+      <w:rPr>
+        <w:noProof w:val="0"/>
+      </w:rPr>
+      <w:id w:val="268053074"/>
+      <w:docPartObj>
+        <w:docPartGallery w:val="Page Numbers (Bottom of Page)"/>
+        <w:docPartUnique/>
+      </w:docPartObj>
+    </w:sdtPr>
+    <w:sdtEndPr>
+      <w:rPr>
+        <w:noProof/>
+      </w:rPr>
+    </w:sdtEndPr>
+    <w:sdtContent>
+      <w:p>
+        <w:pPr>
+          <w:pStyle w:val="Footer"/>
+          <w:jc w:val="center"/>
+        </w:pPr>
+        <w:r>
+          <w:rPr>
+            <w:noProof w:val="0"/>
+          </w:rPr>
+          <w:fldChar w:fldCharType="begin"/>
+        </w:r>
+        <w:r>
+          <w:instrText xml:space="preserve"> PAGE   \* MERGEFORMAT </w:instrText>
+        </w:r>
+        <w:r>
+          <w:rPr>
+            <w:noProof w:val="0"/>
+          </w:rPr>
+          <w:fldChar w:fldCharType="separate"/>
+        </w:r>
+        <w:r>
+          <w:t>2</w:t>
+        </w:r>
+        <w:r>
+          <w:fldChar w:fldCharType="end"/>
+        </w:r>
+      </w:p>
+    </w:sdtContent>
+  </w:sdt>
+  <w:p>
+    <w:pPr>
+      <w:pStyle w:val="Footer"/>
+    </w:pPr>
+  </w:p>
+</w:ftr>
+</file>
+
+<file path=word/footnotes.xml><?xml version="1.0" encoding="utf-8"?>
+<w:footnotes xmlns:wpc="http://schemas.microsoft.com/office/word/2010/wordprocessingCanvas" xmlns:cx="http://schemas.microsoft.com/office/drawing/2014/chartex" xmlns:cx1="http://schemas.microsoft.com/office/drawing/2015/9/8/chartex" xmlns:cx2="http://schemas.microsoft.com/office/drawing/2015/10/21/chartex" xmlns:cx3="http://schemas.microsoft.com/office/drawing/2016/5/9/chartex" xmlns:cx4="http://schemas.microsoft.com/office/drawing/2016/5/10/chartex" xmlns:cx5="http://schemas.microsoft.com/office/drawing/2016/5/11/chartex" xmlns:cx6="http://schemas.microsoft.com/office/drawing/2016/5/12/chartex" xmlns:cx7="http://schemas.microsoft.com/office/drawing/2016/5/13/chartex" xmlns:cx8="http://schemas.microsoft.com/office/drawing/2016/5/14/chartex" xmlns:mc="http://schemas.openxmlformats.org/markup-compatibility/2006" xmlns:aink="http://schemas.microsoft.com/office/drawing/2016/ink" xmlns:am3d="http://schemas.microsoft.com/office/drawing/2017/model3d" xmlns:o="urn:schemas-microsoft-com:office:office" xmlns:oel="http://schemas.microsoft.com/office/2019/extlst" xmlns:r="http://schemas.openxmlformats.org/officeDocument/2006/relationships" xmlns:m="http://schemas.openxmlformats.org/officeDocument/2006/math" xmlns:v="urn:schemas-microsoft-com:vml" xmlns:wp14="http://schemas.microsoft.com/office/word/2010/wordprocessingDrawing" xmlns:wp="http://schemas.openxmlformats.org/drawingml/2006/wordprocessingDrawing" xmlns:w10="urn:schemas-microsoft-com:office:word" xmlns:w="http://schemas.openxmlformats.org/wordprocessingml/2006/main" xmlns:w14="http://schemas.microsoft.com/office/word/2010/wordml" xmlns:w15="http://schemas.microsoft.com/office/word/2012/wordml" xmlns:w16cex="http://schemas.microsoft.com/office/word/2018/wordml/cex" xmlns:w16cid="http://schemas.microsoft.com/office/word/2016/wordml/cid" xmlns:w16="http://schemas.microsoft.com/office/word/2018/wordml" xmlns:w16du="http://schemas.microsoft.com/office/word/2023/wordml/word16du" xmlns:w16sdtdh="http://schemas.microsoft.com/office/word/2020/wordml/sdtdatahash" xmlns:w16se="http://schemas.microsoft.com/office/word/2015/wordml/symex" xmlns:wpg="http://schemas.microsoft.com/office/word/2010/wordprocessingGroup" xmlns:wpi="http://schemas.microsoft.com/office/word/2010/wordprocessingInk" xmlns:wne="http://schemas.microsoft.com/office/word/2006/wordml" xmlns:wps="http://schemas.microsoft.com/office/word/2010/wordprocessingShape" mc:Ignorable="w14 w15 w16se w16cid w16 w16cex w16sdtdh wp14">
+  <w:footnote w:type="separator" w:id="-1">
+    <w:p>
+      <w:pPr>
+        <w:spacing w:after="0" w:line="240" w:lineRule="auto"/>
+      </w:pPr>
+      <w:r>
+        <w:separator/>
+      </w:r>
+    </w:p>
+  </w:footnote>
+  <w:footnote w:type="continuationSeparator" w:id="0">
+    <w:p>
+      <w:pPr>
+        <w:spacing w:after="0" w:line="240" w:lineRule="auto"/>
+      </w:pPr>
+      <w:r>
+        <w:continuationSeparator/>
+      </w:r>
+    </w:p>
+  </w:footnote>
+</w:footnotes>
 </file>
 
 <file path=word/numbering.xml><?xml version="1.0" encoding="utf-8"?>
@@ -10587,6 +12371,95 @@
     </w:lvl>
   </w:abstractNum>
   <w:abstractNum w:abstractNumId="3" w15:restartNumberingAfterBreak="0">
+    <w:nsid w:val="2A301B33"/>
+    <w:multiLevelType w:val="hybridMultilevel"/>
+    <w:tmpl w:val="CB840628"/>
+    <w:lvl w:ilvl="0" w:tplc="7BFE4A10">
+      <w:start w:val="1"/>
+      <w:numFmt w:val="decimal"/>
+      <w:lvlText w:val="%1."/>
+      <w:lvlJc w:val="left"/>
+      <w:pPr>
+        <w:ind w:left="1080" w:hanging="360"/>
+      </w:pPr>
+      <w:rPr>
+        <w:rFonts w:hint="default"/>
+      </w:rPr>
+    </w:lvl>
+    <w:lvl w:ilvl="1" w:tplc="04090019" w:tentative="1">
+      <w:start w:val="1"/>
+      <w:numFmt w:val="lowerLetter"/>
+      <w:lvlText w:val="%2."/>
+      <w:lvlJc w:val="left"/>
+      <w:pPr>
+        <w:ind w:left="1800" w:hanging="360"/>
+      </w:pPr>
+    </w:lvl>
+    <w:lvl w:ilvl="2" w:tplc="0409001B" w:tentative="1">
+      <w:start w:val="1"/>
+      <w:numFmt w:val="lowerRoman"/>
+      <w:lvlText w:val="%3."/>
+      <w:lvlJc w:val="right"/>
+      <w:pPr>
+        <w:ind w:left="2520" w:hanging="180"/>
+      </w:pPr>
+    </w:lvl>
+    <w:lvl w:ilvl="3" w:tplc="0409000F" w:tentative="1">
+      <w:start w:val="1"/>
+      <w:numFmt w:val="decimal"/>
+      <w:lvlText w:val="%4."/>
+      <w:lvlJc w:val="left"/>
+      <w:pPr>
+        <w:ind w:left="3240" w:hanging="360"/>
+      </w:pPr>
+    </w:lvl>
+    <w:lvl w:ilvl="4" w:tplc="04090019" w:tentative="1">
+      <w:start w:val="1"/>
+      <w:numFmt w:val="lowerLetter"/>
+      <w:lvlText w:val="%5."/>
+      <w:lvlJc w:val="left"/>
+      <w:pPr>
+        <w:ind w:left="3960" w:hanging="360"/>
+      </w:pPr>
+    </w:lvl>
+    <w:lvl w:ilvl="5" w:tplc="0409001B" w:tentative="1">
+      <w:start w:val="1"/>
+      <w:numFmt w:val="lowerRoman"/>
+      <w:lvlText w:val="%6."/>
+      <w:lvlJc w:val="right"/>
+      <w:pPr>
+        <w:ind w:left="4680" w:hanging="180"/>
+      </w:pPr>
+    </w:lvl>
+    <w:lvl w:ilvl="6" w:tplc="0409000F" w:tentative="1">
+      <w:start w:val="1"/>
+      <w:numFmt w:val="decimal"/>
+      <w:lvlText w:val="%7."/>
+      <w:lvlJc w:val="left"/>
+      <w:pPr>
+        <w:ind w:left="5400" w:hanging="360"/>
+      </w:pPr>
+    </w:lvl>
+    <w:lvl w:ilvl="7" w:tplc="04090019" w:tentative="1">
+      <w:start w:val="1"/>
+      <w:numFmt w:val="lowerLetter"/>
+      <w:lvlText w:val="%8."/>
+      <w:lvlJc w:val="left"/>
+      <w:pPr>
+        <w:ind w:left="6120" w:hanging="360"/>
+      </w:pPr>
+    </w:lvl>
+    <w:lvl w:ilvl="8" w:tplc="0409001B" w:tentative="1">
+      <w:start w:val="1"/>
+      <w:numFmt w:val="lowerRoman"/>
+      <w:lvlText w:val="%9."/>
+      <w:lvlJc w:val="right"/>
+      <w:pPr>
+        <w:ind w:left="6840" w:hanging="180"/>
+      </w:pPr>
+    </w:lvl>
+  </w:abstractNum>
+  <w:abstractNum w:abstractNumId="4" w15:restartNumberingAfterBreak="0">
     <w:nsid w:val="45DF3623"/>
     <w:multiLevelType w:val="hybridMultilevel"/>
     <w:tmpl w:val="618E217C"/>
@@ -10672,8 +12545,97 @@
       </w:pPr>
     </w:lvl>
   </w:abstractNum>
+  <w:abstractNum w:abstractNumId="5" w15:restartNumberingAfterBreak="0">
+    <w:nsid w:val="5CD22243"/>
+    <w:multiLevelType w:val="hybridMultilevel"/>
+    <w:tmpl w:val="39D65918"/>
+    <w:lvl w:ilvl="0" w:tplc="8EA27A7A">
+      <w:start w:val="1"/>
+      <w:numFmt w:val="decimal"/>
+      <w:lvlText w:val="%1."/>
+      <w:lvlJc w:val="left"/>
+      <w:pPr>
+        <w:ind w:left="1080" w:hanging="360"/>
+      </w:pPr>
+      <w:rPr>
+        <w:rFonts w:hint="default"/>
+      </w:rPr>
+    </w:lvl>
+    <w:lvl w:ilvl="1" w:tplc="04090019" w:tentative="1">
+      <w:start w:val="1"/>
+      <w:numFmt w:val="lowerLetter"/>
+      <w:lvlText w:val="%2."/>
+      <w:lvlJc w:val="left"/>
+      <w:pPr>
+        <w:ind w:left="1800" w:hanging="360"/>
+      </w:pPr>
+    </w:lvl>
+    <w:lvl w:ilvl="2" w:tplc="0409001B" w:tentative="1">
+      <w:start w:val="1"/>
+      <w:numFmt w:val="lowerRoman"/>
+      <w:lvlText w:val="%3."/>
+      <w:lvlJc w:val="right"/>
+      <w:pPr>
+        <w:ind w:left="2520" w:hanging="180"/>
+      </w:pPr>
+    </w:lvl>
+    <w:lvl w:ilvl="3" w:tplc="0409000F" w:tentative="1">
+      <w:start w:val="1"/>
+      <w:numFmt w:val="decimal"/>
+      <w:lvlText w:val="%4."/>
+      <w:lvlJc w:val="left"/>
+      <w:pPr>
+        <w:ind w:left="3240" w:hanging="360"/>
+      </w:pPr>
+    </w:lvl>
+    <w:lvl w:ilvl="4" w:tplc="04090019" w:tentative="1">
+      <w:start w:val="1"/>
+      <w:numFmt w:val="lowerLetter"/>
+      <w:lvlText w:val="%5."/>
+      <w:lvlJc w:val="left"/>
+      <w:pPr>
+        <w:ind w:left="3960" w:hanging="360"/>
+      </w:pPr>
+    </w:lvl>
+    <w:lvl w:ilvl="5" w:tplc="0409001B" w:tentative="1">
+      <w:start w:val="1"/>
+      <w:numFmt w:val="lowerRoman"/>
+      <w:lvlText w:val="%6."/>
+      <w:lvlJc w:val="right"/>
+      <w:pPr>
+        <w:ind w:left="4680" w:hanging="180"/>
+      </w:pPr>
+    </w:lvl>
+    <w:lvl w:ilvl="6" w:tplc="0409000F" w:tentative="1">
+      <w:start w:val="1"/>
+      <w:numFmt w:val="decimal"/>
+      <w:lvlText w:val="%7."/>
+      <w:lvlJc w:val="left"/>
+      <w:pPr>
+        <w:ind w:left="5400" w:hanging="360"/>
+      </w:pPr>
+    </w:lvl>
+    <w:lvl w:ilvl="7" w:tplc="04090019" w:tentative="1">
+      <w:start w:val="1"/>
+      <w:numFmt w:val="lowerLetter"/>
+      <w:lvlText w:val="%8."/>
+      <w:lvlJc w:val="left"/>
+      <w:pPr>
+        <w:ind w:left="6120" w:hanging="360"/>
+      </w:pPr>
+    </w:lvl>
+    <w:lvl w:ilvl="8" w:tplc="0409001B" w:tentative="1">
+      <w:start w:val="1"/>
+      <w:numFmt w:val="lowerRoman"/>
+      <w:lvlText w:val="%9."/>
+      <w:lvlJc w:val="right"/>
+      <w:pPr>
+        <w:ind w:left="6840" w:hanging="180"/>
+      </w:pPr>
+    </w:lvl>
+  </w:abstractNum>
   <w:num w:numId="1" w16cid:durableId="1192260896">
-    <w:abstractNumId w:val="3"/>
+    <w:abstractNumId w:val="4"/>
     <w:lvlOverride w:ilvl="0">
       <w:startOverride w:val="1"/>
     </w:lvlOverride>
@@ -10791,6 +12753,15 @@
     <w:lvlOverride w:ilvl="8">
       <w:startOverride w:val="1"/>
     </w:lvlOverride>
+  </w:num>
+  <w:num w:numId="5" w16cid:durableId="296110004">
+    <w:abstractNumId w:val="1"/>
+  </w:num>
+  <w:num w:numId="6" w16cid:durableId="1323007760">
+    <w:abstractNumId w:val="5"/>
+  </w:num>
+  <w:num w:numId="7" w16cid:durableId="1537430691">
+    <w:abstractNumId w:val="3"/>
   </w:num>
 </w:numbering>
 </file>
@@ -11384,6 +13355,62 @@
       </w:tblBorders>
     </w:tblPr>
   </w:style>
+  <w:style w:type="paragraph" w:styleId="Header">
+    <w:name w:val="header"/>
+    <w:basedOn w:val="Normal"/>
+    <w:link w:val="HeaderChar"/>
+    <w:uiPriority w:val="99"/>
+    <w:unhideWhenUsed/>
+    <w:rsid w:val="009754F9"/>
+    <w:pPr>
+      <w:tabs>
+        <w:tab w:val="center" w:pos="4680"/>
+        <w:tab w:val="right" w:pos="9360"/>
+      </w:tabs>
+      <w:spacing w:after="0" w:line="240" w:lineRule="auto"/>
+    </w:pPr>
+  </w:style>
+  <w:style w:type="character" w:customStyle="1" w:styleId="HeaderChar">
+    <w:name w:val="Header Char"/>
+    <w:basedOn w:val="DefaultParagraphFont"/>
+    <w:link w:val="Header"/>
+    <w:uiPriority w:val="99"/>
+    <w:rsid w:val="009754F9"/>
+    <w:rPr>
+      <w:noProof/>
+      <w:kern w:val="0"/>
+      <w:lang w:val="id-ID"/>
+      <w14:ligatures w14:val="none"/>
+    </w:rPr>
+  </w:style>
+  <w:style w:type="paragraph" w:styleId="Footer">
+    <w:name w:val="footer"/>
+    <w:basedOn w:val="Normal"/>
+    <w:link w:val="FooterChar"/>
+    <w:uiPriority w:val="99"/>
+    <w:unhideWhenUsed/>
+    <w:rsid w:val="009754F9"/>
+    <w:pPr>
+      <w:tabs>
+        <w:tab w:val="center" w:pos="4680"/>
+        <w:tab w:val="right" w:pos="9360"/>
+      </w:tabs>
+      <w:spacing w:after="0" w:line="240" w:lineRule="auto"/>
+    </w:pPr>
+  </w:style>
+  <w:style w:type="character" w:customStyle="1" w:styleId="FooterChar">
+    <w:name w:val="Footer Char"/>
+    <w:basedOn w:val="DefaultParagraphFont"/>
+    <w:link w:val="Footer"/>
+    <w:uiPriority w:val="99"/>
+    <w:rsid w:val="009754F9"/>
+    <w:rPr>
+      <w:noProof/>
+      <w:kern w:val="0"/>
+      <w:lang w:val="id-ID"/>
+      <w14:ligatures w14:val="none"/>
+    </w:rPr>
+  </w:style>
 </w:styles>
 </file>
 

</xml_diff>

<commit_message>
Menambahkan Bab 2 Sub Bab (H-J)
</commit_message>
<xml_diff>
--- a/Makalah UTS Spirited Away IF-C Sore.docx
+++ b/Makalah UTS Spirited Away IF-C Sore.docx
@@ -11987,9 +11987,1698 @@
         </w:rPr>
       </w:pPr>
     </w:p>
+    <w:p>
+      <w:pPr>
+        <w:spacing w:line="259" w:lineRule="auto"/>
+      </w:pPr>
+      <w:r>
+        <w:br w:type="page"/>
+      </w:r>
+    </w:p>
+    <w:p>
+      <w:pPr>
+        <w:pStyle w:val="ListParagraph"/>
+        <w:numPr>
+          <w:ilvl w:val="0"/>
+          <w:numId w:val="5"/>
+        </w:numPr>
+        <w:spacing w:line="259" w:lineRule="auto"/>
+        <w:jc w:val="both"/>
+        <w:rPr>
+          <w:rFonts w:ascii="Times New Roman" w:hAnsi="Times New Roman" w:cs="Times New Roman"/>
+          <w:b/>
+          <w:sz w:val="24"/>
+          <w:szCs w:val="24"/>
+          <w:lang w:val="en-ID"/>
+        </w:rPr>
+      </w:pPr>
+      <w:bookmarkStart w:id="3" w:name="_Hlk134679460"/>
+      <w:r>
+        <w:rPr>
+          <w:rFonts w:ascii="Times New Roman" w:hAnsi="Times New Roman" w:cs="Times New Roman"/>
+          <w:b/>
+          <w:sz w:val="24"/>
+          <w:szCs w:val="24"/>
+          <w:lang w:val="en-ID"/>
+        </w:rPr>
+        <w:lastRenderedPageBreak/>
+        <w:t>Pembahasan Sprint Goal dan Sprint Planning 2</w:t>
+      </w:r>
+    </w:p>
+    <w:p>
+      <w:pPr>
+        <w:pStyle w:val="ListParagraph"/>
+        <w:jc w:val="both"/>
+        <w:rPr>
+          <w:rFonts w:ascii="Times New Roman" w:hAnsi="Times New Roman" w:cs="Times New Roman"/>
+          <w:bCs/>
+          <w:sz w:val="24"/>
+          <w:szCs w:val="24"/>
+          <w:lang w:val="en-ID"/>
+        </w:rPr>
+      </w:pPr>
+    </w:p>
+    <w:p>
+      <w:pPr>
+        <w:pStyle w:val="ListParagraph"/>
+        <w:ind w:firstLine="720"/>
+        <w:jc w:val="both"/>
+        <w:rPr>
+          <w:rFonts w:ascii="Times New Roman" w:hAnsi="Times New Roman" w:cs="Times New Roman"/>
+          <w:bCs/>
+          <w:sz w:val="24"/>
+          <w:szCs w:val="24"/>
+          <w:lang w:val="en-ID"/>
+        </w:rPr>
+      </w:pPr>
+      <w:r>
+        <w:rPr>
+          <w:rFonts w:ascii="Times New Roman" w:hAnsi="Times New Roman" w:cs="Times New Roman"/>
+          <w:bCs/>
+          <w:sz w:val="24"/>
+          <w:szCs w:val="24"/>
+          <w:lang w:val="en-ID"/>
+        </w:rPr>
+        <w:t>Pada tahap ini, tim Scrum melakukan pertemuan sprint planning untuk mengevaluasi backlog produk dan menentukan fitur-fitur mana yang harus diimplementasikan selama sprint berikutnya.</w:t>
+      </w:r>
+    </w:p>
+    <w:p>
+      <w:pPr>
+        <w:pStyle w:val="ListParagraph"/>
+        <w:jc w:val="both"/>
+        <w:rPr>
+          <w:rFonts w:ascii="Times New Roman" w:hAnsi="Times New Roman" w:cs="Times New Roman"/>
+          <w:bCs/>
+          <w:sz w:val="24"/>
+          <w:szCs w:val="24"/>
+          <w:lang w:val="en-ID"/>
+        </w:rPr>
+      </w:pPr>
+    </w:p>
+    <w:p>
+      <w:pPr>
+        <w:pStyle w:val="ListParagraph"/>
+        <w:jc w:val="both"/>
+        <w:rPr>
+          <w:rFonts w:ascii="Times New Roman" w:hAnsi="Times New Roman" w:cs="Times New Roman"/>
+          <w:bCs/>
+          <w:sz w:val="24"/>
+          <w:szCs w:val="24"/>
+          <w:lang w:val="en-ID"/>
+        </w:rPr>
+      </w:pPr>
+      <w:r>
+        <w:rPr>
+          <w:rFonts w:ascii="Times New Roman" w:hAnsi="Times New Roman" w:cs="Times New Roman"/>
+          <w:bCs/>
+          <w:sz w:val="24"/>
+          <w:szCs w:val="24"/>
+          <w:lang w:val="en-ID"/>
+        </w:rPr>
+        <w:t>Berikut tabel Sprint Planning 2 :</w:t>
+      </w:r>
+    </w:p>
+    <w:tbl>
+      <w:tblPr>
+        <w:tblW w:w="10890" w:type="dxa"/>
+        <w:tblInd w:w="-766" w:type="dxa"/>
+        <w:tblLook w:val="04A0" w:firstRow="1" w:lastRow="0" w:firstColumn="1" w:lastColumn="0" w:noHBand="0" w:noVBand="1"/>
+      </w:tblPr>
+      <w:tblGrid>
+        <w:gridCol w:w="6210"/>
+        <w:gridCol w:w="4680"/>
+      </w:tblGrid>
+      <w:tr>
+        <w:trPr>
+          <w:trHeight w:val="290"/>
+        </w:trPr>
+        <w:tc>
+          <w:tcPr>
+            <w:tcW w:w="10890" w:type="dxa"/>
+            <w:gridSpan w:val="2"/>
+            <w:tcBorders>
+              <w:top w:val="single" w:sz="4" w:space="0" w:color="auto"/>
+              <w:left w:val="single" w:sz="4" w:space="0" w:color="auto"/>
+              <w:bottom w:val="single" w:sz="4" w:space="0" w:color="auto"/>
+              <w:right w:val="single" w:sz="4" w:space="0" w:color="auto"/>
+            </w:tcBorders>
+            <w:shd w:val="clear" w:color="000000" w:fill="B4C6E7"/>
+            <w:noWrap/>
+            <w:vAlign w:val="center"/>
+            <w:hideMark/>
+          </w:tcPr>
+          <w:bookmarkEnd w:id="3"/>
+          <w:p>
+            <w:pPr>
+              <w:spacing w:after="0" w:line="240" w:lineRule="auto"/>
+              <w:jc w:val="center"/>
+              <w:rPr>
+                <w:rFonts w:ascii="Calibri" w:eastAsia="Times New Roman" w:hAnsi="Calibri" w:cs="Calibri"/>
+                <w:b/>
+                <w:bCs/>
+                <w:noProof w:val="0"/>
+                <w:color w:val="000000"/>
+                <w:lang w:val="en-US" w:eastAsia="zh-CN"/>
+              </w:rPr>
+            </w:pPr>
+            <w:r>
+              <w:rPr>
+                <w:rFonts w:ascii="Calibri" w:eastAsia="Times New Roman" w:hAnsi="Calibri" w:cs="Calibri"/>
+                <w:b/>
+                <w:bCs/>
+                <w:noProof w:val="0"/>
+                <w:color w:val="000000"/>
+                <w:lang w:val="en-US" w:eastAsia="zh-CN"/>
+              </w:rPr>
+              <w:t>Sprint Plan</w:t>
+            </w:r>
+            <w:r>
+              <w:rPr>
+                <w:rFonts w:ascii="Calibri" w:eastAsia="Times New Roman" w:hAnsi="Calibri" w:cs="Calibri"/>
+                <w:b/>
+                <w:bCs/>
+                <w:noProof w:val="0"/>
+                <w:color w:val="000000"/>
+                <w:lang w:val="en-US" w:eastAsia="zh-CN"/>
+              </w:rPr>
+              <w:t>n</w:t>
+            </w:r>
+            <w:r>
+              <w:rPr>
+                <w:rFonts w:ascii="Calibri" w:eastAsia="Times New Roman" w:hAnsi="Calibri" w:cs="Calibri"/>
+                <w:b/>
+                <w:bCs/>
+                <w:noProof w:val="0"/>
+                <w:color w:val="000000"/>
+                <w:lang w:val="en-US" w:eastAsia="zh-CN"/>
+              </w:rPr>
+              <w:t>ing</w:t>
+            </w:r>
+          </w:p>
+        </w:tc>
+      </w:tr>
+      <w:tr>
+        <w:trPr>
+          <w:trHeight w:val="290"/>
+        </w:trPr>
+        <w:tc>
+          <w:tcPr>
+            <w:tcW w:w="10890" w:type="dxa"/>
+            <w:gridSpan w:val="2"/>
+            <w:tcBorders>
+              <w:top w:val="single" w:sz="4" w:space="0" w:color="auto"/>
+              <w:left w:val="single" w:sz="4" w:space="0" w:color="auto"/>
+              <w:bottom w:val="single" w:sz="4" w:space="0" w:color="auto"/>
+              <w:right w:val="single" w:sz="4" w:space="0" w:color="auto"/>
+            </w:tcBorders>
+            <w:shd w:val="clear" w:color="000000" w:fill="B4C6E7"/>
+            <w:noWrap/>
+            <w:vAlign w:val="center"/>
+            <w:hideMark/>
+          </w:tcPr>
+          <w:p>
+            <w:pPr>
+              <w:spacing w:after="0" w:line="240" w:lineRule="auto"/>
+              <w:jc w:val="center"/>
+              <w:rPr>
+                <w:rFonts w:ascii="Calibri" w:eastAsia="Times New Roman" w:hAnsi="Calibri" w:cs="Calibri"/>
+                <w:b/>
+                <w:bCs/>
+                <w:noProof w:val="0"/>
+                <w:color w:val="000000"/>
+                <w:lang w:val="en-US" w:eastAsia="zh-CN"/>
+              </w:rPr>
+            </w:pPr>
+            <w:r>
+              <w:rPr>
+                <w:rFonts w:ascii="Calibri" w:eastAsia="Times New Roman" w:hAnsi="Calibri" w:cs="Calibri"/>
+                <w:b/>
+                <w:bCs/>
+                <w:noProof w:val="0"/>
+                <w:color w:val="000000"/>
+                <w:lang w:val="en-US" w:eastAsia="zh-CN"/>
+              </w:rPr>
+              <w:t xml:space="preserve">Sprint </w:t>
+            </w:r>
+            <w:r>
+              <w:rPr>
+                <w:rFonts w:ascii="Calibri" w:eastAsia="Times New Roman" w:hAnsi="Calibri" w:cs="Calibri"/>
+                <w:b/>
+                <w:bCs/>
+                <w:noProof w:val="0"/>
+                <w:color w:val="000000"/>
+                <w:lang w:val="en-US" w:eastAsia="zh-CN"/>
+              </w:rPr>
+              <w:t>2</w:t>
+            </w:r>
+          </w:p>
+        </w:tc>
+      </w:tr>
+      <w:tr>
+        <w:trPr>
+          <w:trHeight w:val="290"/>
+        </w:trPr>
+        <w:tc>
+          <w:tcPr>
+            <w:tcW w:w="10890" w:type="dxa"/>
+            <w:gridSpan w:val="2"/>
+            <w:tcBorders>
+              <w:top w:val="single" w:sz="4" w:space="0" w:color="auto"/>
+              <w:left w:val="single" w:sz="4" w:space="0" w:color="auto"/>
+              <w:bottom w:val="single" w:sz="4" w:space="0" w:color="auto"/>
+              <w:right w:val="single" w:sz="4" w:space="0" w:color="auto"/>
+            </w:tcBorders>
+            <w:shd w:val="clear" w:color="000000" w:fill="FFE699"/>
+            <w:noWrap/>
+            <w:vAlign w:val="center"/>
+            <w:hideMark/>
+          </w:tcPr>
+          <w:p>
+            <w:pPr>
+              <w:spacing w:after="0" w:line="240" w:lineRule="auto"/>
+              <w:jc w:val="center"/>
+              <w:rPr>
+                <w:rFonts w:ascii="Calibri" w:eastAsia="Times New Roman" w:hAnsi="Calibri" w:cs="Calibri"/>
+                <w:b/>
+                <w:bCs/>
+                <w:noProof w:val="0"/>
+                <w:color w:val="000000"/>
+                <w:lang w:val="en-US" w:eastAsia="zh-CN"/>
+              </w:rPr>
+            </w:pPr>
+            <w:r>
+              <w:rPr>
+                <w:rFonts w:ascii="Calibri" w:eastAsia="Times New Roman" w:hAnsi="Calibri" w:cs="Calibri"/>
+                <w:b/>
+                <w:bCs/>
+                <w:noProof w:val="0"/>
+                <w:color w:val="000000"/>
+                <w:lang w:val="en-US" w:eastAsia="zh-CN"/>
+              </w:rPr>
+              <w:t>Sprint Goals:</w:t>
+            </w:r>
+          </w:p>
+        </w:tc>
+      </w:tr>
+      <w:tr>
+        <w:trPr>
+          <w:trHeight w:val="290"/>
+        </w:trPr>
+        <w:tc>
+          <w:tcPr>
+            <w:tcW w:w="10890" w:type="dxa"/>
+            <w:gridSpan w:val="2"/>
+            <w:tcBorders>
+              <w:top w:val="single" w:sz="4" w:space="0" w:color="auto"/>
+              <w:left w:val="single" w:sz="4" w:space="0" w:color="auto"/>
+              <w:bottom w:val="single" w:sz="4" w:space="0" w:color="auto"/>
+              <w:right w:val="single" w:sz="4" w:space="0" w:color="auto"/>
+            </w:tcBorders>
+            <w:shd w:val="clear" w:color="auto" w:fill="auto"/>
+            <w:noWrap/>
+            <w:vAlign w:val="center"/>
+            <w:hideMark/>
+          </w:tcPr>
+          <w:p>
+            <w:pPr>
+              <w:spacing w:after="0" w:line="240" w:lineRule="auto"/>
+              <w:jc w:val="center"/>
+              <w:rPr>
+                <w:rFonts w:ascii="Calibri" w:eastAsia="Times New Roman" w:hAnsi="Calibri" w:cs="Calibri"/>
+                <w:noProof w:val="0"/>
+                <w:color w:val="000000"/>
+                <w:lang w:val="en-US" w:eastAsia="zh-CN"/>
+              </w:rPr>
+            </w:pPr>
+            <w:proofErr w:type="spellStart"/>
+            <w:r>
+              <w:rPr>
+                <w:rFonts w:ascii="Calibri" w:eastAsia="Times New Roman" w:hAnsi="Calibri" w:cs="Calibri"/>
+                <w:noProof w:val="0"/>
+                <w:color w:val="000000"/>
+                <w:lang w:val="en-US" w:eastAsia="zh-CN"/>
+              </w:rPr>
+              <w:t>Merancang</w:t>
+            </w:r>
+            <w:proofErr w:type="spellEnd"/>
+            <w:r>
+              <w:rPr>
+                <w:rFonts w:ascii="Calibri" w:eastAsia="Times New Roman" w:hAnsi="Calibri" w:cs="Calibri"/>
+                <w:noProof w:val="0"/>
+                <w:color w:val="000000"/>
+                <w:lang w:val="en-US" w:eastAsia="zh-CN"/>
+              </w:rPr>
+              <w:t xml:space="preserve"> </w:t>
+            </w:r>
+            <w:proofErr w:type="spellStart"/>
+            <w:r>
+              <w:rPr>
+                <w:rFonts w:ascii="Calibri" w:eastAsia="Times New Roman" w:hAnsi="Calibri" w:cs="Calibri"/>
+                <w:noProof w:val="0"/>
+                <w:color w:val="000000"/>
+                <w:lang w:val="en-US" w:eastAsia="zh-CN"/>
+              </w:rPr>
+              <w:t>tampilan</w:t>
+            </w:r>
+            <w:proofErr w:type="spellEnd"/>
+            <w:r>
+              <w:rPr>
+                <w:rFonts w:ascii="Calibri" w:eastAsia="Times New Roman" w:hAnsi="Calibri" w:cs="Calibri"/>
+                <w:noProof w:val="0"/>
+                <w:color w:val="000000"/>
+                <w:lang w:val="en-US" w:eastAsia="zh-CN"/>
+              </w:rPr>
+              <w:t xml:space="preserve"> </w:t>
+            </w:r>
+            <w:proofErr w:type="spellStart"/>
+            <w:r>
+              <w:rPr>
+                <w:rFonts w:ascii="Calibri" w:eastAsia="Times New Roman" w:hAnsi="Calibri" w:cs="Calibri"/>
+                <w:noProof w:val="0"/>
+                <w:color w:val="000000"/>
+                <w:lang w:val="en-US" w:eastAsia="zh-CN"/>
+              </w:rPr>
+              <w:t>halaman</w:t>
+            </w:r>
+            <w:proofErr w:type="spellEnd"/>
+            <w:r>
+              <w:rPr>
+                <w:rFonts w:ascii="Calibri" w:eastAsia="Times New Roman" w:hAnsi="Calibri" w:cs="Calibri"/>
+                <w:noProof w:val="0"/>
+                <w:color w:val="000000"/>
+                <w:lang w:val="en-US" w:eastAsia="zh-CN"/>
+              </w:rPr>
+              <w:t xml:space="preserve"> </w:t>
+            </w:r>
+            <w:r>
+              <w:rPr>
+                <w:rFonts w:ascii="Calibri" w:eastAsia="Times New Roman" w:hAnsi="Calibri" w:cs="Calibri"/>
+                <w:noProof w:val="0"/>
+                <w:color w:val="000000"/>
+                <w:lang w:val="en-US" w:eastAsia="zh-CN"/>
+              </w:rPr>
+              <w:t>Service dan Membership</w:t>
+            </w:r>
+            <w:r>
+              <w:rPr>
+                <w:rFonts w:ascii="Calibri" w:eastAsia="Times New Roman" w:hAnsi="Calibri" w:cs="Calibri"/>
+                <w:noProof w:val="0"/>
+                <w:color w:val="000000"/>
+                <w:lang w:val="en-US" w:eastAsia="zh-CN"/>
+              </w:rPr>
+              <w:t xml:space="preserve"> </w:t>
+            </w:r>
+            <w:proofErr w:type="spellStart"/>
+            <w:r>
+              <w:rPr>
+                <w:rFonts w:ascii="Calibri" w:eastAsia="Times New Roman" w:hAnsi="Calibri" w:cs="Calibri"/>
+                <w:noProof w:val="0"/>
+                <w:color w:val="000000"/>
+                <w:lang w:val="en-US" w:eastAsia="zh-CN"/>
+              </w:rPr>
+              <w:t>dengan</w:t>
+            </w:r>
+            <w:proofErr w:type="spellEnd"/>
+            <w:r>
+              <w:rPr>
+                <w:rFonts w:ascii="Calibri" w:eastAsia="Times New Roman" w:hAnsi="Calibri" w:cs="Calibri"/>
+                <w:noProof w:val="0"/>
+                <w:color w:val="000000"/>
+                <w:lang w:val="en-US" w:eastAsia="zh-CN"/>
+              </w:rPr>
+              <w:t xml:space="preserve"> UI &amp; UX yang friendly </w:t>
+            </w:r>
+            <w:proofErr w:type="spellStart"/>
+            <w:r>
+              <w:rPr>
+                <w:rFonts w:ascii="Calibri" w:eastAsia="Times New Roman" w:hAnsi="Calibri" w:cs="Calibri"/>
+                <w:noProof w:val="0"/>
+                <w:color w:val="000000"/>
+                <w:lang w:val="en-US" w:eastAsia="zh-CN"/>
+              </w:rPr>
+              <w:t>untuk</w:t>
+            </w:r>
+            <w:proofErr w:type="spellEnd"/>
+            <w:r>
+              <w:rPr>
+                <w:rFonts w:ascii="Calibri" w:eastAsia="Times New Roman" w:hAnsi="Calibri" w:cs="Calibri"/>
+                <w:noProof w:val="0"/>
+                <w:color w:val="000000"/>
+                <w:lang w:val="en-US" w:eastAsia="zh-CN"/>
+              </w:rPr>
+              <w:t xml:space="preserve"> </w:t>
+            </w:r>
+            <w:proofErr w:type="spellStart"/>
+            <w:r>
+              <w:rPr>
+                <w:rFonts w:ascii="Calibri" w:eastAsia="Times New Roman" w:hAnsi="Calibri" w:cs="Calibri"/>
+                <w:noProof w:val="0"/>
+                <w:color w:val="000000"/>
+                <w:lang w:val="en-US" w:eastAsia="zh-CN"/>
+              </w:rPr>
+              <w:t>pelanggan</w:t>
+            </w:r>
+            <w:proofErr w:type="spellEnd"/>
+            <w:r>
+              <w:rPr>
+                <w:rFonts w:ascii="Calibri" w:eastAsia="Times New Roman" w:hAnsi="Calibri" w:cs="Calibri"/>
+                <w:noProof w:val="0"/>
+                <w:color w:val="000000"/>
+                <w:lang w:val="en-US" w:eastAsia="zh-CN"/>
+              </w:rPr>
+              <w:t xml:space="preserve"> </w:t>
+            </w:r>
+            <w:proofErr w:type="spellStart"/>
+            <w:r>
+              <w:rPr>
+                <w:rFonts w:ascii="Calibri" w:eastAsia="Times New Roman" w:hAnsi="Calibri" w:cs="Calibri"/>
+                <w:noProof w:val="0"/>
+                <w:color w:val="000000"/>
+                <w:lang w:val="en-US" w:eastAsia="zh-CN"/>
+              </w:rPr>
+              <w:t>serta</w:t>
+            </w:r>
+            <w:proofErr w:type="spellEnd"/>
+            <w:r>
+              <w:rPr>
+                <w:rFonts w:ascii="Calibri" w:eastAsia="Times New Roman" w:hAnsi="Calibri" w:cs="Calibri"/>
+                <w:noProof w:val="0"/>
+                <w:color w:val="000000"/>
+                <w:lang w:val="en-US" w:eastAsia="zh-CN"/>
+              </w:rPr>
+              <w:t xml:space="preserve"> </w:t>
+            </w:r>
+            <w:proofErr w:type="spellStart"/>
+            <w:r>
+              <w:rPr>
+                <w:rFonts w:ascii="Calibri" w:eastAsia="Times New Roman" w:hAnsi="Calibri" w:cs="Calibri"/>
+                <w:noProof w:val="0"/>
+                <w:color w:val="000000"/>
+                <w:lang w:val="en-US" w:eastAsia="zh-CN"/>
+              </w:rPr>
+              <w:t>mencakup</w:t>
+            </w:r>
+            <w:proofErr w:type="spellEnd"/>
+            <w:r>
+              <w:rPr>
+                <w:rFonts w:ascii="Calibri" w:eastAsia="Times New Roman" w:hAnsi="Calibri" w:cs="Calibri"/>
+                <w:noProof w:val="0"/>
+                <w:color w:val="000000"/>
+                <w:lang w:val="en-US" w:eastAsia="zh-CN"/>
+              </w:rPr>
+              <w:t xml:space="preserve"> </w:t>
+            </w:r>
+            <w:proofErr w:type="spellStart"/>
+            <w:r>
+              <w:rPr>
+                <w:rFonts w:ascii="Calibri" w:eastAsia="Times New Roman" w:hAnsi="Calibri" w:cs="Calibri"/>
+                <w:noProof w:val="0"/>
+                <w:color w:val="000000"/>
+                <w:lang w:val="en-US" w:eastAsia="zh-CN"/>
+              </w:rPr>
+              <w:t>semua</w:t>
+            </w:r>
+            <w:proofErr w:type="spellEnd"/>
+            <w:r>
+              <w:rPr>
+                <w:rFonts w:ascii="Calibri" w:eastAsia="Times New Roman" w:hAnsi="Calibri" w:cs="Calibri"/>
+                <w:noProof w:val="0"/>
+                <w:color w:val="000000"/>
+                <w:lang w:val="en-US" w:eastAsia="zh-CN"/>
+              </w:rPr>
+              <w:t xml:space="preserve"> </w:t>
+            </w:r>
+            <w:proofErr w:type="spellStart"/>
+            <w:r>
+              <w:rPr>
+                <w:rFonts w:ascii="Calibri" w:eastAsia="Times New Roman" w:hAnsi="Calibri" w:cs="Calibri"/>
+                <w:noProof w:val="0"/>
+                <w:color w:val="000000"/>
+                <w:lang w:val="en-US" w:eastAsia="zh-CN"/>
+              </w:rPr>
+              <w:t>kebutuhan</w:t>
+            </w:r>
+            <w:proofErr w:type="spellEnd"/>
+            <w:r>
+              <w:rPr>
+                <w:rFonts w:ascii="Calibri" w:eastAsia="Times New Roman" w:hAnsi="Calibri" w:cs="Calibri"/>
+                <w:noProof w:val="0"/>
+                <w:color w:val="000000"/>
+                <w:lang w:val="en-US" w:eastAsia="zh-CN"/>
+              </w:rPr>
+              <w:t xml:space="preserve"> </w:t>
+            </w:r>
+            <w:proofErr w:type="spellStart"/>
+            <w:r>
+              <w:rPr>
+                <w:rFonts w:ascii="Calibri" w:eastAsia="Times New Roman" w:hAnsi="Calibri" w:cs="Calibri"/>
+                <w:noProof w:val="0"/>
+                <w:color w:val="000000"/>
+                <w:lang w:val="en-US" w:eastAsia="zh-CN"/>
+              </w:rPr>
+              <w:t>pelanggan</w:t>
+            </w:r>
+            <w:proofErr w:type="spellEnd"/>
+          </w:p>
+        </w:tc>
+      </w:tr>
+      <w:tr>
+        <w:trPr>
+          <w:trHeight w:val="290"/>
+        </w:trPr>
+        <w:tc>
+          <w:tcPr>
+            <w:tcW w:w="10890" w:type="dxa"/>
+            <w:gridSpan w:val="2"/>
+            <w:tcBorders>
+              <w:top w:val="single" w:sz="4" w:space="0" w:color="auto"/>
+              <w:left w:val="single" w:sz="4" w:space="0" w:color="auto"/>
+              <w:bottom w:val="single" w:sz="4" w:space="0" w:color="auto"/>
+              <w:right w:val="single" w:sz="4" w:space="0" w:color="auto"/>
+            </w:tcBorders>
+            <w:shd w:val="clear" w:color="000000" w:fill="FFE699"/>
+            <w:noWrap/>
+            <w:vAlign w:val="center"/>
+            <w:hideMark/>
+          </w:tcPr>
+          <w:p>
+            <w:pPr>
+              <w:spacing w:after="0" w:line="240" w:lineRule="auto"/>
+              <w:jc w:val="center"/>
+              <w:rPr>
+                <w:rFonts w:ascii="Calibri" w:eastAsia="Times New Roman" w:hAnsi="Calibri" w:cs="Calibri"/>
+                <w:b/>
+                <w:bCs/>
+                <w:noProof w:val="0"/>
+                <w:color w:val="000000"/>
+                <w:lang w:val="en-US" w:eastAsia="zh-CN"/>
+              </w:rPr>
+            </w:pPr>
+            <w:r>
+              <w:rPr>
+                <w:rFonts w:ascii="Calibri" w:eastAsia="Times New Roman" w:hAnsi="Calibri" w:cs="Calibri"/>
+                <w:b/>
+                <w:bCs/>
+                <w:noProof w:val="0"/>
+                <w:color w:val="000000"/>
+                <w:lang w:val="en-US" w:eastAsia="zh-CN"/>
+              </w:rPr>
+              <w:t>Sprint Backlog</w:t>
+            </w:r>
+          </w:p>
+        </w:tc>
+      </w:tr>
+      <w:tr>
+        <w:trPr>
+          <w:trHeight w:val="290"/>
+        </w:trPr>
+        <w:tc>
+          <w:tcPr>
+            <w:tcW w:w="6210" w:type="dxa"/>
+            <w:tcBorders>
+              <w:top w:val="nil"/>
+              <w:left w:val="single" w:sz="4" w:space="0" w:color="auto"/>
+              <w:bottom w:val="single" w:sz="4" w:space="0" w:color="auto"/>
+              <w:right w:val="single" w:sz="4" w:space="0" w:color="auto"/>
+            </w:tcBorders>
+            <w:shd w:val="clear" w:color="000000" w:fill="D0CECE"/>
+            <w:noWrap/>
+            <w:vAlign w:val="center"/>
+            <w:hideMark/>
+          </w:tcPr>
+          <w:p>
+            <w:pPr>
+              <w:spacing w:after="0" w:line="240" w:lineRule="auto"/>
+              <w:jc w:val="center"/>
+              <w:rPr>
+                <w:rFonts w:ascii="Calibri" w:eastAsia="Times New Roman" w:hAnsi="Calibri" w:cs="Calibri"/>
+                <w:b/>
+                <w:bCs/>
+                <w:noProof w:val="0"/>
+                <w:color w:val="000000"/>
+                <w:lang w:val="en-US" w:eastAsia="zh-CN"/>
+              </w:rPr>
+            </w:pPr>
+            <w:r>
+              <w:rPr>
+                <w:rFonts w:ascii="Calibri" w:eastAsia="Times New Roman" w:hAnsi="Calibri" w:cs="Calibri"/>
+                <w:b/>
+                <w:bCs/>
+                <w:noProof w:val="0"/>
+                <w:color w:val="000000"/>
+                <w:lang w:val="en-US" w:eastAsia="zh-CN"/>
+              </w:rPr>
+              <w:t>Backlog Items</w:t>
+            </w:r>
+          </w:p>
+        </w:tc>
+        <w:tc>
+          <w:tcPr>
+            <w:tcW w:w="4680" w:type="dxa"/>
+            <w:tcBorders>
+              <w:top w:val="nil"/>
+              <w:left w:val="nil"/>
+              <w:bottom w:val="single" w:sz="4" w:space="0" w:color="auto"/>
+              <w:right w:val="single" w:sz="4" w:space="0" w:color="auto"/>
+            </w:tcBorders>
+            <w:shd w:val="clear" w:color="000000" w:fill="D0CECE"/>
+            <w:noWrap/>
+            <w:vAlign w:val="center"/>
+            <w:hideMark/>
+          </w:tcPr>
+          <w:p>
+            <w:pPr>
+              <w:spacing w:after="0" w:line="240" w:lineRule="auto"/>
+              <w:jc w:val="center"/>
+              <w:rPr>
+                <w:rFonts w:ascii="Calibri" w:eastAsia="Times New Roman" w:hAnsi="Calibri" w:cs="Calibri"/>
+                <w:b/>
+                <w:bCs/>
+                <w:noProof w:val="0"/>
+                <w:color w:val="000000"/>
+                <w:lang w:val="en-US" w:eastAsia="zh-CN"/>
+              </w:rPr>
+            </w:pPr>
+            <w:r>
+              <w:rPr>
+                <w:rFonts w:ascii="Calibri" w:eastAsia="Times New Roman" w:hAnsi="Calibri" w:cs="Calibri"/>
+                <w:b/>
+                <w:bCs/>
+                <w:noProof w:val="0"/>
+                <w:color w:val="000000"/>
+                <w:lang w:val="en-US" w:eastAsia="zh-CN"/>
+              </w:rPr>
+              <w:t>Task</w:t>
+            </w:r>
+          </w:p>
+        </w:tc>
+      </w:tr>
+      <w:tr>
+        <w:trPr>
+          <w:trHeight w:val="1097"/>
+        </w:trPr>
+        <w:tc>
+          <w:tcPr>
+            <w:tcW w:w="6210" w:type="dxa"/>
+            <w:tcBorders>
+              <w:top w:val="nil"/>
+              <w:left w:val="single" w:sz="4" w:space="0" w:color="auto"/>
+              <w:bottom w:val="single" w:sz="4" w:space="0" w:color="auto"/>
+              <w:right w:val="single" w:sz="4" w:space="0" w:color="auto"/>
+            </w:tcBorders>
+            <w:shd w:val="clear" w:color="auto" w:fill="auto"/>
+            <w:noWrap/>
+            <w:vAlign w:val="center"/>
+            <w:hideMark/>
+          </w:tcPr>
+          <w:p>
+            <w:pPr>
+              <w:jc w:val="center"/>
+              <w:rPr>
+                <w:rFonts w:ascii="Calibri" w:hAnsi="Calibri" w:cs="Calibri"/>
+                <w:noProof w:val="0"/>
+                <w:color w:val="000000"/>
+                <w:lang w:val="en-US"/>
+              </w:rPr>
+            </w:pPr>
+            <w:r>
+              <w:rPr>
+                <w:rFonts w:ascii="Calibri" w:hAnsi="Calibri" w:cs="Calibri"/>
+                <w:color w:val="000000"/>
+              </w:rPr>
+              <w:t>Sebagai [Pelanggan</w:t>
+            </w:r>
+            <w:r>
+              <w:rPr>
+                <w:rFonts w:ascii="Calibri" w:hAnsi="Calibri" w:cs="Calibri"/>
+                <w:color w:val="000000"/>
+                <w:lang w:val="en-US"/>
+              </w:rPr>
+              <w:t xml:space="preserve"> Baru</w:t>
+            </w:r>
+            <w:r>
+              <w:rPr>
+                <w:rFonts w:ascii="Calibri" w:hAnsi="Calibri" w:cs="Calibri"/>
+                <w:color w:val="000000"/>
+              </w:rPr>
+              <w:t>] saya ingin melihat apa saja fasilitas gym yang tersedia, karena saya selalu menggunakan Treadmill untuk melatih otot kaki saya</w:t>
+            </w:r>
+          </w:p>
+        </w:tc>
+        <w:tc>
+          <w:tcPr>
+            <w:tcW w:w="4680" w:type="dxa"/>
+            <w:tcBorders>
+              <w:top w:val="nil"/>
+              <w:left w:val="nil"/>
+              <w:bottom w:val="single" w:sz="4" w:space="0" w:color="auto"/>
+              <w:right w:val="single" w:sz="4" w:space="0" w:color="auto"/>
+            </w:tcBorders>
+            <w:shd w:val="clear" w:color="auto" w:fill="auto"/>
+            <w:noWrap/>
+            <w:vAlign w:val="center"/>
+            <w:hideMark/>
+          </w:tcPr>
+          <w:p>
+            <w:pPr>
+              <w:jc w:val="center"/>
+              <w:rPr>
+                <w:rFonts w:ascii="Calibri" w:hAnsi="Calibri" w:cs="Calibri"/>
+                <w:noProof w:val="0"/>
+                <w:color w:val="000000"/>
+                <w:lang w:val="en-US"/>
+              </w:rPr>
+            </w:pPr>
+            <w:r>
+              <w:rPr>
+                <w:rFonts w:ascii="Calibri" w:hAnsi="Calibri" w:cs="Calibri"/>
+                <w:color w:val="000000"/>
+              </w:rPr>
+              <w:t>Menampilkan Fasilitas dan alat latihan yang tersedia di halaman service website</w:t>
+            </w:r>
+          </w:p>
+          <w:p>
+            <w:pPr>
+              <w:spacing w:after="0" w:line="240" w:lineRule="auto"/>
+              <w:jc w:val="center"/>
+              <w:rPr>
+                <w:rFonts w:ascii="Calibri" w:eastAsia="Times New Roman" w:hAnsi="Calibri" w:cs="Calibri"/>
+                <w:noProof w:val="0"/>
+                <w:color w:val="000000"/>
+                <w:lang w:val="en-US" w:eastAsia="zh-CN"/>
+              </w:rPr>
+            </w:pPr>
+          </w:p>
+        </w:tc>
+      </w:tr>
+      <w:tr>
+        <w:trPr>
+          <w:trHeight w:val="1259"/>
+        </w:trPr>
+        <w:tc>
+          <w:tcPr>
+            <w:tcW w:w="6210" w:type="dxa"/>
+            <w:tcBorders>
+              <w:top w:val="nil"/>
+              <w:left w:val="single" w:sz="4" w:space="0" w:color="auto"/>
+              <w:bottom w:val="single" w:sz="4" w:space="0" w:color="auto"/>
+              <w:right w:val="single" w:sz="4" w:space="0" w:color="auto"/>
+            </w:tcBorders>
+            <w:shd w:val="clear" w:color="auto" w:fill="auto"/>
+            <w:noWrap/>
+            <w:vAlign w:val="center"/>
+            <w:hideMark/>
+          </w:tcPr>
+          <w:p>
+            <w:pPr>
+              <w:jc w:val="center"/>
+              <w:rPr>
+                <w:rFonts w:ascii="Calibri" w:hAnsi="Calibri" w:cs="Calibri"/>
+                <w:noProof w:val="0"/>
+                <w:color w:val="000000"/>
+                <w:lang w:val="en-US"/>
+              </w:rPr>
+            </w:pPr>
+            <w:r>
+              <w:rPr>
+                <w:rFonts w:ascii="Calibri" w:hAnsi="Calibri" w:cs="Calibri"/>
+                <w:color w:val="000000"/>
+              </w:rPr>
+              <w:t>Sebagai [Member] saya ingin mengetahui informasi lebih banyak tentang alat latihan ataupun suplemen di website.</w:t>
+            </w:r>
+          </w:p>
+          <w:p>
+            <w:pPr>
+              <w:spacing w:after="0" w:line="240" w:lineRule="auto"/>
+              <w:jc w:val="center"/>
+              <w:rPr>
+                <w:rFonts w:ascii="Calibri" w:eastAsia="Times New Roman" w:hAnsi="Calibri" w:cs="Calibri"/>
+                <w:noProof w:val="0"/>
+                <w:color w:val="000000"/>
+                <w:lang w:val="en-US" w:eastAsia="zh-CN"/>
+              </w:rPr>
+            </w:pPr>
+          </w:p>
+        </w:tc>
+        <w:tc>
+          <w:tcPr>
+            <w:tcW w:w="4680" w:type="dxa"/>
+            <w:tcBorders>
+              <w:top w:val="nil"/>
+              <w:left w:val="nil"/>
+              <w:bottom w:val="single" w:sz="4" w:space="0" w:color="auto"/>
+              <w:right w:val="single" w:sz="4" w:space="0" w:color="auto"/>
+            </w:tcBorders>
+            <w:shd w:val="clear" w:color="auto" w:fill="auto"/>
+            <w:noWrap/>
+            <w:vAlign w:val="center"/>
+            <w:hideMark/>
+          </w:tcPr>
+          <w:p>
+            <w:pPr>
+              <w:jc w:val="center"/>
+              <w:rPr>
+                <w:rFonts w:ascii="Calibri" w:hAnsi="Calibri" w:cs="Calibri"/>
+                <w:noProof w:val="0"/>
+                <w:color w:val="000000"/>
+                <w:lang w:val="en-US"/>
+              </w:rPr>
+            </w:pPr>
+            <w:r>
+              <w:rPr>
+                <w:rFonts w:ascii="Calibri" w:hAnsi="Calibri" w:cs="Calibri"/>
+                <w:color w:val="000000"/>
+              </w:rPr>
+              <w:t>Menampilkan Suplemen yang tersedia secara offline di halaman service website</w:t>
+            </w:r>
+          </w:p>
+          <w:p>
+            <w:pPr>
+              <w:spacing w:after="0" w:line="240" w:lineRule="auto"/>
+              <w:jc w:val="center"/>
+              <w:rPr>
+                <w:rFonts w:ascii="Calibri" w:eastAsia="Times New Roman" w:hAnsi="Calibri" w:cs="Calibri"/>
+                <w:noProof w:val="0"/>
+                <w:color w:val="000000"/>
+                <w:lang w:val="en-US" w:eastAsia="zh-CN"/>
+              </w:rPr>
+            </w:pPr>
+          </w:p>
+        </w:tc>
+      </w:tr>
+      <w:tr>
+        <w:trPr>
+          <w:trHeight w:val="1439"/>
+        </w:trPr>
+        <w:tc>
+          <w:tcPr>
+            <w:tcW w:w="6210" w:type="dxa"/>
+            <w:tcBorders>
+              <w:top w:val="nil"/>
+              <w:left w:val="single" w:sz="4" w:space="0" w:color="auto"/>
+              <w:bottom w:val="single" w:sz="4" w:space="0" w:color="auto"/>
+              <w:right w:val="single" w:sz="4" w:space="0" w:color="auto"/>
+            </w:tcBorders>
+            <w:shd w:val="clear" w:color="auto" w:fill="auto"/>
+            <w:noWrap/>
+            <w:vAlign w:val="center"/>
+            <w:hideMark/>
+          </w:tcPr>
+          <w:p>
+            <w:pPr>
+              <w:jc w:val="center"/>
+              <w:rPr>
+                <w:rFonts w:ascii="Calibri" w:hAnsi="Calibri" w:cs="Calibri"/>
+                <w:noProof w:val="0"/>
+                <w:color w:val="000000"/>
+                <w:lang w:val="en-US"/>
+              </w:rPr>
+            </w:pPr>
+            <w:r>
+              <w:rPr>
+                <w:rFonts w:ascii="Calibri" w:hAnsi="Calibri" w:cs="Calibri"/>
+                <w:color w:val="000000"/>
+              </w:rPr>
+              <w:t>Sebagai [Member] saya sibuk dan tidak dapat menghadiri kelas offline, ingin memesan kelas online dan mengatur jadwal saya di website fitness</w:t>
+            </w:r>
+          </w:p>
+          <w:p>
+            <w:pPr>
+              <w:spacing w:after="0" w:line="240" w:lineRule="auto"/>
+              <w:jc w:val="center"/>
+              <w:rPr>
+                <w:rFonts w:ascii="Calibri" w:eastAsia="Times New Roman" w:hAnsi="Calibri" w:cs="Calibri"/>
+                <w:noProof w:val="0"/>
+                <w:color w:val="000000"/>
+                <w:lang w:val="en-US" w:eastAsia="zh-CN"/>
+              </w:rPr>
+            </w:pPr>
+          </w:p>
+        </w:tc>
+        <w:tc>
+          <w:tcPr>
+            <w:tcW w:w="4680" w:type="dxa"/>
+            <w:tcBorders>
+              <w:top w:val="nil"/>
+              <w:left w:val="nil"/>
+              <w:bottom w:val="single" w:sz="4" w:space="0" w:color="auto"/>
+              <w:right w:val="single" w:sz="4" w:space="0" w:color="auto"/>
+            </w:tcBorders>
+            <w:shd w:val="clear" w:color="auto" w:fill="auto"/>
+            <w:noWrap/>
+            <w:vAlign w:val="center"/>
+            <w:hideMark/>
+          </w:tcPr>
+          <w:p>
+            <w:pPr>
+              <w:jc w:val="center"/>
+              <w:rPr>
+                <w:rFonts w:ascii="Calibri" w:hAnsi="Calibri" w:cs="Calibri"/>
+                <w:noProof w:val="0"/>
+                <w:color w:val="000000"/>
+                <w:lang w:val="en-US"/>
+              </w:rPr>
+            </w:pPr>
+            <w:r>
+              <w:rPr>
+                <w:rFonts w:ascii="Calibri" w:hAnsi="Calibri" w:cs="Calibri"/>
+                <w:color w:val="000000"/>
+              </w:rPr>
+              <w:t>Menyediakan Membership yang merupakan tempat untuk mendaftar sebagai member dan mendapatkan pilihan kelas offline atau pun online</w:t>
+            </w:r>
+          </w:p>
+          <w:p>
+            <w:pPr>
+              <w:spacing w:after="0" w:line="240" w:lineRule="auto"/>
+              <w:jc w:val="center"/>
+              <w:rPr>
+                <w:rFonts w:ascii="Calibri" w:eastAsia="Times New Roman" w:hAnsi="Calibri" w:cs="Calibri"/>
+                <w:noProof w:val="0"/>
+                <w:color w:val="000000"/>
+                <w:lang w:val="en-US" w:eastAsia="zh-CN"/>
+              </w:rPr>
+            </w:pPr>
+          </w:p>
+        </w:tc>
+      </w:tr>
+      <w:tr>
+        <w:trPr>
+          <w:trHeight w:val="1529"/>
+        </w:trPr>
+        <w:tc>
+          <w:tcPr>
+            <w:tcW w:w="6210" w:type="dxa"/>
+            <w:tcBorders>
+              <w:top w:val="nil"/>
+              <w:left w:val="single" w:sz="4" w:space="0" w:color="auto"/>
+              <w:bottom w:val="single" w:sz="4" w:space="0" w:color="auto"/>
+              <w:right w:val="single" w:sz="4" w:space="0" w:color="auto"/>
+            </w:tcBorders>
+            <w:shd w:val="clear" w:color="auto" w:fill="auto"/>
+            <w:noWrap/>
+            <w:vAlign w:val="center"/>
+            <w:hideMark/>
+          </w:tcPr>
+          <w:p>
+            <w:pPr>
+              <w:jc w:val="center"/>
+              <w:rPr>
+                <w:rFonts w:ascii="Calibri" w:hAnsi="Calibri" w:cs="Calibri"/>
+                <w:noProof w:val="0"/>
+                <w:color w:val="000000"/>
+                <w:lang w:val="en-US"/>
+              </w:rPr>
+            </w:pPr>
+            <w:r>
+              <w:rPr>
+                <w:rFonts w:ascii="Calibri" w:hAnsi="Calibri" w:cs="Calibri"/>
+                <w:color w:val="000000"/>
+              </w:rPr>
+              <w:t>Sebagai [Coach] saya ingin melihat berapa jumlah pelanggan yang akan saya latih secara online maupun offline</w:t>
+            </w:r>
+          </w:p>
+          <w:p>
+            <w:pPr>
+              <w:spacing w:after="0" w:line="240" w:lineRule="auto"/>
+              <w:jc w:val="center"/>
+              <w:rPr>
+                <w:rFonts w:ascii="Calibri" w:eastAsia="Times New Roman" w:hAnsi="Calibri" w:cs="Calibri"/>
+                <w:noProof w:val="0"/>
+                <w:color w:val="000000"/>
+                <w:lang w:val="en-US" w:eastAsia="zh-CN"/>
+              </w:rPr>
+            </w:pPr>
+          </w:p>
+        </w:tc>
+        <w:tc>
+          <w:tcPr>
+            <w:tcW w:w="4680" w:type="dxa"/>
+            <w:tcBorders>
+              <w:top w:val="nil"/>
+              <w:left w:val="nil"/>
+              <w:bottom w:val="single" w:sz="4" w:space="0" w:color="auto"/>
+              <w:right w:val="single" w:sz="4" w:space="0" w:color="auto"/>
+            </w:tcBorders>
+            <w:shd w:val="clear" w:color="auto" w:fill="auto"/>
+            <w:noWrap/>
+            <w:vAlign w:val="center"/>
+            <w:hideMark/>
+          </w:tcPr>
+          <w:p>
+            <w:pPr>
+              <w:jc w:val="center"/>
+              <w:rPr>
+                <w:rFonts w:ascii="Calibri" w:hAnsi="Calibri" w:cs="Calibri"/>
+                <w:noProof w:val="0"/>
+                <w:color w:val="000000"/>
+                <w:lang w:val="en-US"/>
+              </w:rPr>
+            </w:pPr>
+            <w:r>
+              <w:rPr>
+                <w:rFonts w:ascii="Calibri" w:hAnsi="Calibri" w:cs="Calibri"/>
+                <w:color w:val="000000"/>
+              </w:rPr>
+              <w:t>Sebagai [Coach] saya ingin melihat berapa jumlah pelanggan yang akan saya latih secara online maupun offline</w:t>
+            </w:r>
+          </w:p>
+          <w:p>
+            <w:pPr>
+              <w:spacing w:after="0" w:line="240" w:lineRule="auto"/>
+              <w:jc w:val="center"/>
+              <w:rPr>
+                <w:rFonts w:ascii="Calibri" w:eastAsia="Times New Roman" w:hAnsi="Calibri" w:cs="Calibri"/>
+                <w:noProof w:val="0"/>
+                <w:color w:val="000000"/>
+                <w:lang w:val="en-US" w:eastAsia="zh-CN"/>
+              </w:rPr>
+            </w:pPr>
+          </w:p>
+        </w:tc>
+      </w:tr>
+      <w:tr>
+        <w:trPr>
+          <w:trHeight w:val="1169"/>
+        </w:trPr>
+        <w:tc>
+          <w:tcPr>
+            <w:tcW w:w="6210" w:type="dxa"/>
+            <w:tcBorders>
+              <w:top w:val="nil"/>
+              <w:left w:val="single" w:sz="4" w:space="0" w:color="auto"/>
+              <w:bottom w:val="single" w:sz="4" w:space="0" w:color="auto"/>
+              <w:right w:val="single" w:sz="4" w:space="0" w:color="auto"/>
+            </w:tcBorders>
+            <w:shd w:val="clear" w:color="auto" w:fill="auto"/>
+            <w:noWrap/>
+            <w:vAlign w:val="center"/>
+            <w:hideMark/>
+          </w:tcPr>
+          <w:p>
+            <w:pPr>
+              <w:jc w:val="center"/>
+              <w:rPr>
+                <w:rFonts w:ascii="Calibri" w:hAnsi="Calibri" w:cs="Calibri"/>
+                <w:noProof w:val="0"/>
+                <w:color w:val="000000"/>
+                <w:lang w:val="en-US"/>
+              </w:rPr>
+            </w:pPr>
+            <w:r>
+              <w:rPr>
+                <w:rFonts w:ascii="Calibri" w:hAnsi="Calibri" w:cs="Calibri"/>
+                <w:color w:val="000000"/>
+              </w:rPr>
+              <w:t>Sebagai [Pelanggan</w:t>
+            </w:r>
+            <w:r>
+              <w:rPr>
+                <w:rFonts w:ascii="Calibri" w:hAnsi="Calibri" w:cs="Calibri"/>
+                <w:color w:val="000000"/>
+                <w:lang w:val="en-US"/>
+              </w:rPr>
+              <w:t xml:space="preserve"> Baru</w:t>
+            </w:r>
+            <w:r>
+              <w:rPr>
+                <w:rFonts w:ascii="Calibri" w:hAnsi="Calibri" w:cs="Calibri"/>
+                <w:color w:val="000000"/>
+              </w:rPr>
+              <w:t>] saya ingin dapat mencari dan berkomunikasi dengan coach yang tepat bagi saya melalui website.</w:t>
+            </w:r>
+          </w:p>
+          <w:p>
+            <w:pPr>
+              <w:spacing w:after="0" w:line="240" w:lineRule="auto"/>
+              <w:jc w:val="center"/>
+              <w:rPr>
+                <w:rFonts w:ascii="Calibri" w:eastAsia="Times New Roman" w:hAnsi="Calibri" w:cs="Calibri"/>
+                <w:noProof w:val="0"/>
+                <w:color w:val="000000"/>
+                <w:lang w:val="en-US" w:eastAsia="zh-CN"/>
+              </w:rPr>
+            </w:pPr>
+          </w:p>
+        </w:tc>
+        <w:tc>
+          <w:tcPr>
+            <w:tcW w:w="4680" w:type="dxa"/>
+            <w:tcBorders>
+              <w:top w:val="nil"/>
+              <w:left w:val="nil"/>
+              <w:bottom w:val="single" w:sz="4" w:space="0" w:color="auto"/>
+              <w:right w:val="single" w:sz="4" w:space="0" w:color="auto"/>
+            </w:tcBorders>
+            <w:shd w:val="clear" w:color="auto" w:fill="auto"/>
+            <w:noWrap/>
+            <w:vAlign w:val="center"/>
+            <w:hideMark/>
+          </w:tcPr>
+          <w:p>
+            <w:pPr>
+              <w:jc w:val="center"/>
+              <w:rPr>
+                <w:rFonts w:ascii="Calibri" w:hAnsi="Calibri" w:cs="Calibri"/>
+                <w:noProof w:val="0"/>
+                <w:color w:val="000000"/>
+                <w:lang w:val="en-US"/>
+              </w:rPr>
+            </w:pPr>
+            <w:r>
+              <w:rPr>
+                <w:rFonts w:ascii="Calibri" w:hAnsi="Calibri" w:cs="Calibri"/>
+                <w:color w:val="000000"/>
+              </w:rPr>
+              <w:t>Tersedia Icon Facebook dan Instagram yang akan menampilkan beberapa Coach pilihan serta dapat berkomunikasi melalui aplikasi tersebut</w:t>
+            </w:r>
+          </w:p>
+          <w:p>
+            <w:pPr>
+              <w:spacing w:after="0" w:line="240" w:lineRule="auto"/>
+              <w:jc w:val="center"/>
+              <w:rPr>
+                <w:rFonts w:ascii="Calibri" w:eastAsia="Times New Roman" w:hAnsi="Calibri" w:cs="Calibri"/>
+                <w:noProof w:val="0"/>
+                <w:color w:val="000000"/>
+                <w:lang w:val="en-US" w:eastAsia="zh-CN"/>
+              </w:rPr>
+            </w:pPr>
+          </w:p>
+        </w:tc>
+      </w:tr>
+    </w:tbl>
+    <w:p/>
+    <w:p>
+      <w:pPr>
+        <w:spacing w:line="259" w:lineRule="auto"/>
+      </w:pPr>
+      <w:r>
+        <w:br w:type="page"/>
+      </w:r>
+    </w:p>
+    <w:p>
+      <w:pPr>
+        <w:pStyle w:val="ListParagraph"/>
+        <w:numPr>
+          <w:ilvl w:val="0"/>
+          <w:numId w:val="5"/>
+        </w:numPr>
+        <w:spacing w:line="259" w:lineRule="auto"/>
+        <w:jc w:val="both"/>
+        <w:rPr>
+          <w:rFonts w:ascii="Times New Roman" w:hAnsi="Times New Roman" w:cs="Times New Roman"/>
+          <w:b/>
+          <w:sz w:val="24"/>
+          <w:szCs w:val="24"/>
+          <w:lang w:val="en-ID"/>
+        </w:rPr>
+      </w:pPr>
+      <w:r>
+        <w:rPr>
+          <w:lang w:val="en-ID"/>
+        </w:rPr>
+        <w:lastRenderedPageBreak/>
+        <w:drawing>
+          <wp:anchor distT="0" distB="0" distL="114300" distR="114300" simplePos="0" relativeHeight="251663360" behindDoc="1" locked="0" layoutInCell="1" allowOverlap="1" wp14:anchorId="20F98301" wp14:editId="1F2382F9">
+            <wp:simplePos x="0" y="0"/>
+            <wp:positionH relativeFrom="column">
+              <wp:posOffset>-204470</wp:posOffset>
+            </wp:positionH>
+            <wp:positionV relativeFrom="paragraph">
+              <wp:posOffset>258445</wp:posOffset>
+            </wp:positionV>
+            <wp:extent cx="3225165" cy="8482330"/>
+            <wp:effectExtent l="0" t="0" r="0" b="0"/>
+            <wp:wrapTight wrapText="bothSides">
+              <wp:wrapPolygon edited="0">
+                <wp:start x="0" y="0"/>
+                <wp:lineTo x="0" y="21539"/>
+                <wp:lineTo x="21434" y="21539"/>
+                <wp:lineTo x="21434" y="0"/>
+                <wp:lineTo x="0" y="0"/>
+              </wp:wrapPolygon>
+            </wp:wrapTight>
+            <wp:docPr id="1339160161" name="Picture 2"/>
+            <wp:cNvGraphicFramePr>
+              <a:graphicFrameLocks xmlns:a="http://schemas.openxmlformats.org/drawingml/2006/main" noChangeAspect="1"/>
+            </wp:cNvGraphicFramePr>
+            <a:graphic xmlns:a="http://schemas.openxmlformats.org/drawingml/2006/main">
+              <a:graphicData uri="http://schemas.openxmlformats.org/drawingml/2006/picture">
+                <pic:pic xmlns:pic="http://schemas.openxmlformats.org/drawingml/2006/picture">
+                  <pic:nvPicPr>
+                    <pic:cNvPr id="1339160161" name="Picture 1339160161"/>
+                    <pic:cNvPicPr/>
+                  </pic:nvPicPr>
+                  <pic:blipFill>
+                    <a:blip r:embed="rId9" cstate="print">
+                      <a:extLst>
+                        <a:ext uri="{28A0092B-C50C-407E-A947-70E740481C1C}">
+                          <a14:useLocalDpi xmlns:a14="http://schemas.microsoft.com/office/drawing/2010/main" val="0"/>
+                        </a:ext>
+                      </a:extLst>
+                    </a:blip>
+                    <a:stretch>
+                      <a:fillRect/>
+                    </a:stretch>
+                  </pic:blipFill>
+                  <pic:spPr>
+                    <a:xfrm>
+                      <a:off x="0" y="0"/>
+                      <a:ext cx="3225165" cy="8482330"/>
+                    </a:xfrm>
+                    <a:prstGeom prst="rect">
+                      <a:avLst/>
+                    </a:prstGeom>
+                  </pic:spPr>
+                </pic:pic>
+              </a:graphicData>
+            </a:graphic>
+            <wp14:sizeRelV relativeFrom="margin">
+              <wp14:pctHeight>0</wp14:pctHeight>
+            </wp14:sizeRelV>
+          </wp:anchor>
+        </w:drawing>
+      </w:r>
+      <w:r>
+        <w:rPr>
+          <w:rFonts w:ascii="Times New Roman" w:hAnsi="Times New Roman" w:cs="Times New Roman"/>
+          <w:b/>
+          <w:sz w:val="24"/>
+          <w:szCs w:val="24"/>
+          <w:lang w:val="en-ID"/>
+        </w:rPr>
+        <w:t>Tampilan Halaman Service Website</w:t>
+      </w:r>
+    </w:p>
+    <w:p>
+      <w:pPr>
+        <w:ind w:firstLine="720"/>
+        <w:rPr>
+          <w:rFonts w:ascii="Times New Roman" w:hAnsi="Times New Roman" w:cs="Times New Roman"/>
+          <w:bCs/>
+          <w:sz w:val="24"/>
+          <w:szCs w:val="24"/>
+          <w:lang w:val="en-ID"/>
+        </w:rPr>
+      </w:pPr>
+    </w:p>
+    <w:p>
+      <w:pPr>
+        <w:ind w:firstLine="720"/>
+        <w:rPr>
+          <w:rFonts w:ascii="Times New Roman" w:hAnsi="Times New Roman" w:cs="Times New Roman"/>
+          <w:bCs/>
+          <w:sz w:val="24"/>
+          <w:szCs w:val="24"/>
+          <w:lang w:val="en-ID"/>
+        </w:rPr>
+      </w:pPr>
+      <w:r>
+        <w:rPr>
+          <w:rFonts w:ascii="Times New Roman" w:hAnsi="Times New Roman" w:cs="Times New Roman"/>
+          <w:bCs/>
+          <w:sz w:val="24"/>
+          <w:szCs w:val="24"/>
+          <w:lang w:val="en-ID"/>
+        </w:rPr>
+        <mc:AlternateContent>
+          <mc:Choice Requires="wps">
+            <w:drawing>
+              <wp:anchor distT="45720" distB="45720" distL="114300" distR="114300" simplePos="0" relativeHeight="251664384" behindDoc="0" locked="0" layoutInCell="1" allowOverlap="1" wp14:anchorId="30645A7B" wp14:editId="14EFFA3A">
+                <wp:simplePos x="0" y="0"/>
+                <wp:positionH relativeFrom="margin">
+                  <wp:posOffset>3412490</wp:posOffset>
+                </wp:positionH>
+                <wp:positionV relativeFrom="paragraph">
+                  <wp:posOffset>495935</wp:posOffset>
+                </wp:positionV>
+                <wp:extent cx="2710180" cy="922020"/>
+                <wp:effectExtent l="0" t="0" r="13970" b="11430"/>
+                <wp:wrapSquare wrapText="bothSides"/>
+                <wp:docPr id="1139581738" name="Text Box 2"/>
+                <wp:cNvGraphicFramePr>
+                  <a:graphicFrameLocks xmlns:a="http://schemas.openxmlformats.org/drawingml/2006/main"/>
+                </wp:cNvGraphicFramePr>
+                <a:graphic xmlns:a="http://schemas.openxmlformats.org/drawingml/2006/main">
+                  <a:graphicData uri="http://schemas.microsoft.com/office/word/2010/wordprocessingShape">
+                    <wps:wsp>
+                      <wps:cNvSpPr txBox="1">
+                        <a:spLocks noChangeArrowheads="1"/>
+                      </wps:cNvSpPr>
+                      <wps:spPr bwMode="auto">
+                        <a:xfrm>
+                          <a:off x="0" y="0"/>
+                          <a:ext cx="2710180" cy="922020"/>
+                        </a:xfrm>
+                        <a:prstGeom prst="rect">
+                          <a:avLst/>
+                        </a:prstGeom>
+                        <a:solidFill>
+                          <a:srgbClr val="FFFFFF"/>
+                        </a:solidFill>
+                        <a:ln w="9525">
+                          <a:solidFill>
+                            <a:srgbClr val="000000"/>
+                          </a:solidFill>
+                          <a:miter lim="800000"/>
+                          <a:headEnd/>
+                          <a:tailEnd/>
+                        </a:ln>
+                      </wps:spPr>
+                      <wps:txbx>
+                        <w:txbxContent>
+                          <w:p>
+                            <w:r>
+                              <w:t>https://www.figma.com/file/DcJhO3TCNnDP9qgqPrHQvB/Untitled?type=design&amp;node-id=0%3A1&amp;t=FiI09LSZeRS3HfJX-1</w:t>
+                            </w:r>
+                          </w:p>
+                        </w:txbxContent>
+                      </wps:txbx>
+                      <wps:bodyPr rot="0" vert="horz" wrap="square" lIns="91440" tIns="45720" rIns="91440" bIns="45720" anchor="t" anchorCtr="0">
+                        <a:noAutofit/>
+                      </wps:bodyPr>
+                    </wps:wsp>
+                  </a:graphicData>
+                </a:graphic>
+                <wp14:sizeRelH relativeFrom="margin">
+                  <wp14:pctWidth>0</wp14:pctWidth>
+                </wp14:sizeRelH>
+                <wp14:sizeRelV relativeFrom="margin">
+                  <wp14:pctHeight>0</wp14:pctHeight>
+                </wp14:sizeRelV>
+              </wp:anchor>
+            </w:drawing>
+          </mc:Choice>
+          <mc:Fallback>
+            <w:pict>
+              <v:shape w14:anchorId="30645A7B" id="Text Box 2" o:spid="_x0000_s1027" type="#_x0000_t202" style="position:absolute;left:0;text-align:left;margin-left:268.7pt;margin-top:39.05pt;width:213.4pt;height:72.6pt;z-index:251664384;visibility:visible;mso-wrap-style:square;mso-width-percent:0;mso-height-percent:0;mso-wrap-distance-left:9pt;mso-wrap-distance-top:3.6pt;mso-wrap-distance-right:9pt;mso-wrap-distance-bottom:3.6pt;mso-position-horizontal:absolute;mso-position-horizontal-relative:margin;mso-position-vertical:absolute;mso-position-vertical-relative:text;mso-width-percent:0;mso-height-percent:0;mso-width-relative:margin;mso-height-relative:margin;v-text-anchor:top" o:gfxdata="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">
+                <v:textbox>
+                  <w:txbxContent>
+                    <w:p>
+                      <w:r>
+                        <w:t>https://www.figma.com/file/DcJhO3TCNnDP9qgqPrHQvB/Untitled?type=design&amp;node-id=0%3A1&amp;t=FiI09LSZeRS3HfJX-1</w:t>
+                      </w:r>
+                    </w:p>
+                  </w:txbxContent>
+                </v:textbox>
+                <w10:wrap type="square" anchorx="margin"/>
+              </v:shape>
+            </w:pict>
+          </mc:Fallback>
+        </mc:AlternateContent>
+      </w:r>
+      <w:r>
+        <w:rPr>
+          <w:rFonts w:ascii="Times New Roman" w:hAnsi="Times New Roman" w:cs="Times New Roman"/>
+          <w:bCs/>
+          <w:sz w:val="24"/>
+          <w:szCs w:val="24"/>
+          <w:lang w:val="en-ID"/>
+        </w:rPr>
+        <w:t>Link Figma :</w:t>
+      </w:r>
+      <w:r>
+        <w:rPr>
+          <w:rFonts w:ascii="Times New Roman" w:hAnsi="Times New Roman" w:cs="Times New Roman"/>
+          <w:bCs/>
+          <w:sz w:val="24"/>
+          <w:szCs w:val="24"/>
+          <w:lang w:val="en-ID"/>
+        </w:rPr>
+        <w:br w:type="page"/>
+      </w:r>
+    </w:p>
+    <w:p>
+      <w:pPr>
+        <w:pStyle w:val="ListParagraph"/>
+        <w:numPr>
+          <w:ilvl w:val="0"/>
+          <w:numId w:val="5"/>
+        </w:numPr>
+        <w:spacing w:line="259" w:lineRule="auto"/>
+        <w:jc w:val="both"/>
+        <w:rPr>
+          <w:rFonts w:ascii="Times New Roman" w:hAnsi="Times New Roman" w:cs="Times New Roman"/>
+          <w:b/>
+          <w:sz w:val="24"/>
+          <w:szCs w:val="24"/>
+          <w:lang w:val="en-ID"/>
+        </w:rPr>
+      </w:pPr>
+      <w:r>
+        <w:rPr>
+          <w:rFonts w:ascii="Times New Roman" w:hAnsi="Times New Roman" w:cs="Times New Roman"/>
+          <w:b/>
+          <w:sz w:val="24"/>
+          <w:szCs w:val="24"/>
+          <w:lang w:val="en-ID"/>
+        </w:rPr>
+        <w:lastRenderedPageBreak/>
+        <w:t>Tampilan Halaman Membership Website</w:t>
+      </w:r>
+    </w:p>
+    <w:p>
+      <w:pPr>
+        <w:ind w:left="360"/>
+        <w:rPr>
+          <w:rFonts w:ascii="Times New Roman" w:hAnsi="Times New Roman" w:cs="Times New Roman"/>
+          <w:bCs/>
+          <w:sz w:val="24"/>
+          <w:szCs w:val="24"/>
+          <w:lang w:val="en-ID"/>
+        </w:rPr>
+      </w:pPr>
+      <w:r>
+        <w:rPr>
+          <w:lang w:val="en-ID"/>
+        </w:rPr>
+        <w:drawing>
+          <wp:anchor distT="0" distB="0" distL="114300" distR="114300" simplePos="0" relativeHeight="251666432" behindDoc="1" locked="0" layoutInCell="1" allowOverlap="1" wp14:anchorId="6AA7649E" wp14:editId="32CBE966">
+            <wp:simplePos x="0" y="0"/>
+            <wp:positionH relativeFrom="margin">
+              <wp:posOffset>-547188</wp:posOffset>
+            </wp:positionH>
+            <wp:positionV relativeFrom="paragraph">
+              <wp:posOffset>246198</wp:posOffset>
+            </wp:positionV>
+            <wp:extent cx="4424680" cy="6563360"/>
+            <wp:effectExtent l="0" t="0" r="0" b="8890"/>
+            <wp:wrapTight wrapText="bothSides">
+              <wp:wrapPolygon edited="0">
+                <wp:start x="0" y="0"/>
+                <wp:lineTo x="0" y="21567"/>
+                <wp:lineTo x="21482" y="21567"/>
+                <wp:lineTo x="21482" y="0"/>
+                <wp:lineTo x="0" y="0"/>
+              </wp:wrapPolygon>
+            </wp:wrapTight>
+            <wp:docPr id="1896814420" name="Picture 3"/>
+            <wp:cNvGraphicFramePr>
+              <a:graphicFrameLocks xmlns:a="http://schemas.openxmlformats.org/drawingml/2006/main" noChangeAspect="1"/>
+            </wp:cNvGraphicFramePr>
+            <a:graphic xmlns:a="http://schemas.openxmlformats.org/drawingml/2006/main">
+              <a:graphicData uri="http://schemas.openxmlformats.org/drawingml/2006/picture">
+                <pic:pic xmlns:pic="http://schemas.openxmlformats.org/drawingml/2006/picture">
+                  <pic:nvPicPr>
+                    <pic:cNvPr id="1896814420" name="Picture 1896814420"/>
+                    <pic:cNvPicPr/>
+                  </pic:nvPicPr>
+                  <pic:blipFill>
+                    <a:blip r:embed="rId10" cstate="print">
+                      <a:extLst>
+                        <a:ext uri="{28A0092B-C50C-407E-A947-70E740481C1C}">
+                          <a14:useLocalDpi xmlns:a14="http://schemas.microsoft.com/office/drawing/2010/main" val="0"/>
+                        </a:ext>
+                      </a:extLst>
+                    </a:blip>
+                    <a:stretch>
+                      <a:fillRect/>
+                    </a:stretch>
+                  </pic:blipFill>
+                  <pic:spPr>
+                    <a:xfrm>
+                      <a:off x="0" y="0"/>
+                      <a:ext cx="4424680" cy="6563360"/>
+                    </a:xfrm>
+                    <a:prstGeom prst="rect">
+                      <a:avLst/>
+                    </a:prstGeom>
+                  </pic:spPr>
+                </pic:pic>
+              </a:graphicData>
+            </a:graphic>
+            <wp14:sizeRelH relativeFrom="margin">
+              <wp14:pctWidth>0</wp14:pctWidth>
+            </wp14:sizeRelH>
+            <wp14:sizeRelV relativeFrom="margin">
+              <wp14:pctHeight>0</wp14:pctHeight>
+            </wp14:sizeRelV>
+          </wp:anchor>
+        </w:drawing>
+      </w:r>
+    </w:p>
+    <w:p>
+      <w:pPr>
+        <w:pStyle w:val="ListParagraph"/>
+        <w:rPr>
+          <w:rFonts w:ascii="Times New Roman" w:hAnsi="Times New Roman" w:cs="Times New Roman"/>
+          <w:bCs/>
+          <w:sz w:val="24"/>
+          <w:szCs w:val="24"/>
+          <w:lang w:val="en-ID"/>
+        </w:rPr>
+      </w:pPr>
+    </w:p>
+    <w:p>
+      <w:pPr>
+        <w:pStyle w:val="ListParagraph"/>
+        <w:rPr>
+          <w:rFonts w:ascii="Times New Roman" w:hAnsi="Times New Roman" w:cs="Times New Roman"/>
+          <w:bCs/>
+          <w:sz w:val="24"/>
+          <w:szCs w:val="24"/>
+          <w:lang w:val="en-ID"/>
+        </w:rPr>
+      </w:pPr>
+    </w:p>
+    <w:p>
+      <w:pPr>
+        <w:pStyle w:val="ListParagraph"/>
+        <w:rPr>
+          <w:rFonts w:ascii="Times New Roman" w:hAnsi="Times New Roman" w:cs="Times New Roman"/>
+          <w:bCs/>
+          <w:sz w:val="24"/>
+          <w:szCs w:val="24"/>
+          <w:lang w:val="en-ID"/>
+        </w:rPr>
+      </w:pPr>
+    </w:p>
+    <w:p>
+      <w:pPr>
+        <w:pStyle w:val="ListParagraph"/>
+        <w:ind w:firstLine="720"/>
+        <w:rPr>
+          <w:rFonts w:ascii="Times New Roman" w:hAnsi="Times New Roman" w:cs="Times New Roman"/>
+          <w:bCs/>
+          <w:sz w:val="24"/>
+          <w:szCs w:val="24"/>
+          <w:lang w:val="en-ID"/>
+        </w:rPr>
+      </w:pPr>
+      <w:r>
+        <w:rPr>
+          <w:lang w:val="en-ID"/>
+        </w:rPr>
+        <mc:AlternateContent>
+          <mc:Choice Requires="wps">
+            <w:drawing>
+              <wp:anchor distT="45720" distB="45720" distL="114300" distR="114300" simplePos="0" relativeHeight="251667456" behindDoc="0" locked="0" layoutInCell="1" allowOverlap="1" wp14:anchorId="53C5CC63" wp14:editId="663EE61A">
+                <wp:simplePos x="0" y="0"/>
+                <wp:positionH relativeFrom="margin">
+                  <wp:posOffset>4038056</wp:posOffset>
+                </wp:positionH>
+                <wp:positionV relativeFrom="paragraph">
+                  <wp:posOffset>304347</wp:posOffset>
+                </wp:positionV>
+                <wp:extent cx="2522220" cy="922020"/>
+                <wp:effectExtent l="0" t="0" r="11430" b="11430"/>
+                <wp:wrapSquare wrapText="bothSides"/>
+                <wp:docPr id="1144186379" name="Text Box 2"/>
+                <wp:cNvGraphicFramePr>
+                  <a:graphicFrameLocks xmlns:a="http://schemas.openxmlformats.org/drawingml/2006/main"/>
+                </wp:cNvGraphicFramePr>
+                <a:graphic xmlns:a="http://schemas.openxmlformats.org/drawingml/2006/main">
+                  <a:graphicData uri="http://schemas.microsoft.com/office/word/2010/wordprocessingShape">
+                    <wps:wsp>
+                      <wps:cNvSpPr txBox="1">
+                        <a:spLocks noChangeArrowheads="1"/>
+                      </wps:cNvSpPr>
+                      <wps:spPr bwMode="auto">
+                        <a:xfrm>
+                          <a:off x="0" y="0"/>
+                          <a:ext cx="2522220" cy="922020"/>
+                        </a:xfrm>
+                        <a:prstGeom prst="rect">
+                          <a:avLst/>
+                        </a:prstGeom>
+                        <a:solidFill>
+                          <a:srgbClr val="FFFFFF"/>
+                        </a:solidFill>
+                        <a:ln w="9525">
+                          <a:solidFill>
+                            <a:srgbClr val="000000"/>
+                          </a:solidFill>
+                          <a:miter lim="800000"/>
+                          <a:headEnd/>
+                          <a:tailEnd/>
+                        </a:ln>
+                      </wps:spPr>
+                      <wps:txbx>
+                        <w:txbxContent>
+                          <w:p>
+                            <w:r>
+                              <w:t>https://www.figma.com/file/DcJhO3TCNnDP9qgqPrHQvB/Untitled?type=design&amp;node-id=0%3A1&amp;t=FiI09LSZeRS3HfJX-1</w:t>
+                            </w:r>
+                          </w:p>
+                        </w:txbxContent>
+                      </wps:txbx>
+                      <wps:bodyPr rot="0" vert="horz" wrap="square" lIns="91440" tIns="45720" rIns="91440" bIns="45720" anchor="t" anchorCtr="0">
+                        <a:noAutofit/>
+                      </wps:bodyPr>
+                    </wps:wsp>
+                  </a:graphicData>
+                </a:graphic>
+                <wp14:sizeRelH relativeFrom="margin">
+                  <wp14:pctWidth>0</wp14:pctWidth>
+                </wp14:sizeRelH>
+                <wp14:sizeRelV relativeFrom="margin">
+                  <wp14:pctHeight>0</wp14:pctHeight>
+                </wp14:sizeRelV>
+              </wp:anchor>
+            </w:drawing>
+          </mc:Choice>
+          <mc:Fallback>
+            <w:pict>
+              <v:shape w14:anchorId="53C5CC63" id="_x0000_s1028" type="#_x0000_t202" style="position:absolute;left:0;text-align:left;margin-left:317.95pt;margin-top:23.95pt;width:198.6pt;height:72.6pt;z-index:251667456;visibility:visible;mso-wrap-style:square;mso-width-percent:0;mso-height-percent:0;mso-wrap-distance-left:9pt;mso-wrap-distance-top:3.6pt;mso-wrap-distance-right:9pt;mso-wrap-distance-bottom:3.6pt;mso-position-horizontal:absolute;mso-position-horizontal-relative:margin;mso-position-vertical:absolute;mso-position-vertical-relative:text;mso-width-percent:0;mso-height-percent:0;mso-width-relative:margin;mso-height-relative:margin;v-text-anchor:top" o:gfxdata="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">
+                <v:textbox>
+                  <w:txbxContent>
+                    <w:p>
+                      <w:r>
+                        <w:t>https://www.figma.com/file/DcJhO3TCNnDP9qgqPrHQvB/Untitled?type=design&amp;node-id=0%3A1&amp;t=FiI09LSZeRS3HfJX-1</w:t>
+                      </w:r>
+                    </w:p>
+                  </w:txbxContent>
+                </v:textbox>
+                <w10:wrap type="square" anchorx="margin"/>
+              </v:shape>
+            </w:pict>
+          </mc:Fallback>
+        </mc:AlternateContent>
+      </w:r>
+      <w:r>
+        <w:rPr>
+          <w:rFonts w:ascii="Times New Roman" w:hAnsi="Times New Roman" w:cs="Times New Roman"/>
+          <w:bCs/>
+          <w:sz w:val="24"/>
+          <w:szCs w:val="24"/>
+          <w:lang w:val="en-ID"/>
+        </w:rPr>
+        <w:t>Link Figma :</w:t>
+      </w:r>
+      <w:r>
+        <w:rPr>
+          <w:rFonts w:ascii="Times New Roman" w:hAnsi="Times New Roman" w:cs="Times New Roman"/>
+          <w:bCs/>
+          <w:sz w:val="24"/>
+          <w:szCs w:val="24"/>
+          <w:lang w:val="en-ID"/>
+        </w:rPr>
+        <w:br w:type="page"/>
+      </w:r>
+    </w:p>
     <w:p/>
     <w:sectPr>
-      <w:footerReference w:type="default" r:id="rId9"/>
+      <w:footerReference w:type="default" r:id="rId11"/>
       <w:pgSz w:w="11906" w:h="16838"/>
       <w:pgMar w:top="1440" w:right="1440" w:bottom="1440" w:left="1440" w:header="708" w:footer="708" w:gutter="0"/>
       <w:pgNumType w:start="1"/>
@@ -12285,6 +13974,92 @@
     </w:lvl>
   </w:abstractNum>
   <w:abstractNum w:abstractNumId="2" w15:restartNumberingAfterBreak="0">
+    <w:nsid w:val="1830153D"/>
+    <w:multiLevelType w:val="hybridMultilevel"/>
+    <w:tmpl w:val="D186B212"/>
+    <w:lvl w:ilvl="0" w:tplc="FFFFFFFF">
+      <w:start w:val="1"/>
+      <w:numFmt w:val="upperLetter"/>
+      <w:lvlText w:val="%1."/>
+      <w:lvlJc w:val="left"/>
+      <w:pPr>
+        <w:ind w:left="720" w:hanging="360"/>
+      </w:pPr>
+    </w:lvl>
+    <w:lvl w:ilvl="1" w:tplc="FFFFFFFF">
+      <w:start w:val="1"/>
+      <w:numFmt w:val="lowerLetter"/>
+      <w:lvlText w:val="%2."/>
+      <w:lvlJc w:val="left"/>
+      <w:pPr>
+        <w:ind w:left="1440" w:hanging="360"/>
+      </w:pPr>
+    </w:lvl>
+    <w:lvl w:ilvl="2" w:tplc="FFFFFFFF">
+      <w:start w:val="1"/>
+      <w:numFmt w:val="lowerRoman"/>
+      <w:lvlText w:val="%3."/>
+      <w:lvlJc w:val="right"/>
+      <w:pPr>
+        <w:ind w:left="2160" w:hanging="180"/>
+      </w:pPr>
+    </w:lvl>
+    <w:lvl w:ilvl="3" w:tplc="FFFFFFFF">
+      <w:start w:val="1"/>
+      <w:numFmt w:val="decimal"/>
+      <w:lvlText w:val="%4."/>
+      <w:lvlJc w:val="left"/>
+      <w:pPr>
+        <w:ind w:left="2880" w:hanging="360"/>
+      </w:pPr>
+    </w:lvl>
+    <w:lvl w:ilvl="4" w:tplc="FFFFFFFF">
+      <w:start w:val="1"/>
+      <w:numFmt w:val="lowerLetter"/>
+      <w:lvlText w:val="%5."/>
+      <w:lvlJc w:val="left"/>
+      <w:pPr>
+        <w:ind w:left="3600" w:hanging="360"/>
+      </w:pPr>
+    </w:lvl>
+    <w:lvl w:ilvl="5" w:tplc="FFFFFFFF">
+      <w:start w:val="1"/>
+      <w:numFmt w:val="lowerRoman"/>
+      <w:lvlText w:val="%6."/>
+      <w:lvlJc w:val="right"/>
+      <w:pPr>
+        <w:ind w:left="4320" w:hanging="180"/>
+      </w:pPr>
+    </w:lvl>
+    <w:lvl w:ilvl="6" w:tplc="FFFFFFFF">
+      <w:start w:val="1"/>
+      <w:numFmt w:val="decimal"/>
+      <w:lvlText w:val="%7."/>
+      <w:lvlJc w:val="left"/>
+      <w:pPr>
+        <w:ind w:left="5040" w:hanging="360"/>
+      </w:pPr>
+    </w:lvl>
+    <w:lvl w:ilvl="7" w:tplc="FFFFFFFF">
+      <w:start w:val="1"/>
+      <w:numFmt w:val="lowerLetter"/>
+      <w:lvlText w:val="%8."/>
+      <w:lvlJc w:val="left"/>
+      <w:pPr>
+        <w:ind w:left="5760" w:hanging="360"/>
+      </w:pPr>
+    </w:lvl>
+    <w:lvl w:ilvl="8" w:tplc="FFFFFFFF">
+      <w:start w:val="1"/>
+      <w:numFmt w:val="lowerRoman"/>
+      <w:lvlText w:val="%9."/>
+      <w:lvlJc w:val="right"/>
+      <w:pPr>
+        <w:ind w:left="6480" w:hanging="180"/>
+      </w:pPr>
+    </w:lvl>
+  </w:abstractNum>
+  <w:abstractNum w:abstractNumId="3" w15:restartNumberingAfterBreak="0">
     <w:nsid w:val="211D1939"/>
     <w:multiLevelType w:val="hybridMultilevel"/>
     <w:tmpl w:val="D076C230"/>
@@ -12370,7 +14145,7 @@
       </w:pPr>
     </w:lvl>
   </w:abstractNum>
-  <w:abstractNum w:abstractNumId="3" w15:restartNumberingAfterBreak="0">
+  <w:abstractNum w:abstractNumId="4" w15:restartNumberingAfterBreak="0">
     <w:nsid w:val="2A301B33"/>
     <w:multiLevelType w:val="hybridMultilevel"/>
     <w:tmpl w:val="CB840628"/>
@@ -12459,7 +14234,93 @@
       </w:pPr>
     </w:lvl>
   </w:abstractNum>
-  <w:abstractNum w:abstractNumId="4" w15:restartNumberingAfterBreak="0">
+  <w:abstractNum w:abstractNumId="5" w15:restartNumberingAfterBreak="0">
+    <w:nsid w:val="3F765DC8"/>
+    <w:multiLevelType w:val="hybridMultilevel"/>
+    <w:tmpl w:val="D186B212"/>
+    <w:lvl w:ilvl="0" w:tplc="FFFFFFFF">
+      <w:start w:val="1"/>
+      <w:numFmt w:val="upperLetter"/>
+      <w:lvlText w:val="%1."/>
+      <w:lvlJc w:val="left"/>
+      <w:pPr>
+        <w:ind w:left="720" w:hanging="360"/>
+      </w:pPr>
+    </w:lvl>
+    <w:lvl w:ilvl="1" w:tplc="FFFFFFFF">
+      <w:start w:val="1"/>
+      <w:numFmt w:val="lowerLetter"/>
+      <w:lvlText w:val="%2."/>
+      <w:lvlJc w:val="left"/>
+      <w:pPr>
+        <w:ind w:left="1440" w:hanging="360"/>
+      </w:pPr>
+    </w:lvl>
+    <w:lvl w:ilvl="2" w:tplc="FFFFFFFF">
+      <w:start w:val="1"/>
+      <w:numFmt w:val="lowerRoman"/>
+      <w:lvlText w:val="%3."/>
+      <w:lvlJc w:val="right"/>
+      <w:pPr>
+        <w:ind w:left="2160" w:hanging="180"/>
+      </w:pPr>
+    </w:lvl>
+    <w:lvl w:ilvl="3" w:tplc="FFFFFFFF">
+      <w:start w:val="1"/>
+      <w:numFmt w:val="decimal"/>
+      <w:lvlText w:val="%4."/>
+      <w:lvlJc w:val="left"/>
+      <w:pPr>
+        <w:ind w:left="2880" w:hanging="360"/>
+      </w:pPr>
+    </w:lvl>
+    <w:lvl w:ilvl="4" w:tplc="FFFFFFFF">
+      <w:start w:val="1"/>
+      <w:numFmt w:val="lowerLetter"/>
+      <w:lvlText w:val="%5."/>
+      <w:lvlJc w:val="left"/>
+      <w:pPr>
+        <w:ind w:left="3600" w:hanging="360"/>
+      </w:pPr>
+    </w:lvl>
+    <w:lvl w:ilvl="5" w:tplc="FFFFFFFF">
+      <w:start w:val="1"/>
+      <w:numFmt w:val="lowerRoman"/>
+      <w:lvlText w:val="%6."/>
+      <w:lvlJc w:val="right"/>
+      <w:pPr>
+        <w:ind w:left="4320" w:hanging="180"/>
+      </w:pPr>
+    </w:lvl>
+    <w:lvl w:ilvl="6" w:tplc="FFFFFFFF">
+      <w:start w:val="1"/>
+      <w:numFmt w:val="decimal"/>
+      <w:lvlText w:val="%7."/>
+      <w:lvlJc w:val="left"/>
+      <w:pPr>
+        <w:ind w:left="5040" w:hanging="360"/>
+      </w:pPr>
+    </w:lvl>
+    <w:lvl w:ilvl="7" w:tplc="FFFFFFFF">
+      <w:start w:val="1"/>
+      <w:numFmt w:val="lowerLetter"/>
+      <w:lvlText w:val="%8."/>
+      <w:lvlJc w:val="left"/>
+      <w:pPr>
+        <w:ind w:left="5760" w:hanging="360"/>
+      </w:pPr>
+    </w:lvl>
+    <w:lvl w:ilvl="8" w:tplc="FFFFFFFF">
+      <w:start w:val="1"/>
+      <w:numFmt w:val="lowerRoman"/>
+      <w:lvlText w:val="%9."/>
+      <w:lvlJc w:val="right"/>
+      <w:pPr>
+        <w:ind w:left="6480" w:hanging="180"/>
+      </w:pPr>
+    </w:lvl>
+  </w:abstractNum>
+  <w:abstractNum w:abstractNumId="6" w15:restartNumberingAfterBreak="0">
     <w:nsid w:val="45DF3623"/>
     <w:multiLevelType w:val="hybridMultilevel"/>
     <w:tmpl w:val="618E217C"/>
@@ -12545,7 +14406,7 @@
       </w:pPr>
     </w:lvl>
   </w:abstractNum>
-  <w:abstractNum w:abstractNumId="5" w15:restartNumberingAfterBreak="0">
+  <w:abstractNum w:abstractNumId="7" w15:restartNumberingAfterBreak="0">
     <w:nsid w:val="5CD22243"/>
     <w:multiLevelType w:val="hybridMultilevel"/>
     <w:tmpl w:val="39D65918"/>
@@ -12634,8 +14495,94 @@
       </w:pPr>
     </w:lvl>
   </w:abstractNum>
+  <w:abstractNum w:abstractNumId="8" w15:restartNumberingAfterBreak="0">
+    <w:nsid w:val="6ACD0558"/>
+    <w:multiLevelType w:val="hybridMultilevel"/>
+    <w:tmpl w:val="D186B212"/>
+    <w:lvl w:ilvl="0" w:tplc="FFFFFFFF">
+      <w:start w:val="1"/>
+      <w:numFmt w:val="upperLetter"/>
+      <w:lvlText w:val="%1."/>
+      <w:lvlJc w:val="left"/>
+      <w:pPr>
+        <w:ind w:left="720" w:hanging="360"/>
+      </w:pPr>
+    </w:lvl>
+    <w:lvl w:ilvl="1" w:tplc="FFFFFFFF">
+      <w:start w:val="1"/>
+      <w:numFmt w:val="lowerLetter"/>
+      <w:lvlText w:val="%2."/>
+      <w:lvlJc w:val="left"/>
+      <w:pPr>
+        <w:ind w:left="1440" w:hanging="360"/>
+      </w:pPr>
+    </w:lvl>
+    <w:lvl w:ilvl="2" w:tplc="FFFFFFFF">
+      <w:start w:val="1"/>
+      <w:numFmt w:val="lowerRoman"/>
+      <w:lvlText w:val="%3."/>
+      <w:lvlJc w:val="right"/>
+      <w:pPr>
+        <w:ind w:left="2160" w:hanging="180"/>
+      </w:pPr>
+    </w:lvl>
+    <w:lvl w:ilvl="3" w:tplc="FFFFFFFF">
+      <w:start w:val="1"/>
+      <w:numFmt w:val="decimal"/>
+      <w:lvlText w:val="%4."/>
+      <w:lvlJc w:val="left"/>
+      <w:pPr>
+        <w:ind w:left="2880" w:hanging="360"/>
+      </w:pPr>
+    </w:lvl>
+    <w:lvl w:ilvl="4" w:tplc="FFFFFFFF">
+      <w:start w:val="1"/>
+      <w:numFmt w:val="lowerLetter"/>
+      <w:lvlText w:val="%5."/>
+      <w:lvlJc w:val="left"/>
+      <w:pPr>
+        <w:ind w:left="3600" w:hanging="360"/>
+      </w:pPr>
+    </w:lvl>
+    <w:lvl w:ilvl="5" w:tplc="FFFFFFFF">
+      <w:start w:val="1"/>
+      <w:numFmt w:val="lowerRoman"/>
+      <w:lvlText w:val="%6."/>
+      <w:lvlJc w:val="right"/>
+      <w:pPr>
+        <w:ind w:left="4320" w:hanging="180"/>
+      </w:pPr>
+    </w:lvl>
+    <w:lvl w:ilvl="6" w:tplc="FFFFFFFF">
+      <w:start w:val="1"/>
+      <w:numFmt w:val="decimal"/>
+      <w:lvlText w:val="%7."/>
+      <w:lvlJc w:val="left"/>
+      <w:pPr>
+        <w:ind w:left="5040" w:hanging="360"/>
+      </w:pPr>
+    </w:lvl>
+    <w:lvl w:ilvl="7" w:tplc="FFFFFFFF">
+      <w:start w:val="1"/>
+      <w:numFmt w:val="lowerLetter"/>
+      <w:lvlText w:val="%8."/>
+      <w:lvlJc w:val="left"/>
+      <w:pPr>
+        <w:ind w:left="5760" w:hanging="360"/>
+      </w:pPr>
+    </w:lvl>
+    <w:lvl w:ilvl="8" w:tplc="FFFFFFFF">
+      <w:start w:val="1"/>
+      <w:numFmt w:val="lowerRoman"/>
+      <w:lvlText w:val="%9."/>
+      <w:lvlJc w:val="right"/>
+      <w:pPr>
+        <w:ind w:left="6480" w:hanging="180"/>
+      </w:pPr>
+    </w:lvl>
+  </w:abstractNum>
   <w:num w:numId="1" w16cid:durableId="1192260896">
-    <w:abstractNumId w:val="4"/>
+    <w:abstractNumId w:val="6"/>
     <w:lvlOverride w:ilvl="0">
       <w:startOverride w:val="1"/>
     </w:lvlOverride>
@@ -12695,7 +14642,7 @@
     </w:lvlOverride>
   </w:num>
   <w:num w:numId="3" w16cid:durableId="935331824">
-    <w:abstractNumId w:val="2"/>
+    <w:abstractNumId w:val="3"/>
     <w:lvlOverride w:ilvl="0">
       <w:startOverride w:val="1"/>
     </w:lvlOverride>
@@ -12758,10 +14705,19 @@
     <w:abstractNumId w:val="1"/>
   </w:num>
   <w:num w:numId="6" w16cid:durableId="1323007760">
+    <w:abstractNumId w:val="7"/>
+  </w:num>
+  <w:num w:numId="7" w16cid:durableId="1537430691">
+    <w:abstractNumId w:val="4"/>
+  </w:num>
+  <w:num w:numId="8" w16cid:durableId="2145192991">
+    <w:abstractNumId w:val="2"/>
+  </w:num>
+  <w:num w:numId="9" w16cid:durableId="327489664">
     <w:abstractNumId w:val="5"/>
   </w:num>
-  <w:num w:numId="7" w16cid:durableId="1537430691">
-    <w:abstractNumId w:val="3"/>
+  <w:num w:numId="10" w16cid:durableId="1046560688">
+    <w:abstractNumId w:val="8"/>
   </w:num>
 </w:numbering>
 </file>

</xml_diff>

<commit_message>
Mengupdate halaman pada Daftar Isi
</commit_message>
<xml_diff>
--- a/Makalah UTS Spirited Away IF-C Sore.docx
+++ b/Makalah UTS Spirited Away IF-C Sore.docx
@@ -739,205 +739,7 @@
               <w:sz w:val="28"/>
               <w:szCs w:val="28"/>
             </w:rPr>
-            <w:t xml:space="preserve"> 2</w:t>
-          </w:r>
-        </w:p>
-        <w:p>
-          <w:pPr>
-            <w:pStyle w:val="TOC2"/>
-            <w:ind w:left="216"/>
-            <w:rPr>
-              <w:rFonts w:cstheme="minorHAnsi"/>
-              <w:bCs/>
-              <w:sz w:val="28"/>
-              <w:szCs w:val="28"/>
-            </w:rPr>
-          </w:pPr>
-          <w:r>
-            <w:rPr>
-              <w:rFonts w:cstheme="minorHAnsi"/>
-              <w:bCs/>
-              <w:sz w:val="28"/>
-              <w:szCs w:val="28"/>
-            </w:rPr>
-            <w:t>A.</w:t>
-          </w:r>
-          <w:r>
-            <w:rPr>
-              <w:rFonts w:cstheme="minorHAnsi"/>
-              <w:bCs/>
-              <w:sz w:val="28"/>
-              <w:szCs w:val="28"/>
-            </w:rPr>
-            <w:tab/>
-          </w:r>
-          <w:proofErr w:type="spellStart"/>
-          <w:r>
-            <w:rPr>
-              <w:rFonts w:cstheme="minorHAnsi"/>
-              <w:bCs/>
-              <w:sz w:val="28"/>
-              <w:szCs w:val="28"/>
-            </w:rPr>
-            <w:t>Latar</w:t>
-          </w:r>
-          <w:proofErr w:type="spellEnd"/>
-          <w:r>
-            <w:rPr>
-              <w:rFonts w:cstheme="minorHAnsi"/>
-              <w:bCs/>
-              <w:sz w:val="28"/>
-              <w:szCs w:val="28"/>
-            </w:rPr>
             <w:t xml:space="preserve"> </w:t>
-          </w:r>
-          <w:proofErr w:type="spellStart"/>
-          <w:r>
-            <w:rPr>
-              <w:rFonts w:cstheme="minorHAnsi"/>
-              <w:bCs/>
-              <w:sz w:val="28"/>
-              <w:szCs w:val="28"/>
-            </w:rPr>
-            <w:t>Belakang</w:t>
-          </w:r>
-          <w:proofErr w:type="spellEnd"/>
-          <w:r>
-            <w:rPr>
-              <w:rFonts w:cstheme="minorHAnsi"/>
-              <w:bCs/>
-              <w:sz w:val="28"/>
-              <w:szCs w:val="28"/>
-            </w:rPr>
-            <w:ptab w:relativeTo="margin" w:alignment="right" w:leader="dot"/>
-          </w:r>
-          <w:r>
-            <w:rPr>
-              <w:rFonts w:cstheme="minorHAnsi"/>
-              <w:bCs/>
-              <w:sz w:val="28"/>
-              <w:szCs w:val="28"/>
-            </w:rPr>
-            <w:t xml:space="preserve"> 2</w:t>
-          </w:r>
-        </w:p>
-        <w:p>
-          <w:pPr>
-            <w:pStyle w:val="TOC3"/>
-            <w:ind w:left="0" w:firstLine="216"/>
-            <w:rPr>
-              <w:rFonts w:cstheme="minorHAnsi"/>
-              <w:bCs/>
-              <w:sz w:val="28"/>
-              <w:szCs w:val="28"/>
-            </w:rPr>
-          </w:pPr>
-          <w:r>
-            <w:rPr>
-              <w:rFonts w:cstheme="minorHAnsi"/>
-              <w:bCs/>
-              <w:sz w:val="28"/>
-              <w:szCs w:val="28"/>
-            </w:rPr>
-            <w:t>B.</w:t>
-          </w:r>
-          <w:r>
-            <w:rPr>
-              <w:rFonts w:cstheme="minorHAnsi"/>
-              <w:bCs/>
-              <w:sz w:val="28"/>
-              <w:szCs w:val="28"/>
-            </w:rPr>
-            <w:tab/>
-          </w:r>
-          <w:proofErr w:type="spellStart"/>
-          <w:r>
-            <w:rPr>
-              <w:rFonts w:cstheme="minorHAnsi"/>
-              <w:bCs/>
-              <w:sz w:val="28"/>
-              <w:szCs w:val="28"/>
-            </w:rPr>
-            <w:t>Tujuan</w:t>
-          </w:r>
-          <w:proofErr w:type="spellEnd"/>
-          <w:r>
-            <w:rPr>
-              <w:rFonts w:cstheme="minorHAnsi"/>
-              <w:bCs/>
-              <w:sz w:val="28"/>
-              <w:szCs w:val="28"/>
-            </w:rPr>
-            <w:t xml:space="preserve"> </w:t>
-          </w:r>
-          <w:proofErr w:type="spellStart"/>
-          <w:r>
-            <w:rPr>
-              <w:rFonts w:cstheme="minorHAnsi"/>
-              <w:bCs/>
-              <w:sz w:val="28"/>
-              <w:szCs w:val="28"/>
-            </w:rPr>
-            <w:t>Penulisan</w:t>
-          </w:r>
-          <w:proofErr w:type="spellEnd"/>
-          <w:r>
-            <w:rPr>
-              <w:rFonts w:cstheme="minorHAnsi"/>
-              <w:bCs/>
-              <w:sz w:val="28"/>
-              <w:szCs w:val="28"/>
-            </w:rPr>
-            <w:ptab w:relativeTo="margin" w:alignment="right" w:leader="dot"/>
-          </w:r>
-          <w:r>
-            <w:rPr>
-              <w:rFonts w:cstheme="minorHAnsi"/>
-              <w:bCs/>
-              <w:sz w:val="28"/>
-              <w:szCs w:val="28"/>
-            </w:rPr>
-            <w:t xml:space="preserve"> 2</w:t>
-          </w:r>
-        </w:p>
-        <w:p>
-          <w:pPr>
-            <w:rPr>
-              <w:rFonts w:cstheme="minorHAnsi"/>
-              <w:bCs/>
-              <w:sz w:val="28"/>
-              <w:szCs w:val="28"/>
-              <w:lang w:val="en-US"/>
-            </w:rPr>
-          </w:pPr>
-        </w:p>
-        <w:p>
-          <w:pPr>
-            <w:pStyle w:val="TOC1"/>
-            <w:rPr>
-              <w:rFonts w:cstheme="minorHAnsi"/>
-              <w:b w:val="0"/>
-              <w:sz w:val="28"/>
-              <w:szCs w:val="28"/>
-            </w:rPr>
-          </w:pPr>
-          <w:r>
-            <w:rPr>
-              <w:rFonts w:cstheme="minorHAnsi"/>
-              <w:b w:val="0"/>
-              <w:sz w:val="28"/>
-              <w:szCs w:val="28"/>
-            </w:rPr>
-            <w:t xml:space="preserve">BAB II </w:t>
-          </w:r>
-          <w:r>
-            <w:rPr>
-              <w:rFonts w:cstheme="minorHAnsi"/>
-              <w:b w:val="0"/>
-              <w:sz w:val="28"/>
-              <w:szCs w:val="28"/>
-            </w:rPr>
-            <w:ptab w:relativeTo="margin" w:alignment="right" w:leader="dot"/>
           </w:r>
           <w:r>
             <w:rPr>
@@ -986,7 +788,7 @@
               <w:sz w:val="28"/>
               <w:szCs w:val="28"/>
             </w:rPr>
-            <w:t>Tahapan</w:t>
+            <w:t>Latar</w:t>
           </w:r>
           <w:proofErr w:type="spellEnd"/>
           <w:r>
@@ -996,8 +798,19 @@
               <w:sz w:val="28"/>
               <w:szCs w:val="28"/>
             </w:rPr>
-            <w:t xml:space="preserve"> Agile Scrum</w:t>
+            <w:t xml:space="preserve"> </w:t>
           </w:r>
+          <w:proofErr w:type="spellStart"/>
+          <w:r>
+            <w:rPr>
+              <w:rFonts w:cstheme="minorHAnsi"/>
+              <w:bCs/>
+              <w:sz w:val="28"/>
+              <w:szCs w:val="28"/>
+            </w:rPr>
+            <w:t>Belakang</w:t>
+          </w:r>
+          <w:proofErr w:type="spellEnd"/>
           <w:r>
             <w:rPr>
               <w:rFonts w:cstheme="minorHAnsi"/>
@@ -1014,7 +827,16 @@
               <w:sz w:val="28"/>
               <w:szCs w:val="28"/>
             </w:rPr>
-            <w:t xml:space="preserve"> 3</w:t>
+            <w:t xml:space="preserve"> </w:t>
+          </w:r>
+          <w:r>
+            <w:rPr>
+              <w:rFonts w:cstheme="minorHAnsi"/>
+              <w:bCs/>
+              <w:sz w:val="28"/>
+              <w:szCs w:val="28"/>
+            </w:rPr>
+            <w:t>3</w:t>
           </w:r>
         </w:p>
         <w:p>
@@ -1054,7 +876,7 @@
               <w:sz w:val="28"/>
               <w:szCs w:val="28"/>
             </w:rPr>
-            <w:t>Pembahasan</w:t>
+            <w:t>Tujuan</w:t>
           </w:r>
           <w:proofErr w:type="spellEnd"/>
           <w:r>
@@ -1073,9 +895,8 @@
               <w:bCs/>
               <w:sz w:val="28"/>
               <w:szCs w:val="28"/>
-              <w:lang w:val="en-ID"/>
-            </w:rPr>
-            <w:t>Topik</w:t>
+            </w:rPr>
+            <w:t>Penulisan</w:t>
           </w:r>
           <w:proofErr w:type="spellEnd"/>
           <w:r>
@@ -1084,16 +905,6 @@
               <w:bCs/>
               <w:sz w:val="28"/>
               <w:szCs w:val="28"/>
-              <w:lang w:val="en-ID"/>
-            </w:rPr>
-            <w:t xml:space="preserve"> Project dan Product Backlog (User Story)</w:t>
-          </w:r>
-          <w:r>
-            <w:rPr>
-              <w:rFonts w:cstheme="minorHAnsi"/>
-              <w:bCs/>
-              <w:sz w:val="28"/>
-              <w:szCs w:val="28"/>
             </w:rPr>
             <w:ptab w:relativeTo="margin" w:alignment="right" w:leader="dot"/>
           </w:r>
@@ -1104,7 +915,142 @@
               <w:sz w:val="28"/>
               <w:szCs w:val="28"/>
             </w:rPr>
-            <w:t xml:space="preserve"> 5</w:t>
+            <w:t xml:space="preserve"> </w:t>
+          </w:r>
+          <w:r>
+            <w:rPr>
+              <w:rFonts w:cstheme="minorHAnsi"/>
+              <w:bCs/>
+              <w:sz w:val="28"/>
+              <w:szCs w:val="28"/>
+            </w:rPr>
+            <w:t>3</w:t>
+          </w:r>
+        </w:p>
+        <w:p>
+          <w:pPr>
+            <w:rPr>
+              <w:rFonts w:cstheme="minorHAnsi"/>
+              <w:bCs/>
+              <w:sz w:val="28"/>
+              <w:szCs w:val="28"/>
+              <w:lang w:val="en-US"/>
+            </w:rPr>
+          </w:pPr>
+        </w:p>
+        <w:p>
+          <w:pPr>
+            <w:pStyle w:val="TOC1"/>
+            <w:rPr>
+              <w:rFonts w:cstheme="minorHAnsi"/>
+              <w:b w:val="0"/>
+              <w:sz w:val="28"/>
+              <w:szCs w:val="28"/>
+            </w:rPr>
+          </w:pPr>
+          <w:r>
+            <w:rPr>
+              <w:rFonts w:cstheme="minorHAnsi"/>
+              <w:b w:val="0"/>
+              <w:sz w:val="28"/>
+              <w:szCs w:val="28"/>
+            </w:rPr>
+            <w:t xml:space="preserve">BAB II </w:t>
+          </w:r>
+          <w:r>
+            <w:rPr>
+              <w:rFonts w:cstheme="minorHAnsi"/>
+              <w:b w:val="0"/>
+              <w:sz w:val="28"/>
+              <w:szCs w:val="28"/>
+            </w:rPr>
+            <w:ptab w:relativeTo="margin" w:alignment="right" w:leader="dot"/>
+          </w:r>
+          <w:r>
+            <w:rPr>
+              <w:rFonts w:cstheme="minorHAnsi"/>
+              <w:b w:val="0"/>
+              <w:sz w:val="28"/>
+              <w:szCs w:val="28"/>
+            </w:rPr>
+            <w:t>4</w:t>
+          </w:r>
+        </w:p>
+        <w:p>
+          <w:pPr>
+            <w:pStyle w:val="TOC2"/>
+            <w:ind w:left="216"/>
+            <w:rPr>
+              <w:rFonts w:cstheme="minorHAnsi"/>
+              <w:bCs/>
+              <w:sz w:val="28"/>
+              <w:szCs w:val="28"/>
+            </w:rPr>
+          </w:pPr>
+          <w:r>
+            <w:rPr>
+              <w:rFonts w:cstheme="minorHAnsi"/>
+              <w:bCs/>
+              <w:sz w:val="28"/>
+              <w:szCs w:val="28"/>
+            </w:rPr>
+            <w:t>A.</w:t>
+          </w:r>
+          <w:r>
+            <w:rPr>
+              <w:rFonts w:cstheme="minorHAnsi"/>
+              <w:bCs/>
+              <w:sz w:val="28"/>
+              <w:szCs w:val="28"/>
+            </w:rPr>
+            <w:tab/>
+          </w:r>
+          <w:proofErr w:type="spellStart"/>
+          <w:r>
+            <w:rPr>
+              <w:rFonts w:cstheme="minorHAnsi"/>
+              <w:bCs/>
+              <w:sz w:val="28"/>
+              <w:szCs w:val="28"/>
+            </w:rPr>
+            <w:t>Tahapan</w:t>
+          </w:r>
+          <w:proofErr w:type="spellEnd"/>
+          <w:r>
+            <w:rPr>
+              <w:rFonts w:cstheme="minorHAnsi"/>
+              <w:bCs/>
+              <w:sz w:val="28"/>
+              <w:szCs w:val="28"/>
+            </w:rPr>
+            <w:t xml:space="preserve"> Agile Scrum</w:t>
+          </w:r>
+          <w:r>
+            <w:rPr>
+              <w:rFonts w:cstheme="minorHAnsi"/>
+              <w:bCs/>
+              <w:sz w:val="28"/>
+              <w:szCs w:val="28"/>
+            </w:rPr>
+            <w:ptab w:relativeTo="margin" w:alignment="right" w:leader="dot"/>
+          </w:r>
+          <w:r>
+            <w:rPr>
+              <w:rFonts w:cstheme="minorHAnsi"/>
+              <w:bCs/>
+              <w:sz w:val="28"/>
+              <w:szCs w:val="28"/>
+            </w:rPr>
+            <w:t xml:space="preserve"> </w:t>
+          </w:r>
+          <w:r>
+            <w:rPr>
+              <w:rFonts w:cstheme="minorHAnsi"/>
+              <w:bCs/>
+              <w:sz w:val="28"/>
+              <w:szCs w:val="28"/>
+            </w:rPr>
+            <w:t>4</w:t>
           </w:r>
         </w:p>
         <w:p>
@@ -1125,7 +1071,7 @@
               <w:sz w:val="28"/>
               <w:szCs w:val="28"/>
             </w:rPr>
-            <w:t>C.</w:t>
+            <w:t>B.</w:t>
           </w:r>
           <w:r>
             <w:rPr>
@@ -1156,6 +1102,7 @@
             </w:rPr>
             <w:t xml:space="preserve"> </w:t>
           </w:r>
+          <w:proofErr w:type="spellStart"/>
           <w:r>
             <w:rPr>
               <w:rFonts w:cstheme="minorHAnsi"/>
@@ -1164,7 +1111,18 @@
               <w:szCs w:val="28"/>
               <w:lang w:val="en-ID"/>
             </w:rPr>
-            <w:t>Sprint Goal dan Sprint Planning 1</w:t>
+            <w:t>Topik</w:t>
+          </w:r>
+          <w:proofErr w:type="spellEnd"/>
+          <w:r>
+            <w:rPr>
+              <w:rFonts w:cstheme="minorHAnsi"/>
+              <w:bCs/>
+              <w:sz w:val="28"/>
+              <w:szCs w:val="28"/>
+              <w:lang w:val="en-ID"/>
+            </w:rPr>
+            <w:t xml:space="preserve"> Project dan Product Backlog (User Story)</w:t>
           </w:r>
           <w:r>
             <w:rPr>
@@ -1182,7 +1140,16 @@
               <w:sz w:val="28"/>
               <w:szCs w:val="28"/>
             </w:rPr>
-            <w:t xml:space="preserve"> 7</w:t>
+            <w:t xml:space="preserve"> </w:t>
+          </w:r>
+          <w:r>
+            <w:rPr>
+              <w:rFonts w:cstheme="minorHAnsi"/>
+              <w:bCs/>
+              <w:sz w:val="28"/>
+              <w:szCs w:val="28"/>
+            </w:rPr>
+            <w:t>6</w:t>
           </w:r>
         </w:p>
         <w:p>
@@ -1203,7 +1170,7 @@
               <w:sz w:val="28"/>
               <w:szCs w:val="28"/>
             </w:rPr>
-            <w:t>D.</w:t>
+            <w:t>C.</w:t>
           </w:r>
           <w:r>
             <w:rPr>
@@ -1222,7 +1189,7 @@
               <w:sz w:val="28"/>
               <w:szCs w:val="28"/>
             </w:rPr>
-            <w:t>Tampilan</w:t>
+            <w:t>Pembahasan</w:t>
           </w:r>
           <w:proofErr w:type="spellEnd"/>
           <w:r>
@@ -1242,7 +1209,7 @@
               <w:szCs w:val="28"/>
               <w:lang w:val="en-ID"/>
             </w:rPr>
-            <w:t>Halaman Home Website</w:t>
+            <w:t>Sprint Goal dan Sprint Planning 1</w:t>
           </w:r>
           <w:r>
             <w:rPr>
@@ -1251,7 +1218,7 @@
               <w:sz w:val="28"/>
               <w:szCs w:val="28"/>
             </w:rPr>
-            <w:t xml:space="preserve"> </w:t>
+            <w:ptab w:relativeTo="margin" w:alignment="right" w:leader="dot"/>
           </w:r>
           <w:r>
             <w:rPr>
@@ -1260,7 +1227,7 @@
               <w:sz w:val="28"/>
               <w:szCs w:val="28"/>
             </w:rPr>
-            <w:ptab w:relativeTo="margin" w:alignment="right" w:leader="dot"/>
+            <w:t xml:space="preserve"> </w:t>
           </w:r>
           <w:r>
             <w:rPr>
@@ -1290,7 +1257,7 @@
               <w:sz w:val="28"/>
               <w:szCs w:val="28"/>
             </w:rPr>
-            <w:t>E.</w:t>
+            <w:t>D.</w:t>
           </w:r>
           <w:r>
             <w:rPr>
@@ -1300,7 +1267,45 @@
               <w:szCs w:val="28"/>
             </w:rPr>
             <w:tab/>
-            <w:t xml:space="preserve">Daily Scrum (Sprint 1) </w:t>
+          </w:r>
+          <w:proofErr w:type="spellStart"/>
+          <w:r>
+            <w:rPr>
+              <w:rFonts w:cstheme="minorHAnsi"/>
+              <w:bCs/>
+              <w:sz w:val="28"/>
+              <w:szCs w:val="28"/>
+            </w:rPr>
+            <w:t>Tampilan</w:t>
+          </w:r>
+          <w:proofErr w:type="spellEnd"/>
+          <w:r>
+            <w:rPr>
+              <w:rFonts w:cstheme="minorHAnsi"/>
+              <w:bCs/>
+              <w:sz w:val="28"/>
+              <w:szCs w:val="28"/>
+            </w:rPr>
+            <w:t xml:space="preserve"> </w:t>
+          </w:r>
+          <w:r>
+            <w:rPr>
+              <w:rFonts w:cstheme="minorHAnsi"/>
+              <w:bCs/>
+              <w:sz w:val="28"/>
+              <w:szCs w:val="28"/>
+              <w:lang w:val="en-ID"/>
+            </w:rPr>
+            <w:t>Halaman Home Website</w:t>
+          </w:r>
+          <w:r>
+            <w:rPr>
+              <w:rFonts w:cstheme="minorHAnsi"/>
+              <w:bCs/>
+              <w:sz w:val="28"/>
+              <w:szCs w:val="28"/>
+            </w:rPr>
+            <w:t xml:space="preserve"> </w:t>
           </w:r>
           <w:r>
             <w:rPr>
@@ -1339,7 +1344,7 @@
               <w:sz w:val="28"/>
               <w:szCs w:val="28"/>
             </w:rPr>
-            <w:t>F.</w:t>
+            <w:t>E.</w:t>
           </w:r>
           <w:r>
             <w:rPr>
@@ -1349,7 +1354,7 @@
               <w:szCs w:val="28"/>
             </w:rPr>
             <w:tab/>
-            <w:t xml:space="preserve">Sprint Review (Sprint 1) </w:t>
+            <w:t xml:space="preserve">Daily Scrum (Sprint 1) </w:t>
           </w:r>
           <w:r>
             <w:rPr>
@@ -1388,7 +1393,7 @@
               <w:sz w:val="28"/>
               <w:szCs w:val="28"/>
             </w:rPr>
-            <w:t>G.</w:t>
+            <w:t>F.</w:t>
           </w:r>
           <w:r>
             <w:rPr>
@@ -1398,29 +1403,7 @@
               <w:szCs w:val="28"/>
             </w:rPr>
             <w:tab/>
-            <w:t xml:space="preserve">Sprint </w:t>
-          </w:r>
-          <w:proofErr w:type="spellStart"/>
-          <w:r>
-            <w:rPr>
-              <w:rFonts w:cstheme="minorHAnsi"/>
-              <w:bCs/>
-              <w:sz w:val="28"/>
-              <w:szCs w:val="28"/>
-              <w:lang w:val="en-ID"/>
-            </w:rPr>
-            <w:t>Retropective</w:t>
-          </w:r>
-          <w:proofErr w:type="spellEnd"/>
-          <w:r>
-            <w:rPr>
-              <w:rFonts w:cstheme="minorHAnsi"/>
-              <w:bCs/>
-              <w:sz w:val="28"/>
-              <w:szCs w:val="28"/>
-              <w:lang w:val="en-ID"/>
-            </w:rPr>
-            <w:t xml:space="preserve"> (Sprint 1)</w:t>
+            <w:t xml:space="preserve">Sprint Review (Sprint 1) </w:t>
           </w:r>
           <w:r>
             <w:rPr>
@@ -1438,7 +1421,16 @@
               <w:sz w:val="28"/>
               <w:szCs w:val="28"/>
             </w:rPr>
-            <w:t xml:space="preserve"> 10</w:t>
+            <w:t>1</w:t>
+          </w:r>
+          <w:r>
+            <w:rPr>
+              <w:rFonts w:cstheme="minorHAnsi"/>
+              <w:bCs/>
+              <w:sz w:val="28"/>
+              <w:szCs w:val="28"/>
+            </w:rPr>
+            <w:t>1</w:t>
           </w:r>
         </w:p>
         <w:p>
@@ -1459,7 +1451,7 @@
               <w:sz w:val="28"/>
               <w:szCs w:val="28"/>
             </w:rPr>
-            <w:t>H.</w:t>
+            <w:t>G.</w:t>
           </w:r>
           <w:r>
             <w:rPr>
@@ -1469,6 +1461,7 @@
               <w:szCs w:val="28"/>
             </w:rPr>
             <w:tab/>
+            <w:t xml:space="preserve">Sprint </w:t>
           </w:r>
           <w:proofErr w:type="spellStart"/>
           <w:r>
@@ -1477,8 +1470,9 @@
               <w:bCs/>
               <w:sz w:val="28"/>
               <w:szCs w:val="28"/>
-            </w:rPr>
-            <w:t>Pembahasan</w:t>
+              <w:lang w:val="en-ID"/>
+            </w:rPr>
+            <w:t>Retropective</w:t>
           </w:r>
           <w:proofErr w:type="spellEnd"/>
           <w:r>
@@ -1487,27 +1481,9 @@
               <w:bCs/>
               <w:sz w:val="28"/>
               <w:szCs w:val="28"/>
-            </w:rPr>
-            <w:t xml:space="preserve"> </w:t>
-          </w:r>
-          <w:r>
-            <w:rPr>
-              <w:rFonts w:cstheme="minorHAnsi"/>
-              <w:bCs/>
-              <w:sz w:val="28"/>
-              <w:szCs w:val="28"/>
               <w:lang w:val="en-ID"/>
             </w:rPr>
-            <w:t>Sprint Goal dan Sprint Planning 2</w:t>
-          </w:r>
-          <w:r>
-            <w:rPr>
-              <w:rFonts w:cstheme="minorHAnsi"/>
-              <w:bCs/>
-              <w:sz w:val="28"/>
-              <w:szCs w:val="28"/>
-            </w:rPr>
-            <w:t xml:space="preserve"> </w:t>
+            <w:t xml:space="preserve"> (Sprint 1)</w:t>
           </w:r>
           <w:r>
             <w:rPr>
@@ -1525,7 +1501,16 @@
               <w:sz w:val="28"/>
               <w:szCs w:val="28"/>
             </w:rPr>
-            <w:t>11</w:t>
+            <w:t xml:space="preserve"> 1</w:t>
+          </w:r>
+          <w:r>
+            <w:rPr>
+              <w:rFonts w:cstheme="minorHAnsi"/>
+              <w:bCs/>
+              <w:sz w:val="28"/>
+              <w:szCs w:val="28"/>
+            </w:rPr>
+            <w:t>1</w:t>
           </w:r>
         </w:p>
         <w:p>
@@ -1546,7 +1531,7 @@
               <w:sz w:val="28"/>
               <w:szCs w:val="28"/>
             </w:rPr>
-            <w:t>I.</w:t>
+            <w:t>H.</w:t>
           </w:r>
           <w:r>
             <w:rPr>
@@ -1565,7 +1550,7 @@
               <w:sz w:val="28"/>
               <w:szCs w:val="28"/>
             </w:rPr>
-            <w:t>Tampilan</w:t>
+            <w:t>Pembahasan</w:t>
           </w:r>
           <w:proofErr w:type="spellEnd"/>
           <w:r>
@@ -1585,7 +1570,7 @@
               <w:szCs w:val="28"/>
               <w:lang w:val="en-ID"/>
             </w:rPr>
-            <w:t>Halaman Service Website</w:t>
+            <w:t>Sprint Goal dan Sprint Planning 2</w:t>
           </w:r>
           <w:r>
             <w:rPr>
@@ -1612,7 +1597,16 @@
               <w:sz w:val="28"/>
               <w:szCs w:val="28"/>
             </w:rPr>
-            <w:t>12</w:t>
+            <w:t>1</w:t>
+          </w:r>
+          <w:r>
+            <w:rPr>
+              <w:rFonts w:cstheme="minorHAnsi"/>
+              <w:bCs/>
+              <w:sz w:val="28"/>
+              <w:szCs w:val="28"/>
+            </w:rPr>
+            <w:t>2</w:t>
           </w:r>
         </w:p>
         <w:p>
@@ -1633,7 +1627,7 @@
               <w:sz w:val="28"/>
               <w:szCs w:val="28"/>
             </w:rPr>
-            <w:t>J.</w:t>
+            <w:t>I.</w:t>
           </w:r>
           <w:r>
             <w:rPr>
@@ -1645,7 +1639,6 @@
             <w:tab/>
           </w:r>
           <w:proofErr w:type="spellStart"/>
-          <w:proofErr w:type="gramStart"/>
           <w:r>
             <w:rPr>
               <w:rFonts w:cstheme="minorHAnsi"/>
@@ -1663,36 +1656,6 @@
               <w:sz w:val="28"/>
               <w:szCs w:val="28"/>
             </w:rPr>
-            <w:t xml:space="preserve">  </w:t>
-          </w:r>
-          <w:r>
-            <w:rPr>
-              <w:rFonts w:cstheme="minorHAnsi"/>
-              <w:bCs/>
-              <w:sz w:val="28"/>
-              <w:szCs w:val="28"/>
-              <w:lang w:val="en-ID"/>
-            </w:rPr>
-            <w:t>Halaman</w:t>
-          </w:r>
-          <w:proofErr w:type="gramEnd"/>
-          <w:r>
-            <w:rPr>
-              <w:rFonts w:cstheme="minorHAnsi"/>
-              <w:bCs/>
-              <w:sz w:val="28"/>
-              <w:szCs w:val="28"/>
-              <w:lang w:val="en-ID"/>
-            </w:rPr>
-            <w:t xml:space="preserve"> Member Website</w:t>
-          </w:r>
-          <w:r>
-            <w:rPr>
-              <w:rFonts w:cstheme="minorHAnsi"/>
-              <w:bCs/>
-              <w:sz w:val="28"/>
-              <w:szCs w:val="28"/>
-            </w:rPr>
             <w:t xml:space="preserve"> </w:t>
           </w:r>
           <w:r>
@@ -1701,6 +1664,25 @@
               <w:bCs/>
               <w:sz w:val="28"/>
               <w:szCs w:val="28"/>
+              <w:lang w:val="en-ID"/>
+            </w:rPr>
+            <w:t>Halaman Service Website</w:t>
+          </w:r>
+          <w:r>
+            <w:rPr>
+              <w:rFonts w:cstheme="minorHAnsi"/>
+              <w:bCs/>
+              <w:sz w:val="28"/>
+              <w:szCs w:val="28"/>
+            </w:rPr>
+            <w:t xml:space="preserve"> </w:t>
+          </w:r>
+          <w:r>
+            <w:rPr>
+              <w:rFonts w:cstheme="minorHAnsi"/>
+              <w:bCs/>
+              <w:sz w:val="28"/>
+              <w:szCs w:val="28"/>
             </w:rPr>
             <w:ptab w:relativeTo="margin" w:alignment="right" w:leader="dot"/>
           </w:r>
@@ -1711,7 +1693,16 @@
               <w:sz w:val="28"/>
               <w:szCs w:val="28"/>
             </w:rPr>
-            <w:t>13</w:t>
+            <w:t>1</w:t>
+          </w:r>
+          <w:r>
+            <w:rPr>
+              <w:rFonts w:cstheme="minorHAnsi"/>
+              <w:bCs/>
+              <w:sz w:val="28"/>
+              <w:szCs w:val="28"/>
+            </w:rPr>
+            <w:t>3</w:t>
           </w:r>
         </w:p>
         <w:p>
@@ -1732,7 +1723,7 @@
               <w:sz w:val="28"/>
               <w:szCs w:val="28"/>
             </w:rPr>
-            <w:t>K.</w:t>
+            <w:t>J.</w:t>
           </w:r>
           <w:r>
             <w:rPr>
@@ -1742,7 +1733,57 @@
               <w:szCs w:val="28"/>
             </w:rPr>
             <w:tab/>
-            <w:t xml:space="preserve">Daily Scrum (Sprint 2) </w:t>
+          </w:r>
+          <w:proofErr w:type="spellStart"/>
+          <w:proofErr w:type="gramStart"/>
+          <w:r>
+            <w:rPr>
+              <w:rFonts w:cstheme="minorHAnsi"/>
+              <w:bCs/>
+              <w:sz w:val="28"/>
+              <w:szCs w:val="28"/>
+            </w:rPr>
+            <w:t>Tampilan</w:t>
+          </w:r>
+          <w:proofErr w:type="spellEnd"/>
+          <w:r>
+            <w:rPr>
+              <w:rFonts w:cstheme="minorHAnsi"/>
+              <w:bCs/>
+              <w:sz w:val="28"/>
+              <w:szCs w:val="28"/>
+            </w:rPr>
+            <w:t xml:space="preserve">  </w:t>
+          </w:r>
+          <w:r>
+            <w:rPr>
+              <w:rFonts w:cstheme="minorHAnsi"/>
+              <w:bCs/>
+              <w:sz w:val="28"/>
+              <w:szCs w:val="28"/>
+              <w:lang w:val="en-ID"/>
+            </w:rPr>
+            <w:t>Halaman</w:t>
+          </w:r>
+          <w:proofErr w:type="gramEnd"/>
+          <w:r>
+            <w:rPr>
+              <w:rFonts w:cstheme="minorHAnsi"/>
+              <w:bCs/>
+              <w:sz w:val="28"/>
+              <w:szCs w:val="28"/>
+              <w:lang w:val="en-ID"/>
+            </w:rPr>
+            <w:t xml:space="preserve"> Member Website</w:t>
+          </w:r>
+          <w:r>
+            <w:rPr>
+              <w:rFonts w:cstheme="minorHAnsi"/>
+              <w:bCs/>
+              <w:sz w:val="28"/>
+              <w:szCs w:val="28"/>
+            </w:rPr>
+            <w:t xml:space="preserve"> </w:t>
           </w:r>
           <w:r>
             <w:rPr>
@@ -1760,7 +1801,16 @@
               <w:sz w:val="28"/>
               <w:szCs w:val="28"/>
             </w:rPr>
-            <w:t>14</w:t>
+            <w:t>1</w:t>
+          </w:r>
+          <w:r>
+            <w:rPr>
+              <w:rFonts w:cstheme="minorHAnsi"/>
+              <w:bCs/>
+              <w:sz w:val="28"/>
+              <w:szCs w:val="28"/>
+            </w:rPr>
+            <w:t>4</w:t>
           </w:r>
         </w:p>
         <w:p>
@@ -1781,7 +1831,7 @@
               <w:sz w:val="28"/>
               <w:szCs w:val="28"/>
             </w:rPr>
-            <w:t>L.</w:t>
+            <w:t>K.</w:t>
           </w:r>
           <w:r>
             <w:rPr>
@@ -1791,7 +1841,7 @@
               <w:szCs w:val="28"/>
             </w:rPr>
             <w:tab/>
-            <w:t xml:space="preserve">Sprint Review (Sprint 2) </w:t>
+            <w:t xml:space="preserve">Daily Scrum (Sprint 2) </w:t>
           </w:r>
           <w:r>
             <w:rPr>
@@ -1809,7 +1859,16 @@
               <w:sz w:val="28"/>
               <w:szCs w:val="28"/>
             </w:rPr>
-            <w:t>15</w:t>
+            <w:t>1</w:t>
+          </w:r>
+          <w:r>
+            <w:rPr>
+              <w:rFonts w:cstheme="minorHAnsi"/>
+              <w:bCs/>
+              <w:sz w:val="28"/>
+              <w:szCs w:val="28"/>
+            </w:rPr>
+            <w:t>5</w:t>
           </w:r>
         </w:p>
         <w:p>
@@ -1830,7 +1889,7 @@
               <w:sz w:val="28"/>
               <w:szCs w:val="28"/>
             </w:rPr>
-            <w:t>M.</w:t>
+            <w:t>L.</w:t>
           </w:r>
           <w:r>
             <w:rPr>
@@ -1840,28 +1899,7 @@
               <w:szCs w:val="28"/>
             </w:rPr>
             <w:tab/>
-            <w:t xml:space="preserve">Sprint </w:t>
-          </w:r>
-          <w:proofErr w:type="spellStart"/>
-          <w:r>
-            <w:rPr>
-              <w:rFonts w:cstheme="minorHAnsi"/>
-              <w:bCs/>
-              <w:sz w:val="28"/>
-              <w:szCs w:val="28"/>
-              <w:lang w:val="en-ID"/>
-            </w:rPr>
-            <w:t>Retropective</w:t>
-          </w:r>
-          <w:proofErr w:type="spellEnd"/>
-          <w:r>
-            <w:rPr>
-              <w:rFonts w:cstheme="minorHAnsi"/>
-              <w:bCs/>
-              <w:sz w:val="28"/>
-              <w:szCs w:val="28"/>
-            </w:rPr>
-            <w:t xml:space="preserve"> (Sprint 2) </w:t>
+            <w:t xml:space="preserve">Sprint Review (Sprint 2) </w:t>
           </w:r>
           <w:r>
             <w:rPr>
@@ -1879,7 +1917,16 @@
               <w:sz w:val="28"/>
               <w:szCs w:val="28"/>
             </w:rPr>
-            <w:t>15</w:t>
+            <w:t>1</w:t>
+          </w:r>
+          <w:r>
+            <w:rPr>
+              <w:rFonts w:cstheme="minorHAnsi"/>
+              <w:bCs/>
+              <w:sz w:val="28"/>
+              <w:szCs w:val="28"/>
+            </w:rPr>
+            <w:t>6</w:t>
           </w:r>
         </w:p>
         <w:p>
@@ -1900,6 +1947,85 @@
               <w:sz w:val="28"/>
               <w:szCs w:val="28"/>
             </w:rPr>
+            <w:t>M.</w:t>
+          </w:r>
+          <w:r>
+            <w:rPr>
+              <w:rFonts w:cstheme="minorHAnsi"/>
+              <w:bCs/>
+              <w:sz w:val="28"/>
+              <w:szCs w:val="28"/>
+            </w:rPr>
+            <w:tab/>
+            <w:t xml:space="preserve">Sprint </w:t>
+          </w:r>
+          <w:proofErr w:type="spellStart"/>
+          <w:r>
+            <w:rPr>
+              <w:rFonts w:cstheme="minorHAnsi"/>
+              <w:bCs/>
+              <w:sz w:val="28"/>
+              <w:szCs w:val="28"/>
+              <w:lang w:val="en-ID"/>
+            </w:rPr>
+            <w:t>Retropective</w:t>
+          </w:r>
+          <w:proofErr w:type="spellEnd"/>
+          <w:r>
+            <w:rPr>
+              <w:rFonts w:cstheme="minorHAnsi"/>
+              <w:bCs/>
+              <w:sz w:val="28"/>
+              <w:szCs w:val="28"/>
+            </w:rPr>
+            <w:t xml:space="preserve"> (Sprint 2) </w:t>
+          </w:r>
+          <w:r>
+            <w:rPr>
+              <w:rFonts w:cstheme="minorHAnsi"/>
+              <w:bCs/>
+              <w:sz w:val="28"/>
+              <w:szCs w:val="28"/>
+            </w:rPr>
+            <w:ptab w:relativeTo="margin" w:alignment="right" w:leader="dot"/>
+          </w:r>
+          <w:r>
+            <w:rPr>
+              <w:rFonts w:cstheme="minorHAnsi"/>
+              <w:bCs/>
+              <w:sz w:val="28"/>
+              <w:szCs w:val="28"/>
+            </w:rPr>
+            <w:t>1</w:t>
+          </w:r>
+          <w:r>
+            <w:rPr>
+              <w:rFonts w:cstheme="minorHAnsi"/>
+              <w:bCs/>
+              <w:sz w:val="28"/>
+              <w:szCs w:val="28"/>
+            </w:rPr>
+            <w:t>6</w:t>
+          </w:r>
+        </w:p>
+        <w:p>
+          <w:pPr>
+            <w:pStyle w:val="TOC3"/>
+            <w:ind w:left="0" w:firstLine="216"/>
+            <w:rPr>
+              <w:rFonts w:cstheme="minorHAnsi"/>
+              <w:bCs/>
+              <w:sz w:val="28"/>
+              <w:szCs w:val="28"/>
+            </w:rPr>
+          </w:pPr>
+          <w:r>
+            <w:rPr>
+              <w:rFonts w:cstheme="minorHAnsi"/>
+              <w:bCs/>
+              <w:sz w:val="28"/>
+              <w:szCs w:val="28"/>
+            </w:rPr>
             <w:t>N.</w:t>
           </w:r>
           <w:r>
@@ -1966,7 +2092,16 @@
               <w:sz w:val="28"/>
               <w:szCs w:val="28"/>
             </w:rPr>
-            <w:t>16</w:t>
+            <w:t>1</w:t>
+          </w:r>
+          <w:r>
+            <w:rPr>
+              <w:rFonts w:cstheme="minorHAnsi"/>
+              <w:bCs/>
+              <w:sz w:val="28"/>
+              <w:szCs w:val="28"/>
+            </w:rPr>
+            <w:t>7</w:t>
           </w:r>
         </w:p>
         <w:p>
@@ -12101,7 +12236,7 @@
     <w:tbl>
       <w:tblPr>
         <w:tblW w:w="10890" w:type="dxa"/>
-        <w:tblInd w:w="-766" w:type="dxa"/>
+        <w:tblInd w:w="-934" w:type="dxa"/>
         <w:tblLook w:val="04A0" w:firstRow="1" w:lastRow="0" w:firstColumn="1" w:lastColumn="0" w:noHBand="0" w:noVBand="1"/>
       </w:tblPr>
       <w:tblGrid>

</xml_diff>

<commit_message>
Menambahkan Bab 2 - K&L
</commit_message>
<xml_diff>
--- a/Makalah UTS Spirited Away IF-C Sore.docx
+++ b/Makalah UTS Spirited Away IF-C Sore.docx
@@ -5374,29 +5374,7 @@
                       <w:color w:val="000000"/>
                       <w:lang w:val="en-US" w:eastAsia="zh-CN"/>
                     </w:rPr>
-                    <w:t xml:space="preserve"> </w:t>
-                  </w:r>
-                  <w:proofErr w:type="spellStart"/>
-                  <w:r>
-                    <w:rPr>
-                      <w:rFonts w:ascii="Calibri" w:eastAsia="Times New Roman" w:hAnsi="Calibri" w:cs="Calibri"/>
-                      <w:bCs/>
-                      <w:noProof w:val="0"/>
-                      <w:color w:val="000000"/>
-                      <w:lang w:val="en-US" w:eastAsia="zh-CN"/>
-                    </w:rPr>
-                    <w:t>Kelas</w:t>
-                  </w:r>
-                  <w:proofErr w:type="spellEnd"/>
-                  <w:r>
-                    <w:rPr>
-                      <w:rFonts w:ascii="Calibri" w:eastAsia="Times New Roman" w:hAnsi="Calibri" w:cs="Calibri"/>
-                      <w:bCs/>
-                      <w:noProof w:val="0"/>
-                      <w:color w:val="000000"/>
-                      <w:lang w:val="en-US" w:eastAsia="zh-CN"/>
-                    </w:rPr>
-                    <w:t xml:space="preserve"> Gym</w:t>
+                    <w:t xml:space="preserve"> Kelas Gym</w:t>
                   </w:r>
                 </w:p>
               </w:tc>
@@ -6241,29 +6219,7 @@
                       <w:color w:val="000000"/>
                       <w:lang w:val="en-US" w:eastAsia="zh-CN"/>
                     </w:rPr>
-                    <w:t xml:space="preserve"> </w:t>
-                  </w:r>
-                  <w:proofErr w:type="spellStart"/>
-                  <w:r>
-                    <w:rPr>
-                      <w:rFonts w:ascii="Calibri" w:eastAsia="Times New Roman" w:hAnsi="Calibri" w:cs="Calibri"/>
-                      <w:bCs/>
-                      <w:noProof w:val="0"/>
-                      <w:color w:val="000000"/>
-                      <w:lang w:val="en-US" w:eastAsia="zh-CN"/>
-                    </w:rPr>
-                    <w:t>dengan</w:t>
-                  </w:r>
-                  <w:proofErr w:type="spellEnd"/>
-                  <w:r>
-                    <w:rPr>
-                      <w:rFonts w:ascii="Calibri" w:eastAsia="Times New Roman" w:hAnsi="Calibri" w:cs="Calibri"/>
-                      <w:bCs/>
-                      <w:noProof w:val="0"/>
-                      <w:color w:val="000000"/>
-                      <w:lang w:val="en-US" w:eastAsia="zh-CN"/>
-                    </w:rPr>
-                    <w:t xml:space="preserve"> </w:t>
+                    <w:t xml:space="preserve"> dengan </w:t>
                   </w:r>
                   <w:proofErr w:type="spellStart"/>
                   <w:r>
@@ -7461,7 +7417,7 @@
                 <w:color w:val="000000"/>
                 <w:lang w:val="en-US" w:eastAsia="zh-CN"/>
               </w:rPr>
-              <w:t xml:space="preserve"> Home </w:t>
+              <w:t xml:space="preserve"> Home dengan UI &amp; UX yang friendly untuk </w:t>
             </w:r>
             <w:proofErr w:type="spellStart"/>
             <w:r>
@@ -7471,7 +7427,7 @@
                 <w:color w:val="000000"/>
                 <w:lang w:val="en-US" w:eastAsia="zh-CN"/>
               </w:rPr>
-              <w:t>dengan</w:t>
+              <w:t>pelanggan</w:t>
             </w:r>
             <w:proofErr w:type="spellEnd"/>
             <w:r>
@@ -7481,7 +7437,7 @@
                 <w:color w:val="000000"/>
                 <w:lang w:val="en-US" w:eastAsia="zh-CN"/>
               </w:rPr>
-              <w:t xml:space="preserve"> UI &amp; UX yang friendly </w:t>
+              <w:t xml:space="preserve"> </w:t>
             </w:r>
             <w:proofErr w:type="spellStart"/>
             <w:r>
@@ -7491,7 +7447,7 @@
                 <w:color w:val="000000"/>
                 <w:lang w:val="en-US" w:eastAsia="zh-CN"/>
               </w:rPr>
-              <w:t>untuk</w:t>
+              <w:t>serta</w:t>
             </w:r>
             <w:proofErr w:type="spellEnd"/>
             <w:r>
@@ -7511,7 +7467,7 @@
                 <w:color w:val="000000"/>
                 <w:lang w:val="en-US" w:eastAsia="zh-CN"/>
               </w:rPr>
-              <w:t>pelanggan</w:t>
+              <w:t>mencakup</w:t>
             </w:r>
             <w:proofErr w:type="spellEnd"/>
             <w:r>
@@ -7521,67 +7477,7 @@
                 <w:color w:val="000000"/>
                 <w:lang w:val="en-US" w:eastAsia="zh-CN"/>
               </w:rPr>
-              <w:t xml:space="preserve"> </w:t>
-            </w:r>
-            <w:proofErr w:type="spellStart"/>
-            <w:r>
-              <w:rPr>
-                <w:rFonts w:ascii="Calibri" w:eastAsia="Times New Roman" w:hAnsi="Calibri" w:cs="Calibri"/>
-                <w:noProof w:val="0"/>
-                <w:color w:val="000000"/>
-                <w:lang w:val="en-US" w:eastAsia="zh-CN"/>
-              </w:rPr>
-              <w:t>serta</w:t>
-            </w:r>
-            <w:proofErr w:type="spellEnd"/>
-            <w:r>
-              <w:rPr>
-                <w:rFonts w:ascii="Calibri" w:eastAsia="Times New Roman" w:hAnsi="Calibri" w:cs="Calibri"/>
-                <w:noProof w:val="0"/>
-                <w:color w:val="000000"/>
-                <w:lang w:val="en-US" w:eastAsia="zh-CN"/>
-              </w:rPr>
-              <w:t xml:space="preserve"> </w:t>
-            </w:r>
-            <w:proofErr w:type="spellStart"/>
-            <w:r>
-              <w:rPr>
-                <w:rFonts w:ascii="Calibri" w:eastAsia="Times New Roman" w:hAnsi="Calibri" w:cs="Calibri"/>
-                <w:noProof w:val="0"/>
-                <w:color w:val="000000"/>
-                <w:lang w:val="en-US" w:eastAsia="zh-CN"/>
-              </w:rPr>
-              <w:t>mencakup</w:t>
-            </w:r>
-            <w:proofErr w:type="spellEnd"/>
-            <w:r>
-              <w:rPr>
-                <w:rFonts w:ascii="Calibri" w:eastAsia="Times New Roman" w:hAnsi="Calibri" w:cs="Calibri"/>
-                <w:noProof w:val="0"/>
-                <w:color w:val="000000"/>
-                <w:lang w:val="en-US" w:eastAsia="zh-CN"/>
-              </w:rPr>
-              <w:t xml:space="preserve"> </w:t>
-            </w:r>
-            <w:proofErr w:type="spellStart"/>
-            <w:r>
-              <w:rPr>
-                <w:rFonts w:ascii="Calibri" w:eastAsia="Times New Roman" w:hAnsi="Calibri" w:cs="Calibri"/>
-                <w:noProof w:val="0"/>
-                <w:color w:val="000000"/>
-                <w:lang w:val="en-US" w:eastAsia="zh-CN"/>
-              </w:rPr>
-              <w:t>semua</w:t>
-            </w:r>
-            <w:proofErr w:type="spellEnd"/>
-            <w:r>
-              <w:rPr>
-                <w:rFonts w:ascii="Calibri" w:eastAsia="Times New Roman" w:hAnsi="Calibri" w:cs="Calibri"/>
-                <w:noProof w:val="0"/>
-                <w:color w:val="000000"/>
-                <w:lang w:val="en-US" w:eastAsia="zh-CN"/>
-              </w:rPr>
-              <w:t xml:space="preserve"> </w:t>
+              <w:t xml:space="preserve"> semua </w:t>
             </w:r>
             <w:proofErr w:type="spellStart"/>
             <w:r>
@@ -7814,6 +7710,46 @@
                 <w:color w:val="000000"/>
                 <w:lang w:val="en-US" w:eastAsia="zh-CN"/>
               </w:rPr>
+              <w:t xml:space="preserve"> Baru] </w:t>
+            </w:r>
+            <w:proofErr w:type="spellStart"/>
+            <w:r>
+              <w:rPr>
+                <w:rFonts w:ascii="Calibri" w:eastAsia="Times New Roman" w:hAnsi="Calibri" w:cs="Calibri"/>
+                <w:noProof w:val="0"/>
+                <w:color w:val="000000"/>
+                <w:lang w:val="en-US" w:eastAsia="zh-CN"/>
+              </w:rPr>
+              <w:t>saya</w:t>
+            </w:r>
+            <w:proofErr w:type="spellEnd"/>
+            <w:r>
+              <w:rPr>
+                <w:rFonts w:ascii="Calibri" w:eastAsia="Times New Roman" w:hAnsi="Calibri" w:cs="Calibri"/>
+                <w:noProof w:val="0"/>
+                <w:color w:val="000000"/>
+                <w:lang w:val="en-US" w:eastAsia="zh-CN"/>
+              </w:rPr>
+              <w:t xml:space="preserve"> ingin </w:t>
+            </w:r>
+            <w:proofErr w:type="spellStart"/>
+            <w:r>
+              <w:rPr>
+                <w:rFonts w:ascii="Calibri" w:eastAsia="Times New Roman" w:hAnsi="Calibri" w:cs="Calibri"/>
+                <w:noProof w:val="0"/>
+                <w:color w:val="000000"/>
+                <w:lang w:val="en-US" w:eastAsia="zh-CN"/>
+              </w:rPr>
+              <w:t>melihat</w:t>
+            </w:r>
+            <w:proofErr w:type="spellEnd"/>
+            <w:r>
+              <w:rPr>
+                <w:rFonts w:ascii="Calibri" w:eastAsia="Times New Roman" w:hAnsi="Calibri" w:cs="Calibri"/>
+                <w:noProof w:val="0"/>
+                <w:color w:val="000000"/>
+                <w:lang w:val="en-US" w:eastAsia="zh-CN"/>
+              </w:rPr>
               <w:t xml:space="preserve"> </w:t>
             </w:r>
             <w:proofErr w:type="spellStart"/>
@@ -7824,7 +7760,7 @@
                 <w:color w:val="000000"/>
                 <w:lang w:val="en-US" w:eastAsia="zh-CN"/>
               </w:rPr>
-              <w:t>Baru</w:t>
+              <w:t>ulasan</w:t>
             </w:r>
             <w:proofErr w:type="spellEnd"/>
             <w:r>
@@ -7834,7 +7770,7 @@
                 <w:color w:val="000000"/>
                 <w:lang w:val="en-US" w:eastAsia="zh-CN"/>
               </w:rPr>
-              <w:t xml:space="preserve">] </w:t>
+              <w:t xml:space="preserve"> dan </w:t>
             </w:r>
             <w:proofErr w:type="spellStart"/>
             <w:r>
@@ -7844,7 +7780,7 @@
                 <w:color w:val="000000"/>
                 <w:lang w:val="en-US" w:eastAsia="zh-CN"/>
               </w:rPr>
-              <w:t>saya</w:t>
+              <w:t>penilaian</w:t>
             </w:r>
             <w:proofErr w:type="spellEnd"/>
             <w:r>
@@ -7854,6 +7790,46 @@
                 <w:color w:val="000000"/>
                 <w:lang w:val="en-US" w:eastAsia="zh-CN"/>
               </w:rPr>
+              <w:t xml:space="preserve"> para </w:t>
+            </w:r>
+            <w:proofErr w:type="spellStart"/>
+            <w:r>
+              <w:rPr>
+                <w:rFonts w:ascii="Calibri" w:eastAsia="Times New Roman" w:hAnsi="Calibri" w:cs="Calibri"/>
+                <w:noProof w:val="0"/>
+                <w:color w:val="000000"/>
+                <w:lang w:val="en-US" w:eastAsia="zh-CN"/>
+              </w:rPr>
+              <w:t>pelanggan</w:t>
+            </w:r>
+            <w:proofErr w:type="spellEnd"/>
+            <w:r>
+              <w:rPr>
+                <w:rFonts w:ascii="Calibri" w:eastAsia="Times New Roman" w:hAnsi="Calibri" w:cs="Calibri"/>
+                <w:noProof w:val="0"/>
+                <w:color w:val="000000"/>
+                <w:lang w:val="en-US" w:eastAsia="zh-CN"/>
+              </w:rPr>
+              <w:t xml:space="preserve"> yang </w:t>
+            </w:r>
+            <w:proofErr w:type="spellStart"/>
+            <w:r>
+              <w:rPr>
+                <w:rFonts w:ascii="Calibri" w:eastAsia="Times New Roman" w:hAnsi="Calibri" w:cs="Calibri"/>
+                <w:noProof w:val="0"/>
+                <w:color w:val="000000"/>
+                <w:lang w:val="en-US" w:eastAsia="zh-CN"/>
+              </w:rPr>
+              <w:t>telah</w:t>
+            </w:r>
+            <w:proofErr w:type="spellEnd"/>
+            <w:r>
+              <w:rPr>
+                <w:rFonts w:ascii="Calibri" w:eastAsia="Times New Roman" w:hAnsi="Calibri" w:cs="Calibri"/>
+                <w:noProof w:val="0"/>
+                <w:color w:val="000000"/>
+                <w:lang w:val="en-US" w:eastAsia="zh-CN"/>
+              </w:rPr>
               <w:t xml:space="preserve"> </w:t>
             </w:r>
             <w:proofErr w:type="spellStart"/>
@@ -7864,7 +7840,7 @@
                 <w:color w:val="000000"/>
                 <w:lang w:val="en-US" w:eastAsia="zh-CN"/>
               </w:rPr>
-              <w:t>ingin</w:t>
+              <w:t>bergabung</w:t>
             </w:r>
             <w:proofErr w:type="spellEnd"/>
             <w:r>
@@ -7874,147 +7850,7 @@
                 <w:color w:val="000000"/>
                 <w:lang w:val="en-US" w:eastAsia="zh-CN"/>
               </w:rPr>
-              <w:t xml:space="preserve"> </w:t>
-            </w:r>
-            <w:proofErr w:type="spellStart"/>
-            <w:r>
-              <w:rPr>
-                <w:rFonts w:ascii="Calibri" w:eastAsia="Times New Roman" w:hAnsi="Calibri" w:cs="Calibri"/>
-                <w:noProof w:val="0"/>
-                <w:color w:val="000000"/>
-                <w:lang w:val="en-US" w:eastAsia="zh-CN"/>
-              </w:rPr>
-              <w:t>melihat</w:t>
-            </w:r>
-            <w:proofErr w:type="spellEnd"/>
-            <w:r>
-              <w:rPr>
-                <w:rFonts w:ascii="Calibri" w:eastAsia="Times New Roman" w:hAnsi="Calibri" w:cs="Calibri"/>
-                <w:noProof w:val="0"/>
-                <w:color w:val="000000"/>
-                <w:lang w:val="en-US" w:eastAsia="zh-CN"/>
-              </w:rPr>
-              <w:t xml:space="preserve"> </w:t>
-            </w:r>
-            <w:proofErr w:type="spellStart"/>
-            <w:r>
-              <w:rPr>
-                <w:rFonts w:ascii="Calibri" w:eastAsia="Times New Roman" w:hAnsi="Calibri" w:cs="Calibri"/>
-                <w:noProof w:val="0"/>
-                <w:color w:val="000000"/>
-                <w:lang w:val="en-US" w:eastAsia="zh-CN"/>
-              </w:rPr>
-              <w:t>ulasan</w:t>
-            </w:r>
-            <w:proofErr w:type="spellEnd"/>
-            <w:r>
-              <w:rPr>
-                <w:rFonts w:ascii="Calibri" w:eastAsia="Times New Roman" w:hAnsi="Calibri" w:cs="Calibri"/>
-                <w:noProof w:val="0"/>
-                <w:color w:val="000000"/>
-                <w:lang w:val="en-US" w:eastAsia="zh-CN"/>
-              </w:rPr>
-              <w:t xml:space="preserve"> dan </w:t>
-            </w:r>
-            <w:proofErr w:type="spellStart"/>
-            <w:r>
-              <w:rPr>
-                <w:rFonts w:ascii="Calibri" w:eastAsia="Times New Roman" w:hAnsi="Calibri" w:cs="Calibri"/>
-                <w:noProof w:val="0"/>
-                <w:color w:val="000000"/>
-                <w:lang w:val="en-US" w:eastAsia="zh-CN"/>
-              </w:rPr>
-              <w:t>penilaian</w:t>
-            </w:r>
-            <w:proofErr w:type="spellEnd"/>
-            <w:r>
-              <w:rPr>
-                <w:rFonts w:ascii="Calibri" w:eastAsia="Times New Roman" w:hAnsi="Calibri" w:cs="Calibri"/>
-                <w:noProof w:val="0"/>
-                <w:color w:val="000000"/>
-                <w:lang w:val="en-US" w:eastAsia="zh-CN"/>
-              </w:rPr>
-              <w:t xml:space="preserve"> para </w:t>
-            </w:r>
-            <w:proofErr w:type="spellStart"/>
-            <w:r>
-              <w:rPr>
-                <w:rFonts w:ascii="Calibri" w:eastAsia="Times New Roman" w:hAnsi="Calibri" w:cs="Calibri"/>
-                <w:noProof w:val="0"/>
-                <w:color w:val="000000"/>
-                <w:lang w:val="en-US" w:eastAsia="zh-CN"/>
-              </w:rPr>
-              <w:t>pelanggan</w:t>
-            </w:r>
-            <w:proofErr w:type="spellEnd"/>
-            <w:r>
-              <w:rPr>
-                <w:rFonts w:ascii="Calibri" w:eastAsia="Times New Roman" w:hAnsi="Calibri" w:cs="Calibri"/>
-                <w:noProof w:val="0"/>
-                <w:color w:val="000000"/>
-                <w:lang w:val="en-US" w:eastAsia="zh-CN"/>
-              </w:rPr>
-              <w:t xml:space="preserve"> yang </w:t>
-            </w:r>
-            <w:proofErr w:type="spellStart"/>
-            <w:r>
-              <w:rPr>
-                <w:rFonts w:ascii="Calibri" w:eastAsia="Times New Roman" w:hAnsi="Calibri" w:cs="Calibri"/>
-                <w:noProof w:val="0"/>
-                <w:color w:val="000000"/>
-                <w:lang w:val="en-US" w:eastAsia="zh-CN"/>
-              </w:rPr>
-              <w:t>telah</w:t>
-            </w:r>
-            <w:proofErr w:type="spellEnd"/>
-            <w:r>
-              <w:rPr>
-                <w:rFonts w:ascii="Calibri" w:eastAsia="Times New Roman" w:hAnsi="Calibri" w:cs="Calibri"/>
-                <w:noProof w:val="0"/>
-                <w:color w:val="000000"/>
-                <w:lang w:val="en-US" w:eastAsia="zh-CN"/>
-              </w:rPr>
-              <w:t xml:space="preserve"> </w:t>
-            </w:r>
-            <w:proofErr w:type="spellStart"/>
-            <w:r>
-              <w:rPr>
-                <w:rFonts w:ascii="Calibri" w:eastAsia="Times New Roman" w:hAnsi="Calibri" w:cs="Calibri"/>
-                <w:noProof w:val="0"/>
-                <w:color w:val="000000"/>
-                <w:lang w:val="en-US" w:eastAsia="zh-CN"/>
-              </w:rPr>
-              <w:t>bergabung</w:t>
-            </w:r>
-            <w:proofErr w:type="spellEnd"/>
-            <w:r>
-              <w:rPr>
-                <w:rFonts w:ascii="Calibri" w:eastAsia="Times New Roman" w:hAnsi="Calibri" w:cs="Calibri"/>
-                <w:noProof w:val="0"/>
-                <w:color w:val="000000"/>
-                <w:lang w:val="en-US" w:eastAsia="zh-CN"/>
-              </w:rPr>
-              <w:t xml:space="preserve"> </w:t>
-            </w:r>
-            <w:proofErr w:type="spellStart"/>
-            <w:r>
-              <w:rPr>
-                <w:rFonts w:ascii="Calibri" w:eastAsia="Times New Roman" w:hAnsi="Calibri" w:cs="Calibri"/>
-                <w:noProof w:val="0"/>
-                <w:color w:val="000000"/>
-                <w:lang w:val="en-US" w:eastAsia="zh-CN"/>
-              </w:rPr>
-              <w:t>dengan</w:t>
-            </w:r>
-            <w:proofErr w:type="spellEnd"/>
-            <w:r>
-              <w:rPr>
-                <w:rFonts w:ascii="Calibri" w:eastAsia="Times New Roman" w:hAnsi="Calibri" w:cs="Calibri"/>
-                <w:noProof w:val="0"/>
-                <w:color w:val="000000"/>
-                <w:lang w:val="en-US" w:eastAsia="zh-CN"/>
-              </w:rPr>
-              <w:t xml:space="preserve"> gym di website.</w:t>
+              <w:t xml:space="preserve"> dengan gym di website.</w:t>
             </w:r>
           </w:p>
         </w:tc>
@@ -8271,6 +8107,46 @@
                 <w:color w:val="000000"/>
                 <w:lang w:val="en-US" w:eastAsia="zh-CN"/>
               </w:rPr>
+              <w:t xml:space="preserve"> Baru] </w:t>
+            </w:r>
+            <w:proofErr w:type="spellStart"/>
+            <w:r>
+              <w:rPr>
+                <w:rFonts w:ascii="Calibri" w:eastAsia="Times New Roman" w:hAnsi="Calibri" w:cs="Calibri"/>
+                <w:noProof w:val="0"/>
+                <w:color w:val="000000"/>
+                <w:lang w:val="en-US" w:eastAsia="zh-CN"/>
+              </w:rPr>
+              <w:t>saya</w:t>
+            </w:r>
+            <w:proofErr w:type="spellEnd"/>
+            <w:r>
+              <w:rPr>
+                <w:rFonts w:ascii="Calibri" w:eastAsia="Times New Roman" w:hAnsi="Calibri" w:cs="Calibri"/>
+                <w:noProof w:val="0"/>
+                <w:color w:val="000000"/>
+                <w:lang w:val="en-US" w:eastAsia="zh-CN"/>
+              </w:rPr>
+              <w:t xml:space="preserve"> ingin </w:t>
+            </w:r>
+            <w:proofErr w:type="spellStart"/>
+            <w:r>
+              <w:rPr>
+                <w:rFonts w:ascii="Calibri" w:eastAsia="Times New Roman" w:hAnsi="Calibri" w:cs="Calibri"/>
+                <w:noProof w:val="0"/>
+                <w:color w:val="000000"/>
+                <w:lang w:val="en-US" w:eastAsia="zh-CN"/>
+              </w:rPr>
+              <w:t>mengetahui</w:t>
+            </w:r>
+            <w:proofErr w:type="spellEnd"/>
+            <w:r>
+              <w:rPr>
+                <w:rFonts w:ascii="Calibri" w:eastAsia="Times New Roman" w:hAnsi="Calibri" w:cs="Calibri"/>
+                <w:noProof w:val="0"/>
+                <w:color w:val="000000"/>
+                <w:lang w:val="en-US" w:eastAsia="zh-CN"/>
+              </w:rPr>
               <w:t xml:space="preserve"> </w:t>
             </w:r>
             <w:proofErr w:type="spellStart"/>
@@ -8281,7 +8157,7 @@
                 <w:color w:val="000000"/>
                 <w:lang w:val="en-US" w:eastAsia="zh-CN"/>
               </w:rPr>
-              <w:t>Baru</w:t>
+              <w:t>alamat</w:t>
             </w:r>
             <w:proofErr w:type="spellEnd"/>
             <w:r>
@@ -8291,7 +8167,7 @@
                 <w:color w:val="000000"/>
                 <w:lang w:val="en-US" w:eastAsia="zh-CN"/>
               </w:rPr>
-              <w:t xml:space="preserve">] </w:t>
+              <w:t xml:space="preserve"> </w:t>
             </w:r>
             <w:proofErr w:type="spellStart"/>
             <w:r>
@@ -8301,6 +8177,46 @@
                 <w:color w:val="000000"/>
                 <w:lang w:val="en-US" w:eastAsia="zh-CN"/>
               </w:rPr>
+              <w:t>lokasi</w:t>
+            </w:r>
+            <w:proofErr w:type="spellEnd"/>
+            <w:r>
+              <w:rPr>
+                <w:rFonts w:ascii="Calibri" w:eastAsia="Times New Roman" w:hAnsi="Calibri" w:cs="Calibri"/>
+                <w:noProof w:val="0"/>
+                <w:color w:val="000000"/>
+                <w:lang w:val="en-US" w:eastAsia="zh-CN"/>
+              </w:rPr>
+              <w:t xml:space="preserve"> gym </w:t>
+            </w:r>
+            <w:proofErr w:type="spellStart"/>
+            <w:r>
+              <w:rPr>
+                <w:rFonts w:ascii="Calibri" w:eastAsia="Times New Roman" w:hAnsi="Calibri" w:cs="Calibri"/>
+                <w:noProof w:val="0"/>
+                <w:color w:val="000000"/>
+                <w:lang w:val="en-US" w:eastAsia="zh-CN"/>
+              </w:rPr>
+              <w:t>jika</w:t>
+            </w:r>
+            <w:proofErr w:type="spellEnd"/>
+            <w:r>
+              <w:rPr>
+                <w:rFonts w:ascii="Calibri" w:eastAsia="Times New Roman" w:hAnsi="Calibri" w:cs="Calibri"/>
+                <w:noProof w:val="0"/>
+                <w:color w:val="000000"/>
+                <w:lang w:val="en-US" w:eastAsia="zh-CN"/>
+              </w:rPr>
+              <w:t xml:space="preserve"> </w:t>
+            </w:r>
+            <w:proofErr w:type="spellStart"/>
+            <w:r>
+              <w:rPr>
+                <w:rFonts w:ascii="Calibri" w:eastAsia="Times New Roman" w:hAnsi="Calibri" w:cs="Calibri"/>
+                <w:noProof w:val="0"/>
+                <w:color w:val="000000"/>
+                <w:lang w:val="en-US" w:eastAsia="zh-CN"/>
+              </w:rPr>
               <w:t>saya</w:t>
             </w:r>
             <w:proofErr w:type="spellEnd"/>
@@ -8321,7 +8237,7 @@
                 <w:color w:val="000000"/>
                 <w:lang w:val="en-US" w:eastAsia="zh-CN"/>
               </w:rPr>
-              <w:t>ingin</w:t>
+              <w:t>mengambil</w:t>
             </w:r>
             <w:proofErr w:type="spellEnd"/>
             <w:r>
@@ -8331,147 +8247,7 @@
                 <w:color w:val="000000"/>
                 <w:lang w:val="en-US" w:eastAsia="zh-CN"/>
               </w:rPr>
-              <w:t xml:space="preserve"> </w:t>
-            </w:r>
-            <w:proofErr w:type="spellStart"/>
-            <w:r>
-              <w:rPr>
-                <w:rFonts w:ascii="Calibri" w:eastAsia="Times New Roman" w:hAnsi="Calibri" w:cs="Calibri"/>
-                <w:noProof w:val="0"/>
-                <w:color w:val="000000"/>
-                <w:lang w:val="en-US" w:eastAsia="zh-CN"/>
-              </w:rPr>
-              <w:t>mengetahui</w:t>
-            </w:r>
-            <w:proofErr w:type="spellEnd"/>
-            <w:r>
-              <w:rPr>
-                <w:rFonts w:ascii="Calibri" w:eastAsia="Times New Roman" w:hAnsi="Calibri" w:cs="Calibri"/>
-                <w:noProof w:val="0"/>
-                <w:color w:val="000000"/>
-                <w:lang w:val="en-US" w:eastAsia="zh-CN"/>
-              </w:rPr>
-              <w:t xml:space="preserve"> </w:t>
-            </w:r>
-            <w:proofErr w:type="spellStart"/>
-            <w:r>
-              <w:rPr>
-                <w:rFonts w:ascii="Calibri" w:eastAsia="Times New Roman" w:hAnsi="Calibri" w:cs="Calibri"/>
-                <w:noProof w:val="0"/>
-                <w:color w:val="000000"/>
-                <w:lang w:val="en-US" w:eastAsia="zh-CN"/>
-              </w:rPr>
-              <w:t>alamat</w:t>
-            </w:r>
-            <w:proofErr w:type="spellEnd"/>
-            <w:r>
-              <w:rPr>
-                <w:rFonts w:ascii="Calibri" w:eastAsia="Times New Roman" w:hAnsi="Calibri" w:cs="Calibri"/>
-                <w:noProof w:val="0"/>
-                <w:color w:val="000000"/>
-                <w:lang w:val="en-US" w:eastAsia="zh-CN"/>
-              </w:rPr>
-              <w:t xml:space="preserve"> </w:t>
-            </w:r>
-            <w:proofErr w:type="spellStart"/>
-            <w:r>
-              <w:rPr>
-                <w:rFonts w:ascii="Calibri" w:eastAsia="Times New Roman" w:hAnsi="Calibri" w:cs="Calibri"/>
-                <w:noProof w:val="0"/>
-                <w:color w:val="000000"/>
-                <w:lang w:val="en-US" w:eastAsia="zh-CN"/>
-              </w:rPr>
-              <w:t>lokasi</w:t>
-            </w:r>
-            <w:proofErr w:type="spellEnd"/>
-            <w:r>
-              <w:rPr>
-                <w:rFonts w:ascii="Calibri" w:eastAsia="Times New Roman" w:hAnsi="Calibri" w:cs="Calibri"/>
-                <w:noProof w:val="0"/>
-                <w:color w:val="000000"/>
-                <w:lang w:val="en-US" w:eastAsia="zh-CN"/>
-              </w:rPr>
-              <w:t xml:space="preserve"> gym </w:t>
-            </w:r>
-            <w:proofErr w:type="spellStart"/>
-            <w:r>
-              <w:rPr>
-                <w:rFonts w:ascii="Calibri" w:eastAsia="Times New Roman" w:hAnsi="Calibri" w:cs="Calibri"/>
-                <w:noProof w:val="0"/>
-                <w:color w:val="000000"/>
-                <w:lang w:val="en-US" w:eastAsia="zh-CN"/>
-              </w:rPr>
-              <w:t>jika</w:t>
-            </w:r>
-            <w:proofErr w:type="spellEnd"/>
-            <w:r>
-              <w:rPr>
-                <w:rFonts w:ascii="Calibri" w:eastAsia="Times New Roman" w:hAnsi="Calibri" w:cs="Calibri"/>
-                <w:noProof w:val="0"/>
-                <w:color w:val="000000"/>
-                <w:lang w:val="en-US" w:eastAsia="zh-CN"/>
-              </w:rPr>
-              <w:t xml:space="preserve"> </w:t>
-            </w:r>
-            <w:proofErr w:type="spellStart"/>
-            <w:r>
-              <w:rPr>
-                <w:rFonts w:ascii="Calibri" w:eastAsia="Times New Roman" w:hAnsi="Calibri" w:cs="Calibri"/>
-                <w:noProof w:val="0"/>
-                <w:color w:val="000000"/>
-                <w:lang w:val="en-US" w:eastAsia="zh-CN"/>
-              </w:rPr>
-              <w:t>saya</w:t>
-            </w:r>
-            <w:proofErr w:type="spellEnd"/>
-            <w:r>
-              <w:rPr>
-                <w:rFonts w:ascii="Calibri" w:eastAsia="Times New Roman" w:hAnsi="Calibri" w:cs="Calibri"/>
-                <w:noProof w:val="0"/>
-                <w:color w:val="000000"/>
-                <w:lang w:val="en-US" w:eastAsia="zh-CN"/>
-              </w:rPr>
-              <w:t xml:space="preserve"> </w:t>
-            </w:r>
-            <w:proofErr w:type="spellStart"/>
-            <w:r>
-              <w:rPr>
-                <w:rFonts w:ascii="Calibri" w:eastAsia="Times New Roman" w:hAnsi="Calibri" w:cs="Calibri"/>
-                <w:noProof w:val="0"/>
-                <w:color w:val="000000"/>
-                <w:lang w:val="en-US" w:eastAsia="zh-CN"/>
-              </w:rPr>
-              <w:t>mengambil</w:t>
-            </w:r>
-            <w:proofErr w:type="spellEnd"/>
-            <w:r>
-              <w:rPr>
-                <w:rFonts w:ascii="Calibri" w:eastAsia="Times New Roman" w:hAnsi="Calibri" w:cs="Calibri"/>
-                <w:noProof w:val="0"/>
-                <w:color w:val="000000"/>
-                <w:lang w:val="en-US" w:eastAsia="zh-CN"/>
-              </w:rPr>
-              <w:t xml:space="preserve"> </w:t>
-            </w:r>
-            <w:proofErr w:type="spellStart"/>
-            <w:r>
-              <w:rPr>
-                <w:rFonts w:ascii="Calibri" w:eastAsia="Times New Roman" w:hAnsi="Calibri" w:cs="Calibri"/>
-                <w:noProof w:val="0"/>
-                <w:color w:val="000000"/>
-                <w:lang w:val="en-US" w:eastAsia="zh-CN"/>
-              </w:rPr>
-              <w:t>kelas</w:t>
-            </w:r>
-            <w:proofErr w:type="spellEnd"/>
-            <w:r>
-              <w:rPr>
-                <w:rFonts w:ascii="Calibri" w:eastAsia="Times New Roman" w:hAnsi="Calibri" w:cs="Calibri"/>
-                <w:noProof w:val="0"/>
-                <w:color w:val="000000"/>
-                <w:lang w:val="en-US" w:eastAsia="zh-CN"/>
-              </w:rPr>
-              <w:t xml:space="preserve"> offline</w:t>
+              <w:t xml:space="preserve"> kelas offline</w:t>
             </w:r>
           </w:p>
         </w:tc>
@@ -8537,27 +8313,7 @@
                 <w:color w:val="000000"/>
                 <w:lang w:val="en-US" w:eastAsia="zh-CN"/>
               </w:rPr>
-              <w:t xml:space="preserve"> gym </w:t>
-            </w:r>
-            <w:proofErr w:type="spellStart"/>
-            <w:r>
-              <w:rPr>
-                <w:rFonts w:ascii="Calibri" w:eastAsia="Times New Roman" w:hAnsi="Calibri" w:cs="Calibri"/>
-                <w:noProof w:val="0"/>
-                <w:color w:val="000000"/>
-                <w:lang w:val="en-US" w:eastAsia="zh-CN"/>
-              </w:rPr>
-              <w:t>dengan</w:t>
-            </w:r>
-            <w:proofErr w:type="spellEnd"/>
-            <w:r>
-              <w:rPr>
-                <w:rFonts w:ascii="Calibri" w:eastAsia="Times New Roman" w:hAnsi="Calibri" w:cs="Calibri"/>
-                <w:noProof w:val="0"/>
-                <w:color w:val="000000"/>
-                <w:lang w:val="en-US" w:eastAsia="zh-CN"/>
-              </w:rPr>
-              <w:t xml:space="preserve"> </w:t>
+              <w:t xml:space="preserve"> gym dengan </w:t>
             </w:r>
             <w:proofErr w:type="spellStart"/>
             <w:r>
@@ -8708,6 +8464,46 @@
                 <w:color w:val="000000"/>
                 <w:lang w:val="en-US" w:eastAsia="zh-CN"/>
               </w:rPr>
+              <w:t xml:space="preserve"> ingin </w:t>
+            </w:r>
+            <w:proofErr w:type="spellStart"/>
+            <w:r>
+              <w:rPr>
+                <w:rFonts w:ascii="Calibri" w:eastAsia="Times New Roman" w:hAnsi="Calibri" w:cs="Calibri"/>
+                <w:noProof w:val="0"/>
+                <w:color w:val="000000"/>
+                <w:lang w:val="en-US" w:eastAsia="zh-CN"/>
+              </w:rPr>
+              <w:t>berpatisipasi</w:t>
+            </w:r>
+            <w:proofErr w:type="spellEnd"/>
+            <w:r>
+              <w:rPr>
+                <w:rFonts w:ascii="Calibri" w:eastAsia="Times New Roman" w:hAnsi="Calibri" w:cs="Calibri"/>
+                <w:noProof w:val="0"/>
+                <w:color w:val="000000"/>
+                <w:lang w:val="en-US" w:eastAsia="zh-CN"/>
+              </w:rPr>
+              <w:t xml:space="preserve"> dengan </w:t>
+            </w:r>
+            <w:proofErr w:type="spellStart"/>
+            <w:r>
+              <w:rPr>
+                <w:rFonts w:ascii="Calibri" w:eastAsia="Times New Roman" w:hAnsi="Calibri" w:cs="Calibri"/>
+                <w:noProof w:val="0"/>
+                <w:color w:val="000000"/>
+                <w:lang w:val="en-US" w:eastAsia="zh-CN"/>
+              </w:rPr>
+              <w:t>komunitas</w:t>
+            </w:r>
+            <w:proofErr w:type="spellEnd"/>
+            <w:r>
+              <w:rPr>
+                <w:rFonts w:ascii="Calibri" w:eastAsia="Times New Roman" w:hAnsi="Calibri" w:cs="Calibri"/>
+                <w:noProof w:val="0"/>
+                <w:color w:val="000000"/>
+                <w:lang w:val="en-US" w:eastAsia="zh-CN"/>
+              </w:rPr>
               <w:t xml:space="preserve"> </w:t>
             </w:r>
             <w:proofErr w:type="spellStart"/>
@@ -8718,7 +8514,7 @@
                 <w:color w:val="000000"/>
                 <w:lang w:val="en-US" w:eastAsia="zh-CN"/>
               </w:rPr>
-              <w:t>ingin</w:t>
+              <w:t>kebugaran</w:t>
             </w:r>
             <w:proofErr w:type="spellEnd"/>
             <w:r>
@@ -8728,6 +8524,66 @@
                 <w:color w:val="000000"/>
                 <w:lang w:val="en-US" w:eastAsia="zh-CN"/>
               </w:rPr>
+              <w:t xml:space="preserve">, </w:t>
+            </w:r>
+            <w:proofErr w:type="spellStart"/>
+            <w:r>
+              <w:rPr>
+                <w:rFonts w:ascii="Calibri" w:eastAsia="Times New Roman" w:hAnsi="Calibri" w:cs="Calibri"/>
+                <w:noProof w:val="0"/>
+                <w:color w:val="000000"/>
+                <w:lang w:val="en-US" w:eastAsia="zh-CN"/>
+              </w:rPr>
+              <w:t>saya</w:t>
+            </w:r>
+            <w:proofErr w:type="spellEnd"/>
+            <w:r>
+              <w:rPr>
+                <w:rFonts w:ascii="Calibri" w:eastAsia="Times New Roman" w:hAnsi="Calibri" w:cs="Calibri"/>
+                <w:noProof w:val="0"/>
+                <w:color w:val="000000"/>
+                <w:lang w:val="en-US" w:eastAsia="zh-CN"/>
+              </w:rPr>
+              <w:t xml:space="preserve"> ingin </w:t>
+            </w:r>
+            <w:proofErr w:type="spellStart"/>
+            <w:r>
+              <w:rPr>
+                <w:rFonts w:ascii="Calibri" w:eastAsia="Times New Roman" w:hAnsi="Calibri" w:cs="Calibri"/>
+                <w:noProof w:val="0"/>
+                <w:color w:val="000000"/>
+                <w:lang w:val="en-US" w:eastAsia="zh-CN"/>
+              </w:rPr>
+              <w:t>berkomunikasi</w:t>
+            </w:r>
+            <w:proofErr w:type="spellEnd"/>
+            <w:r>
+              <w:rPr>
+                <w:rFonts w:ascii="Calibri" w:eastAsia="Times New Roman" w:hAnsi="Calibri" w:cs="Calibri"/>
+                <w:noProof w:val="0"/>
+                <w:color w:val="000000"/>
+                <w:lang w:val="en-US" w:eastAsia="zh-CN"/>
+              </w:rPr>
+              <w:t xml:space="preserve"> dengan member </w:t>
+            </w:r>
+            <w:proofErr w:type="spellStart"/>
+            <w:r>
+              <w:rPr>
+                <w:rFonts w:ascii="Calibri" w:eastAsia="Times New Roman" w:hAnsi="Calibri" w:cs="Calibri"/>
+                <w:noProof w:val="0"/>
+                <w:color w:val="000000"/>
+                <w:lang w:val="en-US" w:eastAsia="zh-CN"/>
+              </w:rPr>
+              <w:t>lainnya</w:t>
+            </w:r>
+            <w:proofErr w:type="spellEnd"/>
+            <w:r>
+              <w:rPr>
+                <w:rFonts w:ascii="Calibri" w:eastAsia="Times New Roman" w:hAnsi="Calibri" w:cs="Calibri"/>
+                <w:noProof w:val="0"/>
+                <w:color w:val="000000"/>
+                <w:lang w:val="en-US" w:eastAsia="zh-CN"/>
+              </w:rPr>
               <w:t xml:space="preserve"> </w:t>
             </w:r>
             <w:proofErr w:type="spellStart"/>
@@ -8738,7 +8594,7 @@
                 <w:color w:val="000000"/>
                 <w:lang w:val="en-US" w:eastAsia="zh-CN"/>
               </w:rPr>
-              <w:t>berpatisipasi</w:t>
+              <w:t>serta</w:t>
             </w:r>
             <w:proofErr w:type="spellEnd"/>
             <w:r>
@@ -8758,7 +8614,7 @@
                 <w:color w:val="000000"/>
                 <w:lang w:val="en-US" w:eastAsia="zh-CN"/>
               </w:rPr>
-              <w:t>dengan</w:t>
+              <w:t>membagi</w:t>
             </w:r>
             <w:proofErr w:type="spellEnd"/>
             <w:r>
@@ -8768,6 +8624,46 @@
                 <w:color w:val="000000"/>
                 <w:lang w:val="en-US" w:eastAsia="zh-CN"/>
               </w:rPr>
+              <w:t xml:space="preserve"> pengalaman </w:t>
+            </w:r>
+            <w:proofErr w:type="spellStart"/>
+            <w:r>
+              <w:rPr>
+                <w:rFonts w:ascii="Calibri" w:eastAsia="Times New Roman" w:hAnsi="Calibri" w:cs="Calibri"/>
+                <w:noProof w:val="0"/>
+                <w:color w:val="000000"/>
+                <w:lang w:val="en-US" w:eastAsia="zh-CN"/>
+              </w:rPr>
+              <w:t>melalui</w:t>
+            </w:r>
+            <w:proofErr w:type="spellEnd"/>
+            <w:r>
+              <w:rPr>
+                <w:rFonts w:ascii="Calibri" w:eastAsia="Times New Roman" w:hAnsi="Calibri" w:cs="Calibri"/>
+                <w:noProof w:val="0"/>
+                <w:color w:val="000000"/>
+                <w:lang w:val="en-US" w:eastAsia="zh-CN"/>
+              </w:rPr>
+              <w:t xml:space="preserve"> media </w:t>
+            </w:r>
+            <w:proofErr w:type="spellStart"/>
+            <w:r>
+              <w:rPr>
+                <w:rFonts w:ascii="Calibri" w:eastAsia="Times New Roman" w:hAnsi="Calibri" w:cs="Calibri"/>
+                <w:noProof w:val="0"/>
+                <w:color w:val="000000"/>
+                <w:lang w:val="en-US" w:eastAsia="zh-CN"/>
+              </w:rPr>
+              <w:t>sosial</w:t>
+            </w:r>
+            <w:proofErr w:type="spellEnd"/>
+            <w:r>
+              <w:rPr>
+                <w:rFonts w:ascii="Calibri" w:eastAsia="Times New Roman" w:hAnsi="Calibri" w:cs="Calibri"/>
+                <w:noProof w:val="0"/>
+                <w:color w:val="000000"/>
+                <w:lang w:val="en-US" w:eastAsia="zh-CN"/>
+              </w:rPr>
               <w:t xml:space="preserve"> </w:t>
             </w:r>
             <w:proofErr w:type="spellStart"/>
@@ -8778,7 +8674,7 @@
                 <w:color w:val="000000"/>
                 <w:lang w:val="en-US" w:eastAsia="zh-CN"/>
               </w:rPr>
-              <w:t>komunitas</w:t>
+              <w:t>seperti</w:t>
             </w:r>
             <w:proofErr w:type="spellEnd"/>
             <w:r>
@@ -8798,7 +8694,7 @@
                 <w:color w:val="000000"/>
                 <w:lang w:val="en-US" w:eastAsia="zh-CN"/>
               </w:rPr>
-              <w:t>kebugaran</w:t>
+              <w:t>instagram</w:t>
             </w:r>
             <w:proofErr w:type="spellEnd"/>
             <w:r>
@@ -8808,7 +8704,7 @@
                 <w:color w:val="000000"/>
                 <w:lang w:val="en-US" w:eastAsia="zh-CN"/>
               </w:rPr>
-              <w:t xml:space="preserve">, </w:t>
+              <w:t xml:space="preserve"> atau </w:t>
             </w:r>
             <w:proofErr w:type="spellStart"/>
             <w:r>
@@ -8818,7 +8714,7 @@
                 <w:color w:val="000000"/>
                 <w:lang w:val="en-US" w:eastAsia="zh-CN"/>
               </w:rPr>
-              <w:t>saya</w:t>
+              <w:t>facebook</w:t>
             </w:r>
             <w:proofErr w:type="spellEnd"/>
             <w:r>
@@ -8828,7 +8724,7 @@
                 <w:color w:val="000000"/>
                 <w:lang w:val="en-US" w:eastAsia="zh-CN"/>
               </w:rPr>
-              <w:t xml:space="preserve"> </w:t>
+              <w:t xml:space="preserve"> yang </w:t>
             </w:r>
             <w:proofErr w:type="spellStart"/>
             <w:r>
@@ -8838,7 +8734,7 @@
                 <w:color w:val="000000"/>
                 <w:lang w:val="en-US" w:eastAsia="zh-CN"/>
               </w:rPr>
-              <w:t>ingin</w:t>
+              <w:t>terkait</w:t>
             </w:r>
             <w:proofErr w:type="spellEnd"/>
             <w:r>
@@ -8848,287 +8744,7 @@
                 <w:color w:val="000000"/>
                 <w:lang w:val="en-US" w:eastAsia="zh-CN"/>
               </w:rPr>
-              <w:t xml:space="preserve"> </w:t>
-            </w:r>
-            <w:proofErr w:type="spellStart"/>
-            <w:r>
-              <w:rPr>
-                <w:rFonts w:ascii="Calibri" w:eastAsia="Times New Roman" w:hAnsi="Calibri" w:cs="Calibri"/>
-                <w:noProof w:val="0"/>
-                <w:color w:val="000000"/>
-                <w:lang w:val="en-US" w:eastAsia="zh-CN"/>
-              </w:rPr>
-              <w:t>berkomunikasi</w:t>
-            </w:r>
-            <w:proofErr w:type="spellEnd"/>
-            <w:r>
-              <w:rPr>
-                <w:rFonts w:ascii="Calibri" w:eastAsia="Times New Roman" w:hAnsi="Calibri" w:cs="Calibri"/>
-                <w:noProof w:val="0"/>
-                <w:color w:val="000000"/>
-                <w:lang w:val="en-US" w:eastAsia="zh-CN"/>
-              </w:rPr>
-              <w:t xml:space="preserve"> </w:t>
-            </w:r>
-            <w:proofErr w:type="spellStart"/>
-            <w:r>
-              <w:rPr>
-                <w:rFonts w:ascii="Calibri" w:eastAsia="Times New Roman" w:hAnsi="Calibri" w:cs="Calibri"/>
-                <w:noProof w:val="0"/>
-                <w:color w:val="000000"/>
-                <w:lang w:val="en-US" w:eastAsia="zh-CN"/>
-              </w:rPr>
-              <w:t>dengan</w:t>
-            </w:r>
-            <w:proofErr w:type="spellEnd"/>
-            <w:r>
-              <w:rPr>
-                <w:rFonts w:ascii="Calibri" w:eastAsia="Times New Roman" w:hAnsi="Calibri" w:cs="Calibri"/>
-                <w:noProof w:val="0"/>
-                <w:color w:val="000000"/>
-                <w:lang w:val="en-US" w:eastAsia="zh-CN"/>
-              </w:rPr>
-              <w:t xml:space="preserve"> member </w:t>
-            </w:r>
-            <w:proofErr w:type="spellStart"/>
-            <w:r>
-              <w:rPr>
-                <w:rFonts w:ascii="Calibri" w:eastAsia="Times New Roman" w:hAnsi="Calibri" w:cs="Calibri"/>
-                <w:noProof w:val="0"/>
-                <w:color w:val="000000"/>
-                <w:lang w:val="en-US" w:eastAsia="zh-CN"/>
-              </w:rPr>
-              <w:t>lainnya</w:t>
-            </w:r>
-            <w:proofErr w:type="spellEnd"/>
-            <w:r>
-              <w:rPr>
-                <w:rFonts w:ascii="Calibri" w:eastAsia="Times New Roman" w:hAnsi="Calibri" w:cs="Calibri"/>
-                <w:noProof w:val="0"/>
-                <w:color w:val="000000"/>
-                <w:lang w:val="en-US" w:eastAsia="zh-CN"/>
-              </w:rPr>
-              <w:t xml:space="preserve"> </w:t>
-            </w:r>
-            <w:proofErr w:type="spellStart"/>
-            <w:r>
-              <w:rPr>
-                <w:rFonts w:ascii="Calibri" w:eastAsia="Times New Roman" w:hAnsi="Calibri" w:cs="Calibri"/>
-                <w:noProof w:val="0"/>
-                <w:color w:val="000000"/>
-                <w:lang w:val="en-US" w:eastAsia="zh-CN"/>
-              </w:rPr>
-              <w:t>serta</w:t>
-            </w:r>
-            <w:proofErr w:type="spellEnd"/>
-            <w:r>
-              <w:rPr>
-                <w:rFonts w:ascii="Calibri" w:eastAsia="Times New Roman" w:hAnsi="Calibri" w:cs="Calibri"/>
-                <w:noProof w:val="0"/>
-                <w:color w:val="000000"/>
-                <w:lang w:val="en-US" w:eastAsia="zh-CN"/>
-              </w:rPr>
-              <w:t xml:space="preserve"> </w:t>
-            </w:r>
-            <w:proofErr w:type="spellStart"/>
-            <w:r>
-              <w:rPr>
-                <w:rFonts w:ascii="Calibri" w:eastAsia="Times New Roman" w:hAnsi="Calibri" w:cs="Calibri"/>
-                <w:noProof w:val="0"/>
-                <w:color w:val="000000"/>
-                <w:lang w:val="en-US" w:eastAsia="zh-CN"/>
-              </w:rPr>
-              <w:t>membagi</w:t>
-            </w:r>
-            <w:proofErr w:type="spellEnd"/>
-            <w:r>
-              <w:rPr>
-                <w:rFonts w:ascii="Calibri" w:eastAsia="Times New Roman" w:hAnsi="Calibri" w:cs="Calibri"/>
-                <w:noProof w:val="0"/>
-                <w:color w:val="000000"/>
-                <w:lang w:val="en-US" w:eastAsia="zh-CN"/>
-              </w:rPr>
-              <w:t xml:space="preserve"> </w:t>
-            </w:r>
-            <w:proofErr w:type="spellStart"/>
-            <w:r>
-              <w:rPr>
-                <w:rFonts w:ascii="Calibri" w:eastAsia="Times New Roman" w:hAnsi="Calibri" w:cs="Calibri"/>
-                <w:noProof w:val="0"/>
-                <w:color w:val="000000"/>
-                <w:lang w:val="en-US" w:eastAsia="zh-CN"/>
-              </w:rPr>
-              <w:t>pengalaman</w:t>
-            </w:r>
-            <w:proofErr w:type="spellEnd"/>
-            <w:r>
-              <w:rPr>
-                <w:rFonts w:ascii="Calibri" w:eastAsia="Times New Roman" w:hAnsi="Calibri" w:cs="Calibri"/>
-                <w:noProof w:val="0"/>
-                <w:color w:val="000000"/>
-                <w:lang w:val="en-US" w:eastAsia="zh-CN"/>
-              </w:rPr>
-              <w:t xml:space="preserve"> </w:t>
-            </w:r>
-            <w:proofErr w:type="spellStart"/>
-            <w:r>
-              <w:rPr>
-                <w:rFonts w:ascii="Calibri" w:eastAsia="Times New Roman" w:hAnsi="Calibri" w:cs="Calibri"/>
-                <w:noProof w:val="0"/>
-                <w:color w:val="000000"/>
-                <w:lang w:val="en-US" w:eastAsia="zh-CN"/>
-              </w:rPr>
-              <w:t>melalui</w:t>
-            </w:r>
-            <w:proofErr w:type="spellEnd"/>
-            <w:r>
-              <w:rPr>
-                <w:rFonts w:ascii="Calibri" w:eastAsia="Times New Roman" w:hAnsi="Calibri" w:cs="Calibri"/>
-                <w:noProof w:val="0"/>
-                <w:color w:val="000000"/>
-                <w:lang w:val="en-US" w:eastAsia="zh-CN"/>
-              </w:rPr>
-              <w:t xml:space="preserve"> media </w:t>
-            </w:r>
-            <w:proofErr w:type="spellStart"/>
-            <w:r>
-              <w:rPr>
-                <w:rFonts w:ascii="Calibri" w:eastAsia="Times New Roman" w:hAnsi="Calibri" w:cs="Calibri"/>
-                <w:noProof w:val="0"/>
-                <w:color w:val="000000"/>
-                <w:lang w:val="en-US" w:eastAsia="zh-CN"/>
-              </w:rPr>
-              <w:t>sosial</w:t>
-            </w:r>
-            <w:proofErr w:type="spellEnd"/>
-            <w:r>
-              <w:rPr>
-                <w:rFonts w:ascii="Calibri" w:eastAsia="Times New Roman" w:hAnsi="Calibri" w:cs="Calibri"/>
-                <w:noProof w:val="0"/>
-                <w:color w:val="000000"/>
-                <w:lang w:val="en-US" w:eastAsia="zh-CN"/>
-              </w:rPr>
-              <w:t xml:space="preserve"> </w:t>
-            </w:r>
-            <w:proofErr w:type="spellStart"/>
-            <w:r>
-              <w:rPr>
-                <w:rFonts w:ascii="Calibri" w:eastAsia="Times New Roman" w:hAnsi="Calibri" w:cs="Calibri"/>
-                <w:noProof w:val="0"/>
-                <w:color w:val="000000"/>
-                <w:lang w:val="en-US" w:eastAsia="zh-CN"/>
-              </w:rPr>
-              <w:t>seperti</w:t>
-            </w:r>
-            <w:proofErr w:type="spellEnd"/>
-            <w:r>
-              <w:rPr>
-                <w:rFonts w:ascii="Calibri" w:eastAsia="Times New Roman" w:hAnsi="Calibri" w:cs="Calibri"/>
-                <w:noProof w:val="0"/>
-                <w:color w:val="000000"/>
-                <w:lang w:val="en-US" w:eastAsia="zh-CN"/>
-              </w:rPr>
-              <w:t xml:space="preserve"> </w:t>
-            </w:r>
-            <w:proofErr w:type="spellStart"/>
-            <w:r>
-              <w:rPr>
-                <w:rFonts w:ascii="Calibri" w:eastAsia="Times New Roman" w:hAnsi="Calibri" w:cs="Calibri"/>
-                <w:noProof w:val="0"/>
-                <w:color w:val="000000"/>
-                <w:lang w:val="en-US" w:eastAsia="zh-CN"/>
-              </w:rPr>
-              <w:t>instagram</w:t>
-            </w:r>
-            <w:proofErr w:type="spellEnd"/>
-            <w:r>
-              <w:rPr>
-                <w:rFonts w:ascii="Calibri" w:eastAsia="Times New Roman" w:hAnsi="Calibri" w:cs="Calibri"/>
-                <w:noProof w:val="0"/>
-                <w:color w:val="000000"/>
-                <w:lang w:val="en-US" w:eastAsia="zh-CN"/>
-              </w:rPr>
-              <w:t xml:space="preserve"> </w:t>
-            </w:r>
-            <w:proofErr w:type="spellStart"/>
-            <w:r>
-              <w:rPr>
-                <w:rFonts w:ascii="Calibri" w:eastAsia="Times New Roman" w:hAnsi="Calibri" w:cs="Calibri"/>
-                <w:noProof w:val="0"/>
-                <w:color w:val="000000"/>
-                <w:lang w:val="en-US" w:eastAsia="zh-CN"/>
-              </w:rPr>
-              <w:t>atau</w:t>
-            </w:r>
-            <w:proofErr w:type="spellEnd"/>
-            <w:r>
-              <w:rPr>
-                <w:rFonts w:ascii="Calibri" w:eastAsia="Times New Roman" w:hAnsi="Calibri" w:cs="Calibri"/>
-                <w:noProof w:val="0"/>
-                <w:color w:val="000000"/>
-                <w:lang w:val="en-US" w:eastAsia="zh-CN"/>
-              </w:rPr>
-              <w:t xml:space="preserve"> </w:t>
-            </w:r>
-            <w:proofErr w:type="spellStart"/>
-            <w:r>
-              <w:rPr>
-                <w:rFonts w:ascii="Calibri" w:eastAsia="Times New Roman" w:hAnsi="Calibri" w:cs="Calibri"/>
-                <w:noProof w:val="0"/>
-                <w:color w:val="000000"/>
-                <w:lang w:val="en-US" w:eastAsia="zh-CN"/>
-              </w:rPr>
-              <w:t>facebook</w:t>
-            </w:r>
-            <w:proofErr w:type="spellEnd"/>
-            <w:r>
-              <w:rPr>
-                <w:rFonts w:ascii="Calibri" w:eastAsia="Times New Roman" w:hAnsi="Calibri" w:cs="Calibri"/>
-                <w:noProof w:val="0"/>
-                <w:color w:val="000000"/>
-                <w:lang w:val="en-US" w:eastAsia="zh-CN"/>
-              </w:rPr>
-              <w:t xml:space="preserve"> yang </w:t>
-            </w:r>
-            <w:proofErr w:type="spellStart"/>
-            <w:r>
-              <w:rPr>
-                <w:rFonts w:ascii="Calibri" w:eastAsia="Times New Roman" w:hAnsi="Calibri" w:cs="Calibri"/>
-                <w:noProof w:val="0"/>
-                <w:color w:val="000000"/>
-                <w:lang w:val="en-US" w:eastAsia="zh-CN"/>
-              </w:rPr>
-              <w:t>terkait</w:t>
-            </w:r>
-            <w:proofErr w:type="spellEnd"/>
-            <w:r>
-              <w:rPr>
-                <w:rFonts w:ascii="Calibri" w:eastAsia="Times New Roman" w:hAnsi="Calibri" w:cs="Calibri"/>
-                <w:noProof w:val="0"/>
-                <w:color w:val="000000"/>
-                <w:lang w:val="en-US" w:eastAsia="zh-CN"/>
-              </w:rPr>
-              <w:t xml:space="preserve"> </w:t>
-            </w:r>
-            <w:proofErr w:type="spellStart"/>
-            <w:r>
-              <w:rPr>
-                <w:rFonts w:ascii="Calibri" w:eastAsia="Times New Roman" w:hAnsi="Calibri" w:cs="Calibri"/>
-                <w:noProof w:val="0"/>
-                <w:color w:val="000000"/>
-                <w:lang w:val="en-US" w:eastAsia="zh-CN"/>
-              </w:rPr>
-              <w:t>dengan</w:t>
-            </w:r>
-            <w:proofErr w:type="spellEnd"/>
-            <w:r>
-              <w:rPr>
-                <w:rFonts w:ascii="Calibri" w:eastAsia="Times New Roman" w:hAnsi="Calibri" w:cs="Calibri"/>
-                <w:noProof w:val="0"/>
-                <w:color w:val="000000"/>
-                <w:lang w:val="en-US" w:eastAsia="zh-CN"/>
-              </w:rPr>
-              <w:t xml:space="preserve"> website fitness</w:t>
+              <w:t xml:space="preserve"> dengan website fitness</w:t>
             </w:r>
           </w:p>
         </w:tc>
@@ -9234,27 +8850,7 @@
                 <w:color w:val="000000"/>
                 <w:lang w:val="en-US" w:eastAsia="zh-CN"/>
               </w:rPr>
-              <w:t xml:space="preserve"> yang </w:t>
-            </w:r>
-            <w:proofErr w:type="spellStart"/>
-            <w:r>
-              <w:rPr>
-                <w:rFonts w:ascii="Calibri" w:eastAsia="Times New Roman" w:hAnsi="Calibri" w:cs="Calibri"/>
-                <w:noProof w:val="0"/>
-                <w:color w:val="000000"/>
-                <w:lang w:val="en-US" w:eastAsia="zh-CN"/>
-              </w:rPr>
-              <w:t>dapat</w:t>
-            </w:r>
-            <w:proofErr w:type="spellEnd"/>
-            <w:r>
-              <w:rPr>
-                <w:rFonts w:ascii="Calibri" w:eastAsia="Times New Roman" w:hAnsi="Calibri" w:cs="Calibri"/>
-                <w:noProof w:val="0"/>
-                <w:color w:val="000000"/>
-                <w:lang w:val="en-US" w:eastAsia="zh-CN"/>
-              </w:rPr>
-              <w:t xml:space="preserve"> di </w:t>
+              <w:t xml:space="preserve"> yang dapat di </w:t>
             </w:r>
             <w:proofErr w:type="spellStart"/>
             <w:r>
@@ -9405,7 +9001,7 @@
                 <w:color w:val="000000"/>
                 <w:lang w:val="en-US" w:eastAsia="zh-CN"/>
               </w:rPr>
-              <w:t xml:space="preserve"> </w:t>
+              <w:t xml:space="preserve"> ingin dapat </w:t>
             </w:r>
             <w:proofErr w:type="spellStart"/>
             <w:r>
@@ -9415,7 +9011,7 @@
                 <w:color w:val="000000"/>
                 <w:lang w:val="en-US" w:eastAsia="zh-CN"/>
               </w:rPr>
-              <w:t>ingin</w:t>
+              <w:t>mencari</w:t>
             </w:r>
             <w:proofErr w:type="spellEnd"/>
             <w:r>
@@ -9425,7 +9021,7 @@
                 <w:color w:val="000000"/>
                 <w:lang w:val="en-US" w:eastAsia="zh-CN"/>
               </w:rPr>
-              <w:t xml:space="preserve"> </w:t>
+              <w:t xml:space="preserve"> dan </w:t>
             </w:r>
             <w:proofErr w:type="spellStart"/>
             <w:r>
@@ -9435,7 +9031,7 @@
                 <w:color w:val="000000"/>
                 <w:lang w:val="en-US" w:eastAsia="zh-CN"/>
               </w:rPr>
-              <w:t>dapat</w:t>
+              <w:t>berkomunikasi</w:t>
             </w:r>
             <w:proofErr w:type="spellEnd"/>
             <w:r>
@@ -9445,7 +9041,7 @@
                 <w:color w:val="000000"/>
                 <w:lang w:val="en-US" w:eastAsia="zh-CN"/>
               </w:rPr>
-              <w:t xml:space="preserve"> </w:t>
+              <w:t xml:space="preserve"> dengan coach yang </w:t>
             </w:r>
             <w:proofErr w:type="spellStart"/>
             <w:r>
@@ -9455,7 +9051,7 @@
                 <w:color w:val="000000"/>
                 <w:lang w:val="en-US" w:eastAsia="zh-CN"/>
               </w:rPr>
-              <w:t>mencari</w:t>
+              <w:t>tepat</w:t>
             </w:r>
             <w:proofErr w:type="spellEnd"/>
             <w:r>
@@ -9465,87 +9061,7 @@
                 <w:color w:val="000000"/>
                 <w:lang w:val="en-US" w:eastAsia="zh-CN"/>
               </w:rPr>
-              <w:t xml:space="preserve"> dan </w:t>
-            </w:r>
-            <w:proofErr w:type="spellStart"/>
-            <w:r>
-              <w:rPr>
-                <w:rFonts w:ascii="Calibri" w:eastAsia="Times New Roman" w:hAnsi="Calibri" w:cs="Calibri"/>
-                <w:noProof w:val="0"/>
-                <w:color w:val="000000"/>
-                <w:lang w:val="en-US" w:eastAsia="zh-CN"/>
-              </w:rPr>
-              <w:t>berkomunikasi</w:t>
-            </w:r>
-            <w:proofErr w:type="spellEnd"/>
-            <w:r>
-              <w:rPr>
-                <w:rFonts w:ascii="Calibri" w:eastAsia="Times New Roman" w:hAnsi="Calibri" w:cs="Calibri"/>
-                <w:noProof w:val="0"/>
-                <w:color w:val="000000"/>
-                <w:lang w:val="en-US" w:eastAsia="zh-CN"/>
-              </w:rPr>
-              <w:t xml:space="preserve"> </w:t>
-            </w:r>
-            <w:proofErr w:type="spellStart"/>
-            <w:r>
-              <w:rPr>
-                <w:rFonts w:ascii="Calibri" w:eastAsia="Times New Roman" w:hAnsi="Calibri" w:cs="Calibri"/>
-                <w:noProof w:val="0"/>
-                <w:color w:val="000000"/>
-                <w:lang w:val="en-US" w:eastAsia="zh-CN"/>
-              </w:rPr>
-              <w:t>dengan</w:t>
-            </w:r>
-            <w:proofErr w:type="spellEnd"/>
-            <w:r>
-              <w:rPr>
-                <w:rFonts w:ascii="Calibri" w:eastAsia="Times New Roman" w:hAnsi="Calibri" w:cs="Calibri"/>
-                <w:noProof w:val="0"/>
-                <w:color w:val="000000"/>
-                <w:lang w:val="en-US" w:eastAsia="zh-CN"/>
-              </w:rPr>
-              <w:t xml:space="preserve"> coach yang </w:t>
-            </w:r>
-            <w:proofErr w:type="spellStart"/>
-            <w:r>
-              <w:rPr>
-                <w:rFonts w:ascii="Calibri" w:eastAsia="Times New Roman" w:hAnsi="Calibri" w:cs="Calibri"/>
-                <w:noProof w:val="0"/>
-                <w:color w:val="000000"/>
-                <w:lang w:val="en-US" w:eastAsia="zh-CN"/>
-              </w:rPr>
-              <w:t>tepat</w:t>
-            </w:r>
-            <w:proofErr w:type="spellEnd"/>
-            <w:r>
-              <w:rPr>
-                <w:rFonts w:ascii="Calibri" w:eastAsia="Times New Roman" w:hAnsi="Calibri" w:cs="Calibri"/>
-                <w:noProof w:val="0"/>
-                <w:color w:val="000000"/>
-                <w:lang w:val="en-US" w:eastAsia="zh-CN"/>
-              </w:rPr>
-              <w:t xml:space="preserve"> </w:t>
-            </w:r>
-            <w:proofErr w:type="spellStart"/>
-            <w:r>
-              <w:rPr>
-                <w:rFonts w:ascii="Calibri" w:eastAsia="Times New Roman" w:hAnsi="Calibri" w:cs="Calibri"/>
-                <w:noProof w:val="0"/>
-                <w:color w:val="000000"/>
-                <w:lang w:val="en-US" w:eastAsia="zh-CN"/>
-              </w:rPr>
-              <w:t>bagi</w:t>
-            </w:r>
-            <w:proofErr w:type="spellEnd"/>
-            <w:r>
-              <w:rPr>
-                <w:rFonts w:ascii="Calibri" w:eastAsia="Times New Roman" w:hAnsi="Calibri" w:cs="Calibri"/>
-                <w:noProof w:val="0"/>
-                <w:color w:val="000000"/>
-                <w:lang w:val="en-US" w:eastAsia="zh-CN"/>
-              </w:rPr>
-              <w:t xml:space="preserve"> </w:t>
+              <w:t xml:space="preserve"> bagi </w:t>
             </w:r>
             <w:proofErr w:type="spellStart"/>
             <w:r>
@@ -9731,27 +9247,7 @@
                 <w:color w:val="000000"/>
                 <w:lang w:val="en-US" w:eastAsia="zh-CN"/>
               </w:rPr>
-              <w:t xml:space="preserve"> </w:t>
-            </w:r>
-            <w:proofErr w:type="spellStart"/>
-            <w:r>
-              <w:rPr>
-                <w:rFonts w:ascii="Calibri" w:eastAsia="Times New Roman" w:hAnsi="Calibri" w:cs="Calibri"/>
-                <w:noProof w:val="0"/>
-                <w:color w:val="000000"/>
-                <w:lang w:val="en-US" w:eastAsia="zh-CN"/>
-              </w:rPr>
-              <w:t>dapat</w:t>
-            </w:r>
-            <w:proofErr w:type="spellEnd"/>
-            <w:r>
-              <w:rPr>
-                <w:rFonts w:ascii="Calibri" w:eastAsia="Times New Roman" w:hAnsi="Calibri" w:cs="Calibri"/>
-                <w:noProof w:val="0"/>
-                <w:color w:val="000000"/>
-                <w:lang w:val="en-US" w:eastAsia="zh-CN"/>
-              </w:rPr>
-              <w:t xml:space="preserve"> </w:t>
+              <w:t xml:space="preserve"> dapat </w:t>
             </w:r>
             <w:proofErr w:type="spellStart"/>
             <w:r>
@@ -9893,6 +9389,26 @@
                 <w:color w:val="000000"/>
                 <w:lang w:val="en-US" w:eastAsia="zh-CN"/>
               </w:rPr>
+              <w:t xml:space="preserve"> ingin </w:t>
+            </w:r>
+            <w:proofErr w:type="spellStart"/>
+            <w:r>
+              <w:rPr>
+                <w:rFonts w:ascii="Calibri" w:eastAsia="Times New Roman" w:hAnsi="Calibri" w:cs="Calibri"/>
+                <w:noProof w:val="0"/>
+                <w:color w:val="000000"/>
+                <w:lang w:val="en-US" w:eastAsia="zh-CN"/>
+              </w:rPr>
+              <w:t>mendapatkan</w:t>
+            </w:r>
+            <w:proofErr w:type="spellEnd"/>
+            <w:r>
+              <w:rPr>
+                <w:rFonts w:ascii="Calibri" w:eastAsia="Times New Roman" w:hAnsi="Calibri" w:cs="Calibri"/>
+                <w:noProof w:val="0"/>
+                <w:color w:val="000000"/>
+                <w:lang w:val="en-US" w:eastAsia="zh-CN"/>
+              </w:rPr>
               <w:t xml:space="preserve"> </w:t>
             </w:r>
             <w:proofErr w:type="spellStart"/>
@@ -9903,7 +9419,7 @@
                 <w:color w:val="000000"/>
                 <w:lang w:val="en-US" w:eastAsia="zh-CN"/>
               </w:rPr>
-              <w:t>ingin</w:t>
+              <w:t>informasi</w:t>
             </w:r>
             <w:proofErr w:type="spellEnd"/>
             <w:r>
@@ -9913,7 +9429,7 @@
                 <w:color w:val="000000"/>
                 <w:lang w:val="en-US" w:eastAsia="zh-CN"/>
               </w:rPr>
-              <w:t xml:space="preserve"> </w:t>
+              <w:t xml:space="preserve"> update </w:t>
             </w:r>
             <w:proofErr w:type="spellStart"/>
             <w:r>
@@ -9923,7 +9439,7 @@
                 <w:color w:val="000000"/>
                 <w:lang w:val="en-US" w:eastAsia="zh-CN"/>
               </w:rPr>
-              <w:t>mendapatkan</w:t>
+              <w:t>paket</w:t>
             </w:r>
             <w:proofErr w:type="spellEnd"/>
             <w:r>
@@ -9933,7 +9449,7 @@
                 <w:color w:val="000000"/>
                 <w:lang w:val="en-US" w:eastAsia="zh-CN"/>
               </w:rPr>
-              <w:t xml:space="preserve"> </w:t>
+              <w:t xml:space="preserve"> / program gym yang </w:t>
             </w:r>
             <w:proofErr w:type="spellStart"/>
             <w:r>
@@ -9943,7 +9459,7 @@
                 <w:color w:val="000000"/>
                 <w:lang w:val="en-US" w:eastAsia="zh-CN"/>
               </w:rPr>
-              <w:t>informasi</w:t>
+              <w:t>akan</w:t>
             </w:r>
             <w:proofErr w:type="spellEnd"/>
             <w:r>
@@ -9953,67 +9469,7 @@
                 <w:color w:val="000000"/>
                 <w:lang w:val="en-US" w:eastAsia="zh-CN"/>
               </w:rPr>
-              <w:t xml:space="preserve"> update </w:t>
-            </w:r>
-            <w:proofErr w:type="spellStart"/>
-            <w:r>
-              <w:rPr>
-                <w:rFonts w:ascii="Calibri" w:eastAsia="Times New Roman" w:hAnsi="Calibri" w:cs="Calibri"/>
-                <w:noProof w:val="0"/>
-                <w:color w:val="000000"/>
-                <w:lang w:val="en-US" w:eastAsia="zh-CN"/>
-              </w:rPr>
-              <w:t>paket</w:t>
-            </w:r>
-            <w:proofErr w:type="spellEnd"/>
-            <w:r>
-              <w:rPr>
-                <w:rFonts w:ascii="Calibri" w:eastAsia="Times New Roman" w:hAnsi="Calibri" w:cs="Calibri"/>
-                <w:noProof w:val="0"/>
-                <w:color w:val="000000"/>
-                <w:lang w:val="en-US" w:eastAsia="zh-CN"/>
-              </w:rPr>
-              <w:t xml:space="preserve"> / program gym yang </w:t>
-            </w:r>
-            <w:proofErr w:type="spellStart"/>
-            <w:r>
-              <w:rPr>
-                <w:rFonts w:ascii="Calibri" w:eastAsia="Times New Roman" w:hAnsi="Calibri" w:cs="Calibri"/>
-                <w:noProof w:val="0"/>
-                <w:color w:val="000000"/>
-                <w:lang w:val="en-US" w:eastAsia="zh-CN"/>
-              </w:rPr>
-              <w:t>akan</w:t>
-            </w:r>
-            <w:proofErr w:type="spellEnd"/>
-            <w:r>
-              <w:rPr>
-                <w:rFonts w:ascii="Calibri" w:eastAsia="Times New Roman" w:hAnsi="Calibri" w:cs="Calibri"/>
-                <w:noProof w:val="0"/>
-                <w:color w:val="000000"/>
-                <w:lang w:val="en-US" w:eastAsia="zh-CN"/>
-              </w:rPr>
-              <w:t xml:space="preserve"> </w:t>
-            </w:r>
-            <w:proofErr w:type="spellStart"/>
-            <w:r>
-              <w:rPr>
-                <w:rFonts w:ascii="Calibri" w:eastAsia="Times New Roman" w:hAnsi="Calibri" w:cs="Calibri"/>
-                <w:noProof w:val="0"/>
-                <w:color w:val="000000"/>
-                <w:lang w:val="en-US" w:eastAsia="zh-CN"/>
-              </w:rPr>
-              <w:t>datang</w:t>
-            </w:r>
-            <w:proofErr w:type="spellEnd"/>
-            <w:r>
-              <w:rPr>
-                <w:rFonts w:ascii="Calibri" w:eastAsia="Times New Roman" w:hAnsi="Calibri" w:cs="Calibri"/>
-                <w:noProof w:val="0"/>
-                <w:color w:val="000000"/>
-                <w:lang w:val="en-US" w:eastAsia="zh-CN"/>
-              </w:rPr>
-              <w:t xml:space="preserve"> </w:t>
+              <w:t xml:space="preserve"> datang </w:t>
             </w:r>
             <w:proofErr w:type="spellStart"/>
             <w:r>
@@ -10119,27 +9575,7 @@
                 <w:color w:val="000000"/>
                 <w:lang w:val="en-US" w:eastAsia="zh-CN"/>
               </w:rPr>
-              <w:t xml:space="preserve"> link </w:t>
-            </w:r>
-            <w:proofErr w:type="spellStart"/>
-            <w:r>
-              <w:rPr>
-                <w:rFonts w:ascii="Calibri" w:eastAsia="Times New Roman" w:hAnsi="Calibri" w:cs="Calibri"/>
-                <w:noProof w:val="0"/>
-                <w:color w:val="000000"/>
-                <w:lang w:val="en-US" w:eastAsia="zh-CN"/>
-              </w:rPr>
-              <w:t>ke</w:t>
-            </w:r>
-            <w:proofErr w:type="spellEnd"/>
-            <w:r>
-              <w:rPr>
-                <w:rFonts w:ascii="Calibri" w:eastAsia="Times New Roman" w:hAnsi="Calibri" w:cs="Calibri"/>
-                <w:noProof w:val="0"/>
-                <w:color w:val="000000"/>
-                <w:lang w:val="en-US" w:eastAsia="zh-CN"/>
-              </w:rPr>
-              <w:t xml:space="preserve"> </w:t>
+              <w:t xml:space="preserve"> link ke </w:t>
             </w:r>
             <w:proofErr w:type="spellStart"/>
             <w:r>
@@ -12521,6 +11957,26 @@
                 <w:color w:val="000000"/>
                 <w:lang w:val="en-US" w:eastAsia="zh-CN"/>
               </w:rPr>
+              <w:t xml:space="preserve"> dengan UI &amp; UX yang friendly untuk </w:t>
+            </w:r>
+            <w:proofErr w:type="spellStart"/>
+            <w:r>
+              <w:rPr>
+                <w:rFonts w:ascii="Calibri" w:eastAsia="Times New Roman" w:hAnsi="Calibri" w:cs="Calibri"/>
+                <w:noProof w:val="0"/>
+                <w:color w:val="000000"/>
+                <w:lang w:val="en-US" w:eastAsia="zh-CN"/>
+              </w:rPr>
+              <w:t>pelanggan</w:t>
+            </w:r>
+            <w:proofErr w:type="spellEnd"/>
+            <w:r>
+              <w:rPr>
+                <w:rFonts w:ascii="Calibri" w:eastAsia="Times New Roman" w:hAnsi="Calibri" w:cs="Calibri"/>
+                <w:noProof w:val="0"/>
+                <w:color w:val="000000"/>
+                <w:lang w:val="en-US" w:eastAsia="zh-CN"/>
+              </w:rPr>
               <w:t xml:space="preserve"> </w:t>
             </w:r>
             <w:proofErr w:type="spellStart"/>
@@ -12531,7 +11987,7 @@
                 <w:color w:val="000000"/>
                 <w:lang w:val="en-US" w:eastAsia="zh-CN"/>
               </w:rPr>
-              <w:t>dengan</w:t>
+              <w:t>serta</w:t>
             </w:r>
             <w:proofErr w:type="spellEnd"/>
             <w:r>
@@ -12541,7 +11997,7 @@
                 <w:color w:val="000000"/>
                 <w:lang w:val="en-US" w:eastAsia="zh-CN"/>
               </w:rPr>
-              <w:t xml:space="preserve"> UI &amp; UX yang friendly </w:t>
+              <w:t xml:space="preserve"> </w:t>
             </w:r>
             <w:proofErr w:type="spellStart"/>
             <w:r>
@@ -12551,7 +12007,7 @@
                 <w:color w:val="000000"/>
                 <w:lang w:val="en-US" w:eastAsia="zh-CN"/>
               </w:rPr>
-              <w:t>untuk</w:t>
+              <w:t>mencakup</w:t>
             </w:r>
             <w:proofErr w:type="spellEnd"/>
             <w:r>
@@ -12561,87 +12017,7 @@
                 <w:color w:val="000000"/>
                 <w:lang w:val="en-US" w:eastAsia="zh-CN"/>
               </w:rPr>
-              <w:t xml:space="preserve"> </w:t>
-            </w:r>
-            <w:proofErr w:type="spellStart"/>
-            <w:r>
-              <w:rPr>
-                <w:rFonts w:ascii="Calibri" w:eastAsia="Times New Roman" w:hAnsi="Calibri" w:cs="Calibri"/>
-                <w:noProof w:val="0"/>
-                <w:color w:val="000000"/>
-                <w:lang w:val="en-US" w:eastAsia="zh-CN"/>
-              </w:rPr>
-              <w:t>pelanggan</w:t>
-            </w:r>
-            <w:proofErr w:type="spellEnd"/>
-            <w:r>
-              <w:rPr>
-                <w:rFonts w:ascii="Calibri" w:eastAsia="Times New Roman" w:hAnsi="Calibri" w:cs="Calibri"/>
-                <w:noProof w:val="0"/>
-                <w:color w:val="000000"/>
-                <w:lang w:val="en-US" w:eastAsia="zh-CN"/>
-              </w:rPr>
-              <w:t xml:space="preserve"> </w:t>
-            </w:r>
-            <w:proofErr w:type="spellStart"/>
-            <w:r>
-              <w:rPr>
-                <w:rFonts w:ascii="Calibri" w:eastAsia="Times New Roman" w:hAnsi="Calibri" w:cs="Calibri"/>
-                <w:noProof w:val="0"/>
-                <w:color w:val="000000"/>
-                <w:lang w:val="en-US" w:eastAsia="zh-CN"/>
-              </w:rPr>
-              <w:t>serta</w:t>
-            </w:r>
-            <w:proofErr w:type="spellEnd"/>
-            <w:r>
-              <w:rPr>
-                <w:rFonts w:ascii="Calibri" w:eastAsia="Times New Roman" w:hAnsi="Calibri" w:cs="Calibri"/>
-                <w:noProof w:val="0"/>
-                <w:color w:val="000000"/>
-                <w:lang w:val="en-US" w:eastAsia="zh-CN"/>
-              </w:rPr>
-              <w:t xml:space="preserve"> </w:t>
-            </w:r>
-            <w:proofErr w:type="spellStart"/>
-            <w:r>
-              <w:rPr>
-                <w:rFonts w:ascii="Calibri" w:eastAsia="Times New Roman" w:hAnsi="Calibri" w:cs="Calibri"/>
-                <w:noProof w:val="0"/>
-                <w:color w:val="000000"/>
-                <w:lang w:val="en-US" w:eastAsia="zh-CN"/>
-              </w:rPr>
-              <w:t>mencakup</w:t>
-            </w:r>
-            <w:proofErr w:type="spellEnd"/>
-            <w:r>
-              <w:rPr>
-                <w:rFonts w:ascii="Calibri" w:eastAsia="Times New Roman" w:hAnsi="Calibri" w:cs="Calibri"/>
-                <w:noProof w:val="0"/>
-                <w:color w:val="000000"/>
-                <w:lang w:val="en-US" w:eastAsia="zh-CN"/>
-              </w:rPr>
-              <w:t xml:space="preserve"> </w:t>
-            </w:r>
-            <w:proofErr w:type="spellStart"/>
-            <w:r>
-              <w:rPr>
-                <w:rFonts w:ascii="Calibri" w:eastAsia="Times New Roman" w:hAnsi="Calibri" w:cs="Calibri"/>
-                <w:noProof w:val="0"/>
-                <w:color w:val="000000"/>
-                <w:lang w:val="en-US" w:eastAsia="zh-CN"/>
-              </w:rPr>
-              <w:t>semua</w:t>
-            </w:r>
-            <w:proofErr w:type="spellEnd"/>
-            <w:r>
-              <w:rPr>
-                <w:rFonts w:ascii="Calibri" w:eastAsia="Times New Roman" w:hAnsi="Calibri" w:cs="Calibri"/>
-                <w:noProof w:val="0"/>
-                <w:color w:val="000000"/>
-                <w:lang w:val="en-US" w:eastAsia="zh-CN"/>
-              </w:rPr>
-              <w:t xml:space="preserve"> </w:t>
+              <w:t xml:space="preserve"> semua </w:t>
             </w:r>
             <w:proofErr w:type="spellStart"/>
             <w:r>
@@ -13811,6 +13187,1811 @@
         <w:br w:type="page"/>
       </w:r>
     </w:p>
+    <w:p>
+      <w:pPr>
+        <w:pStyle w:val="ListParagraph"/>
+        <w:numPr>
+          <w:ilvl w:val="0"/>
+          <w:numId w:val="2"/>
+        </w:numPr>
+        <w:jc w:val="both"/>
+        <w:rPr>
+          <w:rFonts w:ascii="Times New Roman" w:hAnsi="Times New Roman" w:cs="Times New Roman"/>
+          <w:b/>
+          <w:sz w:val="24"/>
+          <w:szCs w:val="24"/>
+          <w:lang w:val="en-ID"/>
+        </w:rPr>
+      </w:pPr>
+      <w:r>
+        <w:rPr>
+          <w:rFonts w:ascii="Times New Roman" w:hAnsi="Times New Roman" w:cs="Times New Roman"/>
+          <w:b/>
+          <w:sz w:val="24"/>
+          <w:szCs w:val="24"/>
+          <w:lang w:val="en-ID"/>
+        </w:rPr>
+        <w:lastRenderedPageBreak/>
+        <w:t>Daily Scrum Sprint 2</w:t>
+      </w:r>
+    </w:p>
+    <w:tbl>
+      <w:tblPr>
+        <w:tblStyle w:val="TableGrid"/>
+        <w:tblpPr w:leftFromText="180" w:rightFromText="180" w:vertAnchor="text" w:horzAnchor="page" w:tblpX="455" w:tblpY="504"/>
+        <w:tblW w:w="11064" w:type="dxa"/>
+        <w:tblInd w:w="0" w:type="dxa"/>
+        <w:tblLayout w:type="fixed"/>
+        <w:tblLook w:val="04A0" w:firstRow="1" w:lastRow="0" w:firstColumn="1" w:lastColumn="0" w:noHBand="0" w:noVBand="1"/>
+      </w:tblPr>
+      <w:tblGrid>
+        <w:gridCol w:w="1663"/>
+        <w:gridCol w:w="1492"/>
+        <w:gridCol w:w="3862"/>
+        <w:gridCol w:w="4047"/>
+      </w:tblGrid>
+      <w:tr>
+        <w:trPr>
+          <w:trHeight w:val="343"/>
+        </w:trPr>
+        <w:tc>
+          <w:tcPr>
+            <w:tcW w:w="11064" w:type="dxa"/>
+            <w:gridSpan w:val="4"/>
+            <w:tcBorders>
+              <w:top w:val="single" w:sz="4" w:space="0" w:color="auto"/>
+              <w:left w:val="single" w:sz="4" w:space="0" w:color="auto"/>
+              <w:bottom w:val="single" w:sz="4" w:space="0" w:color="auto"/>
+              <w:right w:val="single" w:sz="4" w:space="0" w:color="auto"/>
+            </w:tcBorders>
+            <w:shd w:val="clear" w:color="auto" w:fill="BDD6EE" w:themeFill="accent5" w:themeFillTint="66"/>
+            <w:vAlign w:val="center"/>
+            <w:hideMark/>
+          </w:tcPr>
+          <w:p>
+            <w:pPr>
+              <w:spacing w:line="240" w:lineRule="auto"/>
+              <w:jc w:val="center"/>
+              <w:rPr>
+                <w:rFonts w:ascii="Calibri" w:hAnsi="Calibri" w:cs="Calibri"/>
+                <w:b/>
+                <w:bCs/>
+                <w:noProof w:val="0"/>
+                <w:color w:val="000000"/>
+                <w:lang w:val="en-US"/>
+              </w:rPr>
+            </w:pPr>
+            <w:r>
+              <w:rPr>
+                <w:rFonts w:ascii="Calibri" w:hAnsi="Calibri" w:cs="Calibri"/>
+                <w:b/>
+                <w:bCs/>
+                <w:color w:val="000000"/>
+              </w:rPr>
+              <w:t xml:space="preserve">Daily Scrum Sprint </w:t>
+            </w:r>
+            <w:r>
+              <w:rPr>
+                <w:rFonts w:ascii="Calibri" w:hAnsi="Calibri" w:cs="Calibri"/>
+                <w:b/>
+                <w:bCs/>
+                <w:color w:val="000000"/>
+                <w:lang w:val="en-US"/>
+              </w:rPr>
+              <w:t>2</w:t>
+            </w:r>
+          </w:p>
+        </w:tc>
+      </w:tr>
+      <w:tr>
+        <w:trPr>
+          <w:trHeight w:val="537"/>
+        </w:trPr>
+        <w:tc>
+          <w:tcPr>
+            <w:tcW w:w="3155" w:type="dxa"/>
+            <w:gridSpan w:val="2"/>
+            <w:tcBorders>
+              <w:top w:val="single" w:sz="4" w:space="0" w:color="auto"/>
+              <w:left w:val="single" w:sz="4" w:space="0" w:color="auto"/>
+              <w:bottom w:val="single" w:sz="4" w:space="0" w:color="auto"/>
+              <w:right w:val="single" w:sz="4" w:space="0" w:color="auto"/>
+            </w:tcBorders>
+            <w:shd w:val="clear" w:color="auto" w:fill="FFE599" w:themeFill="accent4" w:themeFillTint="66"/>
+            <w:vAlign w:val="center"/>
+            <w:hideMark/>
+          </w:tcPr>
+          <w:p>
+            <w:pPr>
+              <w:spacing w:line="240" w:lineRule="auto"/>
+              <w:jc w:val="center"/>
+              <w:rPr>
+                <w:rFonts w:ascii="Calibri" w:hAnsi="Calibri" w:cs="Calibri"/>
+                <w:b/>
+                <w:bCs/>
+                <w:noProof w:val="0"/>
+                <w:color w:val="000000"/>
+                <w:lang w:val="en-US"/>
+              </w:rPr>
+            </w:pPr>
+            <w:r>
+              <w:rPr>
+                <w:rFonts w:ascii="Calibri" w:hAnsi="Calibri" w:cs="Calibri"/>
+                <w:b/>
+                <w:bCs/>
+                <w:color w:val="000000"/>
+              </w:rPr>
+              <w:t>Team Member Question</w:t>
+            </w:r>
+          </w:p>
+        </w:tc>
+        <w:tc>
+          <w:tcPr>
+            <w:tcW w:w="3862" w:type="dxa"/>
+            <w:tcBorders>
+              <w:top w:val="single" w:sz="4" w:space="0" w:color="auto"/>
+              <w:left w:val="single" w:sz="4" w:space="0" w:color="auto"/>
+              <w:bottom w:val="single" w:sz="4" w:space="0" w:color="auto"/>
+              <w:right w:val="single" w:sz="4" w:space="0" w:color="auto"/>
+            </w:tcBorders>
+            <w:shd w:val="clear" w:color="auto" w:fill="FFE599" w:themeFill="accent4" w:themeFillTint="66"/>
+            <w:vAlign w:val="center"/>
+          </w:tcPr>
+          <w:p>
+            <w:pPr>
+              <w:spacing w:line="240" w:lineRule="auto"/>
+              <w:jc w:val="center"/>
+              <w:rPr>
+                <w:rFonts w:ascii="Calibri" w:hAnsi="Calibri" w:cs="Calibri"/>
+                <w:b/>
+                <w:bCs/>
+                <w:noProof w:val="0"/>
+                <w:color w:val="000000"/>
+                <w:lang w:val="en-US"/>
+              </w:rPr>
+            </w:pPr>
+            <w:r>
+              <w:rPr>
+                <w:rFonts w:ascii="Calibri" w:hAnsi="Calibri" w:cs="Calibri"/>
+                <w:b/>
+                <w:bCs/>
+                <w:color w:val="000000"/>
+              </w:rPr>
+              <w:t>8 Mei 2023</w:t>
+            </w:r>
+          </w:p>
+          <w:p>
+            <w:pPr>
+              <w:spacing w:line="240" w:lineRule="auto"/>
+              <w:jc w:val="center"/>
+              <w:rPr>
+                <w:rFonts w:ascii="Times New Roman" w:hAnsi="Times New Roman" w:cs="Times New Roman"/>
+                <w:b/>
+                <w:sz w:val="24"/>
+                <w:szCs w:val="24"/>
+                <w:lang w:val="en-ID"/>
+              </w:rPr>
+            </w:pPr>
+          </w:p>
+        </w:tc>
+        <w:tc>
+          <w:tcPr>
+            <w:tcW w:w="4045" w:type="dxa"/>
+            <w:tcBorders>
+              <w:top w:val="single" w:sz="4" w:space="0" w:color="auto"/>
+              <w:left w:val="single" w:sz="4" w:space="0" w:color="auto"/>
+              <w:bottom w:val="single" w:sz="4" w:space="0" w:color="auto"/>
+              <w:right w:val="single" w:sz="4" w:space="0" w:color="auto"/>
+            </w:tcBorders>
+            <w:shd w:val="clear" w:color="auto" w:fill="FFE599" w:themeFill="accent4" w:themeFillTint="66"/>
+            <w:vAlign w:val="center"/>
+          </w:tcPr>
+          <w:p>
+            <w:pPr>
+              <w:spacing w:line="240" w:lineRule="auto"/>
+              <w:jc w:val="center"/>
+              <w:rPr>
+                <w:rFonts w:ascii="Calibri" w:hAnsi="Calibri" w:cs="Calibri"/>
+                <w:b/>
+                <w:bCs/>
+                <w:noProof w:val="0"/>
+                <w:color w:val="000000"/>
+                <w:lang w:val="en-US"/>
+              </w:rPr>
+            </w:pPr>
+            <w:r>
+              <w:rPr>
+                <w:rFonts w:ascii="Calibri" w:hAnsi="Calibri" w:cs="Calibri"/>
+                <w:b/>
+                <w:bCs/>
+                <w:color w:val="000000"/>
+              </w:rPr>
+              <w:t>9 Mei 2023</w:t>
+            </w:r>
+          </w:p>
+          <w:p>
+            <w:pPr>
+              <w:spacing w:line="240" w:lineRule="auto"/>
+              <w:jc w:val="center"/>
+              <w:rPr>
+                <w:rFonts w:ascii="Times New Roman" w:hAnsi="Times New Roman" w:cs="Times New Roman"/>
+                <w:b/>
+                <w:sz w:val="24"/>
+                <w:szCs w:val="24"/>
+                <w:lang w:val="en-ID"/>
+              </w:rPr>
+            </w:pPr>
+          </w:p>
+        </w:tc>
+      </w:tr>
+      <w:tr>
+        <w:trPr>
+          <w:trHeight w:val="971"/>
+        </w:trPr>
+        <w:tc>
+          <w:tcPr>
+            <w:tcW w:w="1663" w:type="dxa"/>
+            <w:vMerge w:val="restart"/>
+            <w:tcBorders>
+              <w:top w:val="single" w:sz="4" w:space="0" w:color="auto"/>
+              <w:left w:val="single" w:sz="4" w:space="0" w:color="auto"/>
+              <w:bottom w:val="single" w:sz="4" w:space="0" w:color="auto"/>
+              <w:right w:val="single" w:sz="4" w:space="0" w:color="auto"/>
+            </w:tcBorders>
+            <w:vAlign w:val="center"/>
+            <w:hideMark/>
+          </w:tcPr>
+          <w:p>
+            <w:pPr>
+              <w:spacing w:line="240" w:lineRule="auto"/>
+              <w:jc w:val="center"/>
+              <w:rPr>
+                <w:rFonts w:ascii="Calibri" w:hAnsi="Calibri" w:cs="Calibri"/>
+                <w:color w:val="000000"/>
+              </w:rPr>
+            </w:pPr>
+            <w:r>
+              <w:rPr>
+                <w:rFonts w:ascii="Calibri" w:hAnsi="Calibri" w:cs="Calibri"/>
+                <w:color w:val="000000"/>
+              </w:rPr>
+              <w:t>Stephanie Louis</w:t>
+            </w:r>
+          </w:p>
+          <w:p>
+            <w:pPr>
+              <w:spacing w:line="240" w:lineRule="auto"/>
+              <w:jc w:val="center"/>
+              <w:rPr>
+                <w:rFonts w:ascii="Calibri" w:hAnsi="Calibri" w:cs="Calibri"/>
+                <w:noProof w:val="0"/>
+                <w:color w:val="000000"/>
+                <w:lang w:val="en-US"/>
+              </w:rPr>
+            </w:pPr>
+            <w:r>
+              <w:rPr>
+                <w:rFonts w:ascii="Calibri" w:hAnsi="Calibri" w:cs="Calibri"/>
+                <w:color w:val="000000"/>
+              </w:rPr>
+              <w:t>(Master Scrum)</w:t>
+            </w:r>
+          </w:p>
+        </w:tc>
+        <w:tc>
+          <w:tcPr>
+            <w:tcW w:w="1492" w:type="dxa"/>
+            <w:tcBorders>
+              <w:top w:val="single" w:sz="4" w:space="0" w:color="auto"/>
+              <w:left w:val="single" w:sz="4" w:space="0" w:color="auto"/>
+              <w:bottom w:val="single" w:sz="4" w:space="0" w:color="auto"/>
+              <w:right w:val="single" w:sz="4" w:space="0" w:color="auto"/>
+            </w:tcBorders>
+            <w:vAlign w:val="center"/>
+            <w:hideMark/>
+          </w:tcPr>
+          <w:p>
+            <w:pPr>
+              <w:spacing w:line="240" w:lineRule="auto"/>
+              <w:jc w:val="center"/>
+              <w:rPr>
+                <w:rFonts w:ascii="Times New Roman" w:hAnsi="Times New Roman" w:cs="Times New Roman"/>
+                <w:b/>
+                <w:sz w:val="24"/>
+                <w:szCs w:val="24"/>
+                <w:lang w:val="en-ID"/>
+              </w:rPr>
+            </w:pPr>
+            <w:r>
+              <w:rPr>
+                <w:rFonts w:ascii="Calibri" w:hAnsi="Calibri" w:cs="Calibri"/>
+                <w:color w:val="000000"/>
+              </w:rPr>
+              <w:t>What did you do tommorow?</w:t>
+            </w:r>
+          </w:p>
+        </w:tc>
+        <w:tc>
+          <w:tcPr>
+            <w:tcW w:w="3862" w:type="dxa"/>
+            <w:tcBorders>
+              <w:top w:val="single" w:sz="4" w:space="0" w:color="auto"/>
+              <w:left w:val="single" w:sz="4" w:space="0" w:color="auto"/>
+              <w:bottom w:val="single" w:sz="4" w:space="0" w:color="auto"/>
+              <w:right w:val="single" w:sz="4" w:space="0" w:color="auto"/>
+            </w:tcBorders>
+            <w:vAlign w:val="center"/>
+            <w:hideMark/>
+          </w:tcPr>
+          <w:p>
+            <w:pPr>
+              <w:spacing w:line="240" w:lineRule="auto"/>
+              <w:jc w:val="center"/>
+              <w:rPr>
+                <w:rFonts w:ascii="Times New Roman" w:hAnsi="Times New Roman" w:cs="Times New Roman"/>
+                <w:b/>
+                <w:sz w:val="24"/>
+                <w:szCs w:val="24"/>
+                <w:lang w:val="en-ID"/>
+              </w:rPr>
+            </w:pPr>
+            <w:r>
+              <w:rPr>
+                <w:rFonts w:ascii="Calibri" w:hAnsi="Calibri" w:cs="Calibri"/>
+                <w:color w:val="000000"/>
+              </w:rPr>
+              <w:t>Mereview kembali rancangan yang dibuat dan merevisi apabila dibutuhkan</w:t>
+            </w:r>
+          </w:p>
+        </w:tc>
+        <w:tc>
+          <w:tcPr>
+            <w:tcW w:w="4045" w:type="dxa"/>
+            <w:tcBorders>
+              <w:top w:val="single" w:sz="4" w:space="0" w:color="auto"/>
+              <w:left w:val="single" w:sz="4" w:space="0" w:color="auto"/>
+              <w:bottom w:val="single" w:sz="4" w:space="0" w:color="auto"/>
+              <w:right w:val="single" w:sz="4" w:space="0" w:color="auto"/>
+            </w:tcBorders>
+            <w:vAlign w:val="center"/>
+            <w:hideMark/>
+          </w:tcPr>
+          <w:p>
+            <w:pPr>
+              <w:spacing w:line="240" w:lineRule="auto"/>
+              <w:jc w:val="center"/>
+              <w:rPr>
+                <w:rFonts w:ascii="Times New Roman" w:hAnsi="Times New Roman" w:cs="Times New Roman"/>
+                <w:b/>
+                <w:sz w:val="24"/>
+                <w:szCs w:val="24"/>
+                <w:lang w:val="en-ID"/>
+              </w:rPr>
+            </w:pPr>
+            <w:r>
+              <w:rPr>
+                <w:rFonts w:ascii="Calibri" w:hAnsi="Calibri" w:cs="Calibri"/>
+                <w:color w:val="000000"/>
+              </w:rPr>
+              <w:t>Mencakup semua progress agile kedalam makalah</w:t>
+            </w:r>
+          </w:p>
+        </w:tc>
+      </w:tr>
+      <w:tr>
+        <w:trPr>
+          <w:trHeight w:val="1598"/>
+        </w:trPr>
+        <w:tc>
+          <w:tcPr>
+            <w:tcW w:w="1663" w:type="dxa"/>
+            <w:vMerge/>
+            <w:tcBorders>
+              <w:top w:val="single" w:sz="4" w:space="0" w:color="auto"/>
+              <w:left w:val="single" w:sz="4" w:space="0" w:color="auto"/>
+              <w:bottom w:val="single" w:sz="4" w:space="0" w:color="auto"/>
+              <w:right w:val="single" w:sz="4" w:space="0" w:color="auto"/>
+            </w:tcBorders>
+            <w:vAlign w:val="center"/>
+            <w:hideMark/>
+          </w:tcPr>
+          <w:p>
+            <w:pPr>
+              <w:spacing w:line="240" w:lineRule="auto"/>
+              <w:rPr>
+                <w:rFonts w:ascii="Calibri" w:hAnsi="Calibri" w:cs="Calibri"/>
+                <w:noProof w:val="0"/>
+                <w:color w:val="000000"/>
+                <w:lang w:val="en-US"/>
+              </w:rPr>
+            </w:pPr>
+          </w:p>
+        </w:tc>
+        <w:tc>
+          <w:tcPr>
+            <w:tcW w:w="1492" w:type="dxa"/>
+            <w:tcBorders>
+              <w:top w:val="single" w:sz="4" w:space="0" w:color="auto"/>
+              <w:left w:val="single" w:sz="4" w:space="0" w:color="auto"/>
+              <w:bottom w:val="single" w:sz="4" w:space="0" w:color="auto"/>
+              <w:right w:val="single" w:sz="4" w:space="0" w:color="auto"/>
+            </w:tcBorders>
+            <w:vAlign w:val="center"/>
+            <w:hideMark/>
+          </w:tcPr>
+          <w:p>
+            <w:pPr>
+              <w:spacing w:line="240" w:lineRule="auto"/>
+              <w:jc w:val="center"/>
+              <w:rPr>
+                <w:rFonts w:ascii="Times New Roman" w:hAnsi="Times New Roman" w:cs="Times New Roman"/>
+                <w:b/>
+                <w:sz w:val="24"/>
+                <w:szCs w:val="24"/>
+                <w:lang w:val="en-ID"/>
+              </w:rPr>
+            </w:pPr>
+            <w:r>
+              <w:rPr>
+                <w:rFonts w:ascii="Calibri" w:hAnsi="Calibri" w:cs="Calibri"/>
+                <w:color w:val="000000"/>
+              </w:rPr>
+              <w:t>What will you do on today?</w:t>
+            </w:r>
+          </w:p>
+        </w:tc>
+        <w:tc>
+          <w:tcPr>
+            <w:tcW w:w="3862" w:type="dxa"/>
+            <w:tcBorders>
+              <w:top w:val="single" w:sz="4" w:space="0" w:color="auto"/>
+              <w:left w:val="single" w:sz="4" w:space="0" w:color="auto"/>
+              <w:bottom w:val="single" w:sz="4" w:space="0" w:color="auto"/>
+              <w:right w:val="single" w:sz="4" w:space="0" w:color="auto"/>
+            </w:tcBorders>
+            <w:vAlign w:val="center"/>
+            <w:hideMark/>
+          </w:tcPr>
+          <w:p>
+            <w:pPr>
+              <w:spacing w:line="240" w:lineRule="auto"/>
+              <w:jc w:val="center"/>
+              <w:rPr>
+                <w:rFonts w:ascii="Times New Roman" w:hAnsi="Times New Roman" w:cs="Times New Roman"/>
+                <w:b/>
+                <w:sz w:val="24"/>
+                <w:szCs w:val="24"/>
+                <w:lang w:val="en-ID"/>
+              </w:rPr>
+            </w:pPr>
+            <w:r>
+              <w:rPr>
+                <w:rFonts w:ascii="Calibri" w:hAnsi="Calibri" w:cs="Calibri"/>
+                <w:color w:val="000000"/>
+              </w:rPr>
+              <w:t>Berdiskusi untuk menentukan Sprint Goals dan Sprint Backlog dari Product Backlog berdasarkan fitur yang akan dimasukan dalam halaman Service dan Member</w:t>
+            </w:r>
+          </w:p>
+        </w:tc>
+        <w:tc>
+          <w:tcPr>
+            <w:tcW w:w="4045" w:type="dxa"/>
+            <w:tcBorders>
+              <w:top w:val="single" w:sz="4" w:space="0" w:color="auto"/>
+              <w:left w:val="single" w:sz="4" w:space="0" w:color="auto"/>
+              <w:bottom w:val="single" w:sz="4" w:space="0" w:color="auto"/>
+              <w:right w:val="single" w:sz="4" w:space="0" w:color="auto"/>
+            </w:tcBorders>
+            <w:vAlign w:val="center"/>
+            <w:hideMark/>
+          </w:tcPr>
+          <w:p>
+            <w:pPr>
+              <w:spacing w:line="240" w:lineRule="auto"/>
+              <w:jc w:val="center"/>
+              <w:rPr>
+                <w:rFonts w:ascii="Times New Roman" w:hAnsi="Times New Roman" w:cs="Times New Roman"/>
+                <w:b/>
+                <w:sz w:val="24"/>
+                <w:szCs w:val="24"/>
+                <w:lang w:val="en-ID"/>
+              </w:rPr>
+            </w:pPr>
+            <w:r>
+              <w:rPr>
+                <w:rFonts w:ascii="Calibri" w:hAnsi="Calibri" w:cs="Calibri"/>
+                <w:color w:val="000000"/>
+              </w:rPr>
+              <w:t>Melakukan Meeting untuk berdiskusi Sprint Review dan Sprint Retrospective</w:t>
+            </w:r>
+          </w:p>
+        </w:tc>
+      </w:tr>
+      <w:tr>
+        <w:trPr>
+          <w:trHeight w:val="791"/>
+        </w:trPr>
+        <w:tc>
+          <w:tcPr>
+            <w:tcW w:w="1663" w:type="dxa"/>
+            <w:vMerge/>
+            <w:tcBorders>
+              <w:top w:val="single" w:sz="4" w:space="0" w:color="auto"/>
+              <w:left w:val="single" w:sz="4" w:space="0" w:color="auto"/>
+              <w:bottom w:val="single" w:sz="4" w:space="0" w:color="auto"/>
+              <w:right w:val="single" w:sz="4" w:space="0" w:color="auto"/>
+            </w:tcBorders>
+            <w:vAlign w:val="center"/>
+            <w:hideMark/>
+          </w:tcPr>
+          <w:p>
+            <w:pPr>
+              <w:spacing w:line="240" w:lineRule="auto"/>
+              <w:rPr>
+                <w:rFonts w:ascii="Calibri" w:hAnsi="Calibri" w:cs="Calibri"/>
+                <w:noProof w:val="0"/>
+                <w:color w:val="000000"/>
+                <w:lang w:val="en-US"/>
+              </w:rPr>
+            </w:pPr>
+          </w:p>
+        </w:tc>
+        <w:tc>
+          <w:tcPr>
+            <w:tcW w:w="1492" w:type="dxa"/>
+            <w:tcBorders>
+              <w:top w:val="single" w:sz="4" w:space="0" w:color="auto"/>
+              <w:left w:val="single" w:sz="4" w:space="0" w:color="auto"/>
+              <w:bottom w:val="single" w:sz="4" w:space="0" w:color="auto"/>
+              <w:right w:val="single" w:sz="4" w:space="0" w:color="auto"/>
+            </w:tcBorders>
+            <w:vAlign w:val="center"/>
+            <w:hideMark/>
+          </w:tcPr>
+          <w:p>
+            <w:pPr>
+              <w:spacing w:line="240" w:lineRule="auto"/>
+              <w:jc w:val="center"/>
+              <w:rPr>
+                <w:rFonts w:ascii="Times New Roman" w:hAnsi="Times New Roman" w:cs="Times New Roman"/>
+                <w:b/>
+                <w:sz w:val="24"/>
+                <w:szCs w:val="24"/>
+                <w:lang w:val="en-ID"/>
+              </w:rPr>
+            </w:pPr>
+            <w:r>
+              <w:rPr>
+                <w:rFonts w:ascii="Calibri" w:hAnsi="Calibri" w:cs="Calibri"/>
+                <w:color w:val="000000"/>
+              </w:rPr>
+              <w:t>What have you done?</w:t>
+            </w:r>
+          </w:p>
+        </w:tc>
+        <w:tc>
+          <w:tcPr>
+            <w:tcW w:w="3862" w:type="dxa"/>
+            <w:tcBorders>
+              <w:top w:val="single" w:sz="4" w:space="0" w:color="auto"/>
+              <w:left w:val="single" w:sz="4" w:space="0" w:color="auto"/>
+              <w:bottom w:val="single" w:sz="4" w:space="0" w:color="auto"/>
+              <w:right w:val="single" w:sz="4" w:space="0" w:color="auto"/>
+            </w:tcBorders>
+            <w:vAlign w:val="center"/>
+            <w:hideMark/>
+          </w:tcPr>
+          <w:p>
+            <w:pPr>
+              <w:spacing w:line="240" w:lineRule="auto"/>
+              <w:jc w:val="center"/>
+              <w:rPr>
+                <w:rFonts w:ascii="Times New Roman" w:hAnsi="Times New Roman" w:cs="Times New Roman"/>
+                <w:b/>
+                <w:sz w:val="24"/>
+                <w:szCs w:val="24"/>
+                <w:lang w:val="en-ID"/>
+              </w:rPr>
+            </w:pPr>
+            <w:r>
+              <w:rPr>
+                <w:rFonts w:ascii="Calibri" w:hAnsi="Calibri" w:cs="Calibri"/>
+                <w:color w:val="000000"/>
+              </w:rPr>
+              <w:t>Menyeleksi sebagian Product Backlog ke Sprint 1 bersarkan Priority dan Estimasi</w:t>
+            </w:r>
+          </w:p>
+        </w:tc>
+        <w:tc>
+          <w:tcPr>
+            <w:tcW w:w="4045" w:type="dxa"/>
+            <w:tcBorders>
+              <w:top w:val="single" w:sz="4" w:space="0" w:color="auto"/>
+              <w:left w:val="single" w:sz="4" w:space="0" w:color="auto"/>
+              <w:bottom w:val="single" w:sz="4" w:space="0" w:color="auto"/>
+              <w:right w:val="single" w:sz="4" w:space="0" w:color="auto"/>
+            </w:tcBorders>
+            <w:vAlign w:val="center"/>
+            <w:hideMark/>
+          </w:tcPr>
+          <w:p>
+            <w:pPr>
+              <w:spacing w:line="240" w:lineRule="auto"/>
+              <w:jc w:val="center"/>
+              <w:rPr>
+                <w:rFonts w:ascii="Times New Roman" w:hAnsi="Times New Roman" w:cs="Times New Roman"/>
+                <w:b/>
+                <w:sz w:val="24"/>
+                <w:szCs w:val="24"/>
+                <w:lang w:val="en-ID"/>
+              </w:rPr>
+            </w:pPr>
+            <w:r>
+              <w:rPr>
+                <w:rFonts w:ascii="Calibri" w:hAnsi="Calibri" w:cs="Calibri"/>
+                <w:color w:val="000000"/>
+              </w:rPr>
+              <w:t>Sepakat dengan hasil akhir meeting untuk dimasukan ke dalam makalah</w:t>
+            </w:r>
+          </w:p>
+        </w:tc>
+      </w:tr>
+      <w:tr>
+        <w:trPr>
+          <w:trHeight w:val="980"/>
+        </w:trPr>
+        <w:tc>
+          <w:tcPr>
+            <w:tcW w:w="1663" w:type="dxa"/>
+            <w:vMerge w:val="restart"/>
+            <w:tcBorders>
+              <w:top w:val="single" w:sz="4" w:space="0" w:color="auto"/>
+              <w:left w:val="single" w:sz="4" w:space="0" w:color="auto"/>
+              <w:bottom w:val="single" w:sz="4" w:space="0" w:color="auto"/>
+              <w:right w:val="single" w:sz="4" w:space="0" w:color="auto"/>
+            </w:tcBorders>
+            <w:vAlign w:val="center"/>
+          </w:tcPr>
+          <w:p>
+            <w:pPr>
+              <w:spacing w:line="240" w:lineRule="auto"/>
+              <w:jc w:val="center"/>
+              <w:rPr>
+                <w:rFonts w:ascii="Calibri" w:hAnsi="Calibri" w:cs="Calibri"/>
+                <w:color w:val="000000"/>
+              </w:rPr>
+            </w:pPr>
+            <w:r>
+              <w:rPr>
+                <w:rFonts w:ascii="Calibri" w:hAnsi="Calibri" w:cs="Calibri"/>
+                <w:color w:val="000000"/>
+              </w:rPr>
+              <w:t>Melvin Lie</w:t>
+            </w:r>
+          </w:p>
+          <w:p>
+            <w:pPr>
+              <w:spacing w:line="240" w:lineRule="auto"/>
+              <w:jc w:val="center"/>
+              <w:rPr>
+                <w:rFonts w:ascii="Times New Roman" w:hAnsi="Times New Roman" w:cs="Times New Roman"/>
+                <w:b/>
+                <w:sz w:val="24"/>
+                <w:szCs w:val="24"/>
+                <w:lang w:val="en-ID"/>
+              </w:rPr>
+            </w:pPr>
+            <w:r>
+              <w:rPr>
+                <w:rFonts w:ascii="Calibri" w:hAnsi="Calibri" w:cs="Calibri"/>
+                <w:color w:val="000000"/>
+              </w:rPr>
+              <w:t>(Product Owner)</w:t>
+            </w:r>
+          </w:p>
+          <w:p>
+            <w:pPr>
+              <w:spacing w:line="240" w:lineRule="auto"/>
+              <w:jc w:val="center"/>
+              <w:rPr>
+                <w:rFonts w:ascii="Calibri" w:hAnsi="Calibri" w:cs="Calibri"/>
+                <w:color w:val="000000"/>
+              </w:rPr>
+            </w:pPr>
+          </w:p>
+          <w:p>
+            <w:pPr>
+              <w:spacing w:line="240" w:lineRule="auto"/>
+              <w:jc w:val="center"/>
+              <w:rPr>
+                <w:rFonts w:ascii="Calibri" w:hAnsi="Calibri" w:cs="Calibri"/>
+                <w:color w:val="000000"/>
+              </w:rPr>
+            </w:pPr>
+          </w:p>
+          <w:p>
+            <w:pPr>
+              <w:spacing w:line="240" w:lineRule="auto"/>
+              <w:jc w:val="center"/>
+              <w:rPr>
+                <w:rFonts w:ascii="Times New Roman" w:hAnsi="Times New Roman" w:cs="Times New Roman"/>
+                <w:b/>
+                <w:sz w:val="24"/>
+                <w:szCs w:val="24"/>
+                <w:lang w:val="en-ID"/>
+              </w:rPr>
+            </w:pPr>
+          </w:p>
+        </w:tc>
+        <w:tc>
+          <w:tcPr>
+            <w:tcW w:w="1492" w:type="dxa"/>
+            <w:tcBorders>
+              <w:top w:val="single" w:sz="4" w:space="0" w:color="auto"/>
+              <w:left w:val="single" w:sz="4" w:space="0" w:color="auto"/>
+              <w:bottom w:val="single" w:sz="4" w:space="0" w:color="auto"/>
+              <w:right w:val="single" w:sz="4" w:space="0" w:color="auto"/>
+            </w:tcBorders>
+            <w:vAlign w:val="center"/>
+            <w:hideMark/>
+          </w:tcPr>
+          <w:p>
+            <w:pPr>
+              <w:spacing w:line="240" w:lineRule="auto"/>
+              <w:jc w:val="center"/>
+              <w:rPr>
+                <w:rFonts w:ascii="Times New Roman" w:hAnsi="Times New Roman" w:cs="Times New Roman"/>
+                <w:b/>
+                <w:sz w:val="24"/>
+                <w:szCs w:val="24"/>
+                <w:lang w:val="en-ID"/>
+              </w:rPr>
+            </w:pPr>
+            <w:r>
+              <w:rPr>
+                <w:rFonts w:ascii="Calibri" w:hAnsi="Calibri" w:cs="Calibri"/>
+                <w:color w:val="000000"/>
+              </w:rPr>
+              <w:t>What did you do tommorow?</w:t>
+            </w:r>
+          </w:p>
+        </w:tc>
+        <w:tc>
+          <w:tcPr>
+            <w:tcW w:w="3862" w:type="dxa"/>
+            <w:tcBorders>
+              <w:top w:val="single" w:sz="4" w:space="0" w:color="auto"/>
+              <w:left w:val="single" w:sz="4" w:space="0" w:color="auto"/>
+              <w:bottom w:val="single" w:sz="4" w:space="0" w:color="auto"/>
+              <w:right w:val="single" w:sz="4" w:space="0" w:color="auto"/>
+            </w:tcBorders>
+            <w:vAlign w:val="center"/>
+            <w:hideMark/>
+          </w:tcPr>
+          <w:p>
+            <w:pPr>
+              <w:spacing w:line="240" w:lineRule="auto"/>
+              <w:jc w:val="center"/>
+              <w:rPr>
+                <w:rFonts w:ascii="Times New Roman" w:hAnsi="Times New Roman" w:cs="Times New Roman"/>
+                <w:b/>
+                <w:sz w:val="24"/>
+                <w:szCs w:val="24"/>
+                <w:lang w:val="en-ID"/>
+              </w:rPr>
+            </w:pPr>
+            <w:r>
+              <w:rPr>
+                <w:rFonts w:ascii="Calibri" w:hAnsi="Calibri" w:cs="Calibri"/>
+                <w:color w:val="000000"/>
+              </w:rPr>
+              <w:t>Mereview kembali rancangan yang dibuat dan merevisi apabila dibutuhkan</w:t>
+            </w:r>
+          </w:p>
+        </w:tc>
+        <w:tc>
+          <w:tcPr>
+            <w:tcW w:w="4045" w:type="dxa"/>
+            <w:tcBorders>
+              <w:top w:val="single" w:sz="4" w:space="0" w:color="auto"/>
+              <w:left w:val="single" w:sz="4" w:space="0" w:color="auto"/>
+              <w:bottom w:val="single" w:sz="4" w:space="0" w:color="auto"/>
+              <w:right w:val="single" w:sz="4" w:space="0" w:color="auto"/>
+            </w:tcBorders>
+            <w:vAlign w:val="center"/>
+            <w:hideMark/>
+          </w:tcPr>
+          <w:p>
+            <w:pPr>
+              <w:spacing w:line="240" w:lineRule="auto"/>
+              <w:jc w:val="center"/>
+              <w:rPr>
+                <w:rFonts w:ascii="Times New Roman" w:hAnsi="Times New Roman" w:cs="Times New Roman"/>
+                <w:b/>
+                <w:sz w:val="24"/>
+                <w:szCs w:val="24"/>
+                <w:lang w:val="en-ID"/>
+              </w:rPr>
+            </w:pPr>
+            <w:r>
+              <w:rPr>
+                <w:rFonts w:ascii="Calibri" w:hAnsi="Calibri" w:cs="Calibri"/>
+                <w:color w:val="000000"/>
+              </w:rPr>
+              <w:t>Mencakup semua progress agile kedalam makalah</w:t>
+            </w:r>
+          </w:p>
+        </w:tc>
+      </w:tr>
+      <w:tr>
+        <w:trPr>
+          <w:trHeight w:val="890"/>
+        </w:trPr>
+        <w:tc>
+          <w:tcPr>
+            <w:tcW w:w="1663" w:type="dxa"/>
+            <w:vMerge/>
+            <w:tcBorders>
+              <w:top w:val="single" w:sz="4" w:space="0" w:color="auto"/>
+              <w:left w:val="single" w:sz="4" w:space="0" w:color="auto"/>
+              <w:bottom w:val="single" w:sz="4" w:space="0" w:color="auto"/>
+              <w:right w:val="single" w:sz="4" w:space="0" w:color="auto"/>
+            </w:tcBorders>
+            <w:vAlign w:val="center"/>
+            <w:hideMark/>
+          </w:tcPr>
+          <w:p>
+            <w:pPr>
+              <w:spacing w:line="240" w:lineRule="auto"/>
+              <w:rPr>
+                <w:rFonts w:ascii="Times New Roman" w:hAnsi="Times New Roman" w:cs="Times New Roman"/>
+                <w:b/>
+                <w:sz w:val="24"/>
+                <w:szCs w:val="24"/>
+                <w:lang w:val="en-ID"/>
+              </w:rPr>
+            </w:pPr>
+          </w:p>
+        </w:tc>
+        <w:tc>
+          <w:tcPr>
+            <w:tcW w:w="1492" w:type="dxa"/>
+            <w:tcBorders>
+              <w:top w:val="single" w:sz="4" w:space="0" w:color="auto"/>
+              <w:left w:val="single" w:sz="4" w:space="0" w:color="auto"/>
+              <w:bottom w:val="single" w:sz="4" w:space="0" w:color="auto"/>
+              <w:right w:val="single" w:sz="4" w:space="0" w:color="auto"/>
+            </w:tcBorders>
+            <w:vAlign w:val="center"/>
+            <w:hideMark/>
+          </w:tcPr>
+          <w:p>
+            <w:pPr>
+              <w:spacing w:line="240" w:lineRule="auto"/>
+              <w:jc w:val="center"/>
+              <w:rPr>
+                <w:rFonts w:ascii="Times New Roman" w:hAnsi="Times New Roman" w:cs="Times New Roman"/>
+                <w:b/>
+                <w:sz w:val="24"/>
+                <w:szCs w:val="24"/>
+                <w:lang w:val="en-ID"/>
+              </w:rPr>
+            </w:pPr>
+            <w:r>
+              <w:rPr>
+                <w:rFonts w:ascii="Calibri" w:hAnsi="Calibri" w:cs="Calibri"/>
+                <w:color w:val="000000"/>
+              </w:rPr>
+              <w:t>What will you do on today?</w:t>
+            </w:r>
+          </w:p>
+        </w:tc>
+        <w:tc>
+          <w:tcPr>
+            <w:tcW w:w="3862" w:type="dxa"/>
+            <w:tcBorders>
+              <w:top w:val="single" w:sz="4" w:space="0" w:color="auto"/>
+              <w:left w:val="single" w:sz="4" w:space="0" w:color="auto"/>
+              <w:bottom w:val="single" w:sz="4" w:space="0" w:color="auto"/>
+              <w:right w:val="single" w:sz="4" w:space="0" w:color="auto"/>
+            </w:tcBorders>
+            <w:vAlign w:val="center"/>
+            <w:hideMark/>
+          </w:tcPr>
+          <w:p>
+            <w:pPr>
+              <w:spacing w:line="240" w:lineRule="auto"/>
+              <w:jc w:val="center"/>
+              <w:rPr>
+                <w:rFonts w:ascii="Times New Roman" w:hAnsi="Times New Roman" w:cs="Times New Roman"/>
+                <w:b/>
+                <w:sz w:val="24"/>
+                <w:szCs w:val="24"/>
+                <w:lang w:val="en-ID"/>
+              </w:rPr>
+            </w:pPr>
+            <w:r>
+              <w:rPr>
+                <w:rFonts w:ascii="Calibri" w:hAnsi="Calibri" w:cs="Calibri"/>
+                <w:color w:val="000000"/>
+              </w:rPr>
+              <w:t>Menentukan Task yang perlu dilakukan agar memenuhi user story pada Sprint 2</w:t>
+            </w:r>
+          </w:p>
+        </w:tc>
+        <w:tc>
+          <w:tcPr>
+            <w:tcW w:w="4045" w:type="dxa"/>
+            <w:tcBorders>
+              <w:top w:val="single" w:sz="4" w:space="0" w:color="auto"/>
+              <w:left w:val="single" w:sz="4" w:space="0" w:color="auto"/>
+              <w:bottom w:val="single" w:sz="4" w:space="0" w:color="auto"/>
+              <w:right w:val="single" w:sz="4" w:space="0" w:color="auto"/>
+            </w:tcBorders>
+            <w:vAlign w:val="center"/>
+            <w:hideMark/>
+          </w:tcPr>
+          <w:p>
+            <w:pPr>
+              <w:spacing w:line="240" w:lineRule="auto"/>
+              <w:jc w:val="center"/>
+              <w:rPr>
+                <w:rFonts w:ascii="Times New Roman" w:hAnsi="Times New Roman" w:cs="Times New Roman"/>
+                <w:b/>
+                <w:sz w:val="24"/>
+                <w:szCs w:val="24"/>
+                <w:lang w:val="en-ID"/>
+              </w:rPr>
+            </w:pPr>
+            <w:r>
+              <w:rPr>
+                <w:rFonts w:ascii="Calibri" w:hAnsi="Calibri" w:cs="Calibri"/>
+                <w:color w:val="000000"/>
+              </w:rPr>
+              <w:t>Memeriksa tampilan halaman Service dan Member Website yang didemokan agar sesuai</w:t>
+            </w:r>
+          </w:p>
+        </w:tc>
+      </w:tr>
+      <w:tr>
+        <w:trPr>
+          <w:trHeight w:val="881"/>
+        </w:trPr>
+        <w:tc>
+          <w:tcPr>
+            <w:tcW w:w="1663" w:type="dxa"/>
+            <w:vMerge/>
+            <w:tcBorders>
+              <w:top w:val="single" w:sz="4" w:space="0" w:color="auto"/>
+              <w:left w:val="single" w:sz="4" w:space="0" w:color="auto"/>
+              <w:bottom w:val="single" w:sz="4" w:space="0" w:color="auto"/>
+              <w:right w:val="single" w:sz="4" w:space="0" w:color="auto"/>
+            </w:tcBorders>
+            <w:vAlign w:val="center"/>
+            <w:hideMark/>
+          </w:tcPr>
+          <w:p>
+            <w:pPr>
+              <w:spacing w:line="240" w:lineRule="auto"/>
+              <w:rPr>
+                <w:rFonts w:ascii="Times New Roman" w:hAnsi="Times New Roman" w:cs="Times New Roman"/>
+                <w:b/>
+                <w:sz w:val="24"/>
+                <w:szCs w:val="24"/>
+                <w:lang w:val="en-ID"/>
+              </w:rPr>
+            </w:pPr>
+          </w:p>
+        </w:tc>
+        <w:tc>
+          <w:tcPr>
+            <w:tcW w:w="1492" w:type="dxa"/>
+            <w:tcBorders>
+              <w:top w:val="single" w:sz="4" w:space="0" w:color="auto"/>
+              <w:left w:val="single" w:sz="4" w:space="0" w:color="auto"/>
+              <w:bottom w:val="single" w:sz="4" w:space="0" w:color="auto"/>
+              <w:right w:val="single" w:sz="4" w:space="0" w:color="auto"/>
+            </w:tcBorders>
+            <w:vAlign w:val="center"/>
+            <w:hideMark/>
+          </w:tcPr>
+          <w:p>
+            <w:pPr>
+              <w:spacing w:line="240" w:lineRule="auto"/>
+              <w:jc w:val="center"/>
+              <w:rPr>
+                <w:rFonts w:ascii="Times New Roman" w:hAnsi="Times New Roman" w:cs="Times New Roman"/>
+                <w:b/>
+                <w:sz w:val="24"/>
+                <w:szCs w:val="24"/>
+                <w:lang w:val="en-ID"/>
+              </w:rPr>
+            </w:pPr>
+            <w:r>
+              <w:rPr>
+                <w:rFonts w:ascii="Calibri" w:hAnsi="Calibri" w:cs="Calibri"/>
+                <w:color w:val="000000"/>
+              </w:rPr>
+              <w:t>What have you done?</w:t>
+            </w:r>
+          </w:p>
+        </w:tc>
+        <w:tc>
+          <w:tcPr>
+            <w:tcW w:w="3862" w:type="dxa"/>
+            <w:tcBorders>
+              <w:top w:val="single" w:sz="4" w:space="0" w:color="auto"/>
+              <w:left w:val="single" w:sz="4" w:space="0" w:color="auto"/>
+              <w:bottom w:val="single" w:sz="4" w:space="0" w:color="auto"/>
+              <w:right w:val="single" w:sz="4" w:space="0" w:color="auto"/>
+            </w:tcBorders>
+            <w:vAlign w:val="center"/>
+            <w:hideMark/>
+          </w:tcPr>
+          <w:p>
+            <w:pPr>
+              <w:spacing w:line="240" w:lineRule="auto"/>
+              <w:jc w:val="center"/>
+              <w:rPr>
+                <w:rFonts w:ascii="Times New Roman" w:hAnsi="Times New Roman" w:cs="Times New Roman"/>
+                <w:b/>
+                <w:sz w:val="24"/>
+                <w:szCs w:val="24"/>
+                <w:lang w:val="en-ID"/>
+              </w:rPr>
+            </w:pPr>
+            <w:r>
+              <w:rPr>
+                <w:rFonts w:ascii="Calibri" w:hAnsi="Calibri" w:cs="Calibri"/>
+                <w:color w:val="000000"/>
+              </w:rPr>
+              <w:t>Menyelesaikan bagian Task pada tahapan Sprint Backlog</w:t>
+            </w:r>
+          </w:p>
+        </w:tc>
+        <w:tc>
+          <w:tcPr>
+            <w:tcW w:w="4045" w:type="dxa"/>
+            <w:tcBorders>
+              <w:top w:val="single" w:sz="4" w:space="0" w:color="auto"/>
+              <w:left w:val="single" w:sz="4" w:space="0" w:color="auto"/>
+              <w:bottom w:val="single" w:sz="4" w:space="0" w:color="auto"/>
+              <w:right w:val="single" w:sz="4" w:space="0" w:color="auto"/>
+            </w:tcBorders>
+            <w:vAlign w:val="center"/>
+            <w:hideMark/>
+          </w:tcPr>
+          <w:p>
+            <w:pPr>
+              <w:spacing w:line="240" w:lineRule="auto"/>
+              <w:jc w:val="center"/>
+              <w:rPr>
+                <w:rFonts w:ascii="Times New Roman" w:hAnsi="Times New Roman" w:cs="Times New Roman"/>
+                <w:b/>
+                <w:sz w:val="24"/>
+                <w:szCs w:val="24"/>
+                <w:lang w:val="en-ID"/>
+              </w:rPr>
+            </w:pPr>
+            <w:r>
+              <w:rPr>
+                <w:rFonts w:ascii="Calibri" w:hAnsi="Calibri" w:cs="Calibri"/>
+                <w:color w:val="000000"/>
+              </w:rPr>
+              <w:t>Sepakat dengan hasil akhir meeting untuk dimasukan ke dalam makalah</w:t>
+            </w:r>
+          </w:p>
+        </w:tc>
+      </w:tr>
+      <w:tr>
+        <w:trPr>
+          <w:trHeight w:val="800"/>
+        </w:trPr>
+        <w:tc>
+          <w:tcPr>
+            <w:tcW w:w="1663" w:type="dxa"/>
+            <w:vMerge w:val="restart"/>
+            <w:tcBorders>
+              <w:top w:val="single" w:sz="4" w:space="0" w:color="auto"/>
+              <w:left w:val="single" w:sz="4" w:space="0" w:color="auto"/>
+              <w:bottom w:val="single" w:sz="4" w:space="0" w:color="auto"/>
+              <w:right w:val="single" w:sz="4" w:space="0" w:color="auto"/>
+            </w:tcBorders>
+            <w:vAlign w:val="center"/>
+          </w:tcPr>
+          <w:p>
+            <w:pPr>
+              <w:spacing w:line="240" w:lineRule="auto"/>
+              <w:jc w:val="center"/>
+              <w:rPr>
+                <w:rFonts w:ascii="Calibri" w:hAnsi="Calibri" w:cs="Calibri"/>
+                <w:color w:val="000000"/>
+              </w:rPr>
+            </w:pPr>
+            <w:r>
+              <w:rPr>
+                <w:rFonts w:ascii="Calibri" w:hAnsi="Calibri" w:cs="Calibri"/>
+                <w:color w:val="000000"/>
+              </w:rPr>
+              <w:t>Vincent Chaislie</w:t>
+            </w:r>
+          </w:p>
+          <w:p>
+            <w:pPr>
+              <w:spacing w:line="240" w:lineRule="auto"/>
+              <w:jc w:val="center"/>
+              <w:rPr>
+                <w:rFonts w:ascii="Times New Roman" w:hAnsi="Times New Roman" w:cs="Times New Roman"/>
+                <w:b/>
+                <w:sz w:val="24"/>
+                <w:szCs w:val="24"/>
+                <w:lang w:val="en-ID"/>
+              </w:rPr>
+            </w:pPr>
+            <w:r>
+              <w:rPr>
+                <w:rFonts w:ascii="Calibri" w:hAnsi="Calibri" w:cs="Calibri"/>
+                <w:color w:val="000000"/>
+              </w:rPr>
+              <w:t>(Developer)</w:t>
+            </w:r>
+          </w:p>
+          <w:p>
+            <w:pPr>
+              <w:spacing w:line="240" w:lineRule="auto"/>
+              <w:jc w:val="center"/>
+              <w:rPr>
+                <w:rFonts w:ascii="Times New Roman" w:hAnsi="Times New Roman" w:cs="Times New Roman"/>
+                <w:b/>
+                <w:sz w:val="24"/>
+                <w:szCs w:val="24"/>
+                <w:lang w:val="en-ID"/>
+              </w:rPr>
+            </w:pPr>
+          </w:p>
+        </w:tc>
+        <w:tc>
+          <w:tcPr>
+            <w:tcW w:w="1492" w:type="dxa"/>
+            <w:tcBorders>
+              <w:top w:val="single" w:sz="4" w:space="0" w:color="auto"/>
+              <w:left w:val="single" w:sz="4" w:space="0" w:color="auto"/>
+              <w:bottom w:val="single" w:sz="4" w:space="0" w:color="auto"/>
+              <w:right w:val="single" w:sz="4" w:space="0" w:color="auto"/>
+            </w:tcBorders>
+            <w:vAlign w:val="center"/>
+            <w:hideMark/>
+          </w:tcPr>
+          <w:p>
+            <w:pPr>
+              <w:spacing w:line="240" w:lineRule="auto"/>
+              <w:jc w:val="center"/>
+              <w:rPr>
+                <w:rFonts w:ascii="Times New Roman" w:hAnsi="Times New Roman" w:cs="Times New Roman"/>
+                <w:b/>
+                <w:sz w:val="24"/>
+                <w:szCs w:val="24"/>
+                <w:lang w:val="en-ID"/>
+              </w:rPr>
+            </w:pPr>
+            <w:r>
+              <w:rPr>
+                <w:rFonts w:ascii="Calibri" w:hAnsi="Calibri" w:cs="Calibri"/>
+                <w:color w:val="000000"/>
+              </w:rPr>
+              <w:t>What did you do tommorow?</w:t>
+            </w:r>
+          </w:p>
+        </w:tc>
+        <w:tc>
+          <w:tcPr>
+            <w:tcW w:w="3862" w:type="dxa"/>
+            <w:tcBorders>
+              <w:top w:val="single" w:sz="4" w:space="0" w:color="auto"/>
+              <w:left w:val="single" w:sz="4" w:space="0" w:color="auto"/>
+              <w:bottom w:val="single" w:sz="4" w:space="0" w:color="auto"/>
+              <w:right w:val="single" w:sz="4" w:space="0" w:color="auto"/>
+            </w:tcBorders>
+            <w:vAlign w:val="center"/>
+            <w:hideMark/>
+          </w:tcPr>
+          <w:p>
+            <w:pPr>
+              <w:spacing w:line="240" w:lineRule="auto"/>
+              <w:jc w:val="center"/>
+              <w:rPr>
+                <w:rFonts w:ascii="Times New Roman" w:hAnsi="Times New Roman" w:cs="Times New Roman"/>
+                <w:b/>
+                <w:sz w:val="24"/>
+                <w:szCs w:val="24"/>
+                <w:lang w:val="en-ID"/>
+              </w:rPr>
+            </w:pPr>
+            <w:r>
+              <w:rPr>
+                <w:rFonts w:ascii="Calibri" w:hAnsi="Calibri" w:cs="Calibri"/>
+                <w:color w:val="000000"/>
+              </w:rPr>
+              <w:t>Mereview kembali rancangan yang dibuat dan merevisi apabila dibutuhkan</w:t>
+            </w:r>
+          </w:p>
+        </w:tc>
+        <w:tc>
+          <w:tcPr>
+            <w:tcW w:w="4045" w:type="dxa"/>
+            <w:tcBorders>
+              <w:top w:val="single" w:sz="4" w:space="0" w:color="auto"/>
+              <w:left w:val="single" w:sz="4" w:space="0" w:color="auto"/>
+              <w:bottom w:val="single" w:sz="4" w:space="0" w:color="auto"/>
+              <w:right w:val="single" w:sz="4" w:space="0" w:color="auto"/>
+            </w:tcBorders>
+            <w:vAlign w:val="center"/>
+            <w:hideMark/>
+          </w:tcPr>
+          <w:p>
+            <w:pPr>
+              <w:spacing w:line="240" w:lineRule="auto"/>
+              <w:jc w:val="center"/>
+              <w:rPr>
+                <w:rFonts w:ascii="Times New Roman" w:hAnsi="Times New Roman" w:cs="Times New Roman"/>
+                <w:b/>
+                <w:sz w:val="24"/>
+                <w:szCs w:val="24"/>
+                <w:lang w:val="en-ID"/>
+              </w:rPr>
+            </w:pPr>
+            <w:r>
+              <w:rPr>
+                <w:rFonts w:ascii="Calibri" w:hAnsi="Calibri" w:cs="Calibri"/>
+                <w:color w:val="000000"/>
+              </w:rPr>
+              <w:t>Mencakup semua progress agile kedalam makalah</w:t>
+            </w:r>
+          </w:p>
+        </w:tc>
+      </w:tr>
+      <w:tr>
+        <w:trPr>
+          <w:trHeight w:val="1105"/>
+        </w:trPr>
+        <w:tc>
+          <w:tcPr>
+            <w:tcW w:w="1663" w:type="dxa"/>
+            <w:vMerge/>
+            <w:tcBorders>
+              <w:top w:val="single" w:sz="4" w:space="0" w:color="auto"/>
+              <w:left w:val="single" w:sz="4" w:space="0" w:color="auto"/>
+              <w:bottom w:val="single" w:sz="4" w:space="0" w:color="auto"/>
+              <w:right w:val="single" w:sz="4" w:space="0" w:color="auto"/>
+            </w:tcBorders>
+            <w:vAlign w:val="center"/>
+            <w:hideMark/>
+          </w:tcPr>
+          <w:p>
+            <w:pPr>
+              <w:spacing w:line="240" w:lineRule="auto"/>
+              <w:rPr>
+                <w:rFonts w:ascii="Times New Roman" w:hAnsi="Times New Roman" w:cs="Times New Roman"/>
+                <w:b/>
+                <w:sz w:val="24"/>
+                <w:szCs w:val="24"/>
+                <w:lang w:val="en-ID"/>
+              </w:rPr>
+            </w:pPr>
+          </w:p>
+        </w:tc>
+        <w:tc>
+          <w:tcPr>
+            <w:tcW w:w="1492" w:type="dxa"/>
+            <w:tcBorders>
+              <w:top w:val="single" w:sz="4" w:space="0" w:color="auto"/>
+              <w:left w:val="single" w:sz="4" w:space="0" w:color="auto"/>
+              <w:bottom w:val="single" w:sz="4" w:space="0" w:color="auto"/>
+              <w:right w:val="single" w:sz="4" w:space="0" w:color="auto"/>
+            </w:tcBorders>
+            <w:vAlign w:val="center"/>
+            <w:hideMark/>
+          </w:tcPr>
+          <w:p>
+            <w:pPr>
+              <w:spacing w:line="240" w:lineRule="auto"/>
+              <w:jc w:val="center"/>
+              <w:rPr>
+                <w:rFonts w:ascii="Times New Roman" w:hAnsi="Times New Roman" w:cs="Times New Roman"/>
+                <w:b/>
+                <w:sz w:val="24"/>
+                <w:szCs w:val="24"/>
+                <w:lang w:val="en-ID"/>
+              </w:rPr>
+            </w:pPr>
+            <w:r>
+              <w:rPr>
+                <w:rFonts w:ascii="Calibri" w:hAnsi="Calibri" w:cs="Calibri"/>
+                <w:color w:val="000000"/>
+              </w:rPr>
+              <w:t>What will you do on today?</w:t>
+            </w:r>
+          </w:p>
+        </w:tc>
+        <w:tc>
+          <w:tcPr>
+            <w:tcW w:w="3862" w:type="dxa"/>
+            <w:tcBorders>
+              <w:top w:val="single" w:sz="4" w:space="0" w:color="auto"/>
+              <w:left w:val="single" w:sz="4" w:space="0" w:color="auto"/>
+              <w:bottom w:val="single" w:sz="4" w:space="0" w:color="auto"/>
+              <w:right w:val="single" w:sz="4" w:space="0" w:color="auto"/>
+            </w:tcBorders>
+            <w:vAlign w:val="center"/>
+            <w:hideMark/>
+          </w:tcPr>
+          <w:p>
+            <w:pPr>
+              <w:spacing w:line="240" w:lineRule="auto"/>
+              <w:jc w:val="center"/>
+              <w:rPr>
+                <w:rFonts w:ascii="Times New Roman" w:hAnsi="Times New Roman" w:cs="Times New Roman"/>
+                <w:b/>
+                <w:sz w:val="24"/>
+                <w:szCs w:val="24"/>
+                <w:lang w:val="en-ID"/>
+              </w:rPr>
+            </w:pPr>
+            <w:r>
+              <w:rPr>
+                <w:rFonts w:ascii="Calibri" w:hAnsi="Calibri" w:cs="Calibri"/>
+                <w:color w:val="000000"/>
+              </w:rPr>
+              <w:t>Medesign tampilan halaman Service dan Member Website sesuai task yang diberikan oleh Product Owner</w:t>
+            </w:r>
+          </w:p>
+        </w:tc>
+        <w:tc>
+          <w:tcPr>
+            <w:tcW w:w="4045" w:type="dxa"/>
+            <w:tcBorders>
+              <w:top w:val="single" w:sz="4" w:space="0" w:color="auto"/>
+              <w:left w:val="single" w:sz="4" w:space="0" w:color="auto"/>
+              <w:bottom w:val="single" w:sz="4" w:space="0" w:color="auto"/>
+              <w:right w:val="single" w:sz="4" w:space="0" w:color="auto"/>
+            </w:tcBorders>
+            <w:vAlign w:val="center"/>
+            <w:hideMark/>
+          </w:tcPr>
+          <w:p>
+            <w:pPr>
+              <w:spacing w:line="240" w:lineRule="auto"/>
+              <w:jc w:val="center"/>
+              <w:rPr>
+                <w:rFonts w:ascii="Times New Roman" w:hAnsi="Times New Roman" w:cs="Times New Roman"/>
+                <w:b/>
+                <w:sz w:val="24"/>
+                <w:szCs w:val="24"/>
+                <w:lang w:val="en-ID"/>
+              </w:rPr>
+            </w:pPr>
+            <w:r>
+              <w:rPr>
+                <w:rFonts w:ascii="Calibri" w:hAnsi="Calibri" w:cs="Calibri"/>
+                <w:color w:val="000000"/>
+              </w:rPr>
+              <w:t>Mendemokan tampilan halaman Service dan Member Website</w:t>
+            </w:r>
+          </w:p>
+        </w:tc>
+      </w:tr>
+      <w:tr>
+        <w:trPr>
+          <w:trHeight w:val="836"/>
+        </w:trPr>
+        <w:tc>
+          <w:tcPr>
+            <w:tcW w:w="1663" w:type="dxa"/>
+            <w:vMerge/>
+            <w:tcBorders>
+              <w:top w:val="single" w:sz="4" w:space="0" w:color="auto"/>
+              <w:left w:val="single" w:sz="4" w:space="0" w:color="auto"/>
+              <w:bottom w:val="single" w:sz="4" w:space="0" w:color="auto"/>
+              <w:right w:val="single" w:sz="4" w:space="0" w:color="auto"/>
+            </w:tcBorders>
+            <w:vAlign w:val="center"/>
+            <w:hideMark/>
+          </w:tcPr>
+          <w:p>
+            <w:pPr>
+              <w:spacing w:line="240" w:lineRule="auto"/>
+              <w:rPr>
+                <w:rFonts w:ascii="Times New Roman" w:hAnsi="Times New Roman" w:cs="Times New Roman"/>
+                <w:b/>
+                <w:sz w:val="24"/>
+                <w:szCs w:val="24"/>
+                <w:lang w:val="en-ID"/>
+              </w:rPr>
+            </w:pPr>
+          </w:p>
+        </w:tc>
+        <w:tc>
+          <w:tcPr>
+            <w:tcW w:w="1492" w:type="dxa"/>
+            <w:tcBorders>
+              <w:top w:val="single" w:sz="4" w:space="0" w:color="auto"/>
+              <w:left w:val="single" w:sz="4" w:space="0" w:color="auto"/>
+              <w:bottom w:val="single" w:sz="4" w:space="0" w:color="auto"/>
+              <w:right w:val="single" w:sz="4" w:space="0" w:color="auto"/>
+            </w:tcBorders>
+            <w:vAlign w:val="center"/>
+            <w:hideMark/>
+          </w:tcPr>
+          <w:p>
+            <w:pPr>
+              <w:spacing w:line="240" w:lineRule="auto"/>
+              <w:jc w:val="center"/>
+              <w:rPr>
+                <w:rFonts w:ascii="Times New Roman" w:hAnsi="Times New Roman" w:cs="Times New Roman"/>
+                <w:b/>
+                <w:sz w:val="24"/>
+                <w:szCs w:val="24"/>
+                <w:lang w:val="en-ID"/>
+              </w:rPr>
+            </w:pPr>
+            <w:r>
+              <w:rPr>
+                <w:rFonts w:ascii="Calibri" w:hAnsi="Calibri" w:cs="Calibri"/>
+                <w:color w:val="000000"/>
+              </w:rPr>
+              <w:t>What have you done?</w:t>
+            </w:r>
+          </w:p>
+        </w:tc>
+        <w:tc>
+          <w:tcPr>
+            <w:tcW w:w="3862" w:type="dxa"/>
+            <w:tcBorders>
+              <w:top w:val="single" w:sz="4" w:space="0" w:color="auto"/>
+              <w:left w:val="single" w:sz="4" w:space="0" w:color="auto"/>
+              <w:bottom w:val="single" w:sz="4" w:space="0" w:color="auto"/>
+              <w:right w:val="single" w:sz="4" w:space="0" w:color="auto"/>
+            </w:tcBorders>
+            <w:vAlign w:val="center"/>
+            <w:hideMark/>
+          </w:tcPr>
+          <w:p>
+            <w:pPr>
+              <w:spacing w:line="240" w:lineRule="auto"/>
+              <w:jc w:val="center"/>
+              <w:rPr>
+                <w:rFonts w:ascii="Times New Roman" w:hAnsi="Times New Roman" w:cs="Times New Roman"/>
+                <w:b/>
+                <w:sz w:val="24"/>
+                <w:szCs w:val="24"/>
+                <w:lang w:val="en-ID"/>
+              </w:rPr>
+            </w:pPr>
+            <w:r>
+              <w:rPr>
+                <w:rFonts w:ascii="Calibri" w:hAnsi="Calibri" w:cs="Calibri"/>
+                <w:color w:val="000000"/>
+              </w:rPr>
+              <w:t>Menyelesaikan desain tampilan website</w:t>
+            </w:r>
+          </w:p>
+        </w:tc>
+        <w:tc>
+          <w:tcPr>
+            <w:tcW w:w="4045" w:type="dxa"/>
+            <w:tcBorders>
+              <w:top w:val="single" w:sz="4" w:space="0" w:color="auto"/>
+              <w:left w:val="single" w:sz="4" w:space="0" w:color="auto"/>
+              <w:bottom w:val="single" w:sz="4" w:space="0" w:color="auto"/>
+              <w:right w:val="single" w:sz="4" w:space="0" w:color="auto"/>
+            </w:tcBorders>
+            <w:vAlign w:val="center"/>
+            <w:hideMark/>
+          </w:tcPr>
+          <w:p>
+            <w:pPr>
+              <w:spacing w:line="240" w:lineRule="auto"/>
+              <w:jc w:val="center"/>
+              <w:rPr>
+                <w:rFonts w:ascii="Times New Roman" w:hAnsi="Times New Roman" w:cs="Times New Roman"/>
+                <w:b/>
+                <w:sz w:val="24"/>
+                <w:szCs w:val="24"/>
+                <w:lang w:val="en-ID"/>
+              </w:rPr>
+            </w:pPr>
+            <w:r>
+              <w:rPr>
+                <w:rFonts w:ascii="Calibri" w:hAnsi="Calibri" w:cs="Calibri"/>
+                <w:color w:val="000000"/>
+              </w:rPr>
+              <w:t>Sepakat dengan hasil akhir meeting untuk dimasukan ke dalam makalah</w:t>
+            </w:r>
+          </w:p>
+        </w:tc>
+      </w:tr>
+    </w:tbl>
+    <w:p>
+      <w:pPr>
+        <w:rPr>
+          <w:rFonts w:ascii="Times New Roman" w:hAnsi="Times New Roman" w:cs="Times New Roman"/>
+          <w:b/>
+          <w:sz w:val="24"/>
+          <w:szCs w:val="24"/>
+          <w:lang w:val="en-ID"/>
+        </w:rPr>
+      </w:pPr>
+      <w:r>
+        <w:rPr>
+          <w:rFonts w:ascii="Times New Roman" w:hAnsi="Times New Roman" w:cs="Times New Roman"/>
+          <w:b/>
+          <w:sz w:val="24"/>
+          <w:szCs w:val="24"/>
+          <w:lang w:val="en-ID"/>
+        </w:rPr>
+        <w:br w:type="page"/>
+      </w:r>
+    </w:p>
+    <w:p>
+      <w:pPr>
+        <w:pStyle w:val="ListParagraph"/>
+        <w:numPr>
+          <w:ilvl w:val="0"/>
+          <w:numId w:val="2"/>
+        </w:numPr>
+        <w:jc w:val="both"/>
+        <w:rPr>
+          <w:rFonts w:ascii="Times New Roman" w:hAnsi="Times New Roman" w:cs="Times New Roman"/>
+          <w:b/>
+          <w:sz w:val="24"/>
+          <w:szCs w:val="24"/>
+          <w:lang w:val="en-ID"/>
+        </w:rPr>
+      </w:pPr>
+      <w:r>
+        <w:rPr>
+          <w:rFonts w:ascii="Times New Roman" w:hAnsi="Times New Roman" w:cs="Times New Roman"/>
+          <w:b/>
+          <w:sz w:val="24"/>
+          <w:szCs w:val="24"/>
+          <w:lang w:val="en-ID"/>
+        </w:rPr>
+        <w:lastRenderedPageBreak/>
+        <w:t>Sprint Review</w:t>
+      </w:r>
+    </w:p>
+    <w:p>
+      <w:pPr>
+        <w:pStyle w:val="ListParagraph"/>
+        <w:jc w:val="both"/>
+        <w:rPr>
+          <w:rFonts w:ascii="Times New Roman" w:hAnsi="Times New Roman" w:cs="Times New Roman"/>
+          <w:bCs/>
+          <w:sz w:val="24"/>
+          <w:szCs w:val="24"/>
+          <w:lang w:val="en-ID"/>
+        </w:rPr>
+      </w:pPr>
+    </w:p>
+    <w:p>
+      <w:pPr>
+        <w:pStyle w:val="ListParagraph"/>
+        <w:numPr>
+          <w:ilvl w:val="0"/>
+          <w:numId w:val="11"/>
+        </w:numPr>
+        <w:jc w:val="both"/>
+        <w:rPr>
+          <w:rFonts w:ascii="Times New Roman" w:hAnsi="Times New Roman" w:cs="Times New Roman"/>
+          <w:bCs/>
+          <w:sz w:val="24"/>
+          <w:szCs w:val="24"/>
+          <w:lang w:val="en-ID"/>
+        </w:rPr>
+      </w:pPr>
+      <w:r>
+        <w:rPr>
+          <w:rFonts w:ascii="Times New Roman" w:hAnsi="Times New Roman" w:cs="Times New Roman"/>
+          <w:bCs/>
+          <w:sz w:val="24"/>
+          <w:szCs w:val="24"/>
+          <w:lang w:val="en-ID"/>
+        </w:rPr>
+        <w:t>Bagaimana tampilan rancangan ini akan digunakan ?</w:t>
+      </w:r>
+    </w:p>
+    <w:p>
+      <w:pPr>
+        <w:pStyle w:val="ListParagraph"/>
+        <w:ind w:left="1080"/>
+        <w:jc w:val="both"/>
+        <w:rPr>
+          <w:rFonts w:ascii="Times New Roman" w:hAnsi="Times New Roman" w:cs="Times New Roman"/>
+          <w:bCs/>
+          <w:sz w:val="24"/>
+          <w:szCs w:val="24"/>
+          <w:lang w:val="en-ID"/>
+        </w:rPr>
+      </w:pPr>
+      <w:r>
+        <w:rPr>
+          <w:rFonts w:ascii="Times New Roman" w:hAnsi="Times New Roman" w:cs="Times New Roman"/>
+          <w:bCs/>
+          <w:sz w:val="24"/>
+          <w:szCs w:val="24"/>
+          <w:lang w:val="en-ID"/>
+        </w:rPr>
+        <w:t xml:space="preserve">Wesbite akan digunakan kepada pelanggan baru yang ingin bergabung menjadi member di Gym. Pada halaman Service menampilkan fasilitas – fasilitas apa saja yang tersedia seperti alat olahraga, suplemen, kelas online atau offline. </w:t>
+      </w:r>
+    </w:p>
+    <w:p>
+      <w:pPr>
+        <w:pStyle w:val="ListParagraph"/>
+        <w:ind w:left="1080"/>
+        <w:jc w:val="both"/>
+        <w:rPr>
+          <w:rFonts w:ascii="Times New Roman" w:hAnsi="Times New Roman" w:cs="Times New Roman"/>
+          <w:bCs/>
+          <w:sz w:val="24"/>
+          <w:szCs w:val="24"/>
+          <w:lang w:val="en-ID"/>
+        </w:rPr>
+      </w:pPr>
+    </w:p>
+    <w:p>
+      <w:pPr>
+        <w:pStyle w:val="ListParagraph"/>
+        <w:ind w:left="1080"/>
+        <w:jc w:val="both"/>
+        <w:rPr>
+          <w:rFonts w:ascii="Times New Roman" w:hAnsi="Times New Roman" w:cs="Times New Roman"/>
+          <w:bCs/>
+          <w:sz w:val="24"/>
+          <w:szCs w:val="24"/>
+          <w:lang w:val="en-ID"/>
+        </w:rPr>
+      </w:pPr>
+      <w:r>
+        <w:rPr>
+          <w:rFonts w:ascii="Times New Roman" w:hAnsi="Times New Roman" w:cs="Times New Roman"/>
+          <w:bCs/>
+          <w:sz w:val="24"/>
+          <w:szCs w:val="24"/>
+          <w:lang w:val="en-ID"/>
+        </w:rPr>
+        <w:t>Pada halaman Membership, merupakan halaman untuk mendaftar sebagai member Gym. Pelanggan dapat di masukan data diri seperti nama, email, alamat, umur. Pada pertanyaan terakhir, pelanggan akan memasukan apakah sudah pernah bergabung gym atau belum. Ini untuk memudahkan coach untuk memilih materi kepada member baru. Semua halaman memiliki icon sosial media Spirited Away Gym di bagian footer.</w:t>
+      </w:r>
+    </w:p>
+    <w:p>
+      <w:pPr>
+        <w:pStyle w:val="ListParagraph"/>
+        <w:ind w:left="1080"/>
+        <w:jc w:val="both"/>
+        <w:rPr>
+          <w:rFonts w:ascii="Times New Roman" w:hAnsi="Times New Roman" w:cs="Times New Roman"/>
+          <w:bCs/>
+          <w:sz w:val="24"/>
+          <w:szCs w:val="24"/>
+          <w:lang w:val="en-ID"/>
+        </w:rPr>
+      </w:pPr>
+    </w:p>
+    <w:p>
+      <w:pPr>
+        <w:pStyle w:val="ListParagraph"/>
+        <w:numPr>
+          <w:ilvl w:val="0"/>
+          <w:numId w:val="11"/>
+        </w:numPr>
+        <w:jc w:val="both"/>
+        <w:rPr>
+          <w:rFonts w:ascii="Times New Roman" w:hAnsi="Times New Roman" w:cs="Times New Roman"/>
+          <w:bCs/>
+          <w:sz w:val="24"/>
+          <w:szCs w:val="24"/>
+          <w:lang w:val="en-ID"/>
+        </w:rPr>
+      </w:pPr>
+      <w:r>
+        <w:rPr>
+          <w:rFonts w:ascii="Times New Roman" w:hAnsi="Times New Roman" w:cs="Times New Roman"/>
+          <w:bCs/>
+          <w:sz w:val="24"/>
+          <w:szCs w:val="24"/>
+          <w:lang w:val="en-ID"/>
+        </w:rPr>
+        <w:t>Apakah website telah memenuhi kebutuhan pelanggan dalam mencari informasi dan juga mendaftar sebagai Member Gym?</w:t>
+      </w:r>
+    </w:p>
+    <w:p>
+      <w:pPr>
+        <w:pStyle w:val="ListParagraph"/>
+        <w:ind w:left="1080"/>
+        <w:jc w:val="both"/>
+        <w:rPr>
+          <w:rFonts w:ascii="Times New Roman" w:hAnsi="Times New Roman" w:cs="Times New Roman"/>
+          <w:bCs/>
+          <w:sz w:val="24"/>
+          <w:szCs w:val="24"/>
+          <w:lang w:val="en-ID"/>
+        </w:rPr>
+      </w:pPr>
+      <w:r>
+        <w:rPr>
+          <w:rFonts w:ascii="Times New Roman" w:hAnsi="Times New Roman" w:cs="Times New Roman"/>
+          <w:bCs/>
+          <w:sz w:val="24"/>
+          <w:szCs w:val="24"/>
+          <w:lang w:val="en-ID"/>
+        </w:rPr>
+        <w:t xml:space="preserve">Sudah, karena website yang dirancang didasarkan dengan task yang diambil dari user story. seperti, akun sosial media yang bisa di akses oleh pelanggan baru ataupun member </w:t>
+      </w:r>
+    </w:p>
+    <w:p>
+      <w:pPr>
+        <w:pStyle w:val="ListParagraph"/>
+        <w:ind w:left="1080"/>
+        <w:jc w:val="both"/>
+        <w:rPr>
+          <w:rFonts w:ascii="Times New Roman" w:hAnsi="Times New Roman" w:cs="Times New Roman"/>
+          <w:bCs/>
+          <w:sz w:val="24"/>
+          <w:szCs w:val="24"/>
+          <w:lang w:val="en-ID"/>
+        </w:rPr>
+      </w:pPr>
+    </w:p>
+    <w:p>
+      <w:pPr>
+        <w:pStyle w:val="ListParagraph"/>
+        <w:numPr>
+          <w:ilvl w:val="0"/>
+          <w:numId w:val="11"/>
+        </w:numPr>
+        <w:jc w:val="both"/>
+        <w:rPr>
+          <w:rFonts w:ascii="Times New Roman" w:hAnsi="Times New Roman" w:cs="Times New Roman"/>
+          <w:bCs/>
+          <w:sz w:val="24"/>
+          <w:szCs w:val="24"/>
+          <w:lang w:val="en-ID"/>
+        </w:rPr>
+      </w:pPr>
+      <w:r>
+        <w:rPr>
+          <w:rFonts w:ascii="Times New Roman" w:hAnsi="Times New Roman" w:cs="Times New Roman"/>
+          <w:bCs/>
+          <w:sz w:val="24"/>
+          <w:szCs w:val="24"/>
+          <w:lang w:val="en-ID"/>
+        </w:rPr>
+        <w:t>Apa yang menjadi kendala saat merancang website ?</w:t>
+      </w:r>
+    </w:p>
+    <w:p>
+      <w:pPr>
+        <w:pStyle w:val="ListParagraph"/>
+        <w:ind w:left="1080"/>
+        <w:jc w:val="both"/>
+        <w:rPr>
+          <w:rFonts w:ascii="Times New Roman" w:hAnsi="Times New Roman" w:cs="Times New Roman"/>
+          <w:bCs/>
+          <w:sz w:val="24"/>
+          <w:szCs w:val="24"/>
+          <w:lang w:val="en-ID"/>
+        </w:rPr>
+      </w:pPr>
+      <w:r>
+        <w:rPr>
+          <w:rFonts w:ascii="Times New Roman" w:hAnsi="Times New Roman" w:cs="Times New Roman"/>
+          <w:bCs/>
+          <w:sz w:val="24"/>
+          <w:szCs w:val="24"/>
+          <w:lang w:val="en-ID"/>
+        </w:rPr>
+        <w:t>Tidak ada,  karena semua fitur yang perlu dimasukan ke dalam halaman website untuk memenuhi user story telah disederhanakan oleh product owner . Sehingga dalama development website oleh developer berjalan lancar.</w:t>
+      </w:r>
+    </w:p>
     <w:p/>
     <w:sectPr>
       <w:footerReference w:type="default" r:id="rId11"/>
@@ -14713,6 +15894,92 @@
       <w:lvlJc w:val="right"/>
       <w:pPr>
         <w:ind w:left="6480" w:hanging="180"/>
+      </w:pPr>
+    </w:lvl>
+  </w:abstractNum>
+  <w:abstractNum w:abstractNumId="9" w15:restartNumberingAfterBreak="0">
+    <w:nsid w:val="6B5621CC"/>
+    <w:multiLevelType w:val="hybridMultilevel"/>
+    <w:tmpl w:val="FC142FDA"/>
+    <w:lvl w:ilvl="0" w:tplc="D65C30AE">
+      <w:start w:val="1"/>
+      <w:numFmt w:val="decimal"/>
+      <w:lvlText w:val="%1."/>
+      <w:lvlJc w:val="left"/>
+      <w:pPr>
+        <w:ind w:left="1080" w:hanging="360"/>
+      </w:pPr>
+    </w:lvl>
+    <w:lvl w:ilvl="1" w:tplc="04090019">
+      <w:start w:val="1"/>
+      <w:numFmt w:val="lowerLetter"/>
+      <w:lvlText w:val="%2."/>
+      <w:lvlJc w:val="left"/>
+      <w:pPr>
+        <w:ind w:left="1800" w:hanging="360"/>
+      </w:pPr>
+    </w:lvl>
+    <w:lvl w:ilvl="2" w:tplc="0409001B">
+      <w:start w:val="1"/>
+      <w:numFmt w:val="lowerRoman"/>
+      <w:lvlText w:val="%3."/>
+      <w:lvlJc w:val="right"/>
+      <w:pPr>
+        <w:ind w:left="2520" w:hanging="180"/>
+      </w:pPr>
+    </w:lvl>
+    <w:lvl w:ilvl="3" w:tplc="0409000F">
+      <w:start w:val="1"/>
+      <w:numFmt w:val="decimal"/>
+      <w:lvlText w:val="%4."/>
+      <w:lvlJc w:val="left"/>
+      <w:pPr>
+        <w:ind w:left="3240" w:hanging="360"/>
+      </w:pPr>
+    </w:lvl>
+    <w:lvl w:ilvl="4" w:tplc="04090019">
+      <w:start w:val="1"/>
+      <w:numFmt w:val="lowerLetter"/>
+      <w:lvlText w:val="%5."/>
+      <w:lvlJc w:val="left"/>
+      <w:pPr>
+        <w:ind w:left="3960" w:hanging="360"/>
+      </w:pPr>
+    </w:lvl>
+    <w:lvl w:ilvl="5" w:tplc="0409001B">
+      <w:start w:val="1"/>
+      <w:numFmt w:val="lowerRoman"/>
+      <w:lvlText w:val="%6."/>
+      <w:lvlJc w:val="right"/>
+      <w:pPr>
+        <w:ind w:left="4680" w:hanging="180"/>
+      </w:pPr>
+    </w:lvl>
+    <w:lvl w:ilvl="6" w:tplc="0409000F">
+      <w:start w:val="1"/>
+      <w:numFmt w:val="decimal"/>
+      <w:lvlText w:val="%7."/>
+      <w:lvlJc w:val="left"/>
+      <w:pPr>
+        <w:ind w:left="5400" w:hanging="360"/>
+      </w:pPr>
+    </w:lvl>
+    <w:lvl w:ilvl="7" w:tplc="04090019">
+      <w:start w:val="1"/>
+      <w:numFmt w:val="lowerLetter"/>
+      <w:lvlText w:val="%8."/>
+      <w:lvlJc w:val="left"/>
+      <w:pPr>
+        <w:ind w:left="6120" w:hanging="360"/>
+      </w:pPr>
+    </w:lvl>
+    <w:lvl w:ilvl="8" w:tplc="0409001B">
+      <w:start w:val="1"/>
+      <w:numFmt w:val="lowerRoman"/>
+      <w:lvlText w:val="%9."/>
+      <w:lvlJc w:val="right"/>
+      <w:pPr>
+        <w:ind w:left="6840" w:hanging="180"/>
       </w:pPr>
     </w:lvl>
   </w:abstractNum>
@@ -14853,6 +16120,36 @@
   </w:num>
   <w:num w:numId="10" w16cid:durableId="1046560688">
     <w:abstractNumId w:val="8"/>
+  </w:num>
+  <w:num w:numId="11" w16cid:durableId="1421636131">
+    <w:abstractNumId w:val="9"/>
+    <w:lvlOverride w:ilvl="0">
+      <w:startOverride w:val="1"/>
+    </w:lvlOverride>
+    <w:lvlOverride w:ilvl="1">
+      <w:startOverride w:val="1"/>
+    </w:lvlOverride>
+    <w:lvlOverride w:ilvl="2">
+      <w:startOverride w:val="1"/>
+    </w:lvlOverride>
+    <w:lvlOverride w:ilvl="3">
+      <w:startOverride w:val="1"/>
+    </w:lvlOverride>
+    <w:lvlOverride w:ilvl="4">
+      <w:startOverride w:val="1"/>
+    </w:lvlOverride>
+    <w:lvlOverride w:ilvl="5">
+      <w:startOverride w:val="1"/>
+    </w:lvlOverride>
+    <w:lvlOverride w:ilvl="6">
+      <w:startOverride w:val="1"/>
+    </w:lvlOverride>
+    <w:lvlOverride w:ilvl="7">
+      <w:startOverride w:val="1"/>
+    </w:lvlOverride>
+    <w:lvlOverride w:ilvl="8">
+      <w:startOverride w:val="1"/>
+    </w:lvlOverride>
   </w:num>
 </w:numbering>
 </file>

</xml_diff>

<commit_message>
Menambahkan Bab 2 - M&N
</commit_message>
<xml_diff>
--- a/Makalah UTS Spirited Away IF-C Sore.docx
+++ b/Makalah UTS Spirited Away IF-C Sore.docx
@@ -2160,7 +2160,16 @@
               <w:sz w:val="28"/>
               <w:szCs w:val="28"/>
             </w:rPr>
-            <w:t>18</w:t>
+            <w:t>1</w:t>
+          </w:r>
+          <w:r>
+            <w:rPr>
+              <w:rFonts w:cstheme="minorHAnsi"/>
+              <w:b w:val="0"/>
+              <w:sz w:val="28"/>
+              <w:szCs w:val="28"/>
+            </w:rPr>
+            <w:t>9</w:t>
           </w:r>
         </w:p>
         <w:p>
@@ -2209,7 +2218,16 @@
               <w:sz w:val="28"/>
               <w:szCs w:val="28"/>
             </w:rPr>
-            <w:t xml:space="preserve"> 18</w:t>
+            <w:t xml:space="preserve"> 1</w:t>
+          </w:r>
+          <w:r>
+            <w:rPr>
+              <w:rFonts w:cstheme="minorHAnsi"/>
+              <w:bCs/>
+              <w:sz w:val="28"/>
+              <w:szCs w:val="28"/>
+            </w:rPr>
+            <w:t>9</w:t>
           </w:r>
         </w:p>
         <w:p>
@@ -2258,7 +2276,16 @@
               <w:sz w:val="28"/>
               <w:szCs w:val="28"/>
             </w:rPr>
-            <w:t>18</w:t>
+            <w:t>1</w:t>
+          </w:r>
+          <w:r>
+            <w:rPr>
+              <w:rFonts w:cstheme="minorHAnsi"/>
+              <w:bCs/>
+              <w:sz w:val="28"/>
+              <w:szCs w:val="28"/>
+            </w:rPr>
+            <w:t>9</w:t>
           </w:r>
         </w:p>
         <w:p>
@@ -14992,9 +15019,767 @@
         <w:t>Tidak ada,  karena semua fitur yang perlu dimasukan ke dalam halaman website untuk memenuhi user story telah disederhanakan oleh product owner . Sehingga dalama development website oleh developer berjalan lancar.</w:t>
       </w:r>
     </w:p>
-    <w:p/>
+    <w:p>
+      <w:pPr>
+        <w:rPr>
+          <w:rFonts w:ascii="Times New Roman" w:hAnsi="Times New Roman" w:cs="Times New Roman"/>
+          <w:bCs/>
+          <w:sz w:val="24"/>
+          <w:szCs w:val="24"/>
+          <w:lang w:val="en-ID"/>
+        </w:rPr>
+      </w:pPr>
+    </w:p>
+    <w:p>
+      <w:pPr>
+        <w:rPr>
+          <w:rFonts w:ascii="Times New Roman" w:hAnsi="Times New Roman" w:cs="Times New Roman"/>
+          <w:bCs/>
+          <w:sz w:val="24"/>
+          <w:szCs w:val="24"/>
+          <w:lang w:val="en-ID"/>
+        </w:rPr>
+      </w:pPr>
+    </w:p>
+    <w:p>
+      <w:pPr>
+        <w:pStyle w:val="ListParagraph"/>
+        <w:numPr>
+          <w:ilvl w:val="0"/>
+          <w:numId w:val="2"/>
+        </w:numPr>
+        <w:ind w:left="630" w:hanging="450"/>
+        <w:jc w:val="both"/>
+        <w:rPr>
+          <w:rFonts w:ascii="Times New Roman" w:hAnsi="Times New Roman" w:cs="Times New Roman"/>
+          <w:b/>
+          <w:sz w:val="24"/>
+          <w:szCs w:val="24"/>
+          <w:lang w:val="en-ID"/>
+        </w:rPr>
+      </w:pPr>
+      <w:r>
+        <w:rPr>
+          <w:rFonts w:ascii="Times New Roman" w:hAnsi="Times New Roman" w:cs="Times New Roman"/>
+          <w:b/>
+          <w:sz w:val="24"/>
+          <w:szCs w:val="24"/>
+          <w:lang w:val="en-ID"/>
+        </w:rPr>
+        <w:t>Sprint Retrospective</w:t>
+      </w:r>
+    </w:p>
+    <w:p>
+      <w:pPr>
+        <w:pStyle w:val="ListParagraph"/>
+        <w:ind w:left="1080"/>
+        <w:jc w:val="both"/>
+        <w:rPr>
+          <w:rFonts w:ascii="Times New Roman" w:hAnsi="Times New Roman" w:cs="Times New Roman"/>
+          <w:bCs/>
+          <w:sz w:val="24"/>
+          <w:szCs w:val="24"/>
+          <w:lang w:val="en-ID"/>
+        </w:rPr>
+      </w:pPr>
+    </w:p>
+    <w:p>
+      <w:pPr>
+        <w:pStyle w:val="ListParagraph"/>
+        <w:numPr>
+          <w:ilvl w:val="0"/>
+          <w:numId w:val="12"/>
+        </w:numPr>
+        <w:jc w:val="both"/>
+        <w:rPr>
+          <w:rFonts w:ascii="Times New Roman" w:hAnsi="Times New Roman" w:cs="Times New Roman"/>
+          <w:bCs/>
+          <w:sz w:val="24"/>
+          <w:szCs w:val="24"/>
+          <w:lang w:val="en-ID"/>
+        </w:rPr>
+      </w:pPr>
+      <w:r>
+        <w:rPr>
+          <w:rFonts w:ascii="Times New Roman" w:hAnsi="Times New Roman" w:cs="Times New Roman"/>
+          <w:bCs/>
+          <w:sz w:val="24"/>
+          <w:szCs w:val="24"/>
+          <w:lang w:val="en-ID"/>
+        </w:rPr>
+        <w:t>Apa yang berhasil dalam Sprint kali ini?</w:t>
+      </w:r>
+    </w:p>
+    <w:p>
+      <w:pPr>
+        <w:pStyle w:val="ListParagraph"/>
+        <w:ind w:left="1080"/>
+        <w:jc w:val="both"/>
+        <w:rPr>
+          <w:rFonts w:ascii="Times New Roman" w:hAnsi="Times New Roman" w:cs="Times New Roman"/>
+          <w:bCs/>
+          <w:sz w:val="24"/>
+          <w:szCs w:val="24"/>
+          <w:lang w:val="en-ID"/>
+        </w:rPr>
+      </w:pPr>
+      <w:r>
+        <w:rPr>
+          <w:rFonts w:ascii="Times New Roman" w:hAnsi="Times New Roman" w:cs="Times New Roman"/>
+          <w:bCs/>
+          <w:sz w:val="24"/>
+          <w:szCs w:val="24"/>
+          <w:lang w:val="en-ID"/>
+        </w:rPr>
+        <w:t>Berhasil membuat tampilan halaman Service dan Membership yang sesuai dengan kebutuhan pengguna. Dapat menyelesaikan sprint dengan waktu yang cukup singkat (2 hari)</w:t>
+      </w:r>
+    </w:p>
+    <w:p>
+      <w:pPr>
+        <w:pStyle w:val="ListParagraph"/>
+        <w:ind w:left="1080"/>
+        <w:jc w:val="both"/>
+        <w:rPr>
+          <w:rFonts w:ascii="Times New Roman" w:hAnsi="Times New Roman" w:cs="Times New Roman"/>
+          <w:bCs/>
+          <w:sz w:val="24"/>
+          <w:szCs w:val="24"/>
+          <w:lang w:val="en-ID"/>
+        </w:rPr>
+      </w:pPr>
+    </w:p>
+    <w:p>
+      <w:pPr>
+        <w:pStyle w:val="ListParagraph"/>
+        <w:numPr>
+          <w:ilvl w:val="0"/>
+          <w:numId w:val="12"/>
+        </w:numPr>
+        <w:jc w:val="both"/>
+        <w:rPr>
+          <w:rFonts w:ascii="Times New Roman" w:hAnsi="Times New Roman" w:cs="Times New Roman"/>
+          <w:bCs/>
+          <w:sz w:val="24"/>
+          <w:szCs w:val="24"/>
+          <w:lang w:val="en-ID"/>
+        </w:rPr>
+      </w:pPr>
+      <w:r>
+        <w:rPr>
+          <w:rFonts w:ascii="Times New Roman" w:hAnsi="Times New Roman" w:cs="Times New Roman"/>
+          <w:bCs/>
+          <w:sz w:val="24"/>
+          <w:szCs w:val="24"/>
+          <w:lang w:val="en-ID"/>
+        </w:rPr>
+        <w:t>Apa ada kendala dalam Sprint kali ini?</w:t>
+      </w:r>
+    </w:p>
+    <w:p>
+      <w:pPr>
+        <w:pStyle w:val="ListParagraph"/>
+        <w:ind w:left="1080"/>
+        <w:jc w:val="both"/>
+        <w:rPr>
+          <w:rFonts w:ascii="Times New Roman" w:hAnsi="Times New Roman" w:cs="Times New Roman"/>
+          <w:bCs/>
+          <w:sz w:val="24"/>
+          <w:szCs w:val="24"/>
+          <w:lang w:val="en-ID"/>
+        </w:rPr>
+      </w:pPr>
+      <w:r>
+        <w:rPr>
+          <w:rFonts w:ascii="Times New Roman" w:hAnsi="Times New Roman" w:cs="Times New Roman"/>
+          <w:bCs/>
+          <w:sz w:val="24"/>
+          <w:szCs w:val="24"/>
+          <w:lang w:val="en-ID"/>
+        </w:rPr>
+        <w:t>Durasi saat melakukan Daily Scrum Meeting masih melebihi batas waktu standar (15 menit)</w:t>
+      </w:r>
+    </w:p>
+    <w:p>
+      <w:pPr>
+        <w:pStyle w:val="ListParagraph"/>
+        <w:ind w:left="1080"/>
+        <w:jc w:val="both"/>
+        <w:rPr>
+          <w:rFonts w:ascii="Times New Roman" w:hAnsi="Times New Roman" w:cs="Times New Roman"/>
+          <w:bCs/>
+          <w:sz w:val="24"/>
+          <w:szCs w:val="24"/>
+          <w:lang w:val="en-ID"/>
+        </w:rPr>
+      </w:pPr>
+    </w:p>
+    <w:p>
+      <w:pPr>
+        <w:pStyle w:val="ListParagraph"/>
+        <w:numPr>
+          <w:ilvl w:val="0"/>
+          <w:numId w:val="12"/>
+        </w:numPr>
+        <w:jc w:val="both"/>
+        <w:rPr>
+          <w:rFonts w:ascii="Times New Roman" w:hAnsi="Times New Roman" w:cs="Times New Roman"/>
+          <w:bCs/>
+          <w:sz w:val="24"/>
+          <w:szCs w:val="24"/>
+          <w:lang w:val="en-ID"/>
+        </w:rPr>
+      </w:pPr>
+      <w:r>
+        <w:rPr>
+          <w:rFonts w:ascii="Times New Roman" w:hAnsi="Times New Roman" w:cs="Times New Roman"/>
+          <w:bCs/>
+          <w:sz w:val="24"/>
+          <w:szCs w:val="24"/>
+          <w:lang w:val="en-ID"/>
+        </w:rPr>
+        <w:t>Apa feedback untuk Sprint kali ini?</w:t>
+      </w:r>
+    </w:p>
+    <w:p>
+      <w:pPr>
+        <w:pStyle w:val="ListParagraph"/>
+        <w:ind w:left="1080"/>
+        <w:jc w:val="both"/>
+        <w:rPr>
+          <w:rFonts w:ascii="Times New Roman" w:hAnsi="Times New Roman" w:cs="Times New Roman"/>
+          <w:bCs/>
+          <w:sz w:val="24"/>
+          <w:szCs w:val="24"/>
+          <w:lang w:val="en-ID"/>
+        </w:rPr>
+      </w:pPr>
+      <w:r>
+        <w:rPr>
+          <w:rFonts w:ascii="Times New Roman" w:hAnsi="Times New Roman" w:cs="Times New Roman"/>
+          <w:bCs/>
+          <w:sz w:val="24"/>
+          <w:szCs w:val="24"/>
+          <w:lang w:val="en-ID"/>
+        </w:rPr>
+        <w:t>Sprint 2 sudah lebih berkembang untuk meminimalisir kendala, tetapi untuk durasi daily scrum masih melebihi waktu standar sehingga kedepannya harus memperpadat isi yang ingin didiskusikan dan membatasi waktu meeting.</w:t>
+      </w:r>
+    </w:p>
+    <w:p>
+      <w:pPr>
+        <w:rPr>
+          <w:rFonts w:ascii="Times New Roman" w:hAnsi="Times New Roman" w:cs="Times New Roman"/>
+          <w:bCs/>
+          <w:sz w:val="24"/>
+          <w:szCs w:val="24"/>
+          <w:lang w:val="en-ID"/>
+        </w:rPr>
+      </w:pPr>
+      <w:r>
+        <w:rPr>
+          <w:rFonts w:ascii="Times New Roman" w:hAnsi="Times New Roman" w:cs="Times New Roman"/>
+          <w:bCs/>
+          <w:sz w:val="24"/>
+          <w:szCs w:val="24"/>
+          <w:lang w:val="en-ID"/>
+        </w:rPr>
+        <w:br w:type="page"/>
+      </w:r>
+    </w:p>
+    <w:p>
+      <w:pPr>
+        <w:pStyle w:val="ListParagraph"/>
+        <w:ind w:left="1080"/>
+        <w:jc w:val="both"/>
+        <w:rPr>
+          <w:rFonts w:ascii="Times New Roman" w:hAnsi="Times New Roman" w:cs="Times New Roman"/>
+          <w:bCs/>
+          <w:sz w:val="24"/>
+          <w:szCs w:val="24"/>
+          <w:lang w:val="en-ID"/>
+        </w:rPr>
+      </w:pPr>
+    </w:p>
+    <w:p>
+      <w:pPr>
+        <w:pStyle w:val="ListParagraph"/>
+        <w:numPr>
+          <w:ilvl w:val="0"/>
+          <w:numId w:val="2"/>
+        </w:numPr>
+        <w:rPr>
+          <w:rFonts w:ascii="Times New Roman" w:hAnsi="Times New Roman" w:cs="Times New Roman"/>
+          <w:b/>
+          <w:sz w:val="24"/>
+          <w:szCs w:val="24"/>
+          <w:lang w:val="en-ID"/>
+        </w:rPr>
+      </w:pPr>
+      <w:r>
+        <w:rPr>
+          <w:rFonts w:ascii="Times New Roman" w:hAnsi="Times New Roman" w:cs="Times New Roman"/>
+          <w:b/>
+          <w:sz w:val="24"/>
+          <w:szCs w:val="24"/>
+          <w:lang w:val="en-ID"/>
+        </w:rPr>
+        <w:t xml:space="preserve">Dokumentasi Trello Board </w:t>
+      </w:r>
+    </w:p>
+    <w:p>
+      <w:pPr>
+        <w:pStyle w:val="ListParagraph"/>
+        <w:rPr>
+          <w:rFonts w:ascii="Times New Roman" w:hAnsi="Times New Roman" w:cs="Times New Roman"/>
+          <w:b/>
+          <w:sz w:val="24"/>
+          <w:szCs w:val="24"/>
+          <w:lang w:val="en-ID"/>
+        </w:rPr>
+      </w:pPr>
+    </w:p>
+    <w:p>
+      <w:pPr>
+        <w:rPr>
+          <w:rFonts w:ascii="Times New Roman" w:hAnsi="Times New Roman" w:cs="Times New Roman"/>
+          <w:bCs/>
+          <w:sz w:val="24"/>
+          <w:szCs w:val="24"/>
+          <w:lang w:val="en-ID"/>
+        </w:rPr>
+      </w:pPr>
+      <w:r>
+        <w:drawing>
+          <wp:anchor distT="0" distB="0" distL="114300" distR="114300" simplePos="0" relativeHeight="251670528" behindDoc="1" locked="0" layoutInCell="1" allowOverlap="1" wp14:anchorId="21DD3515" wp14:editId="36B31DC3">
+            <wp:simplePos x="0" y="0"/>
+            <wp:positionH relativeFrom="margin">
+              <wp:align>center</wp:align>
+            </wp:positionH>
+            <wp:positionV relativeFrom="paragraph">
+              <wp:posOffset>210820</wp:posOffset>
+            </wp:positionV>
+            <wp:extent cx="5731510" cy="2785110"/>
+            <wp:effectExtent l="0" t="0" r="2540" b="0"/>
+            <wp:wrapSquare wrapText="bothSides"/>
+            <wp:docPr id="518281977" name="Picture 4"/>
+            <wp:cNvGraphicFramePr>
+              <a:graphicFrameLocks xmlns:a="http://schemas.openxmlformats.org/drawingml/2006/main" noChangeAspect="1"/>
+            </wp:cNvGraphicFramePr>
+            <a:graphic xmlns:a="http://schemas.openxmlformats.org/drawingml/2006/main">
+              <a:graphicData uri="http://schemas.openxmlformats.org/drawingml/2006/picture">
+                <pic:pic xmlns:pic="http://schemas.openxmlformats.org/drawingml/2006/picture">
+                  <pic:nvPicPr>
+                    <pic:cNvPr id="0" name="Picture 3"/>
+                    <pic:cNvPicPr>
+                      <a:picLocks noChangeAspect="1" noChangeArrowheads="1"/>
+                    </pic:cNvPicPr>
+                  </pic:nvPicPr>
+                  <pic:blipFill>
+                    <a:blip r:embed="rId11" cstate="print">
+                      <a:extLst>
+                        <a:ext uri="{28A0092B-C50C-407E-A947-70E740481C1C}">
+                          <a14:useLocalDpi xmlns:a14="http://schemas.microsoft.com/office/drawing/2010/main" val="0"/>
+                        </a:ext>
+                      </a:extLst>
+                    </a:blip>
+                    <a:srcRect/>
+                    <a:stretch>
+                      <a:fillRect/>
+                    </a:stretch>
+                  </pic:blipFill>
+                  <pic:spPr bwMode="auto">
+                    <a:xfrm>
+                      <a:off x="0" y="0"/>
+                      <a:ext cx="5731510" cy="2785110"/>
+                    </a:xfrm>
+                    <a:prstGeom prst="rect">
+                      <a:avLst/>
+                    </a:prstGeom>
+                    <a:noFill/>
+                  </pic:spPr>
+                </pic:pic>
+              </a:graphicData>
+            </a:graphic>
+            <wp14:sizeRelH relativeFrom="margin">
+              <wp14:pctWidth>0</wp14:pctWidth>
+            </wp14:sizeRelH>
+            <wp14:sizeRelV relativeFrom="margin">
+              <wp14:pctHeight>0</wp14:pctHeight>
+            </wp14:sizeRelV>
+          </wp:anchor>
+        </w:drawing>
+      </w:r>
+      <w:r>
+        <w:rPr>
+          <w:rFonts w:ascii="Times New Roman" w:hAnsi="Times New Roman" w:cs="Times New Roman"/>
+          <w:bCs/>
+          <w:sz w:val="24"/>
+          <w:szCs w:val="24"/>
+          <w:lang w:val="en-ID"/>
+        </w:rPr>
+        <w:t xml:space="preserve"> </w:t>
+      </w:r>
+    </w:p>
+    <w:p>
+      <w:pPr>
+        <w:rPr>
+          <w:rFonts w:ascii="Times New Roman" w:hAnsi="Times New Roman" w:cs="Times New Roman"/>
+          <w:bCs/>
+          <w:sz w:val="24"/>
+          <w:szCs w:val="24"/>
+          <w:lang w:val="en-ID"/>
+        </w:rPr>
+      </w:pPr>
+    </w:p>
+    <w:p>
+      <w:pPr>
+        <w:rPr>
+          <w:rFonts w:ascii="Times New Roman" w:hAnsi="Times New Roman" w:cs="Times New Roman"/>
+          <w:bCs/>
+          <w:sz w:val="24"/>
+          <w:szCs w:val="24"/>
+          <w:lang w:val="en-ID"/>
+        </w:rPr>
+      </w:pPr>
+      <w:r>
+        <w:drawing>
+          <wp:anchor distT="0" distB="0" distL="114300" distR="114300" simplePos="0" relativeHeight="251669504" behindDoc="1" locked="0" layoutInCell="1" allowOverlap="1" wp14:anchorId="3E4A39F3" wp14:editId="611EE3AA">
+            <wp:simplePos x="0" y="0"/>
+            <wp:positionH relativeFrom="margin">
+              <wp:align>center</wp:align>
+            </wp:positionH>
+            <wp:positionV relativeFrom="paragraph">
+              <wp:posOffset>175895</wp:posOffset>
+            </wp:positionV>
+            <wp:extent cx="5731510" cy="2932430"/>
+            <wp:effectExtent l="0" t="0" r="2540" b="1270"/>
+            <wp:wrapTight wrapText="bothSides">
+              <wp:wrapPolygon edited="0">
+                <wp:start x="0" y="0"/>
+                <wp:lineTo x="0" y="21469"/>
+                <wp:lineTo x="21538" y="21469"/>
+                <wp:lineTo x="21538" y="0"/>
+                <wp:lineTo x="0" y="0"/>
+              </wp:wrapPolygon>
+            </wp:wrapTight>
+            <wp:docPr id="917424089" name="Picture 3"/>
+            <wp:cNvGraphicFramePr>
+              <a:graphicFrameLocks xmlns:a="http://schemas.openxmlformats.org/drawingml/2006/main" noChangeAspect="1"/>
+            </wp:cNvGraphicFramePr>
+            <a:graphic xmlns:a="http://schemas.openxmlformats.org/drawingml/2006/main">
+              <a:graphicData uri="http://schemas.openxmlformats.org/drawingml/2006/picture">
+                <pic:pic xmlns:pic="http://schemas.openxmlformats.org/drawingml/2006/picture">
+                  <pic:nvPicPr>
+                    <pic:cNvPr id="0" name="Picture 1"/>
+                    <pic:cNvPicPr>
+                      <a:picLocks noChangeAspect="1" noChangeArrowheads="1"/>
+                    </pic:cNvPicPr>
+                  </pic:nvPicPr>
+                  <pic:blipFill>
+                    <a:blip r:embed="rId12" cstate="print">
+                      <a:extLst>
+                        <a:ext uri="{28A0092B-C50C-407E-A947-70E740481C1C}">
+                          <a14:useLocalDpi xmlns:a14="http://schemas.microsoft.com/office/drawing/2010/main" val="0"/>
+                        </a:ext>
+                      </a:extLst>
+                    </a:blip>
+                    <a:srcRect/>
+                    <a:stretch>
+                      <a:fillRect/>
+                    </a:stretch>
+                  </pic:blipFill>
+                  <pic:spPr bwMode="auto">
+                    <a:xfrm>
+                      <a:off x="0" y="0"/>
+                      <a:ext cx="5731510" cy="2932430"/>
+                    </a:xfrm>
+                    <a:prstGeom prst="rect">
+                      <a:avLst/>
+                    </a:prstGeom>
+                    <a:noFill/>
+                  </pic:spPr>
+                </pic:pic>
+              </a:graphicData>
+            </a:graphic>
+            <wp14:sizeRelH relativeFrom="margin">
+              <wp14:pctWidth>0</wp14:pctWidth>
+            </wp14:sizeRelH>
+            <wp14:sizeRelV relativeFrom="margin">
+              <wp14:pctHeight>0</wp14:pctHeight>
+            </wp14:sizeRelV>
+          </wp:anchor>
+        </w:drawing>
+      </w:r>
+      <w:r>
+        <w:rPr>
+          <w:rFonts w:ascii="Times New Roman" w:hAnsi="Times New Roman" w:cs="Times New Roman"/>
+          <w:bCs/>
+          <w:sz w:val="24"/>
+          <w:szCs w:val="24"/>
+          <w:lang w:val="en-ID"/>
+        </w:rPr>
+        <w:br w:type="page"/>
+      </w:r>
+    </w:p>
+    <w:p>
+      <w:pPr>
+        <w:rPr>
+          <w:rFonts w:ascii="Times New Roman" w:hAnsi="Times New Roman" w:cs="Times New Roman"/>
+          <w:bCs/>
+          <w:sz w:val="24"/>
+          <w:szCs w:val="24"/>
+          <w:lang w:val="en-ID"/>
+        </w:rPr>
+      </w:pPr>
+      <w:r>
+        <w:lastRenderedPageBreak/>
+        <w:drawing>
+          <wp:anchor distT="0" distB="0" distL="114300" distR="114300" simplePos="0" relativeHeight="251671552" behindDoc="0" locked="0" layoutInCell="1" allowOverlap="1" wp14:anchorId="409DF884" wp14:editId="2C820688">
+            <wp:simplePos x="0" y="0"/>
+            <wp:positionH relativeFrom="margin">
+              <wp:align>center</wp:align>
+            </wp:positionH>
+            <wp:positionV relativeFrom="paragraph">
+              <wp:posOffset>289560</wp:posOffset>
+            </wp:positionV>
+            <wp:extent cx="5731510" cy="2550795"/>
+            <wp:effectExtent l="0" t="0" r="2540" b="1905"/>
+            <wp:wrapSquare wrapText="bothSides"/>
+            <wp:docPr id="656960967" name="Picture 2"/>
+            <wp:cNvGraphicFramePr>
+              <a:graphicFrameLocks xmlns:a="http://schemas.openxmlformats.org/drawingml/2006/main" noChangeAspect="1"/>
+            </wp:cNvGraphicFramePr>
+            <a:graphic xmlns:a="http://schemas.openxmlformats.org/drawingml/2006/main">
+              <a:graphicData uri="http://schemas.openxmlformats.org/drawingml/2006/picture">
+                <pic:pic xmlns:pic="http://schemas.openxmlformats.org/drawingml/2006/picture">
+                  <pic:nvPicPr>
+                    <pic:cNvPr id="0" name="Picture 4"/>
+                    <pic:cNvPicPr>
+                      <a:picLocks noChangeAspect="1" noChangeArrowheads="1"/>
+                    </pic:cNvPicPr>
+                  </pic:nvPicPr>
+                  <pic:blipFill>
+                    <a:blip r:embed="rId13" cstate="print">
+                      <a:extLst>
+                        <a:ext uri="{28A0092B-C50C-407E-A947-70E740481C1C}">
+                          <a14:useLocalDpi xmlns:a14="http://schemas.microsoft.com/office/drawing/2010/main" val="0"/>
+                        </a:ext>
+                      </a:extLst>
+                    </a:blip>
+                    <a:srcRect/>
+                    <a:stretch>
+                      <a:fillRect/>
+                    </a:stretch>
+                  </pic:blipFill>
+                  <pic:spPr bwMode="auto">
+                    <a:xfrm>
+                      <a:off x="0" y="0"/>
+                      <a:ext cx="5731510" cy="2550795"/>
+                    </a:xfrm>
+                    <a:prstGeom prst="rect">
+                      <a:avLst/>
+                    </a:prstGeom>
+                    <a:noFill/>
+                  </pic:spPr>
+                </pic:pic>
+              </a:graphicData>
+            </a:graphic>
+            <wp14:sizeRelH relativeFrom="margin">
+              <wp14:pctWidth>0</wp14:pctWidth>
+            </wp14:sizeRelH>
+            <wp14:sizeRelV relativeFrom="margin">
+              <wp14:pctHeight>0</wp14:pctHeight>
+            </wp14:sizeRelV>
+          </wp:anchor>
+        </w:drawing>
+      </w:r>
+    </w:p>
+    <w:p>
+      <w:pPr>
+        <w:rPr>
+          <w:rFonts w:ascii="Times New Roman" w:hAnsi="Times New Roman" w:cs="Times New Roman"/>
+          <w:bCs/>
+          <w:sz w:val="24"/>
+          <w:szCs w:val="24"/>
+          <w:lang w:val="en-ID"/>
+        </w:rPr>
+      </w:pPr>
+    </w:p>
+    <w:p>
+      <w:pPr>
+        <w:rPr>
+          <w:rFonts w:ascii="Times New Roman" w:hAnsi="Times New Roman" w:cs="Times New Roman"/>
+          <w:bCs/>
+          <w:sz w:val="24"/>
+          <w:szCs w:val="24"/>
+          <w:lang w:val="en-ID"/>
+        </w:rPr>
+      </w:pPr>
+    </w:p>
+    <w:p>
+      <w:pPr>
+        <w:rPr>
+          <w:rFonts w:ascii="Times New Roman" w:hAnsi="Times New Roman" w:cs="Times New Roman"/>
+          <w:bCs/>
+          <w:sz w:val="24"/>
+          <w:szCs w:val="24"/>
+          <w:lang w:val="en-ID"/>
+        </w:rPr>
+      </w:pPr>
+      <w:r>
+        <w:rPr>
+          <w:rFonts w:ascii="Times New Roman" w:hAnsi="Times New Roman" w:cs="Times New Roman"/>
+          <w:bCs/>
+          <w:sz w:val="24"/>
+          <w:szCs w:val="24"/>
+          <w:lang w:val="en-ID"/>
+        </w:rPr>
+        <w:t>Link Trello :</w:t>
+      </w:r>
+    </w:p>
+    <w:p>
+      <w:pPr>
+        <w:rPr>
+          <w:rFonts w:ascii="Times New Roman" w:hAnsi="Times New Roman" w:cs="Times New Roman"/>
+          <w:bCs/>
+          <w:sz w:val="24"/>
+          <w:szCs w:val="24"/>
+          <w:lang w:val="en-ID"/>
+        </w:rPr>
+      </w:pPr>
+      <w:r>
+        <mc:AlternateContent>
+          <mc:Choice Requires="wps">
+            <w:drawing>
+              <wp:anchor distT="45720" distB="45720" distL="114300" distR="114300" simplePos="0" relativeHeight="251672576" behindDoc="0" locked="0" layoutInCell="1" allowOverlap="1" wp14:anchorId="0753C69C" wp14:editId="310D8653">
+                <wp:simplePos x="0" y="0"/>
+                <wp:positionH relativeFrom="margin">
+                  <wp:align>left</wp:align>
+                </wp:positionH>
+                <wp:positionV relativeFrom="paragraph">
+                  <wp:posOffset>139065</wp:posOffset>
+                </wp:positionV>
+                <wp:extent cx="2974975" cy="1029970"/>
+                <wp:effectExtent l="0" t="0" r="15875" b="17780"/>
+                <wp:wrapSquare wrapText="bothSides"/>
+                <wp:docPr id="82307218" name="Text Box 1"/>
+                <wp:cNvGraphicFramePr>
+                  <a:graphicFrameLocks xmlns:a="http://schemas.openxmlformats.org/drawingml/2006/main"/>
+                </wp:cNvGraphicFramePr>
+                <a:graphic xmlns:a="http://schemas.openxmlformats.org/drawingml/2006/main">
+                  <a:graphicData uri="http://schemas.microsoft.com/office/word/2010/wordprocessingShape">
+                    <wps:wsp>
+                      <wps:cNvSpPr txBox="1">
+                        <a:spLocks noChangeArrowheads="1"/>
+                      </wps:cNvSpPr>
+                      <wps:spPr bwMode="auto">
+                        <a:xfrm>
+                          <a:off x="0" y="0"/>
+                          <a:ext cx="2974975" cy="1029970"/>
+                        </a:xfrm>
+                        <a:prstGeom prst="rect">
+                          <a:avLst/>
+                        </a:prstGeom>
+                        <a:solidFill>
+                          <a:srgbClr val="FFFFFF"/>
+                        </a:solidFill>
+                        <a:ln w="9525">
+                          <a:solidFill>
+                            <a:srgbClr val="000000"/>
+                          </a:solidFill>
+                          <a:miter lim="800000"/>
+                          <a:headEnd/>
+                          <a:tailEnd/>
+                        </a:ln>
+                      </wps:spPr>
+                      <wps:txbx>
+                        <w:txbxContent>
+                          <w:p>
+                            <w:pPr>
+                              <w:rPr>
+                                <w:rFonts w:ascii="Times New Roman" w:hAnsi="Times New Roman" w:cs="Times New Roman"/>
+                                <w:b/>
+                                <w:sz w:val="24"/>
+                                <w:szCs w:val="24"/>
+                                <w:lang w:val="en-ID"/>
+                              </w:rPr>
+                            </w:pPr>
+                            <w:r>
+                              <w:rPr>
+                                <w:rFonts w:ascii="Times New Roman" w:hAnsi="Times New Roman" w:cs="Times New Roman"/>
+                                <w:b/>
+                                <w:sz w:val="24"/>
+                                <w:szCs w:val="24"/>
+                                <w:lang w:val="en-ID"/>
+                              </w:rPr>
+                              <w:t>https://trello.com/invite/b/RrL1OPLe/ATTI8f7942fe882767df646cf9f317a0d350FB08B9DB/uts-agile-scrum-spirited-away-if-c-sore</w:t>
+                            </w:r>
+                          </w:p>
+                          <w:p/>
+                        </w:txbxContent>
+                      </wps:txbx>
+                      <wps:bodyPr rot="0" vertOverflow="clip" horzOverflow="clip" vert="horz" wrap="square" lIns="91440" tIns="45720" rIns="91440" bIns="45720" anchor="t" anchorCtr="0">
+                        <a:noAutofit/>
+                      </wps:bodyPr>
+                    </wps:wsp>
+                  </a:graphicData>
+                </a:graphic>
+                <wp14:sizeRelH relativeFrom="margin">
+                  <wp14:pctWidth>0</wp14:pctWidth>
+                </wp14:sizeRelH>
+                <wp14:sizeRelV relativeFrom="margin">
+                  <wp14:pctHeight>0</wp14:pctHeight>
+                </wp14:sizeRelV>
+              </wp:anchor>
+            </w:drawing>
+          </mc:Choice>
+          <mc:Fallback>
+            <w:pict>
+              <v:shape w14:anchorId="0753C69C" id="_x0000_s1029" type="#_x0000_t202" style="position:absolute;margin-left:0;margin-top:10.95pt;width:234.25pt;height:81.1pt;z-index:251672576;visibility:visible;mso-wrap-style:square;mso-width-percent:0;mso-height-percent:0;mso-wrap-distance-left:9pt;mso-wrap-distance-top:3.6pt;mso-wrap-distance-right:9pt;mso-wrap-distance-bottom:3.6pt;mso-position-horizontal:left;mso-position-horizontal-relative:margin;mso-position-vertical:absolute;mso-position-vertical-relative:text;mso-width-percent:0;mso-height-percent:0;mso-width-relative:margin;mso-height-relative:margin;v-text-anchor:top" o:gfxdata="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">
+                <v:textbox>
+                  <w:txbxContent>
+                    <w:p>
+                      <w:pPr>
+                        <w:rPr>
+                          <w:rFonts w:ascii="Times New Roman" w:hAnsi="Times New Roman" w:cs="Times New Roman"/>
+                          <w:b/>
+                          <w:sz w:val="24"/>
+                          <w:szCs w:val="24"/>
+                          <w:lang w:val="en-ID"/>
+                        </w:rPr>
+                      </w:pPr>
+                      <w:r>
+                        <w:rPr>
+                          <w:rFonts w:ascii="Times New Roman" w:hAnsi="Times New Roman" w:cs="Times New Roman"/>
+                          <w:b/>
+                          <w:sz w:val="24"/>
+                          <w:szCs w:val="24"/>
+                          <w:lang w:val="en-ID"/>
+                        </w:rPr>
+                        <w:t>https://trello.com/invite/b/RrL1OPLe/ATTI8f7942fe882767df646cf9f317a0d350FB08B9DB/uts-agile-scrum-spirited-away-if-c-sore</w:t>
+                      </w:r>
+                    </w:p>
+                    <w:p/>
+                  </w:txbxContent>
+                </v:textbox>
+                <w10:wrap type="square" anchorx="margin"/>
+              </v:shape>
+            </w:pict>
+          </mc:Fallback>
+        </mc:AlternateContent>
+      </w:r>
+      <w:r>
+        <w:rPr>
+          <w:rFonts w:ascii="Times New Roman" w:hAnsi="Times New Roman" w:cs="Times New Roman"/>
+          <w:bCs/>
+          <w:sz w:val="24"/>
+          <w:szCs w:val="24"/>
+          <w:lang w:val="en-ID"/>
+        </w:rPr>
+        <w:br w:type="page"/>
+      </w:r>
+    </w:p>
     <w:sectPr>
-      <w:footerReference w:type="default" r:id="rId11"/>
+      <w:footerReference w:type="default" r:id="rId14"/>
       <w:pgSz w:w="11906" w:h="16838"/>
       <w:pgMar w:top="1440" w:right="1440" w:bottom="1440" w:left="1440" w:header="708" w:footer="708" w:gutter="0"/>
       <w:pgNumType w:start="1"/>
@@ -15462,6 +16247,92 @@
     </w:lvl>
   </w:abstractNum>
   <w:abstractNum w:abstractNumId="4" w15:restartNumberingAfterBreak="0">
+    <w:nsid w:val="26F94D99"/>
+    <w:multiLevelType w:val="hybridMultilevel"/>
+    <w:tmpl w:val="CB840628"/>
+    <w:lvl w:ilvl="0" w:tplc="FFFFFFFF">
+      <w:start w:val="1"/>
+      <w:numFmt w:val="decimal"/>
+      <w:lvlText w:val="%1."/>
+      <w:lvlJc w:val="left"/>
+      <w:pPr>
+        <w:ind w:left="1080" w:hanging="360"/>
+      </w:pPr>
+    </w:lvl>
+    <w:lvl w:ilvl="1" w:tplc="FFFFFFFF">
+      <w:start w:val="1"/>
+      <w:numFmt w:val="lowerLetter"/>
+      <w:lvlText w:val="%2."/>
+      <w:lvlJc w:val="left"/>
+      <w:pPr>
+        <w:ind w:left="1800" w:hanging="360"/>
+      </w:pPr>
+    </w:lvl>
+    <w:lvl w:ilvl="2" w:tplc="FFFFFFFF">
+      <w:start w:val="1"/>
+      <w:numFmt w:val="lowerRoman"/>
+      <w:lvlText w:val="%3."/>
+      <w:lvlJc w:val="right"/>
+      <w:pPr>
+        <w:ind w:left="2520" w:hanging="180"/>
+      </w:pPr>
+    </w:lvl>
+    <w:lvl w:ilvl="3" w:tplc="FFFFFFFF">
+      <w:start w:val="1"/>
+      <w:numFmt w:val="decimal"/>
+      <w:lvlText w:val="%4."/>
+      <w:lvlJc w:val="left"/>
+      <w:pPr>
+        <w:ind w:left="3240" w:hanging="360"/>
+      </w:pPr>
+    </w:lvl>
+    <w:lvl w:ilvl="4" w:tplc="FFFFFFFF">
+      <w:start w:val="1"/>
+      <w:numFmt w:val="lowerLetter"/>
+      <w:lvlText w:val="%5."/>
+      <w:lvlJc w:val="left"/>
+      <w:pPr>
+        <w:ind w:left="3960" w:hanging="360"/>
+      </w:pPr>
+    </w:lvl>
+    <w:lvl w:ilvl="5" w:tplc="FFFFFFFF">
+      <w:start w:val="1"/>
+      <w:numFmt w:val="lowerRoman"/>
+      <w:lvlText w:val="%6."/>
+      <w:lvlJc w:val="right"/>
+      <w:pPr>
+        <w:ind w:left="4680" w:hanging="180"/>
+      </w:pPr>
+    </w:lvl>
+    <w:lvl w:ilvl="6" w:tplc="FFFFFFFF">
+      <w:start w:val="1"/>
+      <w:numFmt w:val="decimal"/>
+      <w:lvlText w:val="%7."/>
+      <w:lvlJc w:val="left"/>
+      <w:pPr>
+        <w:ind w:left="5400" w:hanging="360"/>
+      </w:pPr>
+    </w:lvl>
+    <w:lvl w:ilvl="7" w:tplc="FFFFFFFF">
+      <w:start w:val="1"/>
+      <w:numFmt w:val="lowerLetter"/>
+      <w:lvlText w:val="%8."/>
+      <w:lvlJc w:val="left"/>
+      <w:pPr>
+        <w:ind w:left="6120" w:hanging="360"/>
+      </w:pPr>
+    </w:lvl>
+    <w:lvl w:ilvl="8" w:tplc="FFFFFFFF">
+      <w:start w:val="1"/>
+      <w:numFmt w:val="lowerRoman"/>
+      <w:lvlText w:val="%9."/>
+      <w:lvlJc w:val="right"/>
+      <w:pPr>
+        <w:ind w:left="6840" w:hanging="180"/>
+      </w:pPr>
+    </w:lvl>
+  </w:abstractNum>
+  <w:abstractNum w:abstractNumId="5" w15:restartNumberingAfterBreak="0">
     <w:nsid w:val="2A301B33"/>
     <w:multiLevelType w:val="hybridMultilevel"/>
     <w:tmpl w:val="CB840628"/>
@@ -15550,7 +16421,7 @@
       </w:pPr>
     </w:lvl>
   </w:abstractNum>
-  <w:abstractNum w:abstractNumId="5" w15:restartNumberingAfterBreak="0">
+  <w:abstractNum w:abstractNumId="6" w15:restartNumberingAfterBreak="0">
     <w:nsid w:val="3F765DC8"/>
     <w:multiLevelType w:val="hybridMultilevel"/>
     <w:tmpl w:val="D186B212"/>
@@ -15636,7 +16507,7 @@
       </w:pPr>
     </w:lvl>
   </w:abstractNum>
-  <w:abstractNum w:abstractNumId="6" w15:restartNumberingAfterBreak="0">
+  <w:abstractNum w:abstractNumId="7" w15:restartNumberingAfterBreak="0">
     <w:nsid w:val="45DF3623"/>
     <w:multiLevelType w:val="hybridMultilevel"/>
     <w:tmpl w:val="618E217C"/>
@@ -15722,7 +16593,7 @@
       </w:pPr>
     </w:lvl>
   </w:abstractNum>
-  <w:abstractNum w:abstractNumId="7" w15:restartNumberingAfterBreak="0">
+  <w:abstractNum w:abstractNumId="8" w15:restartNumberingAfterBreak="0">
     <w:nsid w:val="5CD22243"/>
     <w:multiLevelType w:val="hybridMultilevel"/>
     <w:tmpl w:val="39D65918"/>
@@ -15811,7 +16682,7 @@
       </w:pPr>
     </w:lvl>
   </w:abstractNum>
-  <w:abstractNum w:abstractNumId="8" w15:restartNumberingAfterBreak="0">
+  <w:abstractNum w:abstractNumId="9" w15:restartNumberingAfterBreak="0">
     <w:nsid w:val="6ACD0558"/>
     <w:multiLevelType w:val="hybridMultilevel"/>
     <w:tmpl w:val="D186B212"/>
@@ -15897,7 +16768,7 @@
       </w:pPr>
     </w:lvl>
   </w:abstractNum>
-  <w:abstractNum w:abstractNumId="9" w15:restartNumberingAfterBreak="0">
+  <w:abstractNum w:abstractNumId="10" w15:restartNumberingAfterBreak="0">
     <w:nsid w:val="6B5621CC"/>
     <w:multiLevelType w:val="hybridMultilevel"/>
     <w:tmpl w:val="FC142FDA"/>
@@ -15984,7 +16855,7 @@
     </w:lvl>
   </w:abstractNum>
   <w:num w:numId="1" w16cid:durableId="1192260896">
-    <w:abstractNumId w:val="6"/>
+    <w:abstractNumId w:val="7"/>
     <w:lvlOverride w:ilvl="0">
       <w:startOverride w:val="1"/>
     </w:lvlOverride>
@@ -16107,22 +16978,52 @@
     <w:abstractNumId w:val="1"/>
   </w:num>
   <w:num w:numId="6" w16cid:durableId="1323007760">
-    <w:abstractNumId w:val="7"/>
+    <w:abstractNumId w:val="8"/>
   </w:num>
   <w:num w:numId="7" w16cid:durableId="1537430691">
-    <w:abstractNumId w:val="4"/>
+    <w:abstractNumId w:val="5"/>
   </w:num>
   <w:num w:numId="8" w16cid:durableId="2145192991">
     <w:abstractNumId w:val="2"/>
   </w:num>
   <w:num w:numId="9" w16cid:durableId="327489664">
-    <w:abstractNumId w:val="5"/>
+    <w:abstractNumId w:val="6"/>
   </w:num>
   <w:num w:numId="10" w16cid:durableId="1046560688">
-    <w:abstractNumId w:val="8"/>
+    <w:abstractNumId w:val="9"/>
   </w:num>
   <w:num w:numId="11" w16cid:durableId="1421636131">
-    <w:abstractNumId w:val="9"/>
+    <w:abstractNumId w:val="10"/>
+    <w:lvlOverride w:ilvl="0">
+      <w:startOverride w:val="1"/>
+    </w:lvlOverride>
+    <w:lvlOverride w:ilvl="1">
+      <w:startOverride w:val="1"/>
+    </w:lvlOverride>
+    <w:lvlOverride w:ilvl="2">
+      <w:startOverride w:val="1"/>
+    </w:lvlOverride>
+    <w:lvlOverride w:ilvl="3">
+      <w:startOverride w:val="1"/>
+    </w:lvlOverride>
+    <w:lvlOverride w:ilvl="4">
+      <w:startOverride w:val="1"/>
+    </w:lvlOverride>
+    <w:lvlOverride w:ilvl="5">
+      <w:startOverride w:val="1"/>
+    </w:lvlOverride>
+    <w:lvlOverride w:ilvl="6">
+      <w:startOverride w:val="1"/>
+    </w:lvlOverride>
+    <w:lvlOverride w:ilvl="7">
+      <w:startOverride w:val="1"/>
+    </w:lvlOverride>
+    <w:lvlOverride w:ilvl="8">
+      <w:startOverride w:val="1"/>
+    </w:lvlOverride>
+  </w:num>
+  <w:num w:numId="12" w16cid:durableId="929851512">
+    <w:abstractNumId w:val="4"/>
     <w:lvlOverride w:ilvl="0">
       <w:startOverride w:val="1"/>
     </w:lvlOverride>

</xml_diff>